<commit_message>
logistic regression hands on practice on social network ad dataset
</commit_message>
<xml_diff>
--- a/Social_network_ads_algorithm_Report.docx
+++ b/Social_network_ads_algorithm_Report.docx
@@ -209,6 +209,7 @@
       <w:r>
         <w:rPr>
           <w:rFonts w:ascii="Arial" w:hAnsi="Arial" w:cs="Arial"/>
+          <w:noProof/>
         </w:rPr>
         <w:drawing>
           <wp:inline distT="0" distB="0" distL="0" distR="0" wp14:anchorId="20E1A4F1" wp14:editId="70B87D84">
@@ -310,12 +311,21 @@
           <w:b/>
         </w:rPr>
       </w:pPr>
-      <w:r>
-        <w:rPr>
-          <w:rFonts w:ascii="Arial" w:hAnsi="Arial" w:cs="Arial"/>
-          <w:b/>
-        </w:rPr>
-        <w:t>Accuracy : 0.91</w:t>
+      <w:proofErr w:type="gramStart"/>
+      <w:r>
+        <w:rPr>
+          <w:rFonts w:ascii="Arial" w:hAnsi="Arial" w:cs="Arial"/>
+          <w:b/>
+        </w:rPr>
+        <w:t>Accuracy :</w:t>
+      </w:r>
+      <w:proofErr w:type="gramEnd"/>
+      <w:r>
+        <w:rPr>
+          <w:rFonts w:ascii="Arial" w:hAnsi="Arial" w:cs="Arial"/>
+          <w:b/>
+        </w:rPr>
+        <w:t xml:space="preserve"> 0.91</w:t>
       </w:r>
     </w:p>
     <w:p>
@@ -356,7 +366,23 @@
           <w:rFonts w:ascii="Arial" w:hAnsi="Arial" w:cs="Arial"/>
           <w:b/>
         </w:rPr>
-        <w:t>Recall of class 0 : 0.92</w:t>
+        <w:t xml:space="preserve">Recall of class </w:t>
+      </w:r>
+      <w:proofErr w:type="gramStart"/>
+      <w:r>
+        <w:rPr>
+          <w:rFonts w:ascii="Arial" w:hAnsi="Arial" w:cs="Arial"/>
+          <w:b/>
+        </w:rPr>
+        <w:t>0 :</w:t>
+      </w:r>
+      <w:proofErr w:type="gramEnd"/>
+      <w:r>
+        <w:rPr>
+          <w:rFonts w:ascii="Arial" w:hAnsi="Arial" w:cs="Arial"/>
+          <w:b/>
+        </w:rPr>
+        <w:t xml:space="preserve"> 0.92</w:t>
       </w:r>
     </w:p>
     <w:p>
@@ -397,7 +423,23 @@
           <w:rFonts w:ascii="Arial" w:hAnsi="Arial" w:cs="Arial"/>
           <w:b/>
         </w:rPr>
-        <w:t>Recall of class 1 : 0.88</w:t>
+        <w:t xml:space="preserve">Recall of class </w:t>
+      </w:r>
+      <w:proofErr w:type="gramStart"/>
+      <w:r>
+        <w:rPr>
+          <w:rFonts w:ascii="Arial" w:hAnsi="Arial" w:cs="Arial"/>
+          <w:b/>
+        </w:rPr>
+        <w:t>1 :</w:t>
+      </w:r>
+      <w:proofErr w:type="gramEnd"/>
+      <w:r>
+        <w:rPr>
+          <w:rFonts w:ascii="Arial" w:hAnsi="Arial" w:cs="Arial"/>
+          <w:b/>
+        </w:rPr>
+        <w:t xml:space="preserve"> 0.88</w:t>
       </w:r>
     </w:p>
     <w:p>
@@ -438,7 +480,23 @@
           <w:rFonts w:ascii="Arial" w:hAnsi="Arial" w:cs="Arial"/>
           <w:b/>
         </w:rPr>
-        <w:t>Precision of class 0 : 0.94</w:t>
+        <w:t xml:space="preserve">Precision of class </w:t>
+      </w:r>
+      <w:proofErr w:type="gramStart"/>
+      <w:r>
+        <w:rPr>
+          <w:rFonts w:ascii="Arial" w:hAnsi="Arial" w:cs="Arial"/>
+          <w:b/>
+        </w:rPr>
+        <w:t>0 :</w:t>
+      </w:r>
+      <w:proofErr w:type="gramEnd"/>
+      <w:r>
+        <w:rPr>
+          <w:rFonts w:ascii="Arial" w:hAnsi="Arial" w:cs="Arial"/>
+          <w:b/>
+        </w:rPr>
+        <w:t xml:space="preserve"> 0.94</w:t>
       </w:r>
     </w:p>
     <w:p>
@@ -479,7 +537,23 @@
           <w:rFonts w:ascii="Arial" w:hAnsi="Arial" w:cs="Arial"/>
           <w:b/>
         </w:rPr>
-        <w:t>Precision of class 1 : 0.86</w:t>
+        <w:t xml:space="preserve">Precision of class </w:t>
+      </w:r>
+      <w:proofErr w:type="gramStart"/>
+      <w:r>
+        <w:rPr>
+          <w:rFonts w:ascii="Arial" w:hAnsi="Arial" w:cs="Arial"/>
+          <w:b/>
+        </w:rPr>
+        <w:t>1 :</w:t>
+      </w:r>
+      <w:proofErr w:type="gramEnd"/>
+      <w:r>
+        <w:rPr>
+          <w:rFonts w:ascii="Arial" w:hAnsi="Arial" w:cs="Arial"/>
+          <w:b/>
+        </w:rPr>
+        <w:t xml:space="preserve"> 0.86</w:t>
       </w:r>
     </w:p>
     <w:p>
@@ -520,7 +594,23 @@
           <w:rFonts w:ascii="Arial" w:hAnsi="Arial" w:cs="Arial"/>
           <w:b/>
         </w:rPr>
-        <w:t>F1 score of class 0 : 0.93</w:t>
+        <w:t xml:space="preserve">F1 score of class </w:t>
+      </w:r>
+      <w:proofErr w:type="gramStart"/>
+      <w:r>
+        <w:rPr>
+          <w:rFonts w:ascii="Arial" w:hAnsi="Arial" w:cs="Arial"/>
+          <w:b/>
+        </w:rPr>
+        <w:t>0 :</w:t>
+      </w:r>
+      <w:proofErr w:type="gramEnd"/>
+      <w:r>
+        <w:rPr>
+          <w:rFonts w:ascii="Arial" w:hAnsi="Arial" w:cs="Arial"/>
+          <w:b/>
+        </w:rPr>
+        <w:t xml:space="preserve"> 0.93</w:t>
       </w:r>
     </w:p>
     <w:p>
@@ -561,7 +651,23 @@
           <w:rFonts w:ascii="Arial" w:hAnsi="Arial" w:cs="Arial"/>
           <w:b/>
         </w:rPr>
-        <w:t>F1 score of class 1 : 0.87</w:t>
+        <w:t xml:space="preserve">F1 score of class </w:t>
+      </w:r>
+      <w:proofErr w:type="gramStart"/>
+      <w:r>
+        <w:rPr>
+          <w:rFonts w:ascii="Arial" w:hAnsi="Arial" w:cs="Arial"/>
+          <w:b/>
+        </w:rPr>
+        <w:t>1 :</w:t>
+      </w:r>
+      <w:proofErr w:type="gramEnd"/>
+      <w:r>
+        <w:rPr>
+          <w:rFonts w:ascii="Arial" w:hAnsi="Arial" w:cs="Arial"/>
+          <w:b/>
+        </w:rPr>
+        <w:t xml:space="preserve"> 0.87</w:t>
       </w:r>
     </w:p>
     <w:p>
@@ -597,12 +703,21 @@
           <w:b/>
         </w:rPr>
       </w:pPr>
-      <w:r>
-        <w:rPr>
-          <w:rFonts w:ascii="Arial" w:hAnsi="Arial" w:cs="Arial"/>
-          <w:b/>
-        </w:rPr>
-        <w:t>macro average of precision  : 0.90</w:t>
+      <w:proofErr w:type="gramStart"/>
+      <w:r>
+        <w:rPr>
+          <w:rFonts w:ascii="Arial" w:hAnsi="Arial" w:cs="Arial"/>
+          <w:b/>
+        </w:rPr>
+        <w:t>macro</w:t>
+      </w:r>
+      <w:proofErr w:type="gramEnd"/>
+      <w:r>
+        <w:rPr>
+          <w:rFonts w:ascii="Arial" w:hAnsi="Arial" w:cs="Arial"/>
+          <w:b/>
+        </w:rPr>
+        <w:t xml:space="preserve"> average of precision  : 0.90</w:t>
       </w:r>
     </w:p>
     <w:p>
@@ -638,12 +753,21 @@
           <w:b/>
         </w:rPr>
       </w:pPr>
-      <w:r>
-        <w:rPr>
-          <w:rFonts w:ascii="Arial" w:hAnsi="Arial" w:cs="Arial"/>
-          <w:b/>
-        </w:rPr>
-        <w:t>macro average of recall : 0.90</w:t>
+      <w:proofErr w:type="gramStart"/>
+      <w:r>
+        <w:rPr>
+          <w:rFonts w:ascii="Arial" w:hAnsi="Arial" w:cs="Arial"/>
+          <w:b/>
+        </w:rPr>
+        <w:t>macro</w:t>
+      </w:r>
+      <w:proofErr w:type="gramEnd"/>
+      <w:r>
+        <w:rPr>
+          <w:rFonts w:ascii="Arial" w:hAnsi="Arial" w:cs="Arial"/>
+          <w:b/>
+        </w:rPr>
+        <w:t xml:space="preserve"> average of recall : 0.90</w:t>
       </w:r>
     </w:p>
     <w:p>
@@ -679,12 +803,21 @@
           <w:b/>
         </w:rPr>
       </w:pPr>
-      <w:r>
-        <w:rPr>
-          <w:rFonts w:ascii="Arial" w:hAnsi="Arial" w:cs="Arial"/>
-          <w:b/>
-        </w:rPr>
-        <w:t>macro average of f1 score : 0.90</w:t>
+      <w:proofErr w:type="gramStart"/>
+      <w:r>
+        <w:rPr>
+          <w:rFonts w:ascii="Arial" w:hAnsi="Arial" w:cs="Arial"/>
+          <w:b/>
+        </w:rPr>
+        <w:t>macro</w:t>
+      </w:r>
+      <w:proofErr w:type="gramEnd"/>
+      <w:r>
+        <w:rPr>
+          <w:rFonts w:ascii="Arial" w:hAnsi="Arial" w:cs="Arial"/>
+          <w:b/>
+        </w:rPr>
+        <w:t xml:space="preserve"> average of f1 score : 0.90</w:t>
       </w:r>
     </w:p>
     <w:p>
@@ -720,12 +853,21 @@
           <w:b/>
         </w:rPr>
       </w:pPr>
-      <w:r>
-        <w:rPr>
-          <w:rFonts w:ascii="Arial" w:hAnsi="Arial" w:cs="Arial"/>
-          <w:b/>
-        </w:rPr>
-        <w:t>weighted average of precision : 0.91</w:t>
+      <w:proofErr w:type="gramStart"/>
+      <w:r>
+        <w:rPr>
+          <w:rFonts w:ascii="Arial" w:hAnsi="Arial" w:cs="Arial"/>
+          <w:b/>
+        </w:rPr>
+        <w:t>weighted</w:t>
+      </w:r>
+      <w:proofErr w:type="gramEnd"/>
+      <w:r>
+        <w:rPr>
+          <w:rFonts w:ascii="Arial" w:hAnsi="Arial" w:cs="Arial"/>
+          <w:b/>
+        </w:rPr>
+        <w:t xml:space="preserve"> average of precision : 0.91</w:t>
       </w:r>
     </w:p>
     <w:p>
@@ -761,12 +903,21 @@
           <w:b/>
         </w:rPr>
       </w:pPr>
-      <w:r>
-        <w:rPr>
-          <w:rFonts w:ascii="Arial" w:hAnsi="Arial" w:cs="Arial"/>
-          <w:b/>
-        </w:rPr>
-        <w:t>weighted average of recall : 0.91</w:t>
+      <w:proofErr w:type="gramStart"/>
+      <w:r>
+        <w:rPr>
+          <w:rFonts w:ascii="Arial" w:hAnsi="Arial" w:cs="Arial"/>
+          <w:b/>
+        </w:rPr>
+        <w:t>weighted</w:t>
+      </w:r>
+      <w:proofErr w:type="gramEnd"/>
+      <w:r>
+        <w:rPr>
+          <w:rFonts w:ascii="Arial" w:hAnsi="Arial" w:cs="Arial"/>
+          <w:b/>
+        </w:rPr>
+        <w:t xml:space="preserve"> average of recall : 0.91</w:t>
       </w:r>
     </w:p>
     <w:p>
@@ -802,86 +953,143 @@
           <w:b/>
         </w:rPr>
       </w:pPr>
-      <w:r>
-        <w:rPr>
-          <w:rFonts w:ascii="Arial" w:hAnsi="Arial" w:cs="Arial"/>
-          <w:b/>
-        </w:rPr>
-        <w:t>weighted average of f1 score : 0.91</w:t>
-      </w:r>
-    </w:p>
-    <w:p>
-      <w:pPr>
-        <w:rPr>
-          <w:rFonts w:ascii="Arial" w:hAnsi="Arial" w:cs="Arial"/>
-        </w:rPr>
-      </w:pPr>
-    </w:p>
-    <w:p>
-      <w:pPr>
-        <w:rPr>
-          <w:rFonts w:ascii="Arial" w:hAnsi="Arial" w:cs="Arial"/>
-        </w:rPr>
-      </w:pPr>
-    </w:p>
-    <w:p>
-      <w:pPr>
-        <w:rPr>
-          <w:rFonts w:ascii="Arial" w:hAnsi="Arial" w:cs="Arial"/>
-        </w:rPr>
-      </w:pPr>
+      <w:proofErr w:type="gramStart"/>
+      <w:r>
+        <w:rPr>
+          <w:rFonts w:ascii="Arial" w:hAnsi="Arial" w:cs="Arial"/>
+          <w:b/>
+        </w:rPr>
+        <w:t>weighted</w:t>
+      </w:r>
+      <w:proofErr w:type="gramEnd"/>
+      <w:r>
+        <w:rPr>
+          <w:rFonts w:ascii="Arial" w:hAnsi="Arial" w:cs="Arial"/>
+          <w:b/>
+        </w:rPr>
+        <w:t xml:space="preserve"> average of f1 score : 0.91</w:t>
+      </w:r>
+    </w:p>
+    <w:p>
+      <w:pPr>
+        <w:rPr>
+          <w:rFonts w:ascii="Arial" w:hAnsi="Arial" w:cs="Arial"/>
+        </w:rPr>
+      </w:pPr>
+    </w:p>
+    <w:p>
+      <w:pPr>
+        <w:rPr>
+          <w:rFonts w:ascii="Arial" w:hAnsi="Arial" w:cs="Arial"/>
+        </w:rPr>
+      </w:pPr>
+    </w:p>
+    <w:p>
+      <w:pPr>
+        <w:rPr>
+          <w:rFonts w:ascii="Arial" w:hAnsi="Arial" w:cs="Arial"/>
+        </w:rPr>
+      </w:pPr>
+      <w:proofErr w:type="gramStart"/>
       <w:r>
         <w:rPr>
           <w:rFonts w:ascii="Arial" w:hAnsi="Arial" w:cs="Arial"/>
           <w:highlight w:val="yellow"/>
         </w:rPr>
-        <w:t>Algorithm : RandomForestClassifier</w:t>
-      </w:r>
-    </w:p>
-    <w:p>
-      <w:pPr>
-        <w:rPr>
-          <w:rFonts w:ascii="Arial" w:hAnsi="Arial" w:cs="Arial"/>
-        </w:rPr>
-      </w:pPr>
-      <w:r>
-        <w:rPr>
-          <w:rFonts w:ascii="Arial" w:hAnsi="Arial" w:cs="Arial"/>
-        </w:rPr>
-        <w:t>Accuracy (overall performance of the model)  = 0.91</w:t>
-      </w:r>
-    </w:p>
-    <w:p>
-      <w:pPr>
-        <w:rPr>
-          <w:rFonts w:ascii="Arial" w:hAnsi="Arial" w:cs="Arial"/>
-        </w:rPr>
-      </w:pPr>
-      <w:r>
-        <w:rPr>
-          <w:rFonts w:ascii="Arial" w:hAnsi="Arial" w:cs="Arial"/>
-        </w:rPr>
-        <w:t xml:space="preserve">overall metrics performance (precision,recall,f1-score) = good </w:t>
-      </w:r>
-    </w:p>
-    <w:p>
-      <w:pPr>
-        <w:rPr>
-          <w:rFonts w:ascii="Arial" w:hAnsi="Arial" w:cs="Arial"/>
-        </w:rPr>
-      </w:pPr>
-    </w:p>
-    <w:p>
-      <w:pPr>
-        <w:rPr>
-          <w:rFonts w:ascii="Arial" w:hAnsi="Arial" w:cs="Arial"/>
-        </w:rPr>
-      </w:pPr>
-      <w:r>
-        <w:rPr>
-          <w:rFonts w:ascii="Arial" w:hAnsi="Arial" w:cs="Arial"/>
-        </w:rPr>
-        <w:t xml:space="preserve">Result : </w:t>
+        <w:t>Algorithm :</w:t>
+      </w:r>
+      <w:proofErr w:type="gramEnd"/>
+      <w:r>
+        <w:rPr>
+          <w:rFonts w:ascii="Arial" w:hAnsi="Arial" w:cs="Arial"/>
+          <w:highlight w:val="yellow"/>
+        </w:rPr>
+        <w:t xml:space="preserve"> </w:t>
+      </w:r>
+      <w:proofErr w:type="spellStart"/>
+      <w:r>
+        <w:rPr>
+          <w:rFonts w:ascii="Arial" w:hAnsi="Arial" w:cs="Arial"/>
+          <w:highlight w:val="yellow"/>
+        </w:rPr>
+        <w:t>RandomForestClassifier</w:t>
+      </w:r>
+      <w:proofErr w:type="spellEnd"/>
+    </w:p>
+    <w:p>
+      <w:pPr>
+        <w:rPr>
+          <w:rFonts w:ascii="Arial" w:hAnsi="Arial" w:cs="Arial"/>
+        </w:rPr>
+      </w:pPr>
+      <w:r>
+        <w:rPr>
+          <w:rFonts w:ascii="Arial" w:hAnsi="Arial" w:cs="Arial"/>
+        </w:rPr>
+        <w:t>Accuracy (overall performance of the model</w:t>
+      </w:r>
+      <w:proofErr w:type="gramStart"/>
+      <w:r>
+        <w:rPr>
+          <w:rFonts w:ascii="Arial" w:hAnsi="Arial" w:cs="Arial"/>
+        </w:rPr>
+        <w:t>)  =</w:t>
+      </w:r>
+      <w:proofErr w:type="gramEnd"/>
+      <w:r>
+        <w:rPr>
+          <w:rFonts w:ascii="Arial" w:hAnsi="Arial" w:cs="Arial"/>
+        </w:rPr>
+        <w:t xml:space="preserve"> 0.91</w:t>
+      </w:r>
+    </w:p>
+    <w:p>
+      <w:pPr>
+        <w:rPr>
+          <w:rFonts w:ascii="Arial" w:hAnsi="Arial" w:cs="Arial"/>
+        </w:rPr>
+      </w:pPr>
+      <w:proofErr w:type="gramStart"/>
+      <w:r>
+        <w:rPr>
+          <w:rFonts w:ascii="Arial" w:hAnsi="Arial" w:cs="Arial"/>
+        </w:rPr>
+        <w:t>overall</w:t>
+      </w:r>
+      <w:proofErr w:type="gramEnd"/>
+      <w:r>
+        <w:rPr>
+          <w:rFonts w:ascii="Arial" w:hAnsi="Arial" w:cs="Arial"/>
+        </w:rPr>
+        <w:t xml:space="preserve"> metrics performance (precision,recall,f1-score) = good </w:t>
+      </w:r>
+    </w:p>
+    <w:p>
+      <w:pPr>
+        <w:rPr>
+          <w:rFonts w:ascii="Arial" w:hAnsi="Arial" w:cs="Arial"/>
+        </w:rPr>
+      </w:pPr>
+    </w:p>
+    <w:p>
+      <w:pPr>
+        <w:rPr>
+          <w:rFonts w:ascii="Arial" w:hAnsi="Arial" w:cs="Arial"/>
+        </w:rPr>
+      </w:pPr>
+      <w:proofErr w:type="gramStart"/>
+      <w:r>
+        <w:rPr>
+          <w:rFonts w:ascii="Arial" w:hAnsi="Arial" w:cs="Arial"/>
+        </w:rPr>
+        <w:t>Result :</w:t>
+      </w:r>
+      <w:proofErr w:type="gramEnd"/>
+      <w:r>
+        <w:rPr>
+          <w:rFonts w:ascii="Arial" w:hAnsi="Arial" w:cs="Arial"/>
+        </w:rPr>
+        <w:t xml:space="preserve"> </w:t>
       </w:r>
       <w:r>
         <w:rPr>
@@ -1013,6 +1221,7 @@
       <w:r>
         <w:rPr>
           <w:rFonts w:ascii="Arial" w:hAnsi="Arial" w:cs="Arial"/>
+          <w:noProof/>
         </w:rPr>
         <w:drawing>
           <wp:inline distT="0" distB="0" distL="0" distR="0" wp14:anchorId="367E7FFE" wp14:editId="190543FD">
@@ -1117,12 +1326,21 @@
           <w:b/>
         </w:rPr>
       </w:pPr>
-      <w:r>
-        <w:rPr>
-          <w:rFonts w:ascii="Arial" w:hAnsi="Arial" w:cs="Arial"/>
-          <w:b/>
-        </w:rPr>
-        <w:t>Accuracy : 0.88</w:t>
+      <w:proofErr w:type="gramStart"/>
+      <w:r>
+        <w:rPr>
+          <w:rFonts w:ascii="Arial" w:hAnsi="Arial" w:cs="Arial"/>
+          <w:b/>
+        </w:rPr>
+        <w:t>Accuracy :</w:t>
+      </w:r>
+      <w:proofErr w:type="gramEnd"/>
+      <w:r>
+        <w:rPr>
+          <w:rFonts w:ascii="Arial" w:hAnsi="Arial" w:cs="Arial"/>
+          <w:b/>
+        </w:rPr>
+        <w:t xml:space="preserve"> 0.88</w:t>
       </w:r>
     </w:p>
     <w:p>
@@ -1176,7 +1394,23 @@
           <w:rFonts w:ascii="Arial" w:hAnsi="Arial" w:cs="Arial"/>
           <w:b/>
         </w:rPr>
-        <w:t>of class 0 : 0.90</w:t>
+        <w:t xml:space="preserve">of class </w:t>
+      </w:r>
+      <w:proofErr w:type="gramStart"/>
+      <w:r>
+        <w:rPr>
+          <w:rFonts w:ascii="Arial" w:hAnsi="Arial" w:cs="Arial"/>
+          <w:b/>
+        </w:rPr>
+        <w:t>0 :</w:t>
+      </w:r>
+      <w:proofErr w:type="gramEnd"/>
+      <w:r>
+        <w:rPr>
+          <w:rFonts w:ascii="Arial" w:hAnsi="Arial" w:cs="Arial"/>
+          <w:b/>
+        </w:rPr>
+        <w:t xml:space="preserve"> 0.90</w:t>
       </w:r>
     </w:p>
     <w:p>
@@ -1230,7 +1464,23 @@
           <w:rFonts w:ascii="Arial" w:hAnsi="Arial" w:cs="Arial"/>
           <w:b/>
         </w:rPr>
-        <w:t>of class 1 : 0.85</w:t>
+        <w:t xml:space="preserve">of class </w:t>
+      </w:r>
+      <w:proofErr w:type="gramStart"/>
+      <w:r>
+        <w:rPr>
+          <w:rFonts w:ascii="Arial" w:hAnsi="Arial" w:cs="Arial"/>
+          <w:b/>
+        </w:rPr>
+        <w:t>1 :</w:t>
+      </w:r>
+      <w:proofErr w:type="gramEnd"/>
+      <w:r>
+        <w:rPr>
+          <w:rFonts w:ascii="Arial" w:hAnsi="Arial" w:cs="Arial"/>
+          <w:b/>
+        </w:rPr>
+        <w:t xml:space="preserve"> 0.85</w:t>
       </w:r>
     </w:p>
     <w:p>
@@ -1284,7 +1534,23 @@
           <w:rFonts w:ascii="Arial" w:hAnsi="Arial" w:cs="Arial"/>
           <w:b/>
         </w:rPr>
-        <w:t>of class 0 : 0.92</w:t>
+        <w:t xml:space="preserve">of class </w:t>
+      </w:r>
+      <w:proofErr w:type="gramStart"/>
+      <w:r>
+        <w:rPr>
+          <w:rFonts w:ascii="Arial" w:hAnsi="Arial" w:cs="Arial"/>
+          <w:b/>
+        </w:rPr>
+        <w:t>0 :</w:t>
+      </w:r>
+      <w:proofErr w:type="gramEnd"/>
+      <w:r>
+        <w:rPr>
+          <w:rFonts w:ascii="Arial" w:hAnsi="Arial" w:cs="Arial"/>
+          <w:b/>
+        </w:rPr>
+        <w:t xml:space="preserve"> 0.92</w:t>
       </w:r>
     </w:p>
     <w:p>
@@ -1339,7 +1605,23 @@
           <w:rFonts w:ascii="Arial" w:hAnsi="Arial" w:cs="Arial"/>
           <w:b/>
         </w:rPr>
-        <w:t>of class 1 : 0.81</w:t>
+        <w:t xml:space="preserve">of class </w:t>
+      </w:r>
+      <w:proofErr w:type="gramStart"/>
+      <w:r>
+        <w:rPr>
+          <w:rFonts w:ascii="Arial" w:hAnsi="Arial" w:cs="Arial"/>
+          <w:b/>
+        </w:rPr>
+        <w:t>1 :</w:t>
+      </w:r>
+      <w:proofErr w:type="gramEnd"/>
+      <w:r>
+        <w:rPr>
+          <w:rFonts w:ascii="Arial" w:hAnsi="Arial" w:cs="Arial"/>
+          <w:b/>
+        </w:rPr>
+        <w:t xml:space="preserve"> 0.81</w:t>
       </w:r>
     </w:p>
     <w:p>
@@ -1386,7 +1668,23 @@
           <w:rFonts w:ascii="Arial" w:hAnsi="Arial" w:cs="Arial"/>
           <w:b/>
         </w:rPr>
-        <w:t>F1 score of class 0 : 0.93</w:t>
+        <w:t xml:space="preserve">F1 score of class </w:t>
+      </w:r>
+      <w:proofErr w:type="gramStart"/>
+      <w:r>
+        <w:rPr>
+          <w:rFonts w:ascii="Arial" w:hAnsi="Arial" w:cs="Arial"/>
+          <w:b/>
+        </w:rPr>
+        <w:t>0 :</w:t>
+      </w:r>
+      <w:proofErr w:type="gramEnd"/>
+      <w:r>
+        <w:rPr>
+          <w:rFonts w:ascii="Arial" w:hAnsi="Arial" w:cs="Arial"/>
+          <w:b/>
+        </w:rPr>
+        <w:t xml:space="preserve"> 0.93</w:t>
       </w:r>
     </w:p>
     <w:p>
@@ -1433,7 +1731,23 @@
           <w:rFonts w:ascii="Arial" w:hAnsi="Arial" w:cs="Arial"/>
           <w:b/>
         </w:rPr>
-        <w:t>F1 score of class 1 : 0.87</w:t>
+        <w:t xml:space="preserve">F1 score of class </w:t>
+      </w:r>
+      <w:proofErr w:type="gramStart"/>
+      <w:r>
+        <w:rPr>
+          <w:rFonts w:ascii="Arial" w:hAnsi="Arial" w:cs="Arial"/>
+          <w:b/>
+        </w:rPr>
+        <w:t>1 :</w:t>
+      </w:r>
+      <w:proofErr w:type="gramEnd"/>
+      <w:r>
+        <w:rPr>
+          <w:rFonts w:ascii="Arial" w:hAnsi="Arial" w:cs="Arial"/>
+          <w:b/>
+        </w:rPr>
+        <w:t xml:space="preserve"> 0.87</w:t>
       </w:r>
     </w:p>
     <w:p>
@@ -1469,12 +1783,21 @@
           <w:b/>
         </w:rPr>
       </w:pPr>
-      <w:r>
-        <w:rPr>
-          <w:rFonts w:ascii="Arial" w:hAnsi="Arial" w:cs="Arial"/>
-          <w:b/>
-        </w:rPr>
-        <w:t xml:space="preserve">macro average of precision  : </w:t>
+      <w:proofErr w:type="gramStart"/>
+      <w:r>
+        <w:rPr>
+          <w:rFonts w:ascii="Arial" w:hAnsi="Arial" w:cs="Arial"/>
+          <w:b/>
+        </w:rPr>
+        <w:t>macro</w:t>
+      </w:r>
+      <w:proofErr w:type="gramEnd"/>
+      <w:r>
+        <w:rPr>
+          <w:rFonts w:ascii="Arial" w:hAnsi="Arial" w:cs="Arial"/>
+          <w:b/>
+        </w:rPr>
+        <w:t xml:space="preserve"> average of precision  : </w:t>
       </w:r>
       <w:r>
         <w:rPr>
@@ -1517,12 +1840,21 @@
           <w:b/>
         </w:rPr>
       </w:pPr>
-      <w:r>
-        <w:rPr>
-          <w:rFonts w:ascii="Arial" w:hAnsi="Arial" w:cs="Arial"/>
-          <w:b/>
-        </w:rPr>
-        <w:t>macro average of recall : 0.88</w:t>
+      <w:proofErr w:type="gramStart"/>
+      <w:r>
+        <w:rPr>
+          <w:rFonts w:ascii="Arial" w:hAnsi="Arial" w:cs="Arial"/>
+          <w:b/>
+        </w:rPr>
+        <w:t>macro</w:t>
+      </w:r>
+      <w:proofErr w:type="gramEnd"/>
+      <w:r>
+        <w:rPr>
+          <w:rFonts w:ascii="Arial" w:hAnsi="Arial" w:cs="Arial"/>
+          <w:b/>
+        </w:rPr>
+        <w:t xml:space="preserve"> average of recall : 0.88</w:t>
       </w:r>
     </w:p>
     <w:p>
@@ -1570,12 +1902,21 @@
           <w:b/>
         </w:rPr>
       </w:pPr>
-      <w:r>
-        <w:rPr>
-          <w:rFonts w:ascii="Arial" w:hAnsi="Arial" w:cs="Arial"/>
-          <w:b/>
-        </w:rPr>
-        <w:t>macro average of f1 score : 0.87</w:t>
+      <w:proofErr w:type="gramStart"/>
+      <w:r>
+        <w:rPr>
+          <w:rFonts w:ascii="Arial" w:hAnsi="Arial" w:cs="Arial"/>
+          <w:b/>
+        </w:rPr>
+        <w:t>macro</w:t>
+      </w:r>
+      <w:proofErr w:type="gramEnd"/>
+      <w:r>
+        <w:rPr>
+          <w:rFonts w:ascii="Arial" w:hAnsi="Arial" w:cs="Arial"/>
+          <w:b/>
+        </w:rPr>
+        <w:t xml:space="preserve"> average of f1 score : 0.87</w:t>
       </w:r>
     </w:p>
     <w:p>
@@ -1611,6 +1952,7 @@
           <w:b/>
         </w:rPr>
       </w:pPr>
+      <w:proofErr w:type="gramStart"/>
       <w:r>
         <w:rPr>
           <w:rFonts w:ascii="Arial" w:hAnsi="Arial" w:cs="Arial"/>
@@ -1623,7 +1965,15 @@
           <w:rFonts w:ascii="Arial" w:hAnsi="Arial" w:cs="Arial"/>
           <w:b/>
         </w:rPr>
-        <w:t>hted average of precision : 0.89</w:t>
+        <w:t>hted</w:t>
+      </w:r>
+      <w:proofErr w:type="gramEnd"/>
+      <w:r>
+        <w:rPr>
+          <w:rFonts w:ascii="Arial" w:hAnsi="Arial" w:cs="Arial"/>
+          <w:b/>
+        </w:rPr>
+        <w:t xml:space="preserve"> average of precision : 0.89</w:t>
       </w:r>
     </w:p>
     <w:p>
@@ -1659,6 +2009,7 @@
           <w:b/>
         </w:rPr>
       </w:pPr>
+      <w:proofErr w:type="gramStart"/>
       <w:r>
         <w:rPr>
           <w:rFonts w:ascii="Arial" w:hAnsi="Arial" w:cs="Arial"/>
@@ -1671,7 +2022,15 @@
           <w:rFonts w:ascii="Arial" w:hAnsi="Arial" w:cs="Arial"/>
           <w:b/>
         </w:rPr>
-        <w:t>eighted average of recall : 0.88</w:t>
+        <w:t>eighted</w:t>
+      </w:r>
+      <w:proofErr w:type="gramEnd"/>
+      <w:r>
+        <w:rPr>
+          <w:rFonts w:ascii="Arial" w:hAnsi="Arial" w:cs="Arial"/>
+          <w:b/>
+        </w:rPr>
+        <w:t xml:space="preserve"> average of recall : 0.88</w:t>
       </w:r>
     </w:p>
     <w:p>
@@ -1707,6 +2066,7 @@
           <w:b/>
         </w:rPr>
       </w:pPr>
+      <w:proofErr w:type="gramStart"/>
       <w:r>
         <w:rPr>
           <w:rFonts w:ascii="Arial" w:hAnsi="Arial" w:cs="Arial"/>
@@ -1719,69 +2079,118 @@
           <w:rFonts w:ascii="Arial" w:hAnsi="Arial" w:cs="Arial"/>
           <w:b/>
         </w:rPr>
-        <w:t>ighted average of f1 score : 0.88</w:t>
-      </w:r>
-    </w:p>
-    <w:p>
-      <w:pPr>
-        <w:rPr>
-          <w:rFonts w:ascii="Arial" w:hAnsi="Arial" w:cs="Arial"/>
-        </w:rPr>
-      </w:pPr>
-    </w:p>
-    <w:p>
-      <w:pPr>
-        <w:rPr>
-          <w:rFonts w:ascii="Arial" w:hAnsi="Arial" w:cs="Arial"/>
-        </w:rPr>
-      </w:pPr>
+        <w:t>ighted</w:t>
+      </w:r>
+      <w:proofErr w:type="gramEnd"/>
+      <w:r>
+        <w:rPr>
+          <w:rFonts w:ascii="Arial" w:hAnsi="Arial" w:cs="Arial"/>
+          <w:b/>
+        </w:rPr>
+        <w:t xml:space="preserve"> average of f1 score : 0.88</w:t>
+      </w:r>
+    </w:p>
+    <w:p>
+      <w:pPr>
+        <w:rPr>
+          <w:rFonts w:ascii="Arial" w:hAnsi="Arial" w:cs="Arial"/>
+        </w:rPr>
+      </w:pPr>
+    </w:p>
+    <w:p>
+      <w:pPr>
+        <w:rPr>
+          <w:rFonts w:ascii="Arial" w:hAnsi="Arial" w:cs="Arial"/>
+        </w:rPr>
+      </w:pPr>
+      <w:proofErr w:type="gramStart"/>
       <w:r>
         <w:rPr>
           <w:rFonts w:ascii="Arial" w:hAnsi="Arial" w:cs="Arial"/>
           <w:highlight w:val="yellow"/>
         </w:rPr>
-        <w:t>Algorithm : DecisionTreeClassifier</w:t>
-      </w:r>
-    </w:p>
-    <w:p>
-      <w:pPr>
-        <w:rPr>
-          <w:rFonts w:ascii="Arial" w:hAnsi="Arial" w:cs="Arial"/>
-        </w:rPr>
-      </w:pPr>
-      <w:r>
-        <w:rPr>
-          <w:rFonts w:ascii="Arial" w:hAnsi="Arial" w:cs="Arial"/>
-        </w:rPr>
-        <w:t>Accuracy (overall performance of the model)  = 0.88</w:t>
-      </w:r>
-    </w:p>
-    <w:p>
-      <w:pPr>
-        <w:rPr>
-          <w:rFonts w:ascii="Arial" w:hAnsi="Arial" w:cs="Arial"/>
-        </w:rPr>
-      </w:pPr>
-      <w:r>
-        <w:rPr>
-          <w:rFonts w:ascii="Arial" w:hAnsi="Arial" w:cs="Arial"/>
-        </w:rPr>
-        <w:t xml:space="preserve">overall metrics performance (precision,recall,f1-score) = good </w:t>
-      </w:r>
-    </w:p>
-    <w:p>
-      <w:pPr>
-        <w:rPr>
-          <w:rFonts w:ascii="Arial" w:hAnsi="Arial" w:cs="Arial"/>
-        </w:rPr>
-      </w:pPr>
-    </w:p>
-    <w:p>
-      <w:pPr>
-        <w:rPr>
-          <w:rFonts w:ascii="Arial" w:hAnsi="Arial" w:cs="Arial"/>
-        </w:rPr>
-      </w:pPr>
+        <w:t>Algorithm :</w:t>
+      </w:r>
+      <w:proofErr w:type="gramEnd"/>
+      <w:r>
+        <w:rPr>
+          <w:rFonts w:ascii="Arial" w:hAnsi="Arial" w:cs="Arial"/>
+          <w:highlight w:val="yellow"/>
+        </w:rPr>
+        <w:t xml:space="preserve"> </w:t>
+      </w:r>
+      <w:proofErr w:type="spellStart"/>
+      <w:r>
+        <w:rPr>
+          <w:rFonts w:ascii="Arial" w:hAnsi="Arial" w:cs="Arial"/>
+          <w:highlight w:val="yellow"/>
+        </w:rPr>
+        <w:t>DecisionTreeClassifier</w:t>
+      </w:r>
+      <w:proofErr w:type="spellEnd"/>
+    </w:p>
+    <w:p>
+      <w:pPr>
+        <w:rPr>
+          <w:rFonts w:ascii="Arial" w:hAnsi="Arial" w:cs="Arial"/>
+        </w:rPr>
+      </w:pPr>
+      <w:r>
+        <w:rPr>
+          <w:rFonts w:ascii="Arial" w:hAnsi="Arial" w:cs="Arial"/>
+        </w:rPr>
+        <w:t>Accuracy (overall performance of the model</w:t>
+      </w:r>
+      <w:proofErr w:type="gramStart"/>
+      <w:r>
+        <w:rPr>
+          <w:rFonts w:ascii="Arial" w:hAnsi="Arial" w:cs="Arial"/>
+        </w:rPr>
+        <w:t>)  =</w:t>
+      </w:r>
+      <w:proofErr w:type="gramEnd"/>
+      <w:r>
+        <w:rPr>
+          <w:rFonts w:ascii="Arial" w:hAnsi="Arial" w:cs="Arial"/>
+        </w:rPr>
+        <w:t xml:space="preserve"> 0.88</w:t>
+      </w:r>
+    </w:p>
+    <w:p>
+      <w:pPr>
+        <w:rPr>
+          <w:rFonts w:ascii="Arial" w:hAnsi="Arial" w:cs="Arial"/>
+        </w:rPr>
+      </w:pPr>
+      <w:proofErr w:type="gramStart"/>
+      <w:r>
+        <w:rPr>
+          <w:rFonts w:ascii="Arial" w:hAnsi="Arial" w:cs="Arial"/>
+        </w:rPr>
+        <w:t>overall</w:t>
+      </w:r>
+      <w:proofErr w:type="gramEnd"/>
+      <w:r>
+        <w:rPr>
+          <w:rFonts w:ascii="Arial" w:hAnsi="Arial" w:cs="Arial"/>
+        </w:rPr>
+        <w:t xml:space="preserve"> metrics performance (precision,recall,f1-score) = good </w:t>
+      </w:r>
+    </w:p>
+    <w:p>
+      <w:pPr>
+        <w:rPr>
+          <w:rFonts w:ascii="Arial" w:hAnsi="Arial" w:cs="Arial"/>
+        </w:rPr>
+      </w:pPr>
+    </w:p>
+    <w:p>
+      <w:pPr>
+        <w:rPr>
+          <w:rFonts w:ascii="Arial" w:hAnsi="Arial" w:cs="Arial"/>
+        </w:rPr>
+      </w:pPr>
+      <w:proofErr w:type="gramStart"/>
       <w:r>
         <w:rPr>
           <w:rFonts w:ascii="Arial" w:hAnsi="Arial" w:cs="Arial"/>
@@ -1793,8 +2202,25 @@
           <w:rFonts w:ascii="Arial" w:hAnsi="Arial" w:cs="Arial"/>
           <w:b/>
         </w:rPr>
-        <w:t>: Good Model but not better than Randomforestclassifier</w:t>
-      </w:r>
+        <w:t>:</w:t>
+      </w:r>
+      <w:proofErr w:type="gramEnd"/>
+      <w:r>
+        <w:rPr>
+          <w:rFonts w:ascii="Arial" w:hAnsi="Arial" w:cs="Arial"/>
+          <w:b/>
+        </w:rPr>
+        <w:t xml:space="preserve"> Good Model but not better than </w:t>
+      </w:r>
+      <w:proofErr w:type="spellStart"/>
+      <w:r>
+        <w:rPr>
+          <w:rFonts w:ascii="Arial" w:hAnsi="Arial" w:cs="Arial"/>
+          <w:b/>
+        </w:rPr>
+        <w:t>Randomforestclassifier</w:t>
+      </w:r>
+      <w:proofErr w:type="spellEnd"/>
     </w:p>
     <w:p>
       <w:pPr>
@@ -1911,6 +2337,7 @@
       <w:r>
         <w:rPr>
           <w:rFonts w:ascii="Arial" w:hAnsi="Arial" w:cs="Arial"/>
+          <w:noProof/>
         </w:rPr>
         <w:drawing>
           <wp:inline distT="0" distB="0" distL="0" distR="0" wp14:anchorId="1313EAD2" wp14:editId="0B171065">
@@ -1958,6 +2385,7 @@
       <w:r>
         <w:rPr>
           <w:rFonts w:ascii="Arial" w:hAnsi="Arial" w:cs="Arial"/>
+          <w:noProof/>
         </w:rPr>
         <w:drawing>
           <wp:inline distT="0" distB="0" distL="0" distR="0" wp14:anchorId="11446711" wp14:editId="1BCC4EB4">
@@ -2049,12 +2477,21 @@
           <w:b/>
         </w:rPr>
       </w:pPr>
-      <w:r>
-        <w:rPr>
-          <w:rFonts w:ascii="Arial" w:hAnsi="Arial" w:cs="Arial"/>
-          <w:b/>
-        </w:rPr>
-        <w:t>Accuracy : 0.79</w:t>
+      <w:proofErr w:type="gramStart"/>
+      <w:r>
+        <w:rPr>
+          <w:rFonts w:ascii="Arial" w:hAnsi="Arial" w:cs="Arial"/>
+          <w:b/>
+        </w:rPr>
+        <w:t>Accuracy :</w:t>
+      </w:r>
+      <w:proofErr w:type="gramEnd"/>
+      <w:r>
+        <w:rPr>
+          <w:rFonts w:ascii="Arial" w:hAnsi="Arial" w:cs="Arial"/>
+          <w:b/>
+        </w:rPr>
+        <w:t xml:space="preserve"> 0.79</w:t>
       </w:r>
     </w:p>
     <w:p>
@@ -2126,7 +2563,23 @@
           <w:rFonts w:ascii="Arial" w:hAnsi="Arial" w:cs="Arial"/>
           <w:b/>
         </w:rPr>
-        <w:t>of class 0 : 0.97</w:t>
+        <w:t xml:space="preserve">of class </w:t>
+      </w:r>
+      <w:proofErr w:type="gramStart"/>
+      <w:r>
+        <w:rPr>
+          <w:rFonts w:ascii="Arial" w:hAnsi="Arial" w:cs="Arial"/>
+          <w:b/>
+        </w:rPr>
+        <w:t>0 :</w:t>
+      </w:r>
+      <w:proofErr w:type="gramEnd"/>
+      <w:r>
+        <w:rPr>
+          <w:rFonts w:ascii="Arial" w:hAnsi="Arial" w:cs="Arial"/>
+          <w:b/>
+        </w:rPr>
+        <w:t xml:space="preserve"> 0.97</w:t>
       </w:r>
     </w:p>
     <w:p>
@@ -2192,7 +2645,23 @@
           <w:rFonts w:ascii="Arial" w:hAnsi="Arial" w:cs="Arial"/>
           <w:b/>
         </w:rPr>
-        <w:t>of class 1 : 0.44</w:t>
+        <w:t xml:space="preserve">of class </w:t>
+      </w:r>
+      <w:proofErr w:type="gramStart"/>
+      <w:r>
+        <w:rPr>
+          <w:rFonts w:ascii="Arial" w:hAnsi="Arial" w:cs="Arial"/>
+          <w:b/>
+        </w:rPr>
+        <w:t>1 :</w:t>
+      </w:r>
+      <w:proofErr w:type="gramEnd"/>
+      <w:r>
+        <w:rPr>
+          <w:rFonts w:ascii="Arial" w:hAnsi="Arial" w:cs="Arial"/>
+          <w:b/>
+        </w:rPr>
+        <w:t xml:space="preserve"> 0.44</w:t>
       </w:r>
     </w:p>
     <w:p>
@@ -2246,7 +2715,23 @@
           <w:rFonts w:ascii="Arial" w:hAnsi="Arial" w:cs="Arial"/>
           <w:b/>
         </w:rPr>
-        <w:t>of class 0 : 0.77</w:t>
+        <w:t xml:space="preserve">of class </w:t>
+      </w:r>
+      <w:proofErr w:type="gramStart"/>
+      <w:r>
+        <w:rPr>
+          <w:rFonts w:ascii="Arial" w:hAnsi="Arial" w:cs="Arial"/>
+          <w:b/>
+        </w:rPr>
+        <w:t>0 :</w:t>
+      </w:r>
+      <w:proofErr w:type="gramEnd"/>
+      <w:r>
+        <w:rPr>
+          <w:rFonts w:ascii="Arial" w:hAnsi="Arial" w:cs="Arial"/>
+          <w:b/>
+        </w:rPr>
+        <w:t xml:space="preserve"> 0.77</w:t>
       </w:r>
     </w:p>
     <w:p>
@@ -2267,19 +2752,7 @@
         <w:rPr>
           <w:rFonts w:ascii="Arial" w:hAnsi="Arial" w:cs="Arial"/>
         </w:rPr>
-        <w:t>O</w:t>
-      </w:r>
-      <w:r>
-        <w:rPr>
-          <w:rFonts w:ascii="Arial" w:hAnsi="Arial" w:cs="Arial"/>
-        </w:rPr>
-        <w:t>f all actual users for class 1</w:t>
-      </w:r>
-      <w:r>
-        <w:rPr>
-          <w:rFonts w:ascii="Arial" w:hAnsi="Arial" w:cs="Arial"/>
-        </w:rPr>
-        <w:t xml:space="preserve"> (purchased), how many were actually correct</w:t>
+        <w:t>Of all actual users for class 1 (purchased), how many were actually correct</w:t>
       </w:r>
       <w:r>
         <w:rPr>
@@ -2313,7 +2786,23 @@
           <w:rFonts w:ascii="Arial" w:hAnsi="Arial" w:cs="Arial"/>
           <w:b/>
         </w:rPr>
-        <w:t>of class 1 : 0.90</w:t>
+        <w:t xml:space="preserve">of class </w:t>
+      </w:r>
+      <w:proofErr w:type="gramStart"/>
+      <w:r>
+        <w:rPr>
+          <w:rFonts w:ascii="Arial" w:hAnsi="Arial" w:cs="Arial"/>
+          <w:b/>
+        </w:rPr>
+        <w:t>1 :</w:t>
+      </w:r>
+      <w:proofErr w:type="gramEnd"/>
+      <w:r>
+        <w:rPr>
+          <w:rFonts w:ascii="Arial" w:hAnsi="Arial" w:cs="Arial"/>
+          <w:b/>
+        </w:rPr>
+        <w:t xml:space="preserve"> 0.90</w:t>
       </w:r>
     </w:p>
     <w:p>
@@ -2366,7 +2855,23 @@
           <w:rFonts w:ascii="Arial" w:hAnsi="Arial" w:cs="Arial"/>
           <w:b/>
         </w:rPr>
-        <w:t>F1 score of class 0 : 0.86</w:t>
+        <w:t xml:space="preserve">F1 score of class </w:t>
+      </w:r>
+      <w:proofErr w:type="gramStart"/>
+      <w:r>
+        <w:rPr>
+          <w:rFonts w:ascii="Arial" w:hAnsi="Arial" w:cs="Arial"/>
+          <w:b/>
+        </w:rPr>
+        <w:t>0 :</w:t>
+      </w:r>
+      <w:proofErr w:type="gramEnd"/>
+      <w:r>
+        <w:rPr>
+          <w:rFonts w:ascii="Arial" w:hAnsi="Arial" w:cs="Arial"/>
+          <w:b/>
+        </w:rPr>
+        <w:t xml:space="preserve"> 0.86</w:t>
       </w:r>
     </w:p>
     <w:p>
@@ -2419,7 +2924,23 @@
           <w:rFonts w:ascii="Arial" w:hAnsi="Arial" w:cs="Arial"/>
           <w:b/>
         </w:rPr>
-        <w:t>F1 score of class 1 : 0.59</w:t>
+        <w:t xml:space="preserve">F1 score of class </w:t>
+      </w:r>
+      <w:proofErr w:type="gramStart"/>
+      <w:r>
+        <w:rPr>
+          <w:rFonts w:ascii="Arial" w:hAnsi="Arial" w:cs="Arial"/>
+          <w:b/>
+        </w:rPr>
+        <w:t>1 :</w:t>
+      </w:r>
+      <w:proofErr w:type="gramEnd"/>
+      <w:r>
+        <w:rPr>
+          <w:rFonts w:ascii="Arial" w:hAnsi="Arial" w:cs="Arial"/>
+          <w:b/>
+        </w:rPr>
+        <w:t xml:space="preserve"> 0.59</w:t>
       </w:r>
     </w:p>
     <w:p>
@@ -2467,12 +2988,21 @@
           <w:b/>
         </w:rPr>
       </w:pPr>
-      <w:r>
-        <w:rPr>
-          <w:rFonts w:ascii="Arial" w:hAnsi="Arial" w:cs="Arial"/>
-          <w:b/>
-        </w:rPr>
-        <w:t xml:space="preserve">macro average of precision  : </w:t>
+      <w:proofErr w:type="gramStart"/>
+      <w:r>
+        <w:rPr>
+          <w:rFonts w:ascii="Arial" w:hAnsi="Arial" w:cs="Arial"/>
+          <w:b/>
+        </w:rPr>
+        <w:t>macro</w:t>
+      </w:r>
+      <w:proofErr w:type="gramEnd"/>
+      <w:r>
+        <w:rPr>
+          <w:rFonts w:ascii="Arial" w:hAnsi="Arial" w:cs="Arial"/>
+          <w:b/>
+        </w:rPr>
+        <w:t xml:space="preserve"> average of precision  : </w:t>
       </w:r>
       <w:r>
         <w:rPr>
@@ -2506,19 +3036,7 @@
         <w:rPr>
           <w:rFonts w:ascii="Arial" w:hAnsi="Arial" w:cs="Arial"/>
         </w:rPr>
-        <w:t xml:space="preserve">average performance of </w:t>
-      </w:r>
-      <w:r>
-        <w:rPr>
-          <w:rFonts w:ascii="Arial" w:hAnsi="Arial" w:cs="Arial"/>
-        </w:rPr>
-        <w:t>recall</w:t>
-      </w:r>
-      <w:r>
-        <w:rPr>
-          <w:rFonts w:ascii="Arial" w:hAnsi="Arial" w:cs="Arial"/>
-        </w:rPr>
-        <w:t xml:space="preserve"> for the model</w:t>
+        <w:t>average performance of recall for the model</w:t>
       </w:r>
       <w:r>
         <w:rPr>
@@ -2539,12 +3057,21 @@
           <w:b/>
         </w:rPr>
       </w:pPr>
-      <w:r>
-        <w:rPr>
-          <w:rFonts w:ascii="Arial" w:hAnsi="Arial" w:cs="Arial"/>
-          <w:b/>
-        </w:rPr>
-        <w:t>macro average of recall : 0.71</w:t>
+      <w:proofErr w:type="gramStart"/>
+      <w:r>
+        <w:rPr>
+          <w:rFonts w:ascii="Arial" w:hAnsi="Arial" w:cs="Arial"/>
+          <w:b/>
+        </w:rPr>
+        <w:t>macro</w:t>
+      </w:r>
+      <w:proofErr w:type="gramEnd"/>
+      <w:r>
+        <w:rPr>
+          <w:rFonts w:ascii="Arial" w:hAnsi="Arial" w:cs="Arial"/>
+          <w:b/>
+        </w:rPr>
+        <w:t xml:space="preserve"> average of recall : 0.71</w:t>
       </w:r>
     </w:p>
     <w:p>
@@ -2571,25 +3098,7 @@
         <w:rPr>
           <w:rFonts w:ascii="Arial" w:hAnsi="Arial" w:cs="Arial"/>
         </w:rPr>
-        <w:t xml:space="preserve"> </w:t>
-      </w:r>
-      <w:r>
-        <w:rPr>
-          <w:rFonts w:ascii="Arial" w:hAnsi="Arial" w:cs="Arial"/>
-        </w:rPr>
-        <w:t xml:space="preserve">average performance of </w:t>
-      </w:r>
-      <w:r>
-        <w:rPr>
-          <w:rFonts w:ascii="Arial" w:hAnsi="Arial" w:cs="Arial"/>
-        </w:rPr>
-        <w:t>f1 score</w:t>
-      </w:r>
-      <w:r>
-        <w:rPr>
-          <w:rFonts w:ascii="Arial" w:hAnsi="Arial" w:cs="Arial"/>
-        </w:rPr>
-        <w:t xml:space="preserve"> for the model</w:t>
+        <w:t xml:space="preserve"> average performance of f1 score for the model</w:t>
       </w:r>
       <w:r>
         <w:rPr>
@@ -2610,12 +3119,21 @@
           <w:b/>
         </w:rPr>
       </w:pPr>
-      <w:r>
-        <w:rPr>
-          <w:rFonts w:ascii="Arial" w:hAnsi="Arial" w:cs="Arial"/>
-          <w:b/>
-        </w:rPr>
-        <w:t>macro average of f1 score : 0.73</w:t>
+      <w:proofErr w:type="gramStart"/>
+      <w:r>
+        <w:rPr>
+          <w:rFonts w:ascii="Arial" w:hAnsi="Arial" w:cs="Arial"/>
+          <w:b/>
+        </w:rPr>
+        <w:t>macro</w:t>
+      </w:r>
+      <w:proofErr w:type="gramEnd"/>
+      <w:r>
+        <w:rPr>
+          <w:rFonts w:ascii="Arial" w:hAnsi="Arial" w:cs="Arial"/>
+          <w:b/>
+        </w:rPr>
+        <w:t xml:space="preserve"> average of f1 score : 0.73</w:t>
       </w:r>
     </w:p>
     <w:p>
@@ -2663,6 +3181,7 @@
           <w:b/>
         </w:rPr>
       </w:pPr>
+      <w:proofErr w:type="gramStart"/>
       <w:r>
         <w:rPr>
           <w:rFonts w:ascii="Arial" w:hAnsi="Arial" w:cs="Arial"/>
@@ -2675,7 +3194,15 @@
           <w:rFonts w:ascii="Arial" w:hAnsi="Arial" w:cs="Arial"/>
           <w:b/>
         </w:rPr>
-        <w:t>hted average of precision : 0.81</w:t>
+        <w:t>hted</w:t>
+      </w:r>
+      <w:proofErr w:type="gramEnd"/>
+      <w:r>
+        <w:rPr>
+          <w:rFonts w:ascii="Arial" w:hAnsi="Arial" w:cs="Arial"/>
+          <w:b/>
+        </w:rPr>
+        <w:t xml:space="preserve"> average of precision : 0.81</w:t>
       </w:r>
     </w:p>
     <w:p>
@@ -2702,13 +3229,7 @@
         <w:rPr>
           <w:rFonts w:ascii="Arial" w:hAnsi="Arial" w:cs="Arial"/>
         </w:rPr>
-        <w:t>the sum of product of proportion</w:t>
-      </w:r>
-      <w:r>
-        <w:rPr>
-          <w:rFonts w:ascii="Arial" w:hAnsi="Arial" w:cs="Arial"/>
-        </w:rPr>
-        <w:t xml:space="preserve"> rate of each class in recall</w:t>
+        <w:t>the sum of product of proportion rate of each class in recall</w:t>
       </w:r>
       <w:r>
         <w:rPr>
@@ -2729,6 +3250,7 @@
           <w:b/>
         </w:rPr>
       </w:pPr>
+      <w:proofErr w:type="gramStart"/>
       <w:r>
         <w:rPr>
           <w:rFonts w:ascii="Arial" w:hAnsi="Arial" w:cs="Arial"/>
@@ -2741,7 +3263,15 @@
           <w:rFonts w:ascii="Arial" w:hAnsi="Arial" w:cs="Arial"/>
           <w:b/>
         </w:rPr>
-        <w:t>eighted average of recall : 0.79</w:t>
+        <w:t>eighted</w:t>
+      </w:r>
+      <w:proofErr w:type="gramEnd"/>
+      <w:r>
+        <w:rPr>
+          <w:rFonts w:ascii="Arial" w:hAnsi="Arial" w:cs="Arial"/>
+          <w:b/>
+        </w:rPr>
+        <w:t xml:space="preserve"> average of recall : 0.79</w:t>
       </w:r>
     </w:p>
     <w:p>
@@ -2768,13 +3298,7 @@
         <w:rPr>
           <w:rFonts w:ascii="Arial" w:hAnsi="Arial" w:cs="Arial"/>
         </w:rPr>
-        <w:t xml:space="preserve">the sum of product of proportion rate of each class in </w:t>
-      </w:r>
-      <w:r>
-        <w:rPr>
-          <w:rFonts w:ascii="Arial" w:hAnsi="Arial" w:cs="Arial"/>
-        </w:rPr>
-        <w:t>f1 score</w:t>
+        <w:t>the sum of product of proportion rate of each class in f1 score</w:t>
       </w:r>
       <w:r>
         <w:rPr>
@@ -2795,6 +3319,7 @@
           <w:b/>
         </w:rPr>
       </w:pPr>
+      <w:proofErr w:type="gramStart"/>
       <w:r>
         <w:rPr>
           <w:rFonts w:ascii="Arial" w:hAnsi="Arial" w:cs="Arial"/>
@@ -2807,90 +3332,158 @@
           <w:rFonts w:ascii="Arial" w:hAnsi="Arial" w:cs="Arial"/>
           <w:b/>
         </w:rPr>
-        <w:t>ghted average of f1 score : 0.77</w:t>
-      </w:r>
-    </w:p>
-    <w:p>
-      <w:pPr>
-        <w:spacing w:line="360" w:lineRule="auto"/>
-        <w:rPr>
-          <w:rFonts w:ascii="Arial" w:hAnsi="Arial" w:cs="Arial"/>
-        </w:rPr>
-      </w:pPr>
-    </w:p>
-    <w:p>
-      <w:pPr>
-        <w:rPr>
-          <w:rFonts w:ascii="Arial" w:hAnsi="Arial" w:cs="Arial"/>
-        </w:rPr>
-      </w:pPr>
+        <w:t>ghted</w:t>
+      </w:r>
+      <w:proofErr w:type="gramEnd"/>
+      <w:r>
+        <w:rPr>
+          <w:rFonts w:ascii="Arial" w:hAnsi="Arial" w:cs="Arial"/>
+          <w:b/>
+        </w:rPr>
+        <w:t xml:space="preserve"> average of f1 score : 0.77</w:t>
+      </w:r>
+    </w:p>
+    <w:p>
+      <w:pPr>
+        <w:spacing w:line="360" w:lineRule="auto"/>
+        <w:rPr>
+          <w:rFonts w:ascii="Arial" w:hAnsi="Arial" w:cs="Arial"/>
+        </w:rPr>
+      </w:pPr>
+    </w:p>
+    <w:p>
+      <w:pPr>
+        <w:rPr>
+          <w:rFonts w:ascii="Arial" w:hAnsi="Arial" w:cs="Arial"/>
+        </w:rPr>
+      </w:pPr>
+      <w:proofErr w:type="gramStart"/>
       <w:r>
         <w:rPr>
           <w:rFonts w:ascii="Arial" w:hAnsi="Arial" w:cs="Arial"/>
           <w:highlight w:val="yellow"/>
         </w:rPr>
-        <w:t>Algorithm : SVC</w:t>
-      </w:r>
-    </w:p>
-    <w:p>
-      <w:pPr>
-        <w:rPr>
-          <w:rFonts w:ascii="Arial" w:hAnsi="Arial" w:cs="Arial"/>
-        </w:rPr>
-      </w:pPr>
-      <w:r>
-        <w:rPr>
-          <w:rFonts w:ascii="Arial" w:hAnsi="Arial" w:cs="Arial"/>
-        </w:rPr>
-        <w:t>Accuracy (overall performance of the model)  = 0.79</w:t>
-      </w:r>
-    </w:p>
-    <w:p>
-      <w:pPr>
-        <w:rPr>
-          <w:rFonts w:ascii="Arial" w:hAnsi="Arial" w:cs="Arial"/>
-        </w:rPr>
-      </w:pPr>
-      <w:r>
-        <w:rPr>
-          <w:rFonts w:ascii="Arial" w:hAnsi="Arial" w:cs="Arial"/>
-        </w:rPr>
-        <w:t xml:space="preserve">overall metrics performance (precision,recall,f1-score) = poor </w:t>
-      </w:r>
-    </w:p>
-    <w:p>
-      <w:pPr>
-        <w:rPr>
-          <w:rFonts w:ascii="Arial" w:hAnsi="Arial" w:cs="Arial"/>
-        </w:rPr>
-      </w:pPr>
-    </w:p>
-    <w:p>
-      <w:pPr>
-        <w:rPr>
-          <w:rFonts w:ascii="Arial" w:hAnsi="Arial" w:cs="Arial"/>
-        </w:rPr>
-      </w:pPr>
-      <w:r>
-        <w:rPr>
-          <w:rFonts w:ascii="Arial" w:hAnsi="Arial" w:cs="Arial"/>
-        </w:rPr>
-        <w:t xml:space="preserve">Result : </w:t>
-      </w:r>
-      <w:r>
-        <w:rPr>
-          <w:rFonts w:ascii="Arial" w:hAnsi="Arial" w:cs="Arial"/>
-          <w:b/>
-        </w:rPr>
-        <w:t>poor</w:t>
-      </w:r>
-      <w:r>
-        <w:rPr>
-          <w:rFonts w:ascii="Arial" w:hAnsi="Arial" w:cs="Arial"/>
-          <w:b/>
-        </w:rPr>
-        <w:t xml:space="preserve"> model</w:t>
-      </w:r>
+        <w:t>Algorithm :</w:t>
+      </w:r>
+      <w:proofErr w:type="gramEnd"/>
+      <w:r>
+        <w:rPr>
+          <w:rFonts w:ascii="Arial" w:hAnsi="Arial" w:cs="Arial"/>
+          <w:highlight w:val="yellow"/>
+        </w:rPr>
+        <w:t xml:space="preserve"> SVC</w:t>
+      </w:r>
+    </w:p>
+    <w:p>
+      <w:pPr>
+        <w:rPr>
+          <w:rFonts w:ascii="Arial" w:hAnsi="Arial" w:cs="Arial"/>
+        </w:rPr>
+      </w:pPr>
+      <w:r>
+        <w:rPr>
+          <w:rFonts w:ascii="Arial" w:hAnsi="Arial" w:cs="Arial"/>
+        </w:rPr>
+        <w:t>Accuracy (overall performance of the model</w:t>
+      </w:r>
+      <w:proofErr w:type="gramStart"/>
+      <w:r>
+        <w:rPr>
+          <w:rFonts w:ascii="Arial" w:hAnsi="Arial" w:cs="Arial"/>
+        </w:rPr>
+        <w:t>)  =</w:t>
+      </w:r>
+      <w:proofErr w:type="gramEnd"/>
+      <w:r>
+        <w:rPr>
+          <w:rFonts w:ascii="Arial" w:hAnsi="Arial" w:cs="Arial"/>
+        </w:rPr>
+        <w:t xml:space="preserve"> 0.79</w:t>
+      </w:r>
+    </w:p>
+    <w:p>
+      <w:pPr>
+        <w:rPr>
+          <w:rFonts w:ascii="Arial" w:hAnsi="Arial" w:cs="Arial"/>
+        </w:rPr>
+      </w:pPr>
+      <w:proofErr w:type="gramStart"/>
+      <w:r>
+        <w:rPr>
+          <w:rFonts w:ascii="Arial" w:hAnsi="Arial" w:cs="Arial"/>
+        </w:rPr>
+        <w:t>overall</w:t>
+      </w:r>
+      <w:proofErr w:type="gramEnd"/>
+      <w:r>
+        <w:rPr>
+          <w:rFonts w:ascii="Arial" w:hAnsi="Arial" w:cs="Arial"/>
+        </w:rPr>
+        <w:t xml:space="preserve"> metrics performance (precision,recall,f1-score) = poor </w:t>
+      </w:r>
+    </w:p>
+    <w:p>
+      <w:pPr>
+        <w:rPr>
+          <w:rFonts w:ascii="Arial" w:hAnsi="Arial" w:cs="Arial"/>
+        </w:rPr>
+      </w:pPr>
+    </w:p>
+    <w:p>
+      <w:pPr>
+        <w:rPr>
+          <w:rFonts w:ascii="Arial" w:hAnsi="Arial" w:cs="Arial"/>
+        </w:rPr>
+      </w:pPr>
+      <w:proofErr w:type="gramStart"/>
+      <w:r>
+        <w:rPr>
+          <w:rFonts w:ascii="Arial" w:hAnsi="Arial" w:cs="Arial"/>
+        </w:rPr>
+        <w:t>Result :</w:t>
+      </w:r>
+      <w:proofErr w:type="gramEnd"/>
+      <w:r>
+        <w:rPr>
+          <w:rFonts w:ascii="Arial" w:hAnsi="Arial" w:cs="Arial"/>
+        </w:rPr>
+        <w:t xml:space="preserve"> </w:t>
+      </w:r>
+      <w:r>
+        <w:rPr>
+          <w:rFonts w:ascii="Arial" w:hAnsi="Arial" w:cs="Arial"/>
+          <w:b/>
+        </w:rPr>
+        <w:t>poor model</w:t>
+      </w:r>
+    </w:p>
+    <w:p>
+      <w:pPr>
+        <w:rPr>
+          <w:rFonts w:ascii="Arial" w:hAnsi="Arial" w:cs="Arial"/>
+        </w:rPr>
+      </w:pPr>
+    </w:p>
+    <w:p>
+      <w:pPr>
+        <w:rPr>
+          <w:rFonts w:ascii="Arial" w:hAnsi="Arial" w:cs="Arial"/>
+        </w:rPr>
+      </w:pPr>
+    </w:p>
+    <w:p>
+      <w:pPr>
+        <w:rPr>
+          <w:rFonts w:ascii="Arial" w:hAnsi="Arial" w:cs="Arial"/>
+        </w:rPr>
+      </w:pPr>
+    </w:p>
+    <w:p>
+      <w:pPr>
+        <w:rPr>
+          <w:rFonts w:ascii="Arial" w:hAnsi="Arial" w:cs="Arial"/>
+        </w:rPr>
+      </w:pPr>
     </w:p>
     <w:p>
       <w:pPr>
@@ -2930,49 +3523,24 @@
     <w:p>
       <w:pPr>
         <w:pStyle w:val="Heading1"/>
-        <w:rPr>
-          <w:rFonts w:ascii="Arial" w:hAnsi="Arial" w:cs="Arial"/>
-        </w:rPr>
-      </w:pPr>
-      <w:r>
-        <w:rPr>
-          <w:rFonts w:ascii="Arial" w:hAnsi="Arial" w:cs="Arial"/>
-        </w:rPr>
+      </w:pPr>
+      <w:r>
         <w:lastRenderedPageBreak/>
-        <w:t xml:space="preserve">Evaluation Metrics using Confusion Matrix </w:t>
-      </w:r>
-    </w:p>
-    <w:p>
-      <w:pPr>
-        <w:pStyle w:val="Heading2"/>
-        <w:rPr>
-          <w:rFonts w:ascii="Arial" w:hAnsi="Arial" w:cs="Arial"/>
-        </w:rPr>
-      </w:pPr>
-      <w:r>
-        <w:rPr>
-          <w:rFonts w:ascii="Arial" w:hAnsi="Arial" w:cs="Arial"/>
-        </w:rPr>
-        <w:t>Accuracy</w:t>
-      </w:r>
-    </w:p>
-    <w:p>
-      <w:pPr>
-        <w:pStyle w:val="NormalWeb"/>
-        <w:ind w:left="720"/>
-        <w:rPr>
-          <w:rFonts w:ascii="Arial" w:hAnsi="Arial" w:cs="Arial"/>
-        </w:rPr>
-      </w:pPr>
-      <w:r>
-        <w:rPr>
-          <w:rFonts w:ascii="Arial" w:hAnsi="Arial" w:cs="Arial"/>
-        </w:rPr>
+        <w:t>LOGISTIC REGRESSION (CLASSIFICATION ALGORITHM)</w:t>
+      </w:r>
+    </w:p>
+    <w:p>
+      <w:r>
+        <w:t>Code:</w:t>
+      </w:r>
+    </w:p>
+    <w:p>
+      <w:r>
         <w:drawing>
-          <wp:inline distT="0" distB="0" distL="0" distR="0" wp14:anchorId="1733733B" wp14:editId="4431D3D2">
-            <wp:extent cx="2210108" cy="924054"/>
-            <wp:effectExtent l="0" t="0" r="0" b="9525"/>
-            <wp:docPr id="4" name="Picture 4"/>
+          <wp:inline distT="0" distB="0" distL="0" distR="0" wp14:anchorId="107BB499" wp14:editId="6FE020D6">
+            <wp:extent cx="4906060" cy="3667637"/>
+            <wp:effectExtent l="0" t="0" r="8890" b="9525"/>
+            <wp:docPr id="12" name="Picture 12"/>
             <wp:cNvGraphicFramePr>
               <a:graphicFrameLocks xmlns:a="http://schemas.openxmlformats.org/drawingml/2006/main" noChangeAspect="1"/>
             </wp:cNvGraphicFramePr>
@@ -2992,7 +3560,7 @@
                   <pic:spPr>
                     <a:xfrm>
                       <a:off x="0" y="0"/>
-                      <a:ext cx="2210108" cy="924054"/>
+                      <a:ext cx="4906060" cy="3667637"/>
                     </a:xfrm>
                     <a:prstGeom prst="rect">
                       <a:avLst/>
@@ -3004,22 +3572,14 @@
           </wp:inline>
         </w:drawing>
       </w:r>
-      <w:r>
-        <w:rPr>
-          <w:rFonts w:ascii="Arial" w:hAnsi="Arial" w:cs="Arial"/>
-          <w:noProof/>
-        </w:rPr>
-        <w:t xml:space="preserve"> </w:t>
-      </w:r>
-      <w:r>
-        <w:rPr>
-          <w:rFonts w:ascii="Arial" w:hAnsi="Arial" w:cs="Arial"/>
-        </w:rPr>
+    </w:p>
+    <w:p>
+      <w:r>
         <w:drawing>
-          <wp:inline distT="0" distB="0" distL="0" distR="0" wp14:anchorId="7AED6BC4" wp14:editId="4A09E84C">
-            <wp:extent cx="2136577" cy="923925"/>
+          <wp:inline distT="0" distB="0" distL="0" distR="0" wp14:anchorId="0292E1B3" wp14:editId="2B033B36">
+            <wp:extent cx="3658111" cy="1228896"/>
             <wp:effectExtent l="0" t="0" r="0" b="0"/>
-            <wp:docPr id="5" name="Picture 5"/>
+            <wp:docPr id="13" name="Picture 13"/>
             <wp:cNvGraphicFramePr>
               <a:graphicFrameLocks xmlns:a="http://schemas.openxmlformats.org/drawingml/2006/main" noChangeAspect="1"/>
             </wp:cNvGraphicFramePr>
@@ -3039,7 +3599,7 @@
                   <pic:spPr>
                     <a:xfrm>
                       <a:off x="0" y="0"/>
-                      <a:ext cx="2137313" cy="924243"/>
+                      <a:ext cx="3658111" cy="1228896"/>
                     </a:xfrm>
                     <a:prstGeom prst="rect">
                       <a:avLst/>
@@ -3053,146 +3613,108 @@
       </w:r>
     </w:p>
     <w:p>
-      <w:pPr>
-        <w:pStyle w:val="Heading3"/>
-        <w:rPr>
-          <w:rFonts w:ascii="Arial" w:hAnsi="Arial" w:cs="Arial"/>
-        </w:rPr>
-      </w:pPr>
-      <w:r>
-        <w:rPr>
-          <w:rFonts w:ascii="Arial" w:hAnsi="Arial" w:cs="Arial"/>
-        </w:rPr>
-        <w:t xml:space="preserve">Accuracy </w:t>
-      </w:r>
-      <w:r>
-        <w:rPr>
-          <w:rFonts w:ascii="Arial" w:hAnsi="Arial" w:cs="Arial"/>
-        </w:rPr>
-        <w:t xml:space="preserve">Scenarios: </w:t>
-      </w:r>
-    </w:p>
-    <w:p>
-      <w:pPr>
-        <w:pStyle w:val="ListParagraph"/>
-        <w:numPr>
-          <w:ilvl w:val="0"/>
-          <w:numId w:val="4"/>
-        </w:numPr>
-        <w:rPr>
-          <w:rFonts w:ascii="Arial" w:hAnsi="Arial" w:cs="Arial"/>
-        </w:rPr>
-      </w:pPr>
-      <w:r>
-        <w:rPr>
-          <w:rFonts w:ascii="Arial" w:hAnsi="Arial" w:cs="Arial"/>
-        </w:rPr>
-        <w:t>Overall performance of the model?</w:t>
-      </w:r>
-    </w:p>
-    <w:p>
-      <w:pPr>
-        <w:pStyle w:val="ListParagraph"/>
-        <w:numPr>
-          <w:ilvl w:val="0"/>
-          <w:numId w:val="4"/>
-        </w:numPr>
-        <w:rPr>
-          <w:rFonts w:ascii="Arial" w:hAnsi="Arial" w:cs="Arial"/>
-        </w:rPr>
-      </w:pPr>
-      <w:r>
-        <w:rPr>
-          <w:rFonts w:ascii="Arial" w:hAnsi="Arial" w:cs="Arial"/>
-        </w:rPr>
-        <w:t>What is the Percentage of correct classification of both the classes?</w:t>
-      </w:r>
-    </w:p>
-    <w:p>
-      <w:pPr>
-        <w:pStyle w:val="ListParagraph"/>
-        <w:numPr>
-          <w:ilvl w:val="0"/>
-          <w:numId w:val="4"/>
-        </w:numPr>
-        <w:rPr>
-          <w:rFonts w:ascii="Arial" w:hAnsi="Arial" w:cs="Arial"/>
-        </w:rPr>
-      </w:pPr>
-      <w:r>
-        <w:rPr>
-          <w:rFonts w:ascii="Arial" w:hAnsi="Arial" w:cs="Arial"/>
-        </w:rPr>
-        <w:t>Overall how many predictions were correct?</w:t>
-      </w:r>
-    </w:p>
-    <w:p>
-      <w:pPr>
-        <w:pStyle w:val="Heading3"/>
-        <w:rPr>
-          <w:rFonts w:ascii="Arial" w:hAnsi="Arial" w:cs="Arial"/>
-        </w:rPr>
-      </w:pPr>
-      <w:r>
-        <w:rPr>
-          <w:rFonts w:ascii="Arial" w:hAnsi="Arial" w:cs="Arial"/>
-        </w:rPr>
-        <w:t>C</w:t>
-      </w:r>
-      <w:r>
-        <w:rPr>
-          <w:rFonts w:ascii="Arial" w:hAnsi="Arial" w:cs="Arial"/>
-        </w:rPr>
-        <w:t>alculation of Random Forest classifier:</w:t>
-      </w:r>
-    </w:p>
-    <w:p>
-      <w:pPr>
-        <w:rPr>
-          <w:rFonts w:ascii="Arial" w:hAnsi="Arial" w:cs="Arial"/>
-        </w:rPr>
-      </w:pPr>
-      <w:r>
-        <w:rPr>
-          <w:rFonts w:ascii="Arial" w:hAnsi="Arial" w:cs="Arial"/>
-        </w:rPr>
-        <w:t xml:space="preserve">Accuracy = (73+36) / (73+36+5+6) </w:t>
-      </w:r>
-    </w:p>
-    <w:p>
-      <w:pPr>
-        <w:rPr>
-          <w:rFonts w:ascii="Arial" w:hAnsi="Arial" w:cs="Arial"/>
-        </w:rPr>
-      </w:pPr>
-      <w:r>
-        <w:rPr>
-          <w:rFonts w:ascii="Arial" w:hAnsi="Arial" w:cs="Arial"/>
-        </w:rPr>
-        <w:tab/>
-        <w:t>=109/120</w:t>
-      </w:r>
-    </w:p>
-    <w:p>
-      <w:pPr>
-        <w:rPr>
-          <w:rFonts w:ascii="Arial" w:hAnsi="Arial" w:cs="Arial"/>
-        </w:rPr>
-      </w:pPr>
-      <w:r>
-        <w:rPr>
-          <w:rFonts w:ascii="Arial" w:hAnsi="Arial" w:cs="Arial"/>
-        </w:rPr>
-        <w:tab/>
-        <w:t>=0.90833 ~ 0.91</w:t>
-      </w:r>
-    </w:p>
-    <w:p>
-      <w:pPr>
-        <w:rPr>
-          <w:rFonts w:ascii="Arial" w:hAnsi="Arial" w:cs="Arial"/>
-        </w:rPr>
-      </w:pPr>
+      <w:proofErr w:type="gramStart"/>
+      <w:r>
+        <w:rPr>
+          <w:highlight w:val="yellow"/>
+        </w:rPr>
+        <w:t>Algorithm :</w:t>
+      </w:r>
+      <w:proofErr w:type="gramEnd"/>
+      <w:r>
+        <w:rPr>
+          <w:highlight w:val="yellow"/>
+        </w:rPr>
+        <w:t xml:space="preserve"> Logistic Regression</w:t>
+      </w:r>
+      <w:r>
+        <w:t xml:space="preserve"> </w:t>
+      </w:r>
+    </w:p>
+    <w:p>
+      <w:r>
+        <w:t>Accuracy (overall performance of the model</w:t>
+      </w:r>
+      <w:proofErr w:type="gramStart"/>
+      <w:r>
+        <w:t>)  =</w:t>
+      </w:r>
+      <w:proofErr w:type="gramEnd"/>
+      <w:r>
+        <w:t xml:space="preserve"> 0.89</w:t>
+      </w:r>
+    </w:p>
+    <w:p>
+      <w:proofErr w:type="gramStart"/>
+      <w:r>
+        <w:t>overall</w:t>
+      </w:r>
+      <w:proofErr w:type="gramEnd"/>
+      <w:r>
+        <w:t xml:space="preserve"> metrics performance (precision,recall,f1-score) = good </w:t>
+      </w:r>
+    </w:p>
+    <w:p>
+      <w:bookmarkStart w:id="0" w:name="_GoBack"/>
+      <w:bookmarkEnd w:id="0"/>
+    </w:p>
+    <w:p>
+      <w:pPr>
+        <w:rPr>
+          <w:b/>
+        </w:rPr>
+      </w:pPr>
+      <w:proofErr w:type="gramStart"/>
+      <w:r>
+        <w:t>Result :</w:t>
+      </w:r>
+      <w:proofErr w:type="gramEnd"/>
+      <w:r>
+        <w:t xml:space="preserve"> </w:t>
+      </w:r>
+      <w:r>
+        <w:rPr>
+          <w:b/>
+        </w:rPr>
+        <w:t xml:space="preserve">good model but not better than </w:t>
+      </w:r>
+      <w:proofErr w:type="spellStart"/>
+      <w:r>
+        <w:rPr>
+          <w:b/>
+        </w:rPr>
+        <w:t>Randomforestclassifier</w:t>
+      </w:r>
+      <w:proofErr w:type="spellEnd"/>
+    </w:p>
+    <w:p>
+      <w:pPr>
+        <w:rPr>
+          <w:rFonts w:ascii="Arial" w:hAnsi="Arial" w:cs="Arial"/>
+        </w:rPr>
+      </w:pPr>
+    </w:p>
+    <w:p>
+      <w:pPr>
+        <w:rPr>
+          <w:rFonts w:ascii="Arial" w:hAnsi="Arial" w:cs="Arial"/>
+        </w:rPr>
+      </w:pPr>
+    </w:p>
+    <w:p>
+      <w:pPr>
+        <w:pStyle w:val="Heading1"/>
+        <w:rPr>
+          <w:rFonts w:ascii="Arial" w:hAnsi="Arial" w:cs="Arial"/>
+        </w:rPr>
+      </w:pPr>
+      <w:r>
+        <w:rPr>
+          <w:rFonts w:ascii="Arial" w:hAnsi="Arial" w:cs="Arial"/>
+        </w:rPr>
+        <w:lastRenderedPageBreak/>
+        <w:t xml:space="preserve">Evaluation Metrics using Confusion Matrix </w:t>
+      </w:r>
     </w:p>
     <w:p>
       <w:pPr>
@@ -3205,25 +3727,27 @@
         <w:rPr>
           <w:rFonts w:ascii="Arial" w:hAnsi="Arial" w:cs="Arial"/>
         </w:rPr>
-        <w:t>Recall</w:t>
-      </w:r>
-    </w:p>
-    <w:p>
-      <w:pPr>
-        <w:jc w:val="center"/>
-        <w:rPr>
-          <w:rFonts w:ascii="Arial" w:hAnsi="Arial" w:cs="Arial"/>
-        </w:rPr>
-      </w:pPr>
-      <w:r>
-        <w:rPr>
-          <w:rFonts w:ascii="Arial" w:hAnsi="Arial" w:cs="Arial"/>
+        <w:t>Accuracy</w:t>
+      </w:r>
+    </w:p>
+    <w:p>
+      <w:pPr>
+        <w:pStyle w:val="NormalWeb"/>
+        <w:ind w:left="720"/>
+        <w:rPr>
+          <w:rFonts w:ascii="Arial" w:hAnsi="Arial" w:cs="Arial"/>
+        </w:rPr>
+      </w:pPr>
+      <w:r>
+        <w:rPr>
+          <w:rFonts w:ascii="Arial" w:hAnsi="Arial" w:cs="Arial"/>
+          <w:noProof/>
         </w:rPr>
         <w:drawing>
-          <wp:inline distT="0" distB="0" distL="0" distR="0" wp14:anchorId="1357972A" wp14:editId="48B6EE05">
-            <wp:extent cx="4467849" cy="676369"/>
-            <wp:effectExtent l="0" t="0" r="9525" b="9525"/>
-            <wp:docPr id="9" name="Picture 9"/>
+          <wp:inline distT="0" distB="0" distL="0" distR="0" wp14:anchorId="1733733B" wp14:editId="4431D3D2">
+            <wp:extent cx="2210108" cy="924054"/>
+            <wp:effectExtent l="0" t="0" r="0" b="9525"/>
+            <wp:docPr id="4" name="Picture 4"/>
             <wp:cNvGraphicFramePr>
               <a:graphicFrameLocks xmlns:a="http://schemas.openxmlformats.org/drawingml/2006/main" noChangeAspect="1"/>
             </wp:cNvGraphicFramePr>
@@ -3243,7 +3767,7 @@
                   <pic:spPr>
                     <a:xfrm>
                       <a:off x="0" y="0"/>
-                      <a:ext cx="4467849" cy="676369"/>
+                      <a:ext cx="2210108" cy="924054"/>
                     </a:xfrm>
                     <a:prstGeom prst="rect">
                       <a:avLst/>
@@ -3255,189 +3779,23 @@
           </wp:inline>
         </w:drawing>
       </w:r>
-    </w:p>
-    <w:p>
-      <w:pPr>
-        <w:pStyle w:val="Heading3"/>
-        <w:rPr>
-          <w:rFonts w:ascii="Arial" w:hAnsi="Arial" w:cs="Arial"/>
-        </w:rPr>
-      </w:pPr>
-      <w:r>
-        <w:rPr>
-          <w:rFonts w:ascii="Arial" w:hAnsi="Arial" w:cs="Arial"/>
-        </w:rPr>
-        <w:t xml:space="preserve">Recall </w:t>
-      </w:r>
-      <w:r>
-        <w:rPr>
-          <w:rFonts w:ascii="Arial" w:hAnsi="Arial" w:cs="Arial"/>
-        </w:rPr>
-        <w:t xml:space="preserve">Scenarios: </w:t>
-      </w:r>
-    </w:p>
-    <w:p>
-      <w:pPr>
-        <w:pStyle w:val="ListParagraph"/>
-        <w:numPr>
-          <w:ilvl w:val="0"/>
-          <w:numId w:val="4"/>
-        </w:numPr>
-        <w:rPr>
-          <w:rFonts w:ascii="Arial" w:hAnsi="Arial" w:cs="Arial"/>
-        </w:rPr>
-      </w:pPr>
-      <w:r>
-        <w:rPr>
-          <w:rFonts w:ascii="Arial" w:hAnsi="Arial" w:cs="Arial"/>
-        </w:rPr>
-        <w:t>Percentage of correctly classified</w:t>
-      </w:r>
-      <w:r>
-        <w:rPr>
-          <w:rFonts w:ascii="Arial" w:hAnsi="Arial" w:cs="Arial"/>
+      <w:r>
+        <w:rPr>
+          <w:rFonts w:ascii="Arial" w:hAnsi="Arial" w:cs="Arial"/>
+          <w:noProof/>
         </w:rPr>
         <w:t xml:space="preserve"> </w:t>
       </w:r>
       <w:r>
         <w:rPr>
           <w:rFonts w:ascii="Arial" w:hAnsi="Arial" w:cs="Arial"/>
-        </w:rPr>
-        <w:t>of a specific class</w:t>
-      </w:r>
-      <w:r>
-        <w:rPr>
-          <w:rFonts w:ascii="Arial" w:hAnsi="Arial" w:cs="Arial"/>
-        </w:rPr>
-        <w:t>?</w:t>
-      </w:r>
-    </w:p>
-    <w:p>
-      <w:pPr>
-        <w:pStyle w:val="ListParagraph"/>
-        <w:numPr>
-          <w:ilvl w:val="0"/>
-          <w:numId w:val="4"/>
-        </w:numPr>
-        <w:rPr>
-          <w:rFonts w:ascii="Arial" w:hAnsi="Arial" w:cs="Arial"/>
-        </w:rPr>
-      </w:pPr>
-      <w:r>
-        <w:rPr>
-          <w:rFonts w:ascii="Arial" w:hAnsi="Arial" w:cs="Arial"/>
-        </w:rPr>
-        <w:t>How many actual positives did I find?</w:t>
-      </w:r>
-    </w:p>
-    <w:p>
-      <w:pPr>
-        <w:pStyle w:val="ListParagraph"/>
-        <w:numPr>
-          <w:ilvl w:val="0"/>
-          <w:numId w:val="4"/>
-        </w:numPr>
-        <w:rPr>
-          <w:rFonts w:ascii="Arial" w:hAnsi="Arial" w:cs="Arial"/>
-        </w:rPr>
-      </w:pPr>
-      <w:r>
-        <w:rPr>
-          <w:rFonts w:ascii="Arial" w:hAnsi="Arial" w:cs="Arial"/>
-        </w:rPr>
-        <w:t>Of all actual users for</w:t>
-      </w:r>
-      <w:r>
-        <w:rPr>
-          <w:rFonts w:ascii="Arial" w:hAnsi="Arial" w:cs="Arial"/>
-        </w:rPr>
-        <w:t xml:space="preserve"> a specific class</w:t>
-      </w:r>
-      <w:r>
-        <w:rPr>
-          <w:rFonts w:ascii="Arial" w:hAnsi="Arial" w:cs="Arial"/>
-        </w:rPr>
-        <w:t>, how many did the model correctly identified?</w:t>
-      </w:r>
-    </w:p>
-    <w:p>
-      <w:pPr>
-        <w:pStyle w:val="Heading3"/>
-        <w:rPr>
-          <w:rFonts w:ascii="Arial" w:hAnsi="Arial" w:cs="Arial"/>
-        </w:rPr>
-      </w:pPr>
-      <w:r>
-        <w:rPr>
-          <w:rFonts w:ascii="Arial" w:hAnsi="Arial" w:cs="Arial"/>
-        </w:rPr>
-        <w:t>Calculation of Random Forest classifier:</w:t>
-      </w:r>
-    </w:p>
-    <w:p>
-      <w:pPr>
-        <w:rPr>
-          <w:rFonts w:ascii="Arial" w:hAnsi="Arial" w:cs="Arial"/>
-        </w:rPr>
-      </w:pPr>
-      <w:r>
-        <w:rPr>
-          <w:rFonts w:ascii="Arial" w:hAnsi="Arial" w:cs="Arial"/>
-        </w:rPr>
-        <w:t>Recall (class 0) = 73 / (73+6)</w:t>
-      </w:r>
-    </w:p>
-    <w:p>
-      <w:pPr>
-        <w:rPr>
-          <w:rFonts w:ascii="Arial" w:hAnsi="Arial" w:cs="Arial"/>
-        </w:rPr>
-      </w:pPr>
-      <w:r>
-        <w:rPr>
-          <w:rFonts w:ascii="Arial" w:hAnsi="Arial" w:cs="Arial"/>
-        </w:rPr>
-        <w:tab/>
-        <w:t>= 73/79 = 0.92</w:t>
-      </w:r>
-    </w:p>
-    <w:p>
-      <w:pPr>
-        <w:rPr>
-          <w:rFonts w:ascii="Arial" w:hAnsi="Arial" w:cs="Arial"/>
-        </w:rPr>
-      </w:pPr>
-    </w:p>
-    <w:p>
-      <w:pPr>
-        <w:pStyle w:val="Heading2"/>
-        <w:rPr>
-          <w:rFonts w:ascii="Arial" w:hAnsi="Arial" w:cs="Arial"/>
-        </w:rPr>
-      </w:pPr>
-      <w:r>
-        <w:rPr>
-          <w:rFonts w:ascii="Arial" w:hAnsi="Arial" w:cs="Arial"/>
-        </w:rPr>
-        <w:t>Precision</w:t>
-      </w:r>
-    </w:p>
-    <w:p>
-      <w:pPr>
-        <w:jc w:val="center"/>
-        <w:rPr>
-          <w:rFonts w:ascii="Arial" w:hAnsi="Arial" w:cs="Arial"/>
-        </w:rPr>
-      </w:pPr>
-      <w:r>
-        <w:rPr>
-          <w:rFonts w:ascii="Arial" w:hAnsi="Arial" w:cs="Arial"/>
+          <w:noProof/>
         </w:rPr>
         <w:drawing>
-          <wp:inline distT="0" distB="0" distL="0" distR="0" wp14:anchorId="7AC6B71C" wp14:editId="0700CA3E">
-            <wp:extent cx="2257740" cy="876422"/>
-            <wp:effectExtent l="0" t="0" r="9525" b="0"/>
-            <wp:docPr id="10" name="Picture 10"/>
+          <wp:inline distT="0" distB="0" distL="0" distR="0" wp14:anchorId="7AED6BC4" wp14:editId="4A09E84C">
+            <wp:extent cx="2136577" cy="923925"/>
+            <wp:effectExtent l="0" t="0" r="0" b="0"/>
+            <wp:docPr id="5" name="Picture 5"/>
             <wp:cNvGraphicFramePr>
               <a:graphicFrameLocks xmlns:a="http://schemas.openxmlformats.org/drawingml/2006/main" noChangeAspect="1"/>
             </wp:cNvGraphicFramePr>
@@ -3457,7 +3815,7 @@
                   <pic:spPr>
                     <a:xfrm>
                       <a:off x="0" y="0"/>
-                      <a:ext cx="2257740" cy="876422"/>
+                      <a:ext cx="2137313" cy="924243"/>
                     </a:xfrm>
                     <a:prstGeom prst="rect">
                       <a:avLst/>
@@ -3481,8 +3839,7 @@
         <w:rPr>
           <w:rFonts w:ascii="Arial" w:hAnsi="Arial" w:cs="Arial"/>
         </w:rPr>
-        <w:lastRenderedPageBreak/>
-        <w:t xml:space="preserve">Precision </w:t>
+        <w:t xml:space="preserve">Accuracy </w:t>
       </w:r>
       <w:r>
         <w:rPr>
@@ -3506,19 +3863,7 @@
         <w:rPr>
           <w:rFonts w:ascii="Arial" w:hAnsi="Arial" w:cs="Arial"/>
         </w:rPr>
-        <w:t xml:space="preserve">Percentage of correctly and wrongly classified </w:t>
-      </w:r>
-      <w:r>
-        <w:rPr>
-          <w:rFonts w:ascii="Arial" w:hAnsi="Arial" w:cs="Arial"/>
-        </w:rPr>
-        <w:t>of a specific class</w:t>
-      </w:r>
-      <w:r>
-        <w:rPr>
-          <w:rFonts w:ascii="Arial" w:hAnsi="Arial" w:cs="Arial"/>
-        </w:rPr>
-        <w:t>?</w:t>
+        <w:t>Overall performance of the model?</w:t>
       </w:r>
     </w:p>
     <w:p>
@@ -3536,25 +3881,7 @@
         <w:rPr>
           <w:rFonts w:ascii="Arial" w:hAnsi="Arial" w:cs="Arial"/>
         </w:rPr>
-        <w:t>How correct my</w:t>
-      </w:r>
-      <w:r>
-        <w:rPr>
-          <w:rFonts w:ascii="Arial" w:hAnsi="Arial" w:cs="Arial"/>
-        </w:rPr>
-        <w:t xml:space="preserve"> positive predictions for</w:t>
-      </w:r>
-      <w:r>
-        <w:rPr>
-          <w:rFonts w:ascii="Arial" w:hAnsi="Arial" w:cs="Arial"/>
-        </w:rPr>
-        <w:t xml:space="preserve"> a specific class</w:t>
-      </w:r>
-      <w:r>
-        <w:rPr>
-          <w:rFonts w:ascii="Arial" w:hAnsi="Arial" w:cs="Arial"/>
-        </w:rPr>
-        <w:t>?</w:t>
+        <w:t>What is the Percentage of correct classification of both the classes?</w:t>
       </w:r>
     </w:p>
     <w:p>
@@ -3572,19 +3899,7 @@
         <w:rPr>
           <w:rFonts w:ascii="Arial" w:hAnsi="Arial" w:cs="Arial"/>
         </w:rPr>
-        <w:t xml:space="preserve">Of all users for </w:t>
-      </w:r>
-      <w:r>
-        <w:rPr>
-          <w:rFonts w:ascii="Arial" w:hAnsi="Arial" w:cs="Arial"/>
-        </w:rPr>
-        <w:t>a specific class</w:t>
-      </w:r>
-      <w:r>
-        <w:rPr>
-          <w:rFonts w:ascii="Arial" w:hAnsi="Arial" w:cs="Arial"/>
-        </w:rPr>
-        <w:t>, how many were actually correct?</w:t>
+        <w:t>Overall how many predictions were correct?</w:t>
       </w:r>
     </w:p>
     <w:p>
@@ -3598,27 +3913,63 @@
         <w:rPr>
           <w:rFonts w:ascii="Arial" w:hAnsi="Arial" w:cs="Arial"/>
         </w:rPr>
-        <w:t>Calculation of Random Forest classifier:</w:t>
-      </w:r>
-    </w:p>
-    <w:p>
-      <w:r>
-        <w:t xml:space="preserve">Precision </w:t>
-      </w:r>
-      <w:r>
-        <w:t xml:space="preserve">(class 0) </w:t>
-      </w:r>
-      <w:r>
-        <w:t>= 73 / (73+5) = 73/78</w:t>
-      </w:r>
-    </w:p>
-    <w:p>
-      <w:r>
+        <w:t>C</w:t>
+      </w:r>
+      <w:r>
+        <w:rPr>
+          <w:rFonts w:ascii="Arial" w:hAnsi="Arial" w:cs="Arial"/>
+        </w:rPr>
+        <w:t>alculation of Random Forest classifier:</w:t>
+      </w:r>
+    </w:p>
+    <w:p>
+      <w:pPr>
+        <w:rPr>
+          <w:rFonts w:ascii="Arial" w:hAnsi="Arial" w:cs="Arial"/>
+        </w:rPr>
+      </w:pPr>
+      <w:r>
+        <w:rPr>
+          <w:rFonts w:ascii="Arial" w:hAnsi="Arial" w:cs="Arial"/>
+        </w:rPr>
+        <w:t xml:space="preserve">Accuracy = (73+36) / (73+36+5+6) </w:t>
+      </w:r>
+    </w:p>
+    <w:p>
+      <w:pPr>
+        <w:rPr>
+          <w:rFonts w:ascii="Arial" w:hAnsi="Arial" w:cs="Arial"/>
+        </w:rPr>
+      </w:pPr>
+      <w:r>
+        <w:rPr>
+          <w:rFonts w:ascii="Arial" w:hAnsi="Arial" w:cs="Arial"/>
+        </w:rPr>
         <w:tab/>
-        <w:t>= 0.9358 ~ 0.94</w:t>
-      </w:r>
-    </w:p>
-    <w:p/>
+        <w:t>=109/120</w:t>
+      </w:r>
+    </w:p>
+    <w:p>
+      <w:pPr>
+        <w:rPr>
+          <w:rFonts w:ascii="Arial" w:hAnsi="Arial" w:cs="Arial"/>
+        </w:rPr>
+      </w:pPr>
+      <w:r>
+        <w:rPr>
+          <w:rFonts w:ascii="Arial" w:hAnsi="Arial" w:cs="Arial"/>
+        </w:rPr>
+        <w:tab/>
+        <w:t>=0.90833 ~ 0.91</w:t>
+      </w:r>
+    </w:p>
+    <w:p>
+      <w:pPr>
+        <w:rPr>
+          <w:rFonts w:ascii="Arial" w:hAnsi="Arial" w:cs="Arial"/>
+        </w:rPr>
+      </w:pPr>
+    </w:p>
     <w:p>
       <w:pPr>
         <w:pStyle w:val="Heading2"/>
@@ -3630,7 +3981,7 @@
         <w:rPr>
           <w:rFonts w:ascii="Arial" w:hAnsi="Arial" w:cs="Arial"/>
         </w:rPr>
-        <w:t>F1 score / F1 measure</w:t>
+        <w:t>Recall</w:t>
       </w:r>
     </w:p>
     <w:p>
@@ -3643,12 +3994,13 @@
       <w:r>
         <w:rPr>
           <w:rFonts w:ascii="Arial" w:hAnsi="Arial" w:cs="Arial"/>
+          <w:noProof/>
         </w:rPr>
         <w:drawing>
-          <wp:inline distT="0" distB="0" distL="0" distR="0" wp14:anchorId="1D98C7A0" wp14:editId="6AF8529F">
-            <wp:extent cx="3515216" cy="1143160"/>
-            <wp:effectExtent l="0" t="0" r="0" b="0"/>
-            <wp:docPr id="11" name="Picture 11"/>
+          <wp:inline distT="0" distB="0" distL="0" distR="0" wp14:anchorId="1357972A" wp14:editId="48B6EE05">
+            <wp:extent cx="4467849" cy="676369"/>
+            <wp:effectExtent l="0" t="0" r="9525" b="9525"/>
+            <wp:docPr id="9" name="Picture 9"/>
             <wp:cNvGraphicFramePr>
               <a:graphicFrameLocks xmlns:a="http://schemas.openxmlformats.org/drawingml/2006/main" noChangeAspect="1"/>
             </wp:cNvGraphicFramePr>
@@ -3668,6 +4020,421 @@
                   <pic:spPr>
                     <a:xfrm>
                       <a:off x="0" y="0"/>
+                      <a:ext cx="4467849" cy="676369"/>
+                    </a:xfrm>
+                    <a:prstGeom prst="rect">
+                      <a:avLst/>
+                    </a:prstGeom>
+                  </pic:spPr>
+                </pic:pic>
+              </a:graphicData>
+            </a:graphic>
+          </wp:inline>
+        </w:drawing>
+      </w:r>
+    </w:p>
+    <w:p>
+      <w:pPr>
+        <w:pStyle w:val="Heading3"/>
+        <w:rPr>
+          <w:rFonts w:ascii="Arial" w:hAnsi="Arial" w:cs="Arial"/>
+        </w:rPr>
+      </w:pPr>
+      <w:r>
+        <w:rPr>
+          <w:rFonts w:ascii="Arial" w:hAnsi="Arial" w:cs="Arial"/>
+        </w:rPr>
+        <w:t xml:space="preserve">Recall </w:t>
+      </w:r>
+      <w:r>
+        <w:rPr>
+          <w:rFonts w:ascii="Arial" w:hAnsi="Arial" w:cs="Arial"/>
+        </w:rPr>
+        <w:t xml:space="preserve">Scenarios: </w:t>
+      </w:r>
+    </w:p>
+    <w:p>
+      <w:pPr>
+        <w:pStyle w:val="ListParagraph"/>
+        <w:numPr>
+          <w:ilvl w:val="0"/>
+          <w:numId w:val="4"/>
+        </w:numPr>
+        <w:rPr>
+          <w:rFonts w:ascii="Arial" w:hAnsi="Arial" w:cs="Arial"/>
+        </w:rPr>
+      </w:pPr>
+      <w:r>
+        <w:rPr>
+          <w:rFonts w:ascii="Arial" w:hAnsi="Arial" w:cs="Arial"/>
+        </w:rPr>
+        <w:t>Percentage of correctly classified</w:t>
+      </w:r>
+      <w:r>
+        <w:rPr>
+          <w:rFonts w:ascii="Arial" w:hAnsi="Arial" w:cs="Arial"/>
+        </w:rPr>
+        <w:t xml:space="preserve"> </w:t>
+      </w:r>
+      <w:r>
+        <w:rPr>
+          <w:rFonts w:ascii="Arial" w:hAnsi="Arial" w:cs="Arial"/>
+        </w:rPr>
+        <w:t>of a specific class</w:t>
+      </w:r>
+      <w:r>
+        <w:rPr>
+          <w:rFonts w:ascii="Arial" w:hAnsi="Arial" w:cs="Arial"/>
+        </w:rPr>
+        <w:t>?</w:t>
+      </w:r>
+    </w:p>
+    <w:p>
+      <w:pPr>
+        <w:pStyle w:val="ListParagraph"/>
+        <w:numPr>
+          <w:ilvl w:val="0"/>
+          <w:numId w:val="4"/>
+        </w:numPr>
+        <w:rPr>
+          <w:rFonts w:ascii="Arial" w:hAnsi="Arial" w:cs="Arial"/>
+        </w:rPr>
+      </w:pPr>
+      <w:r>
+        <w:rPr>
+          <w:rFonts w:ascii="Arial" w:hAnsi="Arial" w:cs="Arial"/>
+        </w:rPr>
+        <w:t>How many actual positives did I find?</w:t>
+      </w:r>
+    </w:p>
+    <w:p>
+      <w:pPr>
+        <w:pStyle w:val="ListParagraph"/>
+        <w:numPr>
+          <w:ilvl w:val="0"/>
+          <w:numId w:val="4"/>
+        </w:numPr>
+        <w:rPr>
+          <w:rFonts w:ascii="Arial" w:hAnsi="Arial" w:cs="Arial"/>
+        </w:rPr>
+      </w:pPr>
+      <w:r>
+        <w:rPr>
+          <w:rFonts w:ascii="Arial" w:hAnsi="Arial" w:cs="Arial"/>
+        </w:rPr>
+        <w:t>Of all actual users for a specific class</w:t>
+      </w:r>
+      <w:r>
+        <w:rPr>
+          <w:rFonts w:ascii="Arial" w:hAnsi="Arial" w:cs="Arial"/>
+        </w:rPr>
+        <w:t>, how many did the model correctly identified?</w:t>
+      </w:r>
+    </w:p>
+    <w:p>
+      <w:pPr>
+        <w:pStyle w:val="Heading3"/>
+        <w:rPr>
+          <w:rFonts w:ascii="Arial" w:hAnsi="Arial" w:cs="Arial"/>
+        </w:rPr>
+      </w:pPr>
+      <w:r>
+        <w:rPr>
+          <w:rFonts w:ascii="Arial" w:hAnsi="Arial" w:cs="Arial"/>
+        </w:rPr>
+        <w:t>Calculation of Random Forest classifier:</w:t>
+      </w:r>
+    </w:p>
+    <w:p>
+      <w:pPr>
+        <w:rPr>
+          <w:rFonts w:ascii="Arial" w:hAnsi="Arial" w:cs="Arial"/>
+        </w:rPr>
+      </w:pPr>
+      <w:r>
+        <w:rPr>
+          <w:rFonts w:ascii="Arial" w:hAnsi="Arial" w:cs="Arial"/>
+        </w:rPr>
+        <w:t>Recall (class 0) = 73 / (73+6)</w:t>
+      </w:r>
+    </w:p>
+    <w:p>
+      <w:pPr>
+        <w:rPr>
+          <w:rFonts w:ascii="Arial" w:hAnsi="Arial" w:cs="Arial"/>
+        </w:rPr>
+      </w:pPr>
+      <w:r>
+        <w:rPr>
+          <w:rFonts w:ascii="Arial" w:hAnsi="Arial" w:cs="Arial"/>
+        </w:rPr>
+        <w:tab/>
+        <w:t>= 73/79 = 0.92</w:t>
+      </w:r>
+    </w:p>
+    <w:p>
+      <w:pPr>
+        <w:rPr>
+          <w:rFonts w:ascii="Arial" w:hAnsi="Arial" w:cs="Arial"/>
+        </w:rPr>
+      </w:pPr>
+    </w:p>
+    <w:p>
+      <w:pPr>
+        <w:pStyle w:val="Heading2"/>
+        <w:rPr>
+          <w:rFonts w:ascii="Arial" w:hAnsi="Arial" w:cs="Arial"/>
+        </w:rPr>
+      </w:pPr>
+      <w:r>
+        <w:rPr>
+          <w:rFonts w:ascii="Arial" w:hAnsi="Arial" w:cs="Arial"/>
+        </w:rPr>
+        <w:t>Precision</w:t>
+      </w:r>
+    </w:p>
+    <w:p>
+      <w:pPr>
+        <w:jc w:val="center"/>
+        <w:rPr>
+          <w:rFonts w:ascii="Arial" w:hAnsi="Arial" w:cs="Arial"/>
+        </w:rPr>
+      </w:pPr>
+      <w:r>
+        <w:rPr>
+          <w:rFonts w:ascii="Arial" w:hAnsi="Arial" w:cs="Arial"/>
+          <w:noProof/>
+        </w:rPr>
+        <w:drawing>
+          <wp:inline distT="0" distB="0" distL="0" distR="0" wp14:anchorId="7AC6B71C" wp14:editId="0700CA3E">
+            <wp:extent cx="2257740" cy="876422"/>
+            <wp:effectExtent l="0" t="0" r="9525" b="0"/>
+            <wp:docPr id="10" name="Picture 10"/>
+            <wp:cNvGraphicFramePr>
+              <a:graphicFrameLocks xmlns:a="http://schemas.openxmlformats.org/drawingml/2006/main" noChangeAspect="1"/>
+            </wp:cNvGraphicFramePr>
+            <a:graphic xmlns:a="http://schemas.openxmlformats.org/drawingml/2006/main">
+              <a:graphicData uri="http://schemas.openxmlformats.org/drawingml/2006/picture">
+                <pic:pic xmlns:pic="http://schemas.openxmlformats.org/drawingml/2006/picture">
+                  <pic:nvPicPr>
+                    <pic:cNvPr id="1" name=""/>
+                    <pic:cNvPicPr/>
+                  </pic:nvPicPr>
+                  <pic:blipFill>
+                    <a:blip r:embed="rId19"/>
+                    <a:stretch>
+                      <a:fillRect/>
+                    </a:stretch>
+                  </pic:blipFill>
+                  <pic:spPr>
+                    <a:xfrm>
+                      <a:off x="0" y="0"/>
+                      <a:ext cx="2257740" cy="876422"/>
+                    </a:xfrm>
+                    <a:prstGeom prst="rect">
+                      <a:avLst/>
+                    </a:prstGeom>
+                  </pic:spPr>
+                </pic:pic>
+              </a:graphicData>
+            </a:graphic>
+          </wp:inline>
+        </w:drawing>
+      </w:r>
+    </w:p>
+    <w:p>
+      <w:pPr>
+        <w:pStyle w:val="Heading3"/>
+        <w:rPr>
+          <w:rFonts w:ascii="Arial" w:hAnsi="Arial" w:cs="Arial"/>
+        </w:rPr>
+      </w:pPr>
+      <w:r>
+        <w:rPr>
+          <w:rFonts w:ascii="Arial" w:hAnsi="Arial" w:cs="Arial"/>
+        </w:rPr>
+        <w:lastRenderedPageBreak/>
+        <w:t xml:space="preserve">Precision </w:t>
+      </w:r>
+      <w:r>
+        <w:rPr>
+          <w:rFonts w:ascii="Arial" w:hAnsi="Arial" w:cs="Arial"/>
+        </w:rPr>
+        <w:t xml:space="preserve">Scenarios: </w:t>
+      </w:r>
+    </w:p>
+    <w:p>
+      <w:pPr>
+        <w:pStyle w:val="ListParagraph"/>
+        <w:numPr>
+          <w:ilvl w:val="0"/>
+          <w:numId w:val="4"/>
+        </w:numPr>
+        <w:rPr>
+          <w:rFonts w:ascii="Arial" w:hAnsi="Arial" w:cs="Arial"/>
+        </w:rPr>
+      </w:pPr>
+      <w:r>
+        <w:rPr>
+          <w:rFonts w:ascii="Arial" w:hAnsi="Arial" w:cs="Arial"/>
+        </w:rPr>
+        <w:t xml:space="preserve">Percentage of correctly and wrongly classified </w:t>
+      </w:r>
+      <w:r>
+        <w:rPr>
+          <w:rFonts w:ascii="Arial" w:hAnsi="Arial" w:cs="Arial"/>
+        </w:rPr>
+        <w:t>of a specific class</w:t>
+      </w:r>
+      <w:r>
+        <w:rPr>
+          <w:rFonts w:ascii="Arial" w:hAnsi="Arial" w:cs="Arial"/>
+        </w:rPr>
+        <w:t>?</w:t>
+      </w:r>
+    </w:p>
+    <w:p>
+      <w:pPr>
+        <w:pStyle w:val="ListParagraph"/>
+        <w:numPr>
+          <w:ilvl w:val="0"/>
+          <w:numId w:val="4"/>
+        </w:numPr>
+        <w:rPr>
+          <w:rFonts w:ascii="Arial" w:hAnsi="Arial" w:cs="Arial"/>
+        </w:rPr>
+      </w:pPr>
+      <w:r>
+        <w:rPr>
+          <w:rFonts w:ascii="Arial" w:hAnsi="Arial" w:cs="Arial"/>
+        </w:rPr>
+        <w:t>How correct my</w:t>
+      </w:r>
+      <w:r>
+        <w:rPr>
+          <w:rFonts w:ascii="Arial" w:hAnsi="Arial" w:cs="Arial"/>
+        </w:rPr>
+        <w:t xml:space="preserve"> positive predictions for a specific class</w:t>
+      </w:r>
+      <w:r>
+        <w:rPr>
+          <w:rFonts w:ascii="Arial" w:hAnsi="Arial" w:cs="Arial"/>
+        </w:rPr>
+        <w:t>?</w:t>
+      </w:r>
+    </w:p>
+    <w:p>
+      <w:pPr>
+        <w:pStyle w:val="ListParagraph"/>
+        <w:numPr>
+          <w:ilvl w:val="0"/>
+          <w:numId w:val="4"/>
+        </w:numPr>
+        <w:rPr>
+          <w:rFonts w:ascii="Arial" w:hAnsi="Arial" w:cs="Arial"/>
+        </w:rPr>
+      </w:pPr>
+      <w:r>
+        <w:rPr>
+          <w:rFonts w:ascii="Arial" w:hAnsi="Arial" w:cs="Arial"/>
+        </w:rPr>
+        <w:t xml:space="preserve">Of all users for </w:t>
+      </w:r>
+      <w:r>
+        <w:rPr>
+          <w:rFonts w:ascii="Arial" w:hAnsi="Arial" w:cs="Arial"/>
+        </w:rPr>
+        <w:t>a specific class</w:t>
+      </w:r>
+      <w:r>
+        <w:rPr>
+          <w:rFonts w:ascii="Arial" w:hAnsi="Arial" w:cs="Arial"/>
+        </w:rPr>
+        <w:t>, how many were actually correct?</w:t>
+      </w:r>
+    </w:p>
+    <w:p>
+      <w:pPr>
+        <w:pStyle w:val="Heading3"/>
+        <w:rPr>
+          <w:rFonts w:ascii="Arial" w:hAnsi="Arial" w:cs="Arial"/>
+        </w:rPr>
+      </w:pPr>
+      <w:r>
+        <w:rPr>
+          <w:rFonts w:ascii="Arial" w:hAnsi="Arial" w:cs="Arial"/>
+        </w:rPr>
+        <w:t>Calculation of Random Forest classifier:</w:t>
+      </w:r>
+    </w:p>
+    <w:p>
+      <w:r>
+        <w:t xml:space="preserve">Precision </w:t>
+      </w:r>
+      <w:r>
+        <w:t xml:space="preserve">(class 0) </w:t>
+      </w:r>
+      <w:r>
+        <w:t>= 73 / (73+5) = 73/78</w:t>
+      </w:r>
+    </w:p>
+    <w:p>
+      <w:r>
+        <w:tab/>
+        <w:t>= 0.9358 ~ 0.94</w:t>
+      </w:r>
+    </w:p>
+    <w:p/>
+    <w:p>
+      <w:pPr>
+        <w:pStyle w:val="Heading2"/>
+        <w:rPr>
+          <w:rFonts w:ascii="Arial" w:hAnsi="Arial" w:cs="Arial"/>
+        </w:rPr>
+      </w:pPr>
+      <w:r>
+        <w:rPr>
+          <w:rFonts w:ascii="Arial" w:hAnsi="Arial" w:cs="Arial"/>
+        </w:rPr>
+        <w:t>F1 score / F1 measure</w:t>
+      </w:r>
+    </w:p>
+    <w:p>
+      <w:pPr>
+        <w:jc w:val="center"/>
+        <w:rPr>
+          <w:rFonts w:ascii="Arial" w:hAnsi="Arial" w:cs="Arial"/>
+        </w:rPr>
+      </w:pPr>
+      <w:r>
+        <w:rPr>
+          <w:rFonts w:ascii="Arial" w:hAnsi="Arial" w:cs="Arial"/>
+          <w:noProof/>
+        </w:rPr>
+        <w:drawing>
+          <wp:inline distT="0" distB="0" distL="0" distR="0" wp14:anchorId="1D98C7A0" wp14:editId="6AF8529F">
+            <wp:extent cx="3515216" cy="1143160"/>
+            <wp:effectExtent l="0" t="0" r="0" b="0"/>
+            <wp:docPr id="11" name="Picture 11"/>
+            <wp:cNvGraphicFramePr>
+              <a:graphicFrameLocks xmlns:a="http://schemas.openxmlformats.org/drawingml/2006/main" noChangeAspect="1"/>
+            </wp:cNvGraphicFramePr>
+            <a:graphic xmlns:a="http://schemas.openxmlformats.org/drawingml/2006/main">
+              <a:graphicData uri="http://schemas.openxmlformats.org/drawingml/2006/picture">
+                <pic:pic xmlns:pic="http://schemas.openxmlformats.org/drawingml/2006/picture">
+                  <pic:nvPicPr>
+                    <pic:cNvPr id="1" name=""/>
+                    <pic:cNvPicPr/>
+                  </pic:nvPicPr>
+                  <pic:blipFill>
+                    <a:blip r:embed="rId20"/>
+                    <a:stretch>
+                      <a:fillRect/>
+                    </a:stretch>
+                  </pic:blipFill>
+                  <pic:spPr>
+                    <a:xfrm>
+                      <a:off x="0" y="0"/>
                       <a:ext cx="3515216" cy="1143160"/>
                     </a:xfrm>
                     <a:prstGeom prst="rect">
@@ -3746,19 +4513,7 @@
         <w:rPr>
           <w:rFonts w:ascii="Arial" w:hAnsi="Arial" w:cs="Arial"/>
         </w:rPr>
-        <w:t xml:space="preserve">What is F1 measure of a </w:t>
-      </w:r>
-      <w:r>
-        <w:rPr>
-          <w:rFonts w:ascii="Arial" w:hAnsi="Arial" w:cs="Arial"/>
-        </w:rPr>
-        <w:t xml:space="preserve">specific </w:t>
-      </w:r>
-      <w:r>
-        <w:rPr>
-          <w:rFonts w:ascii="Arial" w:hAnsi="Arial" w:cs="Arial"/>
-        </w:rPr>
-        <w:t>class?</w:t>
+        <w:t>What is F1 measure of a specific class?</w:t>
       </w:r>
     </w:p>
     <w:p>
@@ -3891,117 +4646,33 @@
         <w:rPr>
           <w:rFonts w:ascii="Arial" w:hAnsi="Arial" w:cs="Arial"/>
         </w:rPr>
-        <w:t>Macro precision = (</w:t>
-      </w:r>
-      <w:r>
-        <w:rPr>
-          <w:rFonts w:ascii="Arial" w:hAnsi="Arial" w:cs="Arial"/>
-        </w:rPr>
-        <w:t>precision1 + precision2</w:t>
-      </w:r>
-      <w:r>
-        <w:rPr>
-          <w:rFonts w:ascii="Arial" w:hAnsi="Arial" w:cs="Arial"/>
-        </w:rPr>
-        <w:t>) / 2</w:t>
-      </w:r>
-    </w:p>
-    <w:p>
-      <w:pPr>
-        <w:rPr>
-          <w:rFonts w:ascii="Arial" w:hAnsi="Arial" w:cs="Arial"/>
-        </w:rPr>
-      </w:pPr>
-      <w:r>
-        <w:rPr>
-          <w:rFonts w:ascii="Arial" w:hAnsi="Arial" w:cs="Arial"/>
-        </w:rPr>
-        <w:t xml:space="preserve">Macro </w:t>
-      </w:r>
-      <w:r>
-        <w:rPr>
-          <w:rFonts w:ascii="Arial" w:hAnsi="Arial" w:cs="Arial"/>
-        </w:rPr>
-        <w:t>recall</w:t>
-      </w:r>
-      <w:r>
-        <w:rPr>
-          <w:rFonts w:ascii="Arial" w:hAnsi="Arial" w:cs="Arial"/>
-        </w:rPr>
-        <w:t xml:space="preserve"> = (</w:t>
-      </w:r>
-      <w:r>
-        <w:rPr>
-          <w:rFonts w:ascii="Arial" w:hAnsi="Arial" w:cs="Arial"/>
-        </w:rPr>
-        <w:t>recall1</w:t>
-      </w:r>
-      <w:r>
-        <w:rPr>
-          <w:rFonts w:ascii="Arial" w:hAnsi="Arial" w:cs="Arial"/>
-        </w:rPr>
-        <w:t xml:space="preserve"> + </w:t>
-      </w:r>
-      <w:r>
-        <w:rPr>
-          <w:rFonts w:ascii="Arial" w:hAnsi="Arial" w:cs="Arial"/>
-        </w:rPr>
-        <w:t>recall2</w:t>
-      </w:r>
-      <w:r>
-        <w:rPr>
-          <w:rFonts w:ascii="Arial" w:hAnsi="Arial" w:cs="Arial"/>
-        </w:rPr>
-        <w:t>) / 2</w:t>
-      </w:r>
-    </w:p>
-    <w:p>
-      <w:pPr>
-        <w:rPr>
-          <w:rFonts w:ascii="Arial" w:hAnsi="Arial" w:cs="Arial"/>
-        </w:rPr>
-      </w:pPr>
-      <w:r>
-        <w:rPr>
-          <w:rFonts w:ascii="Arial" w:hAnsi="Arial" w:cs="Arial"/>
-        </w:rPr>
-        <w:t xml:space="preserve">Macro </w:t>
-      </w:r>
-      <w:r>
-        <w:rPr>
-          <w:rFonts w:ascii="Arial" w:hAnsi="Arial" w:cs="Arial"/>
-        </w:rPr>
-        <w:t>f1score</w:t>
-      </w:r>
-      <w:r>
-        <w:rPr>
-          <w:rFonts w:ascii="Arial" w:hAnsi="Arial" w:cs="Arial"/>
-        </w:rPr>
-        <w:t xml:space="preserve"> = (</w:t>
-      </w:r>
-      <w:r>
-        <w:rPr>
-          <w:rFonts w:ascii="Arial" w:hAnsi="Arial" w:cs="Arial"/>
-        </w:rPr>
-        <w:t>f1score 1</w:t>
-      </w:r>
-      <w:r>
-        <w:rPr>
-          <w:rFonts w:ascii="Arial" w:hAnsi="Arial" w:cs="Arial"/>
-        </w:rPr>
-        <w:t xml:space="preserve"> + </w:t>
-      </w:r>
-      <w:r>
-        <w:rPr>
-          <w:rFonts w:ascii="Arial" w:hAnsi="Arial" w:cs="Arial"/>
-        </w:rPr>
-        <w:t>f1score 2</w:t>
-      </w:r>
-      <w:r>
-        <w:rPr>
-          <w:rFonts w:ascii="Arial" w:hAnsi="Arial" w:cs="Arial"/>
-        </w:rPr>
-        <w:t>) / 2</w:t>
+        <w:t>Macro precision = (precision1 + precision2) / 2</w:t>
+      </w:r>
+    </w:p>
+    <w:p>
+      <w:pPr>
+        <w:rPr>
+          <w:rFonts w:ascii="Arial" w:hAnsi="Arial" w:cs="Arial"/>
+        </w:rPr>
+      </w:pPr>
+      <w:r>
+        <w:rPr>
+          <w:rFonts w:ascii="Arial" w:hAnsi="Arial" w:cs="Arial"/>
+        </w:rPr>
+        <w:t>Macro recall = (recall1 + recall2) / 2</w:t>
+      </w:r>
+    </w:p>
+    <w:p>
+      <w:pPr>
+        <w:rPr>
+          <w:rFonts w:ascii="Arial" w:hAnsi="Arial" w:cs="Arial"/>
+        </w:rPr>
+      </w:pPr>
+      <w:r>
+        <w:rPr>
+          <w:rFonts w:ascii="Arial" w:hAnsi="Arial" w:cs="Arial"/>
+        </w:rPr>
+        <w:t>Macro f1score = (f1score 1 + f1score 2) / 2</w:t>
       </w:r>
     </w:p>
     <w:p>
@@ -4065,8 +4736,6 @@
           <w:rFonts w:ascii="Arial" w:hAnsi="Arial" w:cs="Arial"/>
         </w:rPr>
       </w:pPr>
-      <w:bookmarkStart w:id="0" w:name="_GoBack"/>
-      <w:bookmarkEnd w:id="0"/>
     </w:p>
     <w:p>
       <w:pPr>
@@ -4320,31 +4989,7 @@
         <w:rPr>
           <w:rFonts w:ascii="Arial" w:hAnsi="Arial" w:cs="Arial"/>
         </w:rPr>
-        <w:t>(0.94 * (</w:t>
-      </w:r>
-      <w:r>
-        <w:rPr>
-          <w:rFonts w:ascii="Arial" w:hAnsi="Arial" w:cs="Arial"/>
-        </w:rPr>
-        <w:t>0.658</w:t>
-      </w:r>
-      <w:r>
-        <w:rPr>
-          <w:rFonts w:ascii="Arial" w:hAnsi="Arial" w:cs="Arial"/>
-        </w:rPr>
-        <w:t>)) + (0.86 * (</w:t>
-      </w:r>
-      <w:r>
-        <w:rPr>
-          <w:rFonts w:ascii="Arial" w:hAnsi="Arial" w:cs="Arial"/>
-        </w:rPr>
-        <w:t>0.34</w:t>
-      </w:r>
-      <w:r>
-        <w:rPr>
-          <w:rFonts w:ascii="Arial" w:hAnsi="Arial" w:cs="Arial"/>
-        </w:rPr>
-        <w:t>))</w:t>
+        <w:t>(0.94 * (0.658)) + (0.86 * (0.34))</w:t>
       </w:r>
     </w:p>
     <w:p>

</xml_diff>

<commit_message>
logistic regression and knn classifier for social network ad - hands on coding
</commit_message>
<xml_diff>
--- a/Social_network_ads_algorithm_Report.docx
+++ b/Social_network_ads_algorithm_Report.docx
@@ -311,21 +311,12 @@
           <w:b/>
         </w:rPr>
       </w:pPr>
-      <w:proofErr w:type="gramStart"/>
-      <w:r>
-        <w:rPr>
-          <w:rFonts w:ascii="Arial" w:hAnsi="Arial" w:cs="Arial"/>
-          <w:b/>
-        </w:rPr>
-        <w:t>Accuracy :</w:t>
-      </w:r>
-      <w:proofErr w:type="gramEnd"/>
-      <w:r>
-        <w:rPr>
-          <w:rFonts w:ascii="Arial" w:hAnsi="Arial" w:cs="Arial"/>
-          <w:b/>
-        </w:rPr>
-        <w:t xml:space="preserve"> 0.91</w:t>
+      <w:r>
+        <w:rPr>
+          <w:rFonts w:ascii="Arial" w:hAnsi="Arial" w:cs="Arial"/>
+          <w:b/>
+        </w:rPr>
+        <w:t>Accuracy : 0.91</w:t>
       </w:r>
     </w:p>
     <w:p>
@@ -366,23 +357,7 @@
           <w:rFonts w:ascii="Arial" w:hAnsi="Arial" w:cs="Arial"/>
           <w:b/>
         </w:rPr>
-        <w:t xml:space="preserve">Recall of class </w:t>
-      </w:r>
-      <w:proofErr w:type="gramStart"/>
-      <w:r>
-        <w:rPr>
-          <w:rFonts w:ascii="Arial" w:hAnsi="Arial" w:cs="Arial"/>
-          <w:b/>
-        </w:rPr>
-        <w:t>0 :</w:t>
-      </w:r>
-      <w:proofErr w:type="gramEnd"/>
-      <w:r>
-        <w:rPr>
-          <w:rFonts w:ascii="Arial" w:hAnsi="Arial" w:cs="Arial"/>
-          <w:b/>
-        </w:rPr>
-        <w:t xml:space="preserve"> 0.92</w:t>
+        <w:t>Recall of class 0 : 0.92</w:t>
       </w:r>
     </w:p>
     <w:p>
@@ -423,23 +398,7 @@
           <w:rFonts w:ascii="Arial" w:hAnsi="Arial" w:cs="Arial"/>
           <w:b/>
         </w:rPr>
-        <w:t xml:space="preserve">Recall of class </w:t>
-      </w:r>
-      <w:proofErr w:type="gramStart"/>
-      <w:r>
-        <w:rPr>
-          <w:rFonts w:ascii="Arial" w:hAnsi="Arial" w:cs="Arial"/>
-          <w:b/>
-        </w:rPr>
-        <w:t>1 :</w:t>
-      </w:r>
-      <w:proofErr w:type="gramEnd"/>
-      <w:r>
-        <w:rPr>
-          <w:rFonts w:ascii="Arial" w:hAnsi="Arial" w:cs="Arial"/>
-          <w:b/>
-        </w:rPr>
-        <w:t xml:space="preserve"> 0.88</w:t>
+        <w:t>Recall of class 1 : 0.88</w:t>
       </w:r>
     </w:p>
     <w:p>
@@ -480,23 +439,7 @@
           <w:rFonts w:ascii="Arial" w:hAnsi="Arial" w:cs="Arial"/>
           <w:b/>
         </w:rPr>
-        <w:t xml:space="preserve">Precision of class </w:t>
-      </w:r>
-      <w:proofErr w:type="gramStart"/>
-      <w:r>
-        <w:rPr>
-          <w:rFonts w:ascii="Arial" w:hAnsi="Arial" w:cs="Arial"/>
-          <w:b/>
-        </w:rPr>
-        <w:t>0 :</w:t>
-      </w:r>
-      <w:proofErr w:type="gramEnd"/>
-      <w:r>
-        <w:rPr>
-          <w:rFonts w:ascii="Arial" w:hAnsi="Arial" w:cs="Arial"/>
-          <w:b/>
-        </w:rPr>
-        <w:t xml:space="preserve"> 0.94</w:t>
+        <w:t>Precision of class 0 : 0.94</w:t>
       </w:r>
     </w:p>
     <w:p>
@@ -537,23 +480,7 @@
           <w:rFonts w:ascii="Arial" w:hAnsi="Arial" w:cs="Arial"/>
           <w:b/>
         </w:rPr>
-        <w:t xml:space="preserve">Precision of class </w:t>
-      </w:r>
-      <w:proofErr w:type="gramStart"/>
-      <w:r>
-        <w:rPr>
-          <w:rFonts w:ascii="Arial" w:hAnsi="Arial" w:cs="Arial"/>
-          <w:b/>
-        </w:rPr>
-        <w:t>1 :</w:t>
-      </w:r>
-      <w:proofErr w:type="gramEnd"/>
-      <w:r>
-        <w:rPr>
-          <w:rFonts w:ascii="Arial" w:hAnsi="Arial" w:cs="Arial"/>
-          <w:b/>
-        </w:rPr>
-        <w:t xml:space="preserve"> 0.86</w:t>
+        <w:t>Precision of class 1 : 0.86</w:t>
       </w:r>
     </w:p>
     <w:p>
@@ -594,23 +521,7 @@
           <w:rFonts w:ascii="Arial" w:hAnsi="Arial" w:cs="Arial"/>
           <w:b/>
         </w:rPr>
-        <w:t xml:space="preserve">F1 score of class </w:t>
-      </w:r>
-      <w:proofErr w:type="gramStart"/>
-      <w:r>
-        <w:rPr>
-          <w:rFonts w:ascii="Arial" w:hAnsi="Arial" w:cs="Arial"/>
-          <w:b/>
-        </w:rPr>
-        <w:t>0 :</w:t>
-      </w:r>
-      <w:proofErr w:type="gramEnd"/>
-      <w:r>
-        <w:rPr>
-          <w:rFonts w:ascii="Arial" w:hAnsi="Arial" w:cs="Arial"/>
-          <w:b/>
-        </w:rPr>
-        <w:t xml:space="preserve"> 0.93</w:t>
+        <w:t>F1 score of class 0 : 0.93</w:t>
       </w:r>
     </w:p>
     <w:p>
@@ -651,23 +562,7 @@
           <w:rFonts w:ascii="Arial" w:hAnsi="Arial" w:cs="Arial"/>
           <w:b/>
         </w:rPr>
-        <w:t xml:space="preserve">F1 score of class </w:t>
-      </w:r>
-      <w:proofErr w:type="gramStart"/>
-      <w:r>
-        <w:rPr>
-          <w:rFonts w:ascii="Arial" w:hAnsi="Arial" w:cs="Arial"/>
-          <w:b/>
-        </w:rPr>
-        <w:t>1 :</w:t>
-      </w:r>
-      <w:proofErr w:type="gramEnd"/>
-      <w:r>
-        <w:rPr>
-          <w:rFonts w:ascii="Arial" w:hAnsi="Arial" w:cs="Arial"/>
-          <w:b/>
-        </w:rPr>
-        <w:t xml:space="preserve"> 0.87</w:t>
+        <w:t>F1 score of class 1 : 0.87</w:t>
       </w:r>
     </w:p>
     <w:p>
@@ -703,21 +598,12 @@
           <w:b/>
         </w:rPr>
       </w:pPr>
-      <w:proofErr w:type="gramStart"/>
-      <w:r>
-        <w:rPr>
-          <w:rFonts w:ascii="Arial" w:hAnsi="Arial" w:cs="Arial"/>
-          <w:b/>
-        </w:rPr>
-        <w:t>macro</w:t>
-      </w:r>
-      <w:proofErr w:type="gramEnd"/>
-      <w:r>
-        <w:rPr>
-          <w:rFonts w:ascii="Arial" w:hAnsi="Arial" w:cs="Arial"/>
-          <w:b/>
-        </w:rPr>
-        <w:t xml:space="preserve"> average of precision  : 0.90</w:t>
+      <w:r>
+        <w:rPr>
+          <w:rFonts w:ascii="Arial" w:hAnsi="Arial" w:cs="Arial"/>
+          <w:b/>
+        </w:rPr>
+        <w:t>macro average of precision  : 0.90</w:t>
       </w:r>
     </w:p>
     <w:p>
@@ -753,21 +639,12 @@
           <w:b/>
         </w:rPr>
       </w:pPr>
-      <w:proofErr w:type="gramStart"/>
-      <w:r>
-        <w:rPr>
-          <w:rFonts w:ascii="Arial" w:hAnsi="Arial" w:cs="Arial"/>
-          <w:b/>
-        </w:rPr>
-        <w:t>macro</w:t>
-      </w:r>
-      <w:proofErr w:type="gramEnd"/>
-      <w:r>
-        <w:rPr>
-          <w:rFonts w:ascii="Arial" w:hAnsi="Arial" w:cs="Arial"/>
-          <w:b/>
-        </w:rPr>
-        <w:t xml:space="preserve"> average of recall : 0.90</w:t>
+      <w:r>
+        <w:rPr>
+          <w:rFonts w:ascii="Arial" w:hAnsi="Arial" w:cs="Arial"/>
+          <w:b/>
+        </w:rPr>
+        <w:t>macro average of recall : 0.90</w:t>
       </w:r>
     </w:p>
     <w:p>
@@ -803,21 +680,12 @@
           <w:b/>
         </w:rPr>
       </w:pPr>
-      <w:proofErr w:type="gramStart"/>
-      <w:r>
-        <w:rPr>
-          <w:rFonts w:ascii="Arial" w:hAnsi="Arial" w:cs="Arial"/>
-          <w:b/>
-        </w:rPr>
-        <w:t>macro</w:t>
-      </w:r>
-      <w:proofErr w:type="gramEnd"/>
-      <w:r>
-        <w:rPr>
-          <w:rFonts w:ascii="Arial" w:hAnsi="Arial" w:cs="Arial"/>
-          <w:b/>
-        </w:rPr>
-        <w:t xml:space="preserve"> average of f1 score : 0.90</w:t>
+      <w:r>
+        <w:rPr>
+          <w:rFonts w:ascii="Arial" w:hAnsi="Arial" w:cs="Arial"/>
+          <w:b/>
+        </w:rPr>
+        <w:t>macro average of f1 score : 0.90</w:t>
       </w:r>
     </w:p>
     <w:p>
@@ -853,21 +721,12 @@
           <w:b/>
         </w:rPr>
       </w:pPr>
-      <w:proofErr w:type="gramStart"/>
-      <w:r>
-        <w:rPr>
-          <w:rFonts w:ascii="Arial" w:hAnsi="Arial" w:cs="Arial"/>
-          <w:b/>
-        </w:rPr>
-        <w:t>weighted</w:t>
-      </w:r>
-      <w:proofErr w:type="gramEnd"/>
-      <w:r>
-        <w:rPr>
-          <w:rFonts w:ascii="Arial" w:hAnsi="Arial" w:cs="Arial"/>
-          <w:b/>
-        </w:rPr>
-        <w:t xml:space="preserve"> average of precision : 0.91</w:t>
+      <w:r>
+        <w:rPr>
+          <w:rFonts w:ascii="Arial" w:hAnsi="Arial" w:cs="Arial"/>
+          <w:b/>
+        </w:rPr>
+        <w:t>weighted average of precision : 0.91</w:t>
       </w:r>
     </w:p>
     <w:p>
@@ -903,21 +762,12 @@
           <w:b/>
         </w:rPr>
       </w:pPr>
-      <w:proofErr w:type="gramStart"/>
-      <w:r>
-        <w:rPr>
-          <w:rFonts w:ascii="Arial" w:hAnsi="Arial" w:cs="Arial"/>
-          <w:b/>
-        </w:rPr>
-        <w:t>weighted</w:t>
-      </w:r>
-      <w:proofErr w:type="gramEnd"/>
-      <w:r>
-        <w:rPr>
-          <w:rFonts w:ascii="Arial" w:hAnsi="Arial" w:cs="Arial"/>
-          <w:b/>
-        </w:rPr>
-        <w:t xml:space="preserve"> average of recall : 0.91</w:t>
+      <w:r>
+        <w:rPr>
+          <w:rFonts w:ascii="Arial" w:hAnsi="Arial" w:cs="Arial"/>
+          <w:b/>
+        </w:rPr>
+        <w:t>weighted average of recall : 0.91</w:t>
       </w:r>
     </w:p>
     <w:p>
@@ -953,143 +803,86 @@
           <w:b/>
         </w:rPr>
       </w:pPr>
-      <w:proofErr w:type="gramStart"/>
-      <w:r>
-        <w:rPr>
-          <w:rFonts w:ascii="Arial" w:hAnsi="Arial" w:cs="Arial"/>
-          <w:b/>
-        </w:rPr>
-        <w:t>weighted</w:t>
-      </w:r>
-      <w:proofErr w:type="gramEnd"/>
-      <w:r>
-        <w:rPr>
-          <w:rFonts w:ascii="Arial" w:hAnsi="Arial" w:cs="Arial"/>
-          <w:b/>
-        </w:rPr>
-        <w:t xml:space="preserve"> average of f1 score : 0.91</w:t>
-      </w:r>
-    </w:p>
-    <w:p>
-      <w:pPr>
-        <w:rPr>
-          <w:rFonts w:ascii="Arial" w:hAnsi="Arial" w:cs="Arial"/>
-        </w:rPr>
-      </w:pPr>
-    </w:p>
-    <w:p>
-      <w:pPr>
-        <w:rPr>
-          <w:rFonts w:ascii="Arial" w:hAnsi="Arial" w:cs="Arial"/>
-        </w:rPr>
-      </w:pPr>
-    </w:p>
-    <w:p>
-      <w:pPr>
-        <w:rPr>
-          <w:rFonts w:ascii="Arial" w:hAnsi="Arial" w:cs="Arial"/>
-        </w:rPr>
-      </w:pPr>
-      <w:proofErr w:type="gramStart"/>
+      <w:r>
+        <w:rPr>
+          <w:rFonts w:ascii="Arial" w:hAnsi="Arial" w:cs="Arial"/>
+          <w:b/>
+        </w:rPr>
+        <w:t>weighted average of f1 score : 0.91</w:t>
+      </w:r>
+    </w:p>
+    <w:p>
+      <w:pPr>
+        <w:rPr>
+          <w:rFonts w:ascii="Arial" w:hAnsi="Arial" w:cs="Arial"/>
+        </w:rPr>
+      </w:pPr>
+    </w:p>
+    <w:p>
+      <w:pPr>
+        <w:rPr>
+          <w:rFonts w:ascii="Arial" w:hAnsi="Arial" w:cs="Arial"/>
+        </w:rPr>
+      </w:pPr>
+    </w:p>
+    <w:p>
+      <w:pPr>
+        <w:rPr>
+          <w:rFonts w:ascii="Arial" w:hAnsi="Arial" w:cs="Arial"/>
+        </w:rPr>
+      </w:pPr>
       <w:r>
         <w:rPr>
           <w:rFonts w:ascii="Arial" w:hAnsi="Arial" w:cs="Arial"/>
           <w:highlight w:val="yellow"/>
         </w:rPr>
-        <w:t>Algorithm :</w:t>
-      </w:r>
-      <w:proofErr w:type="gramEnd"/>
-      <w:r>
-        <w:rPr>
-          <w:rFonts w:ascii="Arial" w:hAnsi="Arial" w:cs="Arial"/>
-          <w:highlight w:val="yellow"/>
-        </w:rPr>
-        <w:t xml:space="preserve"> </w:t>
-      </w:r>
-      <w:proofErr w:type="spellStart"/>
-      <w:r>
-        <w:rPr>
-          <w:rFonts w:ascii="Arial" w:hAnsi="Arial" w:cs="Arial"/>
-          <w:highlight w:val="yellow"/>
-        </w:rPr>
-        <w:t>RandomForestClassifier</w:t>
-      </w:r>
-      <w:proofErr w:type="spellEnd"/>
-    </w:p>
-    <w:p>
-      <w:pPr>
-        <w:rPr>
-          <w:rFonts w:ascii="Arial" w:hAnsi="Arial" w:cs="Arial"/>
-        </w:rPr>
-      </w:pPr>
-      <w:r>
-        <w:rPr>
-          <w:rFonts w:ascii="Arial" w:hAnsi="Arial" w:cs="Arial"/>
-        </w:rPr>
-        <w:t>Accuracy (overall performance of the model</w:t>
-      </w:r>
-      <w:proofErr w:type="gramStart"/>
-      <w:r>
-        <w:rPr>
-          <w:rFonts w:ascii="Arial" w:hAnsi="Arial" w:cs="Arial"/>
-        </w:rPr>
-        <w:t>)  =</w:t>
-      </w:r>
-      <w:proofErr w:type="gramEnd"/>
-      <w:r>
-        <w:rPr>
-          <w:rFonts w:ascii="Arial" w:hAnsi="Arial" w:cs="Arial"/>
-        </w:rPr>
-        <w:t xml:space="preserve"> 0.91</w:t>
-      </w:r>
-    </w:p>
-    <w:p>
-      <w:pPr>
-        <w:rPr>
-          <w:rFonts w:ascii="Arial" w:hAnsi="Arial" w:cs="Arial"/>
-        </w:rPr>
-      </w:pPr>
-      <w:proofErr w:type="gramStart"/>
-      <w:r>
-        <w:rPr>
-          <w:rFonts w:ascii="Arial" w:hAnsi="Arial" w:cs="Arial"/>
-        </w:rPr>
-        <w:t>overall</w:t>
-      </w:r>
-      <w:proofErr w:type="gramEnd"/>
-      <w:r>
-        <w:rPr>
-          <w:rFonts w:ascii="Arial" w:hAnsi="Arial" w:cs="Arial"/>
-        </w:rPr>
-        <w:t xml:space="preserve"> metrics performance (precision,recall,f1-score) = good </w:t>
-      </w:r>
-    </w:p>
-    <w:p>
-      <w:pPr>
-        <w:rPr>
-          <w:rFonts w:ascii="Arial" w:hAnsi="Arial" w:cs="Arial"/>
-        </w:rPr>
-      </w:pPr>
-    </w:p>
-    <w:p>
-      <w:pPr>
-        <w:rPr>
-          <w:rFonts w:ascii="Arial" w:hAnsi="Arial" w:cs="Arial"/>
-        </w:rPr>
-      </w:pPr>
-      <w:proofErr w:type="gramStart"/>
-      <w:r>
-        <w:rPr>
-          <w:rFonts w:ascii="Arial" w:hAnsi="Arial" w:cs="Arial"/>
-        </w:rPr>
-        <w:t>Result :</w:t>
-      </w:r>
-      <w:proofErr w:type="gramEnd"/>
-      <w:r>
-        <w:rPr>
-          <w:rFonts w:ascii="Arial" w:hAnsi="Arial" w:cs="Arial"/>
-        </w:rPr>
-        <w:t xml:space="preserve"> </w:t>
+        <w:t>Algorithm : RandomForestClassifier</w:t>
+      </w:r>
+    </w:p>
+    <w:p>
+      <w:pPr>
+        <w:rPr>
+          <w:rFonts w:ascii="Arial" w:hAnsi="Arial" w:cs="Arial"/>
+        </w:rPr>
+      </w:pPr>
+      <w:r>
+        <w:rPr>
+          <w:rFonts w:ascii="Arial" w:hAnsi="Arial" w:cs="Arial"/>
+        </w:rPr>
+        <w:t>Accuracy (overall performance of the model)  = 0.91</w:t>
+      </w:r>
+    </w:p>
+    <w:p>
+      <w:pPr>
+        <w:rPr>
+          <w:rFonts w:ascii="Arial" w:hAnsi="Arial" w:cs="Arial"/>
+        </w:rPr>
+      </w:pPr>
+      <w:r>
+        <w:rPr>
+          <w:rFonts w:ascii="Arial" w:hAnsi="Arial" w:cs="Arial"/>
+        </w:rPr>
+        <w:t xml:space="preserve">overall metrics performance (precision,recall,f1-score) = good </w:t>
+      </w:r>
+    </w:p>
+    <w:p>
+      <w:pPr>
+        <w:rPr>
+          <w:rFonts w:ascii="Arial" w:hAnsi="Arial" w:cs="Arial"/>
+        </w:rPr>
+      </w:pPr>
+    </w:p>
+    <w:p>
+      <w:pPr>
+        <w:rPr>
+          <w:rFonts w:ascii="Arial" w:hAnsi="Arial" w:cs="Arial"/>
+        </w:rPr>
+      </w:pPr>
+      <w:r>
+        <w:rPr>
+          <w:rFonts w:ascii="Arial" w:hAnsi="Arial" w:cs="Arial"/>
+        </w:rPr>
+        <w:t xml:space="preserve">Result : </w:t>
       </w:r>
       <w:r>
         <w:rPr>
@@ -1326,21 +1119,12 @@
           <w:b/>
         </w:rPr>
       </w:pPr>
-      <w:proofErr w:type="gramStart"/>
-      <w:r>
-        <w:rPr>
-          <w:rFonts w:ascii="Arial" w:hAnsi="Arial" w:cs="Arial"/>
-          <w:b/>
-        </w:rPr>
-        <w:t>Accuracy :</w:t>
-      </w:r>
-      <w:proofErr w:type="gramEnd"/>
-      <w:r>
-        <w:rPr>
-          <w:rFonts w:ascii="Arial" w:hAnsi="Arial" w:cs="Arial"/>
-          <w:b/>
-        </w:rPr>
-        <w:t xml:space="preserve"> 0.88</w:t>
+      <w:r>
+        <w:rPr>
+          <w:rFonts w:ascii="Arial" w:hAnsi="Arial" w:cs="Arial"/>
+          <w:b/>
+        </w:rPr>
+        <w:t>Accuracy : 0.88</w:t>
       </w:r>
     </w:p>
     <w:p>
@@ -1394,23 +1178,7 @@
           <w:rFonts w:ascii="Arial" w:hAnsi="Arial" w:cs="Arial"/>
           <w:b/>
         </w:rPr>
-        <w:t xml:space="preserve">of class </w:t>
-      </w:r>
-      <w:proofErr w:type="gramStart"/>
-      <w:r>
-        <w:rPr>
-          <w:rFonts w:ascii="Arial" w:hAnsi="Arial" w:cs="Arial"/>
-          <w:b/>
-        </w:rPr>
-        <w:t>0 :</w:t>
-      </w:r>
-      <w:proofErr w:type="gramEnd"/>
-      <w:r>
-        <w:rPr>
-          <w:rFonts w:ascii="Arial" w:hAnsi="Arial" w:cs="Arial"/>
-          <w:b/>
-        </w:rPr>
-        <w:t xml:space="preserve"> 0.90</w:t>
+        <w:t>of class 0 : 0.90</w:t>
       </w:r>
     </w:p>
     <w:p>
@@ -1464,23 +1232,7 @@
           <w:rFonts w:ascii="Arial" w:hAnsi="Arial" w:cs="Arial"/>
           <w:b/>
         </w:rPr>
-        <w:t xml:space="preserve">of class </w:t>
-      </w:r>
-      <w:proofErr w:type="gramStart"/>
-      <w:r>
-        <w:rPr>
-          <w:rFonts w:ascii="Arial" w:hAnsi="Arial" w:cs="Arial"/>
-          <w:b/>
-        </w:rPr>
-        <w:t>1 :</w:t>
-      </w:r>
-      <w:proofErr w:type="gramEnd"/>
-      <w:r>
-        <w:rPr>
-          <w:rFonts w:ascii="Arial" w:hAnsi="Arial" w:cs="Arial"/>
-          <w:b/>
-        </w:rPr>
-        <w:t xml:space="preserve"> 0.85</w:t>
+        <w:t>of class 1 : 0.85</w:t>
       </w:r>
     </w:p>
     <w:p>
@@ -1534,23 +1286,7 @@
           <w:rFonts w:ascii="Arial" w:hAnsi="Arial" w:cs="Arial"/>
           <w:b/>
         </w:rPr>
-        <w:t xml:space="preserve">of class </w:t>
-      </w:r>
-      <w:proofErr w:type="gramStart"/>
-      <w:r>
-        <w:rPr>
-          <w:rFonts w:ascii="Arial" w:hAnsi="Arial" w:cs="Arial"/>
-          <w:b/>
-        </w:rPr>
-        <w:t>0 :</w:t>
-      </w:r>
-      <w:proofErr w:type="gramEnd"/>
-      <w:r>
-        <w:rPr>
-          <w:rFonts w:ascii="Arial" w:hAnsi="Arial" w:cs="Arial"/>
-          <w:b/>
-        </w:rPr>
-        <w:t xml:space="preserve"> 0.92</w:t>
+        <w:t>of class 0 : 0.92</w:t>
       </w:r>
     </w:p>
     <w:p>
@@ -1605,23 +1341,7 @@
           <w:rFonts w:ascii="Arial" w:hAnsi="Arial" w:cs="Arial"/>
           <w:b/>
         </w:rPr>
-        <w:t xml:space="preserve">of class </w:t>
-      </w:r>
-      <w:proofErr w:type="gramStart"/>
-      <w:r>
-        <w:rPr>
-          <w:rFonts w:ascii="Arial" w:hAnsi="Arial" w:cs="Arial"/>
-          <w:b/>
-        </w:rPr>
-        <w:t>1 :</w:t>
-      </w:r>
-      <w:proofErr w:type="gramEnd"/>
-      <w:r>
-        <w:rPr>
-          <w:rFonts w:ascii="Arial" w:hAnsi="Arial" w:cs="Arial"/>
-          <w:b/>
-        </w:rPr>
-        <w:t xml:space="preserve"> 0.81</w:t>
+        <w:t>of class 1 : 0.81</w:t>
       </w:r>
     </w:p>
     <w:p>
@@ -1668,23 +1388,7 @@
           <w:rFonts w:ascii="Arial" w:hAnsi="Arial" w:cs="Arial"/>
           <w:b/>
         </w:rPr>
-        <w:t xml:space="preserve">F1 score of class </w:t>
-      </w:r>
-      <w:proofErr w:type="gramStart"/>
-      <w:r>
-        <w:rPr>
-          <w:rFonts w:ascii="Arial" w:hAnsi="Arial" w:cs="Arial"/>
-          <w:b/>
-        </w:rPr>
-        <w:t>0 :</w:t>
-      </w:r>
-      <w:proofErr w:type="gramEnd"/>
-      <w:r>
-        <w:rPr>
-          <w:rFonts w:ascii="Arial" w:hAnsi="Arial" w:cs="Arial"/>
-          <w:b/>
-        </w:rPr>
-        <w:t xml:space="preserve"> 0.93</w:t>
+        <w:t>F1 score of class 0 : 0.93</w:t>
       </w:r>
     </w:p>
     <w:p>
@@ -1731,23 +1435,7 @@
           <w:rFonts w:ascii="Arial" w:hAnsi="Arial" w:cs="Arial"/>
           <w:b/>
         </w:rPr>
-        <w:t xml:space="preserve">F1 score of class </w:t>
-      </w:r>
-      <w:proofErr w:type="gramStart"/>
-      <w:r>
-        <w:rPr>
-          <w:rFonts w:ascii="Arial" w:hAnsi="Arial" w:cs="Arial"/>
-          <w:b/>
-        </w:rPr>
-        <w:t>1 :</w:t>
-      </w:r>
-      <w:proofErr w:type="gramEnd"/>
-      <w:r>
-        <w:rPr>
-          <w:rFonts w:ascii="Arial" w:hAnsi="Arial" w:cs="Arial"/>
-          <w:b/>
-        </w:rPr>
-        <w:t xml:space="preserve"> 0.87</w:t>
+        <w:t>F1 score of class 1 : 0.87</w:t>
       </w:r>
     </w:p>
     <w:p>
@@ -1783,21 +1471,12 @@
           <w:b/>
         </w:rPr>
       </w:pPr>
-      <w:proofErr w:type="gramStart"/>
-      <w:r>
-        <w:rPr>
-          <w:rFonts w:ascii="Arial" w:hAnsi="Arial" w:cs="Arial"/>
-          <w:b/>
-        </w:rPr>
-        <w:t>macro</w:t>
-      </w:r>
-      <w:proofErr w:type="gramEnd"/>
-      <w:r>
-        <w:rPr>
-          <w:rFonts w:ascii="Arial" w:hAnsi="Arial" w:cs="Arial"/>
-          <w:b/>
-        </w:rPr>
-        <w:t xml:space="preserve"> average of precision  : </w:t>
+      <w:r>
+        <w:rPr>
+          <w:rFonts w:ascii="Arial" w:hAnsi="Arial" w:cs="Arial"/>
+          <w:b/>
+        </w:rPr>
+        <w:t xml:space="preserve">macro average of precision  : </w:t>
       </w:r>
       <w:r>
         <w:rPr>
@@ -1840,21 +1519,12 @@
           <w:b/>
         </w:rPr>
       </w:pPr>
-      <w:proofErr w:type="gramStart"/>
-      <w:r>
-        <w:rPr>
-          <w:rFonts w:ascii="Arial" w:hAnsi="Arial" w:cs="Arial"/>
-          <w:b/>
-        </w:rPr>
-        <w:t>macro</w:t>
-      </w:r>
-      <w:proofErr w:type="gramEnd"/>
-      <w:r>
-        <w:rPr>
-          <w:rFonts w:ascii="Arial" w:hAnsi="Arial" w:cs="Arial"/>
-          <w:b/>
-        </w:rPr>
-        <w:t xml:space="preserve"> average of recall : 0.88</w:t>
+      <w:r>
+        <w:rPr>
+          <w:rFonts w:ascii="Arial" w:hAnsi="Arial" w:cs="Arial"/>
+          <w:b/>
+        </w:rPr>
+        <w:t>macro average of recall : 0.88</w:t>
       </w:r>
     </w:p>
     <w:p>
@@ -1902,21 +1572,12 @@
           <w:b/>
         </w:rPr>
       </w:pPr>
-      <w:proofErr w:type="gramStart"/>
-      <w:r>
-        <w:rPr>
-          <w:rFonts w:ascii="Arial" w:hAnsi="Arial" w:cs="Arial"/>
-          <w:b/>
-        </w:rPr>
-        <w:t>macro</w:t>
-      </w:r>
-      <w:proofErr w:type="gramEnd"/>
-      <w:r>
-        <w:rPr>
-          <w:rFonts w:ascii="Arial" w:hAnsi="Arial" w:cs="Arial"/>
-          <w:b/>
-        </w:rPr>
-        <w:t xml:space="preserve"> average of f1 score : 0.87</w:t>
+      <w:r>
+        <w:rPr>
+          <w:rFonts w:ascii="Arial" w:hAnsi="Arial" w:cs="Arial"/>
+          <w:b/>
+        </w:rPr>
+        <w:t>macro average of f1 score : 0.87</w:t>
       </w:r>
     </w:p>
     <w:p>
@@ -1952,7 +1613,6 @@
           <w:b/>
         </w:rPr>
       </w:pPr>
-      <w:proofErr w:type="gramStart"/>
       <w:r>
         <w:rPr>
           <w:rFonts w:ascii="Arial" w:hAnsi="Arial" w:cs="Arial"/>
@@ -1965,15 +1625,7 @@
           <w:rFonts w:ascii="Arial" w:hAnsi="Arial" w:cs="Arial"/>
           <w:b/>
         </w:rPr>
-        <w:t>hted</w:t>
-      </w:r>
-      <w:proofErr w:type="gramEnd"/>
-      <w:r>
-        <w:rPr>
-          <w:rFonts w:ascii="Arial" w:hAnsi="Arial" w:cs="Arial"/>
-          <w:b/>
-        </w:rPr>
-        <w:t xml:space="preserve"> average of precision : 0.89</w:t>
+        <w:t>hted average of precision : 0.89</w:t>
       </w:r>
     </w:p>
     <w:p>
@@ -2009,7 +1661,6 @@
           <w:b/>
         </w:rPr>
       </w:pPr>
-      <w:proofErr w:type="gramStart"/>
       <w:r>
         <w:rPr>
           <w:rFonts w:ascii="Arial" w:hAnsi="Arial" w:cs="Arial"/>
@@ -2022,15 +1673,7 @@
           <w:rFonts w:ascii="Arial" w:hAnsi="Arial" w:cs="Arial"/>
           <w:b/>
         </w:rPr>
-        <w:t>eighted</w:t>
-      </w:r>
-      <w:proofErr w:type="gramEnd"/>
-      <w:r>
-        <w:rPr>
-          <w:rFonts w:ascii="Arial" w:hAnsi="Arial" w:cs="Arial"/>
-          <w:b/>
-        </w:rPr>
-        <w:t xml:space="preserve"> average of recall : 0.88</w:t>
+        <w:t>eighted average of recall : 0.88</w:t>
       </w:r>
     </w:p>
     <w:p>
@@ -2066,7 +1709,6 @@
           <w:b/>
         </w:rPr>
       </w:pPr>
-      <w:proofErr w:type="gramStart"/>
       <w:r>
         <w:rPr>
           <w:rFonts w:ascii="Arial" w:hAnsi="Arial" w:cs="Arial"/>
@@ -2079,118 +1721,69 @@
           <w:rFonts w:ascii="Arial" w:hAnsi="Arial" w:cs="Arial"/>
           <w:b/>
         </w:rPr>
-        <w:t>ighted</w:t>
-      </w:r>
-      <w:proofErr w:type="gramEnd"/>
-      <w:r>
-        <w:rPr>
-          <w:rFonts w:ascii="Arial" w:hAnsi="Arial" w:cs="Arial"/>
-          <w:b/>
-        </w:rPr>
-        <w:t xml:space="preserve"> average of f1 score : 0.88</w:t>
-      </w:r>
-    </w:p>
-    <w:p>
-      <w:pPr>
-        <w:rPr>
-          <w:rFonts w:ascii="Arial" w:hAnsi="Arial" w:cs="Arial"/>
-        </w:rPr>
-      </w:pPr>
-    </w:p>
-    <w:p>
-      <w:pPr>
-        <w:rPr>
-          <w:rFonts w:ascii="Arial" w:hAnsi="Arial" w:cs="Arial"/>
-        </w:rPr>
-      </w:pPr>
-      <w:proofErr w:type="gramStart"/>
+        <w:t>ighted average of f1 score : 0.88</w:t>
+      </w:r>
+    </w:p>
+    <w:p>
+      <w:pPr>
+        <w:rPr>
+          <w:rFonts w:ascii="Arial" w:hAnsi="Arial" w:cs="Arial"/>
+        </w:rPr>
+      </w:pPr>
+    </w:p>
+    <w:p>
+      <w:pPr>
+        <w:rPr>
+          <w:rFonts w:ascii="Arial" w:hAnsi="Arial" w:cs="Arial"/>
+        </w:rPr>
+      </w:pPr>
       <w:r>
         <w:rPr>
           <w:rFonts w:ascii="Arial" w:hAnsi="Arial" w:cs="Arial"/>
           <w:highlight w:val="yellow"/>
         </w:rPr>
-        <w:t>Algorithm :</w:t>
-      </w:r>
-      <w:proofErr w:type="gramEnd"/>
-      <w:r>
-        <w:rPr>
-          <w:rFonts w:ascii="Arial" w:hAnsi="Arial" w:cs="Arial"/>
-          <w:highlight w:val="yellow"/>
-        </w:rPr>
-        <w:t xml:space="preserve"> </w:t>
-      </w:r>
-      <w:proofErr w:type="spellStart"/>
-      <w:r>
-        <w:rPr>
-          <w:rFonts w:ascii="Arial" w:hAnsi="Arial" w:cs="Arial"/>
-          <w:highlight w:val="yellow"/>
-        </w:rPr>
-        <w:t>DecisionTreeClassifier</w:t>
-      </w:r>
-      <w:proofErr w:type="spellEnd"/>
-    </w:p>
-    <w:p>
-      <w:pPr>
-        <w:rPr>
-          <w:rFonts w:ascii="Arial" w:hAnsi="Arial" w:cs="Arial"/>
-        </w:rPr>
-      </w:pPr>
-      <w:r>
-        <w:rPr>
-          <w:rFonts w:ascii="Arial" w:hAnsi="Arial" w:cs="Arial"/>
-        </w:rPr>
-        <w:t>Accuracy (overall performance of the model</w:t>
-      </w:r>
-      <w:proofErr w:type="gramStart"/>
-      <w:r>
-        <w:rPr>
-          <w:rFonts w:ascii="Arial" w:hAnsi="Arial" w:cs="Arial"/>
-        </w:rPr>
-        <w:t>)  =</w:t>
-      </w:r>
-      <w:proofErr w:type="gramEnd"/>
-      <w:r>
-        <w:rPr>
-          <w:rFonts w:ascii="Arial" w:hAnsi="Arial" w:cs="Arial"/>
-        </w:rPr>
-        <w:t xml:space="preserve"> 0.88</w:t>
-      </w:r>
-    </w:p>
-    <w:p>
-      <w:pPr>
-        <w:rPr>
-          <w:rFonts w:ascii="Arial" w:hAnsi="Arial" w:cs="Arial"/>
-        </w:rPr>
-      </w:pPr>
-      <w:proofErr w:type="gramStart"/>
-      <w:r>
-        <w:rPr>
-          <w:rFonts w:ascii="Arial" w:hAnsi="Arial" w:cs="Arial"/>
-        </w:rPr>
-        <w:t>overall</w:t>
-      </w:r>
-      <w:proofErr w:type="gramEnd"/>
-      <w:r>
-        <w:rPr>
-          <w:rFonts w:ascii="Arial" w:hAnsi="Arial" w:cs="Arial"/>
-        </w:rPr>
-        <w:t xml:space="preserve"> metrics performance (precision,recall,f1-score) = good </w:t>
-      </w:r>
-    </w:p>
-    <w:p>
-      <w:pPr>
-        <w:rPr>
-          <w:rFonts w:ascii="Arial" w:hAnsi="Arial" w:cs="Arial"/>
-        </w:rPr>
-      </w:pPr>
-    </w:p>
-    <w:p>
-      <w:pPr>
-        <w:rPr>
-          <w:rFonts w:ascii="Arial" w:hAnsi="Arial" w:cs="Arial"/>
-        </w:rPr>
-      </w:pPr>
-      <w:proofErr w:type="gramStart"/>
+        <w:t>Algorithm : DecisionTreeClassifier</w:t>
+      </w:r>
+    </w:p>
+    <w:p>
+      <w:pPr>
+        <w:rPr>
+          <w:rFonts w:ascii="Arial" w:hAnsi="Arial" w:cs="Arial"/>
+        </w:rPr>
+      </w:pPr>
+      <w:r>
+        <w:rPr>
+          <w:rFonts w:ascii="Arial" w:hAnsi="Arial" w:cs="Arial"/>
+        </w:rPr>
+        <w:t>Accuracy (overall performance of the model)  = 0.88</w:t>
+      </w:r>
+    </w:p>
+    <w:p>
+      <w:pPr>
+        <w:rPr>
+          <w:rFonts w:ascii="Arial" w:hAnsi="Arial" w:cs="Arial"/>
+        </w:rPr>
+      </w:pPr>
+      <w:r>
+        <w:rPr>
+          <w:rFonts w:ascii="Arial" w:hAnsi="Arial" w:cs="Arial"/>
+        </w:rPr>
+        <w:t xml:space="preserve">overall metrics performance (precision,recall,f1-score) = good </w:t>
+      </w:r>
+    </w:p>
+    <w:p>
+      <w:pPr>
+        <w:rPr>
+          <w:rFonts w:ascii="Arial" w:hAnsi="Arial" w:cs="Arial"/>
+        </w:rPr>
+      </w:pPr>
+    </w:p>
+    <w:p>
+      <w:pPr>
+        <w:rPr>
+          <w:rFonts w:ascii="Arial" w:hAnsi="Arial" w:cs="Arial"/>
+        </w:rPr>
+      </w:pPr>
       <w:r>
         <w:rPr>
           <w:rFonts w:ascii="Arial" w:hAnsi="Arial" w:cs="Arial"/>
@@ -2202,25 +1795,8 @@
           <w:rFonts w:ascii="Arial" w:hAnsi="Arial" w:cs="Arial"/>
           <w:b/>
         </w:rPr>
-        <w:t>:</w:t>
-      </w:r>
-      <w:proofErr w:type="gramEnd"/>
-      <w:r>
-        <w:rPr>
-          <w:rFonts w:ascii="Arial" w:hAnsi="Arial" w:cs="Arial"/>
-          <w:b/>
-        </w:rPr>
-        <w:t xml:space="preserve"> Good Model but not better than </w:t>
-      </w:r>
-      <w:proofErr w:type="spellStart"/>
-      <w:r>
-        <w:rPr>
-          <w:rFonts w:ascii="Arial" w:hAnsi="Arial" w:cs="Arial"/>
-          <w:b/>
-        </w:rPr>
-        <w:t>Randomforestclassifier</w:t>
-      </w:r>
-      <w:proofErr w:type="spellEnd"/>
+        <w:t>: Good Model but not better than Randomforestclassifier</w:t>
+      </w:r>
     </w:p>
     <w:p>
       <w:pPr>
@@ -2477,21 +2053,12 @@
           <w:b/>
         </w:rPr>
       </w:pPr>
-      <w:proofErr w:type="gramStart"/>
-      <w:r>
-        <w:rPr>
-          <w:rFonts w:ascii="Arial" w:hAnsi="Arial" w:cs="Arial"/>
-          <w:b/>
-        </w:rPr>
-        <w:t>Accuracy :</w:t>
-      </w:r>
-      <w:proofErr w:type="gramEnd"/>
-      <w:r>
-        <w:rPr>
-          <w:rFonts w:ascii="Arial" w:hAnsi="Arial" w:cs="Arial"/>
-          <w:b/>
-        </w:rPr>
-        <w:t xml:space="preserve"> 0.79</w:t>
+      <w:r>
+        <w:rPr>
+          <w:rFonts w:ascii="Arial" w:hAnsi="Arial" w:cs="Arial"/>
+          <w:b/>
+        </w:rPr>
+        <w:t>Accuracy : 0.79</w:t>
       </w:r>
     </w:p>
     <w:p>
@@ -2563,23 +2130,7 @@
           <w:rFonts w:ascii="Arial" w:hAnsi="Arial" w:cs="Arial"/>
           <w:b/>
         </w:rPr>
-        <w:t xml:space="preserve">of class </w:t>
-      </w:r>
-      <w:proofErr w:type="gramStart"/>
-      <w:r>
-        <w:rPr>
-          <w:rFonts w:ascii="Arial" w:hAnsi="Arial" w:cs="Arial"/>
-          <w:b/>
-        </w:rPr>
-        <w:t>0 :</w:t>
-      </w:r>
-      <w:proofErr w:type="gramEnd"/>
-      <w:r>
-        <w:rPr>
-          <w:rFonts w:ascii="Arial" w:hAnsi="Arial" w:cs="Arial"/>
-          <w:b/>
-        </w:rPr>
-        <w:t xml:space="preserve"> 0.97</w:t>
+        <w:t>of class 0 : 0.97</w:t>
       </w:r>
     </w:p>
     <w:p>
@@ -2645,23 +2196,7 @@
           <w:rFonts w:ascii="Arial" w:hAnsi="Arial" w:cs="Arial"/>
           <w:b/>
         </w:rPr>
-        <w:t xml:space="preserve">of class </w:t>
-      </w:r>
-      <w:proofErr w:type="gramStart"/>
-      <w:r>
-        <w:rPr>
-          <w:rFonts w:ascii="Arial" w:hAnsi="Arial" w:cs="Arial"/>
-          <w:b/>
-        </w:rPr>
-        <w:t>1 :</w:t>
-      </w:r>
-      <w:proofErr w:type="gramEnd"/>
-      <w:r>
-        <w:rPr>
-          <w:rFonts w:ascii="Arial" w:hAnsi="Arial" w:cs="Arial"/>
-          <w:b/>
-        </w:rPr>
-        <w:t xml:space="preserve"> 0.44</w:t>
+        <w:t>of class 1 : 0.44</w:t>
       </w:r>
     </w:p>
     <w:p>
@@ -2715,23 +2250,7 @@
           <w:rFonts w:ascii="Arial" w:hAnsi="Arial" w:cs="Arial"/>
           <w:b/>
         </w:rPr>
-        <w:t xml:space="preserve">of class </w:t>
-      </w:r>
-      <w:proofErr w:type="gramStart"/>
-      <w:r>
-        <w:rPr>
-          <w:rFonts w:ascii="Arial" w:hAnsi="Arial" w:cs="Arial"/>
-          <w:b/>
-        </w:rPr>
-        <w:t>0 :</w:t>
-      </w:r>
-      <w:proofErr w:type="gramEnd"/>
-      <w:r>
-        <w:rPr>
-          <w:rFonts w:ascii="Arial" w:hAnsi="Arial" w:cs="Arial"/>
-          <w:b/>
-        </w:rPr>
-        <w:t xml:space="preserve"> 0.77</w:t>
+        <w:t>of class 0 : 0.77</w:t>
       </w:r>
     </w:p>
     <w:p>
@@ -2786,23 +2305,7 @@
           <w:rFonts w:ascii="Arial" w:hAnsi="Arial" w:cs="Arial"/>
           <w:b/>
         </w:rPr>
-        <w:t xml:space="preserve">of class </w:t>
-      </w:r>
-      <w:proofErr w:type="gramStart"/>
-      <w:r>
-        <w:rPr>
-          <w:rFonts w:ascii="Arial" w:hAnsi="Arial" w:cs="Arial"/>
-          <w:b/>
-        </w:rPr>
-        <w:t>1 :</w:t>
-      </w:r>
-      <w:proofErr w:type="gramEnd"/>
-      <w:r>
-        <w:rPr>
-          <w:rFonts w:ascii="Arial" w:hAnsi="Arial" w:cs="Arial"/>
-          <w:b/>
-        </w:rPr>
-        <w:t xml:space="preserve"> 0.90</w:t>
+        <w:t>of class 1 : 0.90</w:t>
       </w:r>
     </w:p>
     <w:p>
@@ -2855,23 +2358,7 @@
           <w:rFonts w:ascii="Arial" w:hAnsi="Arial" w:cs="Arial"/>
           <w:b/>
         </w:rPr>
-        <w:t xml:space="preserve">F1 score of class </w:t>
-      </w:r>
-      <w:proofErr w:type="gramStart"/>
-      <w:r>
-        <w:rPr>
-          <w:rFonts w:ascii="Arial" w:hAnsi="Arial" w:cs="Arial"/>
-          <w:b/>
-        </w:rPr>
-        <w:t>0 :</w:t>
-      </w:r>
-      <w:proofErr w:type="gramEnd"/>
-      <w:r>
-        <w:rPr>
-          <w:rFonts w:ascii="Arial" w:hAnsi="Arial" w:cs="Arial"/>
-          <w:b/>
-        </w:rPr>
-        <w:t xml:space="preserve"> 0.86</w:t>
+        <w:t>F1 score of class 0 : 0.86</w:t>
       </w:r>
     </w:p>
     <w:p>
@@ -2924,23 +2411,7 @@
           <w:rFonts w:ascii="Arial" w:hAnsi="Arial" w:cs="Arial"/>
           <w:b/>
         </w:rPr>
-        <w:t xml:space="preserve">F1 score of class </w:t>
-      </w:r>
-      <w:proofErr w:type="gramStart"/>
-      <w:r>
-        <w:rPr>
-          <w:rFonts w:ascii="Arial" w:hAnsi="Arial" w:cs="Arial"/>
-          <w:b/>
-        </w:rPr>
-        <w:t>1 :</w:t>
-      </w:r>
-      <w:proofErr w:type="gramEnd"/>
-      <w:r>
-        <w:rPr>
-          <w:rFonts w:ascii="Arial" w:hAnsi="Arial" w:cs="Arial"/>
-          <w:b/>
-        </w:rPr>
-        <w:t xml:space="preserve"> 0.59</w:t>
+        <w:t>F1 score of class 1 : 0.59</w:t>
       </w:r>
     </w:p>
     <w:p>
@@ -2988,21 +2459,12 @@
           <w:b/>
         </w:rPr>
       </w:pPr>
-      <w:proofErr w:type="gramStart"/>
-      <w:r>
-        <w:rPr>
-          <w:rFonts w:ascii="Arial" w:hAnsi="Arial" w:cs="Arial"/>
-          <w:b/>
-        </w:rPr>
-        <w:t>macro</w:t>
-      </w:r>
-      <w:proofErr w:type="gramEnd"/>
-      <w:r>
-        <w:rPr>
-          <w:rFonts w:ascii="Arial" w:hAnsi="Arial" w:cs="Arial"/>
-          <w:b/>
-        </w:rPr>
-        <w:t xml:space="preserve"> average of precision  : </w:t>
+      <w:r>
+        <w:rPr>
+          <w:rFonts w:ascii="Arial" w:hAnsi="Arial" w:cs="Arial"/>
+          <w:b/>
+        </w:rPr>
+        <w:t xml:space="preserve">macro average of precision  : </w:t>
       </w:r>
       <w:r>
         <w:rPr>
@@ -3057,21 +2519,12 @@
           <w:b/>
         </w:rPr>
       </w:pPr>
-      <w:proofErr w:type="gramStart"/>
-      <w:r>
-        <w:rPr>
-          <w:rFonts w:ascii="Arial" w:hAnsi="Arial" w:cs="Arial"/>
-          <w:b/>
-        </w:rPr>
-        <w:t>macro</w:t>
-      </w:r>
-      <w:proofErr w:type="gramEnd"/>
-      <w:r>
-        <w:rPr>
-          <w:rFonts w:ascii="Arial" w:hAnsi="Arial" w:cs="Arial"/>
-          <w:b/>
-        </w:rPr>
-        <w:t xml:space="preserve"> average of recall : 0.71</w:t>
+      <w:r>
+        <w:rPr>
+          <w:rFonts w:ascii="Arial" w:hAnsi="Arial" w:cs="Arial"/>
+          <w:b/>
+        </w:rPr>
+        <w:t>macro average of recall : 0.71</w:t>
       </w:r>
     </w:p>
     <w:p>
@@ -3119,21 +2572,12 @@
           <w:b/>
         </w:rPr>
       </w:pPr>
-      <w:proofErr w:type="gramStart"/>
-      <w:r>
-        <w:rPr>
-          <w:rFonts w:ascii="Arial" w:hAnsi="Arial" w:cs="Arial"/>
-          <w:b/>
-        </w:rPr>
-        <w:t>macro</w:t>
-      </w:r>
-      <w:proofErr w:type="gramEnd"/>
-      <w:r>
-        <w:rPr>
-          <w:rFonts w:ascii="Arial" w:hAnsi="Arial" w:cs="Arial"/>
-          <w:b/>
-        </w:rPr>
-        <w:t xml:space="preserve"> average of f1 score : 0.73</w:t>
+      <w:r>
+        <w:rPr>
+          <w:rFonts w:ascii="Arial" w:hAnsi="Arial" w:cs="Arial"/>
+          <w:b/>
+        </w:rPr>
+        <w:t>macro average of f1 score : 0.73</w:t>
       </w:r>
     </w:p>
     <w:p>
@@ -3181,7 +2625,6 @@
           <w:b/>
         </w:rPr>
       </w:pPr>
-      <w:proofErr w:type="gramStart"/>
       <w:r>
         <w:rPr>
           <w:rFonts w:ascii="Arial" w:hAnsi="Arial" w:cs="Arial"/>
@@ -3194,15 +2637,7 @@
           <w:rFonts w:ascii="Arial" w:hAnsi="Arial" w:cs="Arial"/>
           <w:b/>
         </w:rPr>
-        <w:t>hted</w:t>
-      </w:r>
-      <w:proofErr w:type="gramEnd"/>
-      <w:r>
-        <w:rPr>
-          <w:rFonts w:ascii="Arial" w:hAnsi="Arial" w:cs="Arial"/>
-          <w:b/>
-        </w:rPr>
-        <w:t xml:space="preserve"> average of precision : 0.81</w:t>
+        <w:t>hted average of precision : 0.81</w:t>
       </w:r>
     </w:p>
     <w:p>
@@ -3250,7 +2685,6 @@
           <w:b/>
         </w:rPr>
       </w:pPr>
-      <w:proofErr w:type="gramStart"/>
       <w:r>
         <w:rPr>
           <w:rFonts w:ascii="Arial" w:hAnsi="Arial" w:cs="Arial"/>
@@ -3263,15 +2697,7 @@
           <w:rFonts w:ascii="Arial" w:hAnsi="Arial" w:cs="Arial"/>
           <w:b/>
         </w:rPr>
-        <w:t>eighted</w:t>
-      </w:r>
-      <w:proofErr w:type="gramEnd"/>
-      <w:r>
-        <w:rPr>
-          <w:rFonts w:ascii="Arial" w:hAnsi="Arial" w:cs="Arial"/>
-          <w:b/>
-        </w:rPr>
-        <w:t xml:space="preserve"> average of recall : 0.79</w:t>
+        <w:t>eighted average of recall : 0.79</w:t>
       </w:r>
     </w:p>
     <w:p>
@@ -3319,7 +2745,6 @@
           <w:b/>
         </w:rPr>
       </w:pPr>
-      <w:proofErr w:type="gramStart"/>
       <w:r>
         <w:rPr>
           <w:rFonts w:ascii="Arial" w:hAnsi="Arial" w:cs="Arial"/>
@@ -3332,122 +2757,75 @@
           <w:rFonts w:ascii="Arial" w:hAnsi="Arial" w:cs="Arial"/>
           <w:b/>
         </w:rPr>
-        <w:t>ghted</w:t>
-      </w:r>
-      <w:proofErr w:type="gramEnd"/>
-      <w:r>
-        <w:rPr>
-          <w:rFonts w:ascii="Arial" w:hAnsi="Arial" w:cs="Arial"/>
-          <w:b/>
-        </w:rPr>
-        <w:t xml:space="preserve"> average of f1 score : 0.77</w:t>
-      </w:r>
-    </w:p>
-    <w:p>
-      <w:pPr>
-        <w:spacing w:line="360" w:lineRule="auto"/>
-        <w:rPr>
-          <w:rFonts w:ascii="Arial" w:hAnsi="Arial" w:cs="Arial"/>
-        </w:rPr>
-      </w:pPr>
-    </w:p>
-    <w:p>
-      <w:pPr>
-        <w:rPr>
-          <w:rFonts w:ascii="Arial" w:hAnsi="Arial" w:cs="Arial"/>
-        </w:rPr>
-      </w:pPr>
-      <w:proofErr w:type="gramStart"/>
+        <w:t>ghted average of f1 score : 0.77</w:t>
+      </w:r>
+    </w:p>
+    <w:p>
+      <w:pPr>
+        <w:spacing w:line="360" w:lineRule="auto"/>
+        <w:rPr>
+          <w:rFonts w:ascii="Arial" w:hAnsi="Arial" w:cs="Arial"/>
+        </w:rPr>
+      </w:pPr>
+    </w:p>
+    <w:p>
+      <w:pPr>
+        <w:rPr>
+          <w:rFonts w:ascii="Arial" w:hAnsi="Arial" w:cs="Arial"/>
+        </w:rPr>
+      </w:pPr>
       <w:r>
         <w:rPr>
           <w:rFonts w:ascii="Arial" w:hAnsi="Arial" w:cs="Arial"/>
           <w:highlight w:val="yellow"/>
         </w:rPr>
-        <w:t>Algorithm :</w:t>
-      </w:r>
-      <w:proofErr w:type="gramEnd"/>
-      <w:r>
-        <w:rPr>
-          <w:rFonts w:ascii="Arial" w:hAnsi="Arial" w:cs="Arial"/>
-          <w:highlight w:val="yellow"/>
-        </w:rPr>
-        <w:t xml:space="preserve"> SVC</w:t>
-      </w:r>
-    </w:p>
-    <w:p>
-      <w:pPr>
-        <w:rPr>
-          <w:rFonts w:ascii="Arial" w:hAnsi="Arial" w:cs="Arial"/>
-        </w:rPr>
-      </w:pPr>
-      <w:r>
-        <w:rPr>
-          <w:rFonts w:ascii="Arial" w:hAnsi="Arial" w:cs="Arial"/>
-        </w:rPr>
-        <w:t>Accuracy (overall performance of the model</w:t>
-      </w:r>
-      <w:proofErr w:type="gramStart"/>
-      <w:r>
-        <w:rPr>
-          <w:rFonts w:ascii="Arial" w:hAnsi="Arial" w:cs="Arial"/>
-        </w:rPr>
-        <w:t>)  =</w:t>
-      </w:r>
-      <w:proofErr w:type="gramEnd"/>
-      <w:r>
-        <w:rPr>
-          <w:rFonts w:ascii="Arial" w:hAnsi="Arial" w:cs="Arial"/>
-        </w:rPr>
-        <w:t xml:space="preserve"> 0.79</w:t>
-      </w:r>
-    </w:p>
-    <w:p>
-      <w:pPr>
-        <w:rPr>
-          <w:rFonts w:ascii="Arial" w:hAnsi="Arial" w:cs="Arial"/>
-        </w:rPr>
-      </w:pPr>
-      <w:proofErr w:type="gramStart"/>
-      <w:r>
-        <w:rPr>
-          <w:rFonts w:ascii="Arial" w:hAnsi="Arial" w:cs="Arial"/>
-        </w:rPr>
-        <w:t>overall</w:t>
-      </w:r>
-      <w:proofErr w:type="gramEnd"/>
-      <w:r>
-        <w:rPr>
-          <w:rFonts w:ascii="Arial" w:hAnsi="Arial" w:cs="Arial"/>
-        </w:rPr>
-        <w:t xml:space="preserve"> metrics performance (precision,recall,f1-score) = poor </w:t>
-      </w:r>
-    </w:p>
-    <w:p>
-      <w:pPr>
-        <w:rPr>
-          <w:rFonts w:ascii="Arial" w:hAnsi="Arial" w:cs="Arial"/>
-        </w:rPr>
-      </w:pPr>
-    </w:p>
-    <w:p>
-      <w:pPr>
-        <w:rPr>
-          <w:rFonts w:ascii="Arial" w:hAnsi="Arial" w:cs="Arial"/>
-        </w:rPr>
-      </w:pPr>
-      <w:proofErr w:type="gramStart"/>
-      <w:r>
-        <w:rPr>
-          <w:rFonts w:ascii="Arial" w:hAnsi="Arial" w:cs="Arial"/>
-        </w:rPr>
-        <w:t>Result :</w:t>
-      </w:r>
-      <w:proofErr w:type="gramEnd"/>
-      <w:r>
-        <w:rPr>
-          <w:rFonts w:ascii="Arial" w:hAnsi="Arial" w:cs="Arial"/>
-        </w:rPr>
-        <w:t xml:space="preserve"> </w:t>
+        <w:t>Algorithm : SVC</w:t>
+      </w:r>
+    </w:p>
+    <w:p>
+      <w:pPr>
+        <w:rPr>
+          <w:rFonts w:ascii="Arial" w:hAnsi="Arial" w:cs="Arial"/>
+        </w:rPr>
+      </w:pPr>
+      <w:r>
+        <w:rPr>
+          <w:rFonts w:ascii="Arial" w:hAnsi="Arial" w:cs="Arial"/>
+        </w:rPr>
+        <w:t>Accuracy (overall performance of the model)  = 0.79</w:t>
+      </w:r>
+    </w:p>
+    <w:p>
+      <w:pPr>
+        <w:rPr>
+          <w:rFonts w:ascii="Arial" w:hAnsi="Arial" w:cs="Arial"/>
+        </w:rPr>
+      </w:pPr>
+      <w:r>
+        <w:rPr>
+          <w:rFonts w:ascii="Arial" w:hAnsi="Arial" w:cs="Arial"/>
+        </w:rPr>
+        <w:t xml:space="preserve">overall metrics performance (precision,recall,f1-score) = poor </w:t>
+      </w:r>
+    </w:p>
+    <w:p>
+      <w:pPr>
+        <w:rPr>
+          <w:rFonts w:ascii="Arial" w:hAnsi="Arial" w:cs="Arial"/>
+        </w:rPr>
+      </w:pPr>
+    </w:p>
+    <w:p>
+      <w:pPr>
+        <w:rPr>
+          <w:rFonts w:ascii="Arial" w:hAnsi="Arial" w:cs="Arial"/>
+        </w:rPr>
+      </w:pPr>
+      <w:r>
+        <w:rPr>
+          <w:rFonts w:ascii="Arial" w:hAnsi="Arial" w:cs="Arial"/>
+        </w:rPr>
+        <w:t xml:space="preserve">Result : </w:t>
       </w:r>
       <w:r>
         <w:rPr>
@@ -3533,6 +2911,22 @@
       <w:r>
         <w:t>Code:</w:t>
       </w:r>
+      <w:r>
+        <w:t xml:space="preserve"> </w:t>
+      </w:r>
+      <w:hyperlink r:id="rId14" w:history="1">
+        <w:r>
+          <w:rPr>
+            <w:rStyle w:val="Hyperlink"/>
+          </w:rPr>
+          <w:t>https://github.com/krthiksha/Machine-Learning-Classification_module/blob/main/4.Logistic_Regression_classification.ipynb</w:t>
+        </w:r>
+      </w:hyperlink>
+      <w:r>
+        <w:t xml:space="preserve"> </w:t>
+      </w:r>
+      <w:bookmarkStart w:id="0" w:name="_GoBack"/>
+      <w:bookmarkEnd w:id="0"/>
     </w:p>
     <w:p>
       <w:r>
@@ -3541,45 +2935,6 @@
             <wp:extent cx="4906060" cy="3667637"/>
             <wp:effectExtent l="0" t="0" r="8890" b="9525"/>
             <wp:docPr id="12" name="Picture 12"/>
-            <wp:cNvGraphicFramePr>
-              <a:graphicFrameLocks xmlns:a="http://schemas.openxmlformats.org/drawingml/2006/main" noChangeAspect="1"/>
-            </wp:cNvGraphicFramePr>
-            <a:graphic xmlns:a="http://schemas.openxmlformats.org/drawingml/2006/main">
-              <a:graphicData uri="http://schemas.openxmlformats.org/drawingml/2006/picture">
-                <pic:pic xmlns:pic="http://schemas.openxmlformats.org/drawingml/2006/picture">
-                  <pic:nvPicPr>
-                    <pic:cNvPr id="1" name=""/>
-                    <pic:cNvPicPr/>
-                  </pic:nvPicPr>
-                  <pic:blipFill>
-                    <a:blip r:embed="rId14"/>
-                    <a:stretch>
-                      <a:fillRect/>
-                    </a:stretch>
-                  </pic:blipFill>
-                  <pic:spPr>
-                    <a:xfrm>
-                      <a:off x="0" y="0"/>
-                      <a:ext cx="4906060" cy="3667637"/>
-                    </a:xfrm>
-                    <a:prstGeom prst="rect">
-                      <a:avLst/>
-                    </a:prstGeom>
-                  </pic:spPr>
-                </pic:pic>
-              </a:graphicData>
-            </a:graphic>
-          </wp:inline>
-        </w:drawing>
-      </w:r>
-    </w:p>
-    <w:p>
-      <w:r>
-        <w:drawing>
-          <wp:inline distT="0" distB="0" distL="0" distR="0" wp14:anchorId="0292E1B3" wp14:editId="2B033B36">
-            <wp:extent cx="3658111" cy="1228896"/>
-            <wp:effectExtent l="0" t="0" r="0" b="0"/>
-            <wp:docPr id="13" name="Picture 13"/>
             <wp:cNvGraphicFramePr>
               <a:graphicFrameLocks xmlns:a="http://schemas.openxmlformats.org/drawingml/2006/main" noChangeAspect="1"/>
             </wp:cNvGraphicFramePr>
@@ -3599,7 +2954,7 @@
                   <pic:spPr>
                     <a:xfrm>
                       <a:off x="0" y="0"/>
-                      <a:ext cx="3658111" cy="1228896"/>
+                      <a:ext cx="4906060" cy="3667637"/>
                     </a:xfrm>
                     <a:prstGeom prst="rect">
                       <a:avLst/>
@@ -3613,141 +2968,12 @@
       </w:r>
     </w:p>
     <w:p>
-      <w:proofErr w:type="gramStart"/>
-      <w:r>
-        <w:rPr>
-          <w:highlight w:val="yellow"/>
-        </w:rPr>
-        <w:t>Algorithm :</w:t>
-      </w:r>
-      <w:proofErr w:type="gramEnd"/>
-      <w:r>
-        <w:rPr>
-          <w:highlight w:val="yellow"/>
-        </w:rPr>
-        <w:t xml:space="preserve"> Logistic Regression</w:t>
-      </w:r>
-      <w:r>
-        <w:t xml:space="preserve"> </w:t>
-      </w:r>
-    </w:p>
-    <w:p>
-      <w:r>
-        <w:t>Accuracy (overall performance of the model</w:t>
-      </w:r>
-      <w:proofErr w:type="gramStart"/>
-      <w:r>
-        <w:t>)  =</w:t>
-      </w:r>
-      <w:proofErr w:type="gramEnd"/>
-      <w:r>
-        <w:t xml:space="preserve"> 0.89</w:t>
-      </w:r>
-    </w:p>
-    <w:p>
-      <w:proofErr w:type="gramStart"/>
-      <w:r>
-        <w:t>overall</w:t>
-      </w:r>
-      <w:proofErr w:type="gramEnd"/>
-      <w:r>
-        <w:t xml:space="preserve"> metrics performance (precision,recall,f1-score) = good </w:t>
-      </w:r>
-    </w:p>
-    <w:p>
-      <w:bookmarkStart w:id="0" w:name="_GoBack"/>
-      <w:bookmarkEnd w:id="0"/>
-    </w:p>
-    <w:p>
-      <w:pPr>
-        <w:rPr>
-          <w:b/>
-        </w:rPr>
-      </w:pPr>
-      <w:proofErr w:type="gramStart"/>
-      <w:r>
-        <w:t>Result :</w:t>
-      </w:r>
-      <w:proofErr w:type="gramEnd"/>
-      <w:r>
-        <w:t xml:space="preserve"> </w:t>
-      </w:r>
-      <w:r>
-        <w:rPr>
-          <w:b/>
-        </w:rPr>
-        <w:t xml:space="preserve">good model but not better than </w:t>
-      </w:r>
-      <w:proofErr w:type="spellStart"/>
-      <w:r>
-        <w:rPr>
-          <w:b/>
-        </w:rPr>
-        <w:t>Randomforestclassifier</w:t>
-      </w:r>
-      <w:proofErr w:type="spellEnd"/>
-    </w:p>
-    <w:p>
-      <w:pPr>
-        <w:rPr>
-          <w:rFonts w:ascii="Arial" w:hAnsi="Arial" w:cs="Arial"/>
-        </w:rPr>
-      </w:pPr>
-    </w:p>
-    <w:p>
-      <w:pPr>
-        <w:rPr>
-          <w:rFonts w:ascii="Arial" w:hAnsi="Arial" w:cs="Arial"/>
-        </w:rPr>
-      </w:pPr>
-    </w:p>
-    <w:p>
-      <w:pPr>
-        <w:pStyle w:val="Heading1"/>
-        <w:rPr>
-          <w:rFonts w:ascii="Arial" w:hAnsi="Arial" w:cs="Arial"/>
-        </w:rPr>
-      </w:pPr>
-      <w:r>
-        <w:rPr>
-          <w:rFonts w:ascii="Arial" w:hAnsi="Arial" w:cs="Arial"/>
-        </w:rPr>
-        <w:lastRenderedPageBreak/>
-        <w:t xml:space="preserve">Evaluation Metrics using Confusion Matrix </w:t>
-      </w:r>
-    </w:p>
-    <w:p>
-      <w:pPr>
-        <w:pStyle w:val="Heading2"/>
-        <w:rPr>
-          <w:rFonts w:ascii="Arial" w:hAnsi="Arial" w:cs="Arial"/>
-        </w:rPr>
-      </w:pPr>
-      <w:r>
-        <w:rPr>
-          <w:rFonts w:ascii="Arial" w:hAnsi="Arial" w:cs="Arial"/>
-        </w:rPr>
-        <w:t>Accuracy</w:t>
-      </w:r>
-    </w:p>
-    <w:p>
-      <w:pPr>
-        <w:pStyle w:val="NormalWeb"/>
-        <w:ind w:left="720"/>
-        <w:rPr>
-          <w:rFonts w:ascii="Arial" w:hAnsi="Arial" w:cs="Arial"/>
-        </w:rPr>
-      </w:pPr>
-      <w:r>
-        <w:rPr>
-          <w:rFonts w:ascii="Arial" w:hAnsi="Arial" w:cs="Arial"/>
-          <w:noProof/>
-        </w:rPr>
+      <w:r>
         <w:drawing>
-          <wp:inline distT="0" distB="0" distL="0" distR="0" wp14:anchorId="1733733B" wp14:editId="4431D3D2">
-            <wp:extent cx="2210108" cy="924054"/>
-            <wp:effectExtent l="0" t="0" r="0" b="9525"/>
-            <wp:docPr id="4" name="Picture 4"/>
+          <wp:inline distT="0" distB="0" distL="0" distR="0" wp14:anchorId="0292E1B3" wp14:editId="2B033B36">
+            <wp:extent cx="3658111" cy="1228896"/>
+            <wp:effectExtent l="0" t="0" r="0" b="0"/>
+            <wp:docPr id="13" name="Picture 13"/>
             <wp:cNvGraphicFramePr>
               <a:graphicFrameLocks xmlns:a="http://schemas.openxmlformats.org/drawingml/2006/main" noChangeAspect="1"/>
             </wp:cNvGraphicFramePr>
@@ -3767,7 +2993,7 @@
                   <pic:spPr>
                     <a:xfrm>
                       <a:off x="0" y="0"/>
-                      <a:ext cx="2210108" cy="924054"/>
+                      <a:ext cx="3658111" cy="1228896"/>
                     </a:xfrm>
                     <a:prstGeom prst="rect">
                       <a:avLst/>
@@ -3779,23 +3005,106 @@
           </wp:inline>
         </w:drawing>
       </w:r>
+    </w:p>
+    <w:p>
+      <w:r>
+        <w:rPr>
+          <w:highlight w:val="yellow"/>
+        </w:rPr>
+        <w:t>Algorithm : Logistic Regression</w:t>
+      </w:r>
+      <w:r>
+        <w:t xml:space="preserve"> </w:t>
+      </w:r>
+    </w:p>
+    <w:p>
+      <w:r>
+        <w:t>Accuracy (overall performance of the model)  = 0.89</w:t>
+      </w:r>
+    </w:p>
+    <w:p>
+      <w:r>
+        <w:t xml:space="preserve">overall metrics performance (precision,recall,f1-score) = good </w:t>
+      </w:r>
+    </w:p>
+    <w:p/>
+    <w:p>
+      <w:pPr>
+        <w:rPr>
+          <w:b/>
+        </w:rPr>
+      </w:pPr>
+      <w:r>
+        <w:t xml:space="preserve">Result : </w:t>
+      </w:r>
+      <w:r>
+        <w:rPr>
+          <w:b/>
+        </w:rPr>
+        <w:t>good model but not better than Randomforestclassifier</w:t>
+      </w:r>
+    </w:p>
+    <w:p>
+      <w:pPr>
+        <w:rPr>
+          <w:rFonts w:ascii="Arial" w:hAnsi="Arial" w:cs="Arial"/>
+        </w:rPr>
+      </w:pPr>
+    </w:p>
+    <w:p>
+      <w:pPr>
+        <w:rPr>
+          <w:rFonts w:ascii="Arial" w:hAnsi="Arial" w:cs="Arial"/>
+        </w:rPr>
+      </w:pPr>
+    </w:p>
+    <w:p>
+      <w:pPr>
+        <w:pStyle w:val="Heading1"/>
+        <w:rPr>
+          <w:rFonts w:ascii="Arial" w:hAnsi="Arial" w:cs="Arial"/>
+        </w:rPr>
+      </w:pPr>
+      <w:r>
+        <w:rPr>
+          <w:rFonts w:ascii="Arial" w:hAnsi="Arial" w:cs="Arial"/>
+        </w:rPr>
+        <w:lastRenderedPageBreak/>
+        <w:t xml:space="preserve">Evaluation Metrics using Confusion Matrix </w:t>
+      </w:r>
+    </w:p>
+    <w:p>
+      <w:pPr>
+        <w:pStyle w:val="Heading2"/>
+        <w:rPr>
+          <w:rFonts w:ascii="Arial" w:hAnsi="Arial" w:cs="Arial"/>
+        </w:rPr>
+      </w:pPr>
+      <w:r>
+        <w:rPr>
+          <w:rFonts w:ascii="Arial" w:hAnsi="Arial" w:cs="Arial"/>
+        </w:rPr>
+        <w:t>Accuracy</w:t>
+      </w:r>
+    </w:p>
+    <w:p>
+      <w:pPr>
+        <w:pStyle w:val="NormalWeb"/>
+        <w:ind w:left="720"/>
+        <w:rPr>
+          <w:rFonts w:ascii="Arial" w:hAnsi="Arial" w:cs="Arial"/>
+        </w:rPr>
+      </w:pPr>
       <w:r>
         <w:rPr>
           <w:rFonts w:ascii="Arial" w:hAnsi="Arial" w:cs="Arial"/>
           <w:noProof/>
         </w:rPr>
-        <w:t xml:space="preserve"> </w:t>
-      </w:r>
-      <w:r>
-        <w:rPr>
-          <w:rFonts w:ascii="Arial" w:hAnsi="Arial" w:cs="Arial"/>
-          <w:noProof/>
-        </w:rPr>
         <w:drawing>
-          <wp:inline distT="0" distB="0" distL="0" distR="0" wp14:anchorId="7AED6BC4" wp14:editId="4A09E84C">
-            <wp:extent cx="2136577" cy="923925"/>
-            <wp:effectExtent l="0" t="0" r="0" b="0"/>
-            <wp:docPr id="5" name="Picture 5"/>
+          <wp:inline distT="0" distB="0" distL="0" distR="0" wp14:anchorId="1733733B" wp14:editId="4431D3D2">
+            <wp:extent cx="2210108" cy="924054"/>
+            <wp:effectExtent l="0" t="0" r="0" b="9525"/>
+            <wp:docPr id="4" name="Picture 4"/>
             <wp:cNvGraphicFramePr>
               <a:graphicFrameLocks xmlns:a="http://schemas.openxmlformats.org/drawingml/2006/main" noChangeAspect="1"/>
             </wp:cNvGraphicFramePr>
@@ -3815,7 +3124,7 @@
                   <pic:spPr>
                     <a:xfrm>
                       <a:off x="0" y="0"/>
-                      <a:ext cx="2137313" cy="924243"/>
+                      <a:ext cx="2210108" cy="924054"/>
                     </a:xfrm>
                     <a:prstGeom prst="rect">
                       <a:avLst/>
@@ -3827,180 +3136,23 @@
           </wp:inline>
         </w:drawing>
       </w:r>
-    </w:p>
-    <w:p>
-      <w:pPr>
-        <w:pStyle w:val="Heading3"/>
-        <w:rPr>
-          <w:rFonts w:ascii="Arial" w:hAnsi="Arial" w:cs="Arial"/>
-        </w:rPr>
-      </w:pPr>
-      <w:r>
-        <w:rPr>
-          <w:rFonts w:ascii="Arial" w:hAnsi="Arial" w:cs="Arial"/>
-        </w:rPr>
-        <w:t xml:space="preserve">Accuracy </w:t>
-      </w:r>
-      <w:r>
-        <w:rPr>
-          <w:rFonts w:ascii="Arial" w:hAnsi="Arial" w:cs="Arial"/>
-        </w:rPr>
-        <w:t xml:space="preserve">Scenarios: </w:t>
-      </w:r>
-    </w:p>
-    <w:p>
-      <w:pPr>
-        <w:pStyle w:val="ListParagraph"/>
-        <w:numPr>
-          <w:ilvl w:val="0"/>
-          <w:numId w:val="4"/>
-        </w:numPr>
-        <w:rPr>
-          <w:rFonts w:ascii="Arial" w:hAnsi="Arial" w:cs="Arial"/>
-        </w:rPr>
-      </w:pPr>
-      <w:r>
-        <w:rPr>
-          <w:rFonts w:ascii="Arial" w:hAnsi="Arial" w:cs="Arial"/>
-        </w:rPr>
-        <w:t>Overall performance of the model?</w:t>
-      </w:r>
-    </w:p>
-    <w:p>
-      <w:pPr>
-        <w:pStyle w:val="ListParagraph"/>
-        <w:numPr>
-          <w:ilvl w:val="0"/>
-          <w:numId w:val="4"/>
-        </w:numPr>
-        <w:rPr>
-          <w:rFonts w:ascii="Arial" w:hAnsi="Arial" w:cs="Arial"/>
-        </w:rPr>
-      </w:pPr>
-      <w:r>
-        <w:rPr>
-          <w:rFonts w:ascii="Arial" w:hAnsi="Arial" w:cs="Arial"/>
-        </w:rPr>
-        <w:t>What is the Percentage of correct classification of both the classes?</w:t>
-      </w:r>
-    </w:p>
-    <w:p>
-      <w:pPr>
-        <w:pStyle w:val="ListParagraph"/>
-        <w:numPr>
-          <w:ilvl w:val="0"/>
-          <w:numId w:val="4"/>
-        </w:numPr>
-        <w:rPr>
-          <w:rFonts w:ascii="Arial" w:hAnsi="Arial" w:cs="Arial"/>
-        </w:rPr>
-      </w:pPr>
-      <w:r>
-        <w:rPr>
-          <w:rFonts w:ascii="Arial" w:hAnsi="Arial" w:cs="Arial"/>
-        </w:rPr>
-        <w:t>Overall how many predictions were correct?</w:t>
-      </w:r>
-    </w:p>
-    <w:p>
-      <w:pPr>
-        <w:pStyle w:val="Heading3"/>
-        <w:rPr>
-          <w:rFonts w:ascii="Arial" w:hAnsi="Arial" w:cs="Arial"/>
-        </w:rPr>
-      </w:pPr>
-      <w:r>
-        <w:rPr>
-          <w:rFonts w:ascii="Arial" w:hAnsi="Arial" w:cs="Arial"/>
-        </w:rPr>
-        <w:t>C</w:t>
-      </w:r>
-      <w:r>
-        <w:rPr>
-          <w:rFonts w:ascii="Arial" w:hAnsi="Arial" w:cs="Arial"/>
-        </w:rPr>
-        <w:t>alculation of Random Forest classifier:</w:t>
-      </w:r>
-    </w:p>
-    <w:p>
-      <w:pPr>
-        <w:rPr>
-          <w:rFonts w:ascii="Arial" w:hAnsi="Arial" w:cs="Arial"/>
-        </w:rPr>
-      </w:pPr>
-      <w:r>
-        <w:rPr>
-          <w:rFonts w:ascii="Arial" w:hAnsi="Arial" w:cs="Arial"/>
-        </w:rPr>
-        <w:t xml:space="preserve">Accuracy = (73+36) / (73+36+5+6) </w:t>
-      </w:r>
-    </w:p>
-    <w:p>
-      <w:pPr>
-        <w:rPr>
-          <w:rFonts w:ascii="Arial" w:hAnsi="Arial" w:cs="Arial"/>
-        </w:rPr>
-      </w:pPr>
-      <w:r>
-        <w:rPr>
-          <w:rFonts w:ascii="Arial" w:hAnsi="Arial" w:cs="Arial"/>
-        </w:rPr>
-        <w:tab/>
-        <w:t>=109/120</w:t>
-      </w:r>
-    </w:p>
-    <w:p>
-      <w:pPr>
-        <w:rPr>
-          <w:rFonts w:ascii="Arial" w:hAnsi="Arial" w:cs="Arial"/>
-        </w:rPr>
-      </w:pPr>
-      <w:r>
-        <w:rPr>
-          <w:rFonts w:ascii="Arial" w:hAnsi="Arial" w:cs="Arial"/>
-        </w:rPr>
-        <w:tab/>
-        <w:t>=0.90833 ~ 0.91</w:t>
-      </w:r>
-    </w:p>
-    <w:p>
-      <w:pPr>
-        <w:rPr>
-          <w:rFonts w:ascii="Arial" w:hAnsi="Arial" w:cs="Arial"/>
-        </w:rPr>
-      </w:pPr>
-    </w:p>
-    <w:p>
-      <w:pPr>
-        <w:pStyle w:val="Heading2"/>
-        <w:rPr>
-          <w:rFonts w:ascii="Arial" w:hAnsi="Arial" w:cs="Arial"/>
-        </w:rPr>
-      </w:pPr>
-      <w:r>
-        <w:rPr>
-          <w:rFonts w:ascii="Arial" w:hAnsi="Arial" w:cs="Arial"/>
-        </w:rPr>
-        <w:t>Recall</w:t>
-      </w:r>
-    </w:p>
-    <w:p>
-      <w:pPr>
-        <w:jc w:val="center"/>
-        <w:rPr>
-          <w:rFonts w:ascii="Arial" w:hAnsi="Arial" w:cs="Arial"/>
-        </w:rPr>
-      </w:pPr>
       <w:r>
         <w:rPr>
           <w:rFonts w:ascii="Arial" w:hAnsi="Arial" w:cs="Arial"/>
           <w:noProof/>
         </w:rPr>
+        <w:t xml:space="preserve"> </w:t>
+      </w:r>
+      <w:r>
+        <w:rPr>
+          <w:rFonts w:ascii="Arial" w:hAnsi="Arial" w:cs="Arial"/>
+          <w:noProof/>
+        </w:rPr>
         <w:drawing>
-          <wp:inline distT="0" distB="0" distL="0" distR="0" wp14:anchorId="1357972A" wp14:editId="48B6EE05">
-            <wp:extent cx="4467849" cy="676369"/>
-            <wp:effectExtent l="0" t="0" r="9525" b="9525"/>
-            <wp:docPr id="9" name="Picture 9"/>
+          <wp:inline distT="0" distB="0" distL="0" distR="0" wp14:anchorId="7AED6BC4" wp14:editId="4A09E84C">
+            <wp:extent cx="2136577" cy="923925"/>
+            <wp:effectExtent l="0" t="0" r="0" b="0"/>
+            <wp:docPr id="5" name="Picture 5"/>
             <wp:cNvGraphicFramePr>
               <a:graphicFrameLocks xmlns:a="http://schemas.openxmlformats.org/drawingml/2006/main" noChangeAspect="1"/>
             </wp:cNvGraphicFramePr>
@@ -4020,7 +3172,7 @@
                   <pic:spPr>
                     <a:xfrm>
                       <a:off x="0" y="0"/>
-                      <a:ext cx="4467849" cy="676369"/>
+                      <a:ext cx="2137313" cy="924243"/>
                     </a:xfrm>
                     <a:prstGeom prst="rect">
                       <a:avLst/>
@@ -4044,7 +3196,7 @@
         <w:rPr>
           <w:rFonts w:ascii="Arial" w:hAnsi="Arial" w:cs="Arial"/>
         </w:rPr>
-        <w:t xml:space="preserve">Recall </w:t>
+        <w:t xml:space="preserve">Accuracy </w:t>
       </w:r>
       <w:r>
         <w:rPr>
@@ -4068,25 +3220,7 @@
         <w:rPr>
           <w:rFonts w:ascii="Arial" w:hAnsi="Arial" w:cs="Arial"/>
         </w:rPr>
-        <w:t>Percentage of correctly classified</w:t>
-      </w:r>
-      <w:r>
-        <w:rPr>
-          <w:rFonts w:ascii="Arial" w:hAnsi="Arial" w:cs="Arial"/>
-        </w:rPr>
-        <w:t xml:space="preserve"> </w:t>
-      </w:r>
-      <w:r>
-        <w:rPr>
-          <w:rFonts w:ascii="Arial" w:hAnsi="Arial" w:cs="Arial"/>
-        </w:rPr>
-        <w:t>of a specific class</w:t>
-      </w:r>
-      <w:r>
-        <w:rPr>
-          <w:rFonts w:ascii="Arial" w:hAnsi="Arial" w:cs="Arial"/>
-        </w:rPr>
-        <w:t>?</w:t>
+        <w:t>Overall performance of the model?</w:t>
       </w:r>
     </w:p>
     <w:p>
@@ -4104,7 +3238,7 @@
         <w:rPr>
           <w:rFonts w:ascii="Arial" w:hAnsi="Arial" w:cs="Arial"/>
         </w:rPr>
-        <w:t>How many actual positives did I find?</w:t>
+        <w:t>What is the Percentage of correct classification of both the classes?</w:t>
       </w:r>
     </w:p>
     <w:p>
@@ -4122,13 +3256,7 @@
         <w:rPr>
           <w:rFonts w:ascii="Arial" w:hAnsi="Arial" w:cs="Arial"/>
         </w:rPr>
-        <w:t>Of all actual users for a specific class</w:t>
-      </w:r>
-      <w:r>
-        <w:rPr>
-          <w:rFonts w:ascii="Arial" w:hAnsi="Arial" w:cs="Arial"/>
-        </w:rPr>
-        <w:t>, how many did the model correctly identified?</w:t>
+        <w:t>Overall how many predictions were correct?</w:t>
       </w:r>
     </w:p>
     <w:p>
@@ -4142,20 +3270,26 @@
         <w:rPr>
           <w:rFonts w:ascii="Arial" w:hAnsi="Arial" w:cs="Arial"/>
         </w:rPr>
-        <w:t>Calculation of Random Forest classifier:</w:t>
-      </w:r>
-    </w:p>
-    <w:p>
-      <w:pPr>
-        <w:rPr>
-          <w:rFonts w:ascii="Arial" w:hAnsi="Arial" w:cs="Arial"/>
-        </w:rPr>
-      </w:pPr>
-      <w:r>
-        <w:rPr>
-          <w:rFonts w:ascii="Arial" w:hAnsi="Arial" w:cs="Arial"/>
-        </w:rPr>
-        <w:t>Recall (class 0) = 73 / (73+6)</w:t>
+        <w:t>C</w:t>
+      </w:r>
+      <w:r>
+        <w:rPr>
+          <w:rFonts w:ascii="Arial" w:hAnsi="Arial" w:cs="Arial"/>
+        </w:rPr>
+        <w:t>alculation of Random Forest classifier:</w:t>
+      </w:r>
+    </w:p>
+    <w:p>
+      <w:pPr>
+        <w:rPr>
+          <w:rFonts w:ascii="Arial" w:hAnsi="Arial" w:cs="Arial"/>
+        </w:rPr>
+      </w:pPr>
+      <w:r>
+        <w:rPr>
+          <w:rFonts w:ascii="Arial" w:hAnsi="Arial" w:cs="Arial"/>
+        </w:rPr>
+        <w:t xml:space="preserve">Accuracy = (73+36) / (73+36+5+6) </w:t>
       </w:r>
     </w:p>
     <w:p>
@@ -4169,7 +3303,21 @@
           <w:rFonts w:ascii="Arial" w:hAnsi="Arial" w:cs="Arial"/>
         </w:rPr>
         <w:tab/>
-        <w:t>= 73/79 = 0.92</w:t>
+        <w:t>=109/120</w:t>
+      </w:r>
+    </w:p>
+    <w:p>
+      <w:pPr>
+        <w:rPr>
+          <w:rFonts w:ascii="Arial" w:hAnsi="Arial" w:cs="Arial"/>
+        </w:rPr>
+      </w:pPr>
+      <w:r>
+        <w:rPr>
+          <w:rFonts w:ascii="Arial" w:hAnsi="Arial" w:cs="Arial"/>
+        </w:rPr>
+        <w:tab/>
+        <w:t>=0.90833 ~ 0.91</w:t>
       </w:r>
     </w:p>
     <w:p>
@@ -4190,7 +3338,7 @@
         <w:rPr>
           <w:rFonts w:ascii="Arial" w:hAnsi="Arial" w:cs="Arial"/>
         </w:rPr>
-        <w:t>Precision</w:t>
+        <w:t>Recall</w:t>
       </w:r>
     </w:p>
     <w:p>
@@ -4206,10 +3354,10 @@
           <w:noProof/>
         </w:rPr>
         <w:drawing>
-          <wp:inline distT="0" distB="0" distL="0" distR="0" wp14:anchorId="7AC6B71C" wp14:editId="0700CA3E">
-            <wp:extent cx="2257740" cy="876422"/>
-            <wp:effectExtent l="0" t="0" r="9525" b="0"/>
-            <wp:docPr id="10" name="Picture 10"/>
+          <wp:inline distT="0" distB="0" distL="0" distR="0" wp14:anchorId="1357972A" wp14:editId="48B6EE05">
+            <wp:extent cx="4467849" cy="676369"/>
+            <wp:effectExtent l="0" t="0" r="9525" b="9525"/>
+            <wp:docPr id="9" name="Picture 9"/>
             <wp:cNvGraphicFramePr>
               <a:graphicFrameLocks xmlns:a="http://schemas.openxmlformats.org/drawingml/2006/main" noChangeAspect="1"/>
             </wp:cNvGraphicFramePr>
@@ -4229,6 +3377,215 @@
                   <pic:spPr>
                     <a:xfrm>
                       <a:off x="0" y="0"/>
+                      <a:ext cx="4467849" cy="676369"/>
+                    </a:xfrm>
+                    <a:prstGeom prst="rect">
+                      <a:avLst/>
+                    </a:prstGeom>
+                  </pic:spPr>
+                </pic:pic>
+              </a:graphicData>
+            </a:graphic>
+          </wp:inline>
+        </w:drawing>
+      </w:r>
+    </w:p>
+    <w:p>
+      <w:pPr>
+        <w:pStyle w:val="Heading3"/>
+        <w:rPr>
+          <w:rFonts w:ascii="Arial" w:hAnsi="Arial" w:cs="Arial"/>
+        </w:rPr>
+      </w:pPr>
+      <w:r>
+        <w:rPr>
+          <w:rFonts w:ascii="Arial" w:hAnsi="Arial" w:cs="Arial"/>
+        </w:rPr>
+        <w:t xml:space="preserve">Recall </w:t>
+      </w:r>
+      <w:r>
+        <w:rPr>
+          <w:rFonts w:ascii="Arial" w:hAnsi="Arial" w:cs="Arial"/>
+        </w:rPr>
+        <w:t xml:space="preserve">Scenarios: </w:t>
+      </w:r>
+    </w:p>
+    <w:p>
+      <w:pPr>
+        <w:pStyle w:val="ListParagraph"/>
+        <w:numPr>
+          <w:ilvl w:val="0"/>
+          <w:numId w:val="4"/>
+        </w:numPr>
+        <w:rPr>
+          <w:rFonts w:ascii="Arial" w:hAnsi="Arial" w:cs="Arial"/>
+        </w:rPr>
+      </w:pPr>
+      <w:r>
+        <w:rPr>
+          <w:rFonts w:ascii="Arial" w:hAnsi="Arial" w:cs="Arial"/>
+        </w:rPr>
+        <w:t>Percentage of correctly classified</w:t>
+      </w:r>
+      <w:r>
+        <w:rPr>
+          <w:rFonts w:ascii="Arial" w:hAnsi="Arial" w:cs="Arial"/>
+        </w:rPr>
+        <w:t xml:space="preserve"> </w:t>
+      </w:r>
+      <w:r>
+        <w:rPr>
+          <w:rFonts w:ascii="Arial" w:hAnsi="Arial" w:cs="Arial"/>
+        </w:rPr>
+        <w:t>of a specific class</w:t>
+      </w:r>
+      <w:r>
+        <w:rPr>
+          <w:rFonts w:ascii="Arial" w:hAnsi="Arial" w:cs="Arial"/>
+        </w:rPr>
+        <w:t>?</w:t>
+      </w:r>
+    </w:p>
+    <w:p>
+      <w:pPr>
+        <w:pStyle w:val="ListParagraph"/>
+        <w:numPr>
+          <w:ilvl w:val="0"/>
+          <w:numId w:val="4"/>
+        </w:numPr>
+        <w:rPr>
+          <w:rFonts w:ascii="Arial" w:hAnsi="Arial" w:cs="Arial"/>
+        </w:rPr>
+      </w:pPr>
+      <w:r>
+        <w:rPr>
+          <w:rFonts w:ascii="Arial" w:hAnsi="Arial" w:cs="Arial"/>
+        </w:rPr>
+        <w:t>How many actual positives did I find?</w:t>
+      </w:r>
+    </w:p>
+    <w:p>
+      <w:pPr>
+        <w:pStyle w:val="ListParagraph"/>
+        <w:numPr>
+          <w:ilvl w:val="0"/>
+          <w:numId w:val="4"/>
+        </w:numPr>
+        <w:rPr>
+          <w:rFonts w:ascii="Arial" w:hAnsi="Arial" w:cs="Arial"/>
+        </w:rPr>
+      </w:pPr>
+      <w:r>
+        <w:rPr>
+          <w:rFonts w:ascii="Arial" w:hAnsi="Arial" w:cs="Arial"/>
+        </w:rPr>
+        <w:t>Of all actual users for a specific class</w:t>
+      </w:r>
+      <w:r>
+        <w:rPr>
+          <w:rFonts w:ascii="Arial" w:hAnsi="Arial" w:cs="Arial"/>
+        </w:rPr>
+        <w:t>, how many did the model correctly identified?</w:t>
+      </w:r>
+    </w:p>
+    <w:p>
+      <w:pPr>
+        <w:pStyle w:val="Heading3"/>
+        <w:rPr>
+          <w:rFonts w:ascii="Arial" w:hAnsi="Arial" w:cs="Arial"/>
+        </w:rPr>
+      </w:pPr>
+      <w:r>
+        <w:rPr>
+          <w:rFonts w:ascii="Arial" w:hAnsi="Arial" w:cs="Arial"/>
+        </w:rPr>
+        <w:t>Calculation of Random Forest classifier:</w:t>
+      </w:r>
+    </w:p>
+    <w:p>
+      <w:pPr>
+        <w:rPr>
+          <w:rFonts w:ascii="Arial" w:hAnsi="Arial" w:cs="Arial"/>
+        </w:rPr>
+      </w:pPr>
+      <w:r>
+        <w:rPr>
+          <w:rFonts w:ascii="Arial" w:hAnsi="Arial" w:cs="Arial"/>
+        </w:rPr>
+        <w:t>Recall (class 0) = 73 / (73+6)</w:t>
+      </w:r>
+    </w:p>
+    <w:p>
+      <w:pPr>
+        <w:rPr>
+          <w:rFonts w:ascii="Arial" w:hAnsi="Arial" w:cs="Arial"/>
+        </w:rPr>
+      </w:pPr>
+      <w:r>
+        <w:rPr>
+          <w:rFonts w:ascii="Arial" w:hAnsi="Arial" w:cs="Arial"/>
+        </w:rPr>
+        <w:tab/>
+        <w:t>= 73/79 = 0.92</w:t>
+      </w:r>
+    </w:p>
+    <w:p>
+      <w:pPr>
+        <w:rPr>
+          <w:rFonts w:ascii="Arial" w:hAnsi="Arial" w:cs="Arial"/>
+        </w:rPr>
+      </w:pPr>
+    </w:p>
+    <w:p>
+      <w:pPr>
+        <w:pStyle w:val="Heading2"/>
+        <w:rPr>
+          <w:rFonts w:ascii="Arial" w:hAnsi="Arial" w:cs="Arial"/>
+        </w:rPr>
+      </w:pPr>
+      <w:r>
+        <w:rPr>
+          <w:rFonts w:ascii="Arial" w:hAnsi="Arial" w:cs="Arial"/>
+        </w:rPr>
+        <w:t>Precision</w:t>
+      </w:r>
+    </w:p>
+    <w:p>
+      <w:pPr>
+        <w:jc w:val="center"/>
+        <w:rPr>
+          <w:rFonts w:ascii="Arial" w:hAnsi="Arial" w:cs="Arial"/>
+        </w:rPr>
+      </w:pPr>
+      <w:r>
+        <w:rPr>
+          <w:rFonts w:ascii="Arial" w:hAnsi="Arial" w:cs="Arial"/>
+          <w:noProof/>
+        </w:rPr>
+        <w:drawing>
+          <wp:inline distT="0" distB="0" distL="0" distR="0" wp14:anchorId="7AC6B71C" wp14:editId="0700CA3E">
+            <wp:extent cx="2257740" cy="876422"/>
+            <wp:effectExtent l="0" t="0" r="9525" b="0"/>
+            <wp:docPr id="10" name="Picture 10"/>
+            <wp:cNvGraphicFramePr>
+              <a:graphicFrameLocks xmlns:a="http://schemas.openxmlformats.org/drawingml/2006/main" noChangeAspect="1"/>
+            </wp:cNvGraphicFramePr>
+            <a:graphic xmlns:a="http://schemas.openxmlformats.org/drawingml/2006/main">
+              <a:graphicData uri="http://schemas.openxmlformats.org/drawingml/2006/picture">
+                <pic:pic xmlns:pic="http://schemas.openxmlformats.org/drawingml/2006/picture">
+                  <pic:nvPicPr>
+                    <pic:cNvPr id="1" name=""/>
+                    <pic:cNvPicPr/>
+                  </pic:nvPicPr>
+                  <pic:blipFill>
+                    <a:blip r:embed="rId20"/>
+                    <a:stretch>
+                      <a:fillRect/>
+                    </a:stretch>
+                  </pic:blipFill>
+                  <pic:spPr>
+                    <a:xfrm>
+                      <a:off x="0" y="0"/>
                       <a:ext cx="2257740" cy="876422"/>
                     </a:xfrm>
                     <a:prstGeom prst="rect">
@@ -4427,7 +3784,7 @@
                     <pic:cNvPicPr/>
                   </pic:nvPicPr>
                   <pic:blipFill>
-                    <a:blip r:embed="rId20"/>
+                    <a:blip r:embed="rId21"/>
                     <a:stretch>
                       <a:fillRect/>
                     </a:stretch>

</xml_diff>

<commit_message>
NAIVE BAYES types , learnt and practiced
</commit_message>
<xml_diff>
--- a/Social_network_ads_algorithm_Report.docx
+++ b/Social_network_ads_algorithm_Report.docx
@@ -6375,6 +6375,9 @@
     <w:p/>
     <w:p>
       <w:r>
+        <w:rPr>
+          <w:noProof/>
+        </w:rPr>
         <w:drawing>
           <wp:inline distT="0" distB="0" distL="0" distR="0" wp14:anchorId="1396CB68" wp14:editId="6ED5BF2E">
             <wp:extent cx="1967222" cy="1476375"/>
@@ -6412,6 +6415,9 @@
         </w:drawing>
       </w:r>
       <w:r>
+        <w:rPr>
+          <w:noProof/>
+        </w:rPr>
         <w:drawing>
           <wp:inline distT="0" distB="0" distL="0" distR="0" wp14:anchorId="5ABD2E05" wp14:editId="2B664D2C">
             <wp:extent cx="3762900" cy="1314633"/>
@@ -6518,6 +6524,9 @@
     </w:p>
     <w:p>
       <w:r>
+        <w:rPr>
+          <w:noProof/>
+        </w:rPr>
         <w:drawing>
           <wp:inline distT="0" distB="0" distL="0" distR="0" wp14:anchorId="03509499" wp14:editId="7257329D">
             <wp:extent cx="4667250" cy="3391165"/>
@@ -6568,11 +6577,1181 @@
       </w:r>
     </w:p>
     <w:p>
+      <w:r>
+        <w:t xml:space="preserve">Code: </w:t>
+      </w:r>
+      <w:hyperlink r:id="rId21" w:history="1">
+        <w:r>
+          <w:rPr>
+            <w:rStyle w:val="Hyperlink"/>
+          </w:rPr>
+          <w:t>https://github.com/krthiksha/Machine-Learning-Classification_module/blob/main/4.NB_classification.ipynb</w:t>
+        </w:r>
+      </w:hyperlink>
+      <w:r>
+        <w:t xml:space="preserve"> </w:t>
+      </w:r>
+    </w:p>
+    <w:tbl>
+      <w:tblPr>
+        <w:tblW w:w="6600" w:type="dxa"/>
+        <w:tblInd w:w="5" w:type="dxa"/>
+        <w:tblLook w:val="04A0" w:firstRow="1" w:lastRow="0" w:firstColumn="1" w:lastColumn="0" w:noHBand="0" w:noVBand="1"/>
+      </w:tblPr>
+      <w:tblGrid>
+        <w:gridCol w:w="766"/>
+        <w:gridCol w:w="1801"/>
+        <w:gridCol w:w="1323"/>
+        <w:gridCol w:w="1409"/>
+        <w:gridCol w:w="1301"/>
+      </w:tblGrid>
+      <w:tr>
+        <w:trPr>
+          <w:trHeight w:val="1110"/>
+        </w:trPr>
+        <w:tc>
+          <w:tcPr>
+            <w:tcW w:w="6600" w:type="dxa"/>
+            <w:gridSpan w:val="5"/>
+            <w:tcBorders>
+              <w:top w:val="nil"/>
+              <w:left w:val="nil"/>
+              <w:bottom w:val="single" w:sz="4" w:space="0" w:color="auto"/>
+              <w:right w:val="nil"/>
+            </w:tcBorders>
+            <w:shd w:val="clear" w:color="000000" w:fill="002060"/>
+            <w:vAlign w:val="center"/>
+            <w:hideMark/>
+          </w:tcPr>
+          <w:p>
+            <w:pPr>
+              <w:spacing w:after="0" w:line="240" w:lineRule="auto"/>
+              <w:jc w:val="center"/>
+              <w:rPr>
+                <w:rFonts w:ascii="Calibri" w:eastAsia="Times New Roman" w:hAnsi="Calibri" w:cs="Calibri"/>
+                <w:b/>
+                <w:bCs/>
+                <w:color w:val="FFFFFF"/>
+                <w:sz w:val="28"/>
+                <w:szCs w:val="28"/>
+              </w:rPr>
+            </w:pPr>
+            <w:r>
+              <w:rPr>
+                <w:rFonts w:ascii="Calibri" w:eastAsia="Times New Roman" w:hAnsi="Calibri" w:cs="Calibri"/>
+                <w:b/>
+                <w:bCs/>
+                <w:color w:val="FFFFFF"/>
+                <w:sz w:val="28"/>
+                <w:szCs w:val="28"/>
+              </w:rPr>
+              <w:t xml:space="preserve">PROBLEM STATEMENT:-   Social network Ad (User Purchase </w:t>
+            </w:r>
+            <w:proofErr w:type="spellStart"/>
+            <w:r>
+              <w:rPr>
+                <w:rFonts w:ascii="Calibri" w:eastAsia="Times New Roman" w:hAnsi="Calibri" w:cs="Calibri"/>
+                <w:b/>
+                <w:bCs/>
+                <w:color w:val="FFFFFF"/>
+                <w:sz w:val="28"/>
+                <w:szCs w:val="28"/>
+              </w:rPr>
+              <w:t>Prediciton</w:t>
+            </w:r>
+            <w:proofErr w:type="spellEnd"/>
+            <w:r>
+              <w:rPr>
+                <w:rFonts w:ascii="Calibri" w:eastAsia="Times New Roman" w:hAnsi="Calibri" w:cs="Calibri"/>
+                <w:b/>
+                <w:bCs/>
+                <w:color w:val="FFFFFF"/>
+                <w:sz w:val="28"/>
+                <w:szCs w:val="28"/>
+              </w:rPr>
+              <w:t xml:space="preserve">)  </w:t>
+            </w:r>
+            <w:r>
+              <w:rPr>
+                <w:rFonts w:ascii="Calibri" w:eastAsia="Times New Roman" w:hAnsi="Calibri" w:cs="Calibri"/>
+                <w:b/>
+                <w:bCs/>
+                <w:color w:val="FFFFFF"/>
+                <w:sz w:val="28"/>
+                <w:szCs w:val="28"/>
+              </w:rPr>
+              <w:br/>
+            </w:r>
+            <w:r>
+              <w:rPr>
+                <w:rFonts w:ascii="Calibri" w:eastAsia="Times New Roman" w:hAnsi="Calibri" w:cs="Calibri"/>
+                <w:b/>
+                <w:bCs/>
+                <w:color w:val="FFFFFF"/>
+                <w:sz w:val="28"/>
+                <w:szCs w:val="28"/>
+                <w:u w:val="single"/>
+              </w:rPr>
+              <w:t>Algorithm: Naïve Bayes</w:t>
+            </w:r>
+          </w:p>
+        </w:tc>
+      </w:tr>
+      <w:tr>
+        <w:trPr>
+          <w:trHeight w:val="600"/>
+        </w:trPr>
+        <w:tc>
+          <w:tcPr>
+            <w:tcW w:w="580" w:type="dxa"/>
+            <w:tcBorders>
+              <w:top w:val="nil"/>
+              <w:left w:val="single" w:sz="4" w:space="0" w:color="auto"/>
+              <w:bottom w:val="single" w:sz="4" w:space="0" w:color="auto"/>
+              <w:right w:val="single" w:sz="4" w:space="0" w:color="auto"/>
+            </w:tcBorders>
+            <w:shd w:val="clear" w:color="auto" w:fill="auto"/>
+            <w:vAlign w:val="center"/>
+            <w:hideMark/>
+          </w:tcPr>
+          <w:p>
+            <w:pPr>
+              <w:spacing w:after="0" w:line="240" w:lineRule="auto"/>
+              <w:jc w:val="center"/>
+              <w:rPr>
+                <w:rFonts w:ascii="Calibri" w:eastAsia="Times New Roman" w:hAnsi="Calibri" w:cs="Calibri"/>
+                <w:b/>
+                <w:bCs/>
+                <w:color w:val="000000"/>
+              </w:rPr>
+            </w:pPr>
+            <w:r>
+              <w:rPr>
+                <w:rFonts w:ascii="Calibri" w:eastAsia="Times New Roman" w:hAnsi="Calibri" w:cs="Calibri"/>
+                <w:b/>
+                <w:bCs/>
+                <w:color w:val="000000"/>
+              </w:rPr>
+              <w:t xml:space="preserve">SL.NO </w:t>
+            </w:r>
+          </w:p>
+        </w:tc>
+        <w:tc>
+          <w:tcPr>
+            <w:tcW w:w="1887" w:type="dxa"/>
+            <w:tcBorders>
+              <w:top w:val="nil"/>
+              <w:left w:val="nil"/>
+              <w:bottom w:val="single" w:sz="4" w:space="0" w:color="auto"/>
+              <w:right w:val="single" w:sz="4" w:space="0" w:color="auto"/>
+            </w:tcBorders>
+            <w:shd w:val="clear" w:color="auto" w:fill="auto"/>
+            <w:vAlign w:val="center"/>
+            <w:hideMark/>
+          </w:tcPr>
+          <w:p>
+            <w:pPr>
+              <w:spacing w:after="0" w:line="240" w:lineRule="auto"/>
+              <w:jc w:val="center"/>
+              <w:rPr>
+                <w:rFonts w:ascii="Calibri" w:eastAsia="Times New Roman" w:hAnsi="Calibri" w:cs="Calibri"/>
+                <w:b/>
+                <w:bCs/>
+                <w:color w:val="000000"/>
+              </w:rPr>
+            </w:pPr>
+            <w:r>
+              <w:rPr>
+                <w:rFonts w:ascii="Calibri" w:eastAsia="Times New Roman" w:hAnsi="Calibri" w:cs="Calibri"/>
+                <w:b/>
+                <w:bCs/>
+                <w:color w:val="000000"/>
+              </w:rPr>
+              <w:t>NB types</w:t>
+            </w:r>
+          </w:p>
+        </w:tc>
+        <w:tc>
+          <w:tcPr>
+            <w:tcW w:w="1423" w:type="dxa"/>
+            <w:tcBorders>
+              <w:top w:val="nil"/>
+              <w:left w:val="nil"/>
+              <w:bottom w:val="single" w:sz="4" w:space="0" w:color="auto"/>
+              <w:right w:val="single" w:sz="4" w:space="0" w:color="auto"/>
+            </w:tcBorders>
+            <w:shd w:val="clear" w:color="auto" w:fill="auto"/>
+            <w:vAlign w:val="center"/>
+            <w:hideMark/>
+          </w:tcPr>
+          <w:p>
+            <w:pPr>
+              <w:spacing w:after="0" w:line="240" w:lineRule="auto"/>
+              <w:jc w:val="center"/>
+              <w:rPr>
+                <w:rFonts w:ascii="Calibri" w:eastAsia="Times New Roman" w:hAnsi="Calibri" w:cs="Calibri"/>
+                <w:b/>
+                <w:bCs/>
+                <w:color w:val="000000"/>
+              </w:rPr>
+            </w:pPr>
+            <w:r>
+              <w:rPr>
+                <w:rFonts w:ascii="Calibri" w:eastAsia="Times New Roman" w:hAnsi="Calibri" w:cs="Calibri"/>
+                <w:b/>
+                <w:bCs/>
+                <w:color w:val="000000"/>
+              </w:rPr>
+              <w:t>Confusion matrix</w:t>
+            </w:r>
+          </w:p>
+        </w:tc>
+        <w:tc>
+          <w:tcPr>
+            <w:tcW w:w="1409" w:type="dxa"/>
+            <w:tcBorders>
+              <w:top w:val="nil"/>
+              <w:left w:val="nil"/>
+              <w:bottom w:val="single" w:sz="4" w:space="0" w:color="auto"/>
+              <w:right w:val="single" w:sz="4" w:space="0" w:color="auto"/>
+            </w:tcBorders>
+            <w:shd w:val="clear" w:color="auto" w:fill="auto"/>
+            <w:vAlign w:val="center"/>
+            <w:hideMark/>
+          </w:tcPr>
+          <w:p>
+            <w:pPr>
+              <w:spacing w:after="0" w:line="240" w:lineRule="auto"/>
+              <w:jc w:val="center"/>
+              <w:rPr>
+                <w:rFonts w:ascii="Calibri" w:eastAsia="Times New Roman" w:hAnsi="Calibri" w:cs="Calibri"/>
+                <w:b/>
+                <w:bCs/>
+                <w:color w:val="000000"/>
+              </w:rPr>
+            </w:pPr>
+            <w:r>
+              <w:rPr>
+                <w:rFonts w:ascii="Calibri" w:eastAsia="Times New Roman" w:hAnsi="Calibri" w:cs="Calibri"/>
+                <w:b/>
+                <w:bCs/>
+                <w:color w:val="000000"/>
+              </w:rPr>
+              <w:t>model accuracy</w:t>
+            </w:r>
+          </w:p>
+        </w:tc>
+        <w:tc>
+          <w:tcPr>
+            <w:tcW w:w="1301" w:type="dxa"/>
+            <w:tcBorders>
+              <w:top w:val="nil"/>
+              <w:left w:val="nil"/>
+              <w:bottom w:val="single" w:sz="4" w:space="0" w:color="auto"/>
+              <w:right w:val="single" w:sz="4" w:space="0" w:color="auto"/>
+            </w:tcBorders>
+            <w:shd w:val="clear" w:color="auto" w:fill="auto"/>
+            <w:vAlign w:val="center"/>
+            <w:hideMark/>
+          </w:tcPr>
+          <w:p>
+            <w:pPr>
+              <w:spacing w:after="0" w:line="240" w:lineRule="auto"/>
+              <w:jc w:val="center"/>
+              <w:rPr>
+                <w:rFonts w:ascii="Calibri" w:eastAsia="Times New Roman" w:hAnsi="Calibri" w:cs="Calibri"/>
+                <w:b/>
+                <w:bCs/>
+                <w:color w:val="000000"/>
+              </w:rPr>
+            </w:pPr>
+            <w:r>
+              <w:rPr>
+                <w:rFonts w:ascii="Calibri" w:eastAsia="Times New Roman" w:hAnsi="Calibri" w:cs="Calibri"/>
+                <w:b/>
+                <w:bCs/>
+                <w:color w:val="000000"/>
+              </w:rPr>
+              <w:t xml:space="preserve">Remark </w:t>
+            </w:r>
+          </w:p>
+        </w:tc>
+      </w:tr>
+      <w:tr>
+        <w:trPr>
+          <w:trHeight w:val="900"/>
+        </w:trPr>
+        <w:tc>
+          <w:tcPr>
+            <w:tcW w:w="580" w:type="dxa"/>
+            <w:tcBorders>
+              <w:top w:val="nil"/>
+              <w:left w:val="single" w:sz="4" w:space="0" w:color="auto"/>
+              <w:bottom w:val="single" w:sz="4" w:space="0" w:color="auto"/>
+              <w:right w:val="single" w:sz="4" w:space="0" w:color="auto"/>
+            </w:tcBorders>
+            <w:shd w:val="clear" w:color="auto" w:fill="auto"/>
+            <w:noWrap/>
+            <w:vAlign w:val="center"/>
+            <w:hideMark/>
+          </w:tcPr>
+          <w:p>
+            <w:pPr>
+              <w:spacing w:after="0" w:line="240" w:lineRule="auto"/>
+              <w:jc w:val="center"/>
+              <w:rPr>
+                <w:rFonts w:ascii="Calibri" w:eastAsia="Times New Roman" w:hAnsi="Calibri" w:cs="Calibri"/>
+                <w:color w:val="000000"/>
+              </w:rPr>
+            </w:pPr>
+            <w:r>
+              <w:rPr>
+                <w:rFonts w:ascii="Calibri" w:eastAsia="Times New Roman" w:hAnsi="Calibri" w:cs="Calibri"/>
+                <w:color w:val="000000"/>
+              </w:rPr>
+              <w:t>1</w:t>
+            </w:r>
+          </w:p>
+        </w:tc>
+        <w:tc>
+          <w:tcPr>
+            <w:tcW w:w="1887" w:type="dxa"/>
+            <w:tcBorders>
+              <w:top w:val="nil"/>
+              <w:left w:val="nil"/>
+              <w:bottom w:val="single" w:sz="4" w:space="0" w:color="auto"/>
+              <w:right w:val="single" w:sz="4" w:space="0" w:color="auto"/>
+            </w:tcBorders>
+            <w:shd w:val="clear" w:color="000000" w:fill="92D050"/>
+            <w:vAlign w:val="center"/>
+            <w:hideMark/>
+          </w:tcPr>
+          <w:p>
+            <w:pPr>
+              <w:spacing w:after="0" w:line="240" w:lineRule="auto"/>
+              <w:jc w:val="center"/>
+              <w:rPr>
+                <w:rFonts w:ascii="Calibri" w:eastAsia="Times New Roman" w:hAnsi="Calibri" w:cs="Calibri"/>
+                <w:b/>
+                <w:bCs/>
+                <w:color w:val="000000"/>
+              </w:rPr>
+            </w:pPr>
+            <w:proofErr w:type="spellStart"/>
+            <w:r>
+              <w:rPr>
+                <w:rFonts w:ascii="Calibri" w:eastAsia="Times New Roman" w:hAnsi="Calibri" w:cs="Calibri"/>
+                <w:b/>
+                <w:bCs/>
+                <w:color w:val="000000"/>
+              </w:rPr>
+              <w:t>GaussianNB</w:t>
+            </w:r>
+            <w:proofErr w:type="spellEnd"/>
+          </w:p>
+        </w:tc>
+        <w:tc>
+          <w:tcPr>
+            <w:tcW w:w="1423" w:type="dxa"/>
+            <w:tcBorders>
+              <w:top w:val="nil"/>
+              <w:left w:val="nil"/>
+              <w:bottom w:val="single" w:sz="4" w:space="0" w:color="auto"/>
+              <w:right w:val="single" w:sz="4" w:space="0" w:color="auto"/>
+            </w:tcBorders>
+            <w:shd w:val="clear" w:color="000000" w:fill="92D050"/>
+            <w:vAlign w:val="center"/>
+            <w:hideMark/>
+          </w:tcPr>
+          <w:p>
+            <w:pPr>
+              <w:spacing w:after="0" w:line="240" w:lineRule="auto"/>
+              <w:jc w:val="center"/>
+              <w:rPr>
+                <w:rFonts w:ascii="Calibri" w:eastAsia="Times New Roman" w:hAnsi="Calibri" w:cs="Calibri"/>
+                <w:color w:val="000000"/>
+              </w:rPr>
+            </w:pPr>
+            <w:r>
+              <w:rPr>
+                <w:rFonts w:ascii="Calibri" w:eastAsia="Times New Roman" w:hAnsi="Calibri" w:cs="Calibri"/>
+                <w:color w:val="000000"/>
+              </w:rPr>
+              <w:t>[[74  5]</w:t>
+            </w:r>
+            <w:r>
+              <w:rPr>
+                <w:rFonts w:ascii="Calibri" w:eastAsia="Times New Roman" w:hAnsi="Calibri" w:cs="Calibri"/>
+                <w:color w:val="000000"/>
+              </w:rPr>
+              <w:br/>
+              <w:t xml:space="preserve"> [ 8 33]]</w:t>
+            </w:r>
+          </w:p>
+        </w:tc>
+        <w:tc>
+          <w:tcPr>
+            <w:tcW w:w="1409" w:type="dxa"/>
+            <w:tcBorders>
+              <w:top w:val="nil"/>
+              <w:left w:val="nil"/>
+              <w:bottom w:val="single" w:sz="4" w:space="0" w:color="auto"/>
+              <w:right w:val="single" w:sz="4" w:space="0" w:color="auto"/>
+            </w:tcBorders>
+            <w:shd w:val="clear" w:color="000000" w:fill="92D050"/>
+            <w:vAlign w:val="center"/>
+            <w:hideMark/>
+          </w:tcPr>
+          <w:p>
+            <w:pPr>
+              <w:spacing w:after="0" w:line="240" w:lineRule="auto"/>
+              <w:jc w:val="center"/>
+              <w:rPr>
+                <w:rFonts w:ascii="Calibri" w:eastAsia="Times New Roman" w:hAnsi="Calibri" w:cs="Calibri"/>
+                <w:color w:val="000000"/>
+              </w:rPr>
+            </w:pPr>
+            <w:r>
+              <w:rPr>
+                <w:rFonts w:ascii="Calibri" w:eastAsia="Times New Roman" w:hAnsi="Calibri" w:cs="Calibri"/>
+                <w:color w:val="000000"/>
+              </w:rPr>
+              <w:t>0.89</w:t>
+            </w:r>
+          </w:p>
+        </w:tc>
+        <w:tc>
+          <w:tcPr>
+            <w:tcW w:w="1301" w:type="dxa"/>
+            <w:tcBorders>
+              <w:top w:val="nil"/>
+              <w:left w:val="nil"/>
+              <w:bottom w:val="single" w:sz="4" w:space="0" w:color="auto"/>
+              <w:right w:val="single" w:sz="4" w:space="0" w:color="auto"/>
+            </w:tcBorders>
+            <w:shd w:val="clear" w:color="000000" w:fill="92D050"/>
+            <w:noWrap/>
+            <w:vAlign w:val="center"/>
+            <w:hideMark/>
+          </w:tcPr>
+          <w:p>
+            <w:pPr>
+              <w:spacing w:after="0" w:line="240" w:lineRule="auto"/>
+              <w:rPr>
+                <w:rFonts w:ascii="Calibri" w:eastAsia="Times New Roman" w:hAnsi="Calibri" w:cs="Calibri"/>
+                <w:color w:val="000000"/>
+              </w:rPr>
+            </w:pPr>
+            <w:r>
+              <w:rPr>
+                <w:rFonts w:ascii="Calibri" w:eastAsia="Times New Roman" w:hAnsi="Calibri" w:cs="Calibri"/>
+                <w:color w:val="000000"/>
+              </w:rPr>
+              <w:t>Good Model</w:t>
+            </w:r>
+          </w:p>
+        </w:tc>
+      </w:tr>
+      <w:tr>
+        <w:trPr>
+          <w:trHeight w:val="600"/>
+        </w:trPr>
+        <w:tc>
+          <w:tcPr>
+            <w:tcW w:w="580" w:type="dxa"/>
+            <w:tcBorders>
+              <w:top w:val="nil"/>
+              <w:left w:val="single" w:sz="4" w:space="0" w:color="auto"/>
+              <w:bottom w:val="single" w:sz="4" w:space="0" w:color="auto"/>
+              <w:right w:val="single" w:sz="4" w:space="0" w:color="auto"/>
+            </w:tcBorders>
+            <w:shd w:val="clear" w:color="auto" w:fill="auto"/>
+            <w:noWrap/>
+            <w:vAlign w:val="center"/>
+            <w:hideMark/>
+          </w:tcPr>
+          <w:p>
+            <w:pPr>
+              <w:spacing w:after="0" w:line="240" w:lineRule="auto"/>
+              <w:jc w:val="center"/>
+              <w:rPr>
+                <w:rFonts w:ascii="Calibri" w:eastAsia="Times New Roman" w:hAnsi="Calibri" w:cs="Calibri"/>
+                <w:color w:val="000000"/>
+              </w:rPr>
+            </w:pPr>
+            <w:r>
+              <w:rPr>
+                <w:rFonts w:ascii="Calibri" w:eastAsia="Times New Roman" w:hAnsi="Calibri" w:cs="Calibri"/>
+                <w:color w:val="000000"/>
+              </w:rPr>
+              <w:t>2</w:t>
+            </w:r>
+          </w:p>
+        </w:tc>
+        <w:tc>
+          <w:tcPr>
+            <w:tcW w:w="1887" w:type="dxa"/>
+            <w:tcBorders>
+              <w:top w:val="nil"/>
+              <w:left w:val="nil"/>
+              <w:bottom w:val="single" w:sz="4" w:space="0" w:color="auto"/>
+              <w:right w:val="single" w:sz="4" w:space="0" w:color="auto"/>
+            </w:tcBorders>
+            <w:shd w:val="clear" w:color="auto" w:fill="auto"/>
+            <w:vAlign w:val="center"/>
+            <w:hideMark/>
+          </w:tcPr>
+          <w:p>
+            <w:pPr>
+              <w:spacing w:after="0" w:line="240" w:lineRule="auto"/>
+              <w:jc w:val="center"/>
+              <w:rPr>
+                <w:rFonts w:ascii="Calibri" w:eastAsia="Times New Roman" w:hAnsi="Calibri" w:cs="Calibri"/>
+                <w:color w:val="000000"/>
+              </w:rPr>
+            </w:pPr>
+            <w:proofErr w:type="spellStart"/>
+            <w:r>
+              <w:rPr>
+                <w:rFonts w:ascii="Calibri" w:eastAsia="Times New Roman" w:hAnsi="Calibri" w:cs="Calibri"/>
+                <w:color w:val="000000"/>
+              </w:rPr>
+              <w:t>MultinomialNB</w:t>
+            </w:r>
+            <w:proofErr w:type="spellEnd"/>
+          </w:p>
+        </w:tc>
+        <w:tc>
+          <w:tcPr>
+            <w:tcW w:w="1423" w:type="dxa"/>
+            <w:tcBorders>
+              <w:top w:val="nil"/>
+              <w:left w:val="nil"/>
+              <w:bottom w:val="single" w:sz="4" w:space="0" w:color="auto"/>
+              <w:right w:val="single" w:sz="4" w:space="0" w:color="auto"/>
+            </w:tcBorders>
+            <w:shd w:val="clear" w:color="auto" w:fill="auto"/>
+            <w:vAlign w:val="center"/>
+            <w:hideMark/>
+          </w:tcPr>
+          <w:p>
+            <w:pPr>
+              <w:spacing w:after="0" w:line="240" w:lineRule="auto"/>
+              <w:jc w:val="center"/>
+              <w:rPr>
+                <w:rFonts w:ascii="Calibri" w:eastAsia="Times New Roman" w:hAnsi="Calibri" w:cs="Calibri"/>
+                <w:color w:val="000000"/>
+              </w:rPr>
+            </w:pPr>
+            <w:r>
+              <w:rPr>
+                <w:rFonts w:ascii="Calibri" w:eastAsia="Times New Roman" w:hAnsi="Calibri" w:cs="Calibri"/>
+                <w:color w:val="000000"/>
+              </w:rPr>
+              <w:t xml:space="preserve"> [[68 11]</w:t>
+            </w:r>
+            <w:r>
+              <w:rPr>
+                <w:rFonts w:ascii="Calibri" w:eastAsia="Times New Roman" w:hAnsi="Calibri" w:cs="Calibri"/>
+                <w:color w:val="000000"/>
+              </w:rPr>
+              <w:br/>
+              <w:t xml:space="preserve"> [28 13]]</w:t>
+            </w:r>
+          </w:p>
+        </w:tc>
+        <w:tc>
+          <w:tcPr>
+            <w:tcW w:w="1409" w:type="dxa"/>
+            <w:tcBorders>
+              <w:top w:val="nil"/>
+              <w:left w:val="nil"/>
+              <w:bottom w:val="single" w:sz="4" w:space="0" w:color="auto"/>
+              <w:right w:val="single" w:sz="4" w:space="0" w:color="auto"/>
+            </w:tcBorders>
+            <w:shd w:val="clear" w:color="auto" w:fill="auto"/>
+            <w:noWrap/>
+            <w:vAlign w:val="center"/>
+            <w:hideMark/>
+          </w:tcPr>
+          <w:p>
+            <w:pPr>
+              <w:spacing w:after="0" w:line="240" w:lineRule="auto"/>
+              <w:jc w:val="center"/>
+              <w:rPr>
+                <w:rFonts w:ascii="Calibri" w:eastAsia="Times New Roman" w:hAnsi="Calibri" w:cs="Calibri"/>
+                <w:color w:val="000000"/>
+              </w:rPr>
+            </w:pPr>
+            <w:r>
+              <w:rPr>
+                <w:rFonts w:ascii="Calibri" w:eastAsia="Times New Roman" w:hAnsi="Calibri" w:cs="Calibri"/>
+                <w:color w:val="000000"/>
+              </w:rPr>
+              <w:t>0.68</w:t>
+            </w:r>
+          </w:p>
+        </w:tc>
+        <w:tc>
+          <w:tcPr>
+            <w:tcW w:w="1301" w:type="dxa"/>
+            <w:tcBorders>
+              <w:top w:val="nil"/>
+              <w:left w:val="nil"/>
+              <w:bottom w:val="single" w:sz="4" w:space="0" w:color="auto"/>
+              <w:right w:val="single" w:sz="4" w:space="0" w:color="auto"/>
+            </w:tcBorders>
+            <w:shd w:val="clear" w:color="auto" w:fill="auto"/>
+            <w:noWrap/>
+            <w:vAlign w:val="center"/>
+            <w:hideMark/>
+          </w:tcPr>
+          <w:p>
+            <w:pPr>
+              <w:spacing w:after="0" w:line="240" w:lineRule="auto"/>
+              <w:rPr>
+                <w:rFonts w:ascii="Calibri" w:eastAsia="Times New Roman" w:hAnsi="Calibri" w:cs="Calibri"/>
+                <w:color w:val="000000"/>
+              </w:rPr>
+            </w:pPr>
+            <w:r>
+              <w:rPr>
+                <w:rFonts w:ascii="Calibri" w:eastAsia="Times New Roman" w:hAnsi="Calibri" w:cs="Calibri"/>
+                <w:color w:val="000000"/>
+              </w:rPr>
+              <w:t>poor</w:t>
+            </w:r>
+          </w:p>
+        </w:tc>
+      </w:tr>
+      <w:tr>
+        <w:trPr>
+          <w:trHeight w:val="600"/>
+        </w:trPr>
+        <w:tc>
+          <w:tcPr>
+            <w:tcW w:w="580" w:type="dxa"/>
+            <w:tcBorders>
+              <w:top w:val="nil"/>
+              <w:left w:val="single" w:sz="4" w:space="0" w:color="auto"/>
+              <w:bottom w:val="single" w:sz="4" w:space="0" w:color="auto"/>
+              <w:right w:val="single" w:sz="4" w:space="0" w:color="auto"/>
+            </w:tcBorders>
+            <w:shd w:val="clear" w:color="auto" w:fill="auto"/>
+            <w:noWrap/>
+            <w:vAlign w:val="center"/>
+            <w:hideMark/>
+          </w:tcPr>
+          <w:p>
+            <w:pPr>
+              <w:spacing w:after="0" w:line="240" w:lineRule="auto"/>
+              <w:jc w:val="center"/>
+              <w:rPr>
+                <w:rFonts w:ascii="Calibri" w:eastAsia="Times New Roman" w:hAnsi="Calibri" w:cs="Calibri"/>
+                <w:color w:val="000000"/>
+              </w:rPr>
+            </w:pPr>
+            <w:r>
+              <w:rPr>
+                <w:rFonts w:ascii="Calibri" w:eastAsia="Times New Roman" w:hAnsi="Calibri" w:cs="Calibri"/>
+                <w:color w:val="000000"/>
+              </w:rPr>
+              <w:t>3</w:t>
+            </w:r>
+          </w:p>
+        </w:tc>
+        <w:tc>
+          <w:tcPr>
+            <w:tcW w:w="1887" w:type="dxa"/>
+            <w:tcBorders>
+              <w:top w:val="nil"/>
+              <w:left w:val="nil"/>
+              <w:bottom w:val="single" w:sz="4" w:space="0" w:color="auto"/>
+              <w:right w:val="single" w:sz="4" w:space="0" w:color="auto"/>
+            </w:tcBorders>
+            <w:shd w:val="clear" w:color="auto" w:fill="auto"/>
+            <w:vAlign w:val="center"/>
+            <w:hideMark/>
+          </w:tcPr>
+          <w:p>
+            <w:pPr>
+              <w:spacing w:after="0" w:line="240" w:lineRule="auto"/>
+              <w:jc w:val="center"/>
+              <w:rPr>
+                <w:rFonts w:ascii="Calibri" w:eastAsia="Times New Roman" w:hAnsi="Calibri" w:cs="Calibri"/>
+                <w:color w:val="000000"/>
+              </w:rPr>
+            </w:pPr>
+            <w:proofErr w:type="spellStart"/>
+            <w:r>
+              <w:rPr>
+                <w:rFonts w:ascii="Calibri" w:eastAsia="Times New Roman" w:hAnsi="Calibri" w:cs="Calibri"/>
+                <w:color w:val="000000"/>
+              </w:rPr>
+              <w:t>ComplementNB</w:t>
+            </w:r>
+            <w:proofErr w:type="spellEnd"/>
+          </w:p>
+        </w:tc>
+        <w:tc>
+          <w:tcPr>
+            <w:tcW w:w="1423" w:type="dxa"/>
+            <w:tcBorders>
+              <w:top w:val="nil"/>
+              <w:left w:val="nil"/>
+              <w:bottom w:val="single" w:sz="4" w:space="0" w:color="auto"/>
+              <w:right w:val="single" w:sz="4" w:space="0" w:color="auto"/>
+            </w:tcBorders>
+            <w:shd w:val="clear" w:color="auto" w:fill="auto"/>
+            <w:vAlign w:val="center"/>
+            <w:hideMark/>
+          </w:tcPr>
+          <w:p>
+            <w:pPr>
+              <w:spacing w:after="0" w:line="240" w:lineRule="auto"/>
+              <w:jc w:val="center"/>
+              <w:rPr>
+                <w:rFonts w:ascii="Calibri" w:eastAsia="Times New Roman" w:hAnsi="Calibri" w:cs="Calibri"/>
+                <w:color w:val="000000"/>
+              </w:rPr>
+            </w:pPr>
+            <w:r>
+              <w:rPr>
+                <w:rFonts w:ascii="Calibri" w:eastAsia="Times New Roman" w:hAnsi="Calibri" w:cs="Calibri"/>
+                <w:color w:val="000000"/>
+              </w:rPr>
+              <w:t xml:space="preserve"> [[42 37]</w:t>
+            </w:r>
+            <w:r>
+              <w:rPr>
+                <w:rFonts w:ascii="Calibri" w:eastAsia="Times New Roman" w:hAnsi="Calibri" w:cs="Calibri"/>
+                <w:color w:val="000000"/>
+              </w:rPr>
+              <w:br/>
+              <w:t xml:space="preserve"> [20 21]]</w:t>
+            </w:r>
+          </w:p>
+        </w:tc>
+        <w:tc>
+          <w:tcPr>
+            <w:tcW w:w="1409" w:type="dxa"/>
+            <w:tcBorders>
+              <w:top w:val="nil"/>
+              <w:left w:val="nil"/>
+              <w:bottom w:val="single" w:sz="4" w:space="0" w:color="auto"/>
+              <w:right w:val="single" w:sz="4" w:space="0" w:color="auto"/>
+            </w:tcBorders>
+            <w:shd w:val="clear" w:color="auto" w:fill="auto"/>
+            <w:noWrap/>
+            <w:vAlign w:val="center"/>
+            <w:hideMark/>
+          </w:tcPr>
+          <w:p>
+            <w:pPr>
+              <w:spacing w:after="0" w:line="240" w:lineRule="auto"/>
+              <w:jc w:val="center"/>
+              <w:rPr>
+                <w:rFonts w:ascii="Calibri" w:eastAsia="Times New Roman" w:hAnsi="Calibri" w:cs="Calibri"/>
+                <w:color w:val="000000"/>
+              </w:rPr>
+            </w:pPr>
+            <w:r>
+              <w:rPr>
+                <w:rFonts w:ascii="Calibri" w:eastAsia="Times New Roman" w:hAnsi="Calibri" w:cs="Calibri"/>
+                <w:color w:val="000000"/>
+              </w:rPr>
+              <w:t>0.53</w:t>
+            </w:r>
+          </w:p>
+        </w:tc>
+        <w:tc>
+          <w:tcPr>
+            <w:tcW w:w="1301" w:type="dxa"/>
+            <w:tcBorders>
+              <w:top w:val="nil"/>
+              <w:left w:val="nil"/>
+              <w:bottom w:val="single" w:sz="4" w:space="0" w:color="auto"/>
+              <w:right w:val="single" w:sz="4" w:space="0" w:color="auto"/>
+            </w:tcBorders>
+            <w:shd w:val="clear" w:color="auto" w:fill="auto"/>
+            <w:noWrap/>
+            <w:vAlign w:val="center"/>
+            <w:hideMark/>
+          </w:tcPr>
+          <w:p>
+            <w:pPr>
+              <w:spacing w:after="0" w:line="240" w:lineRule="auto"/>
+              <w:rPr>
+                <w:rFonts w:ascii="Calibri" w:eastAsia="Times New Roman" w:hAnsi="Calibri" w:cs="Calibri"/>
+                <w:color w:val="000000"/>
+              </w:rPr>
+            </w:pPr>
+            <w:r>
+              <w:rPr>
+                <w:rFonts w:ascii="Calibri" w:eastAsia="Times New Roman" w:hAnsi="Calibri" w:cs="Calibri"/>
+                <w:color w:val="000000"/>
+              </w:rPr>
+              <w:t>poor</w:t>
+            </w:r>
+          </w:p>
+        </w:tc>
+      </w:tr>
+      <w:tr>
+        <w:trPr>
+          <w:trHeight w:val="600"/>
+        </w:trPr>
+        <w:tc>
+          <w:tcPr>
+            <w:tcW w:w="580" w:type="dxa"/>
+            <w:tcBorders>
+              <w:top w:val="nil"/>
+              <w:left w:val="single" w:sz="4" w:space="0" w:color="auto"/>
+              <w:bottom w:val="single" w:sz="4" w:space="0" w:color="auto"/>
+              <w:right w:val="single" w:sz="4" w:space="0" w:color="auto"/>
+            </w:tcBorders>
+            <w:shd w:val="clear" w:color="auto" w:fill="auto"/>
+            <w:noWrap/>
+            <w:vAlign w:val="center"/>
+            <w:hideMark/>
+          </w:tcPr>
+          <w:p>
+            <w:pPr>
+              <w:spacing w:after="0" w:line="240" w:lineRule="auto"/>
+              <w:jc w:val="center"/>
+              <w:rPr>
+                <w:rFonts w:ascii="Calibri" w:eastAsia="Times New Roman" w:hAnsi="Calibri" w:cs="Calibri"/>
+                <w:color w:val="000000"/>
+              </w:rPr>
+            </w:pPr>
+            <w:r>
+              <w:rPr>
+                <w:rFonts w:ascii="Calibri" w:eastAsia="Times New Roman" w:hAnsi="Calibri" w:cs="Calibri"/>
+                <w:color w:val="000000"/>
+              </w:rPr>
+              <w:t>4</w:t>
+            </w:r>
+          </w:p>
+        </w:tc>
+        <w:tc>
+          <w:tcPr>
+            <w:tcW w:w="1887" w:type="dxa"/>
+            <w:tcBorders>
+              <w:top w:val="nil"/>
+              <w:left w:val="nil"/>
+              <w:bottom w:val="single" w:sz="4" w:space="0" w:color="auto"/>
+              <w:right w:val="single" w:sz="4" w:space="0" w:color="auto"/>
+            </w:tcBorders>
+            <w:shd w:val="clear" w:color="auto" w:fill="auto"/>
+            <w:vAlign w:val="center"/>
+            <w:hideMark/>
+          </w:tcPr>
+          <w:p>
+            <w:pPr>
+              <w:spacing w:after="0" w:line="240" w:lineRule="auto"/>
+              <w:jc w:val="center"/>
+              <w:rPr>
+                <w:rFonts w:ascii="Calibri" w:eastAsia="Times New Roman" w:hAnsi="Calibri" w:cs="Calibri"/>
+                <w:color w:val="000000"/>
+              </w:rPr>
+            </w:pPr>
+            <w:proofErr w:type="spellStart"/>
+            <w:r>
+              <w:rPr>
+                <w:rFonts w:ascii="Calibri" w:eastAsia="Times New Roman" w:hAnsi="Calibri" w:cs="Calibri"/>
+                <w:color w:val="000000"/>
+              </w:rPr>
+              <w:t>BernoulliNB</w:t>
+            </w:r>
+            <w:proofErr w:type="spellEnd"/>
+          </w:p>
+        </w:tc>
+        <w:tc>
+          <w:tcPr>
+            <w:tcW w:w="1423" w:type="dxa"/>
+            <w:tcBorders>
+              <w:top w:val="nil"/>
+              <w:left w:val="nil"/>
+              <w:bottom w:val="single" w:sz="4" w:space="0" w:color="auto"/>
+              <w:right w:val="single" w:sz="4" w:space="0" w:color="auto"/>
+            </w:tcBorders>
+            <w:shd w:val="clear" w:color="auto" w:fill="auto"/>
+            <w:vAlign w:val="center"/>
+            <w:hideMark/>
+          </w:tcPr>
+          <w:p>
+            <w:pPr>
+              <w:spacing w:after="0" w:line="240" w:lineRule="auto"/>
+              <w:jc w:val="center"/>
+              <w:rPr>
+                <w:rFonts w:ascii="Calibri" w:eastAsia="Times New Roman" w:hAnsi="Calibri" w:cs="Calibri"/>
+                <w:color w:val="000000"/>
+              </w:rPr>
+            </w:pPr>
+            <w:r>
+              <w:rPr>
+                <w:rFonts w:ascii="Calibri" w:eastAsia="Times New Roman" w:hAnsi="Calibri" w:cs="Calibri"/>
+                <w:color w:val="000000"/>
+              </w:rPr>
+              <w:t xml:space="preserve"> [[79  0]</w:t>
+            </w:r>
+            <w:r>
+              <w:rPr>
+                <w:rFonts w:ascii="Calibri" w:eastAsia="Times New Roman" w:hAnsi="Calibri" w:cs="Calibri"/>
+                <w:color w:val="000000"/>
+              </w:rPr>
+              <w:br/>
+              <w:t xml:space="preserve"> [41  0]]</w:t>
+            </w:r>
+          </w:p>
+        </w:tc>
+        <w:tc>
+          <w:tcPr>
+            <w:tcW w:w="1409" w:type="dxa"/>
+            <w:tcBorders>
+              <w:top w:val="nil"/>
+              <w:left w:val="nil"/>
+              <w:bottom w:val="single" w:sz="4" w:space="0" w:color="auto"/>
+              <w:right w:val="single" w:sz="4" w:space="0" w:color="auto"/>
+            </w:tcBorders>
+            <w:shd w:val="clear" w:color="auto" w:fill="auto"/>
+            <w:noWrap/>
+            <w:vAlign w:val="center"/>
+            <w:hideMark/>
+          </w:tcPr>
+          <w:p>
+            <w:pPr>
+              <w:spacing w:after="0" w:line="240" w:lineRule="auto"/>
+              <w:jc w:val="center"/>
+              <w:rPr>
+                <w:rFonts w:ascii="Calibri" w:eastAsia="Times New Roman" w:hAnsi="Calibri" w:cs="Calibri"/>
+                <w:color w:val="000000"/>
+              </w:rPr>
+            </w:pPr>
+            <w:r>
+              <w:rPr>
+                <w:rFonts w:ascii="Calibri" w:eastAsia="Times New Roman" w:hAnsi="Calibri" w:cs="Calibri"/>
+                <w:color w:val="000000"/>
+              </w:rPr>
+              <w:t>0.66</w:t>
+            </w:r>
+          </w:p>
+        </w:tc>
+        <w:tc>
+          <w:tcPr>
+            <w:tcW w:w="1301" w:type="dxa"/>
+            <w:tcBorders>
+              <w:top w:val="nil"/>
+              <w:left w:val="nil"/>
+              <w:bottom w:val="single" w:sz="4" w:space="0" w:color="auto"/>
+              <w:right w:val="single" w:sz="4" w:space="0" w:color="auto"/>
+            </w:tcBorders>
+            <w:shd w:val="clear" w:color="auto" w:fill="auto"/>
+            <w:noWrap/>
+            <w:vAlign w:val="center"/>
+            <w:hideMark/>
+          </w:tcPr>
+          <w:p>
+            <w:pPr>
+              <w:spacing w:after="0" w:line="240" w:lineRule="auto"/>
+              <w:rPr>
+                <w:rFonts w:ascii="Calibri" w:eastAsia="Times New Roman" w:hAnsi="Calibri" w:cs="Calibri"/>
+                <w:color w:val="000000"/>
+              </w:rPr>
+            </w:pPr>
+            <w:r>
+              <w:rPr>
+                <w:rFonts w:ascii="Calibri" w:eastAsia="Times New Roman" w:hAnsi="Calibri" w:cs="Calibri"/>
+                <w:color w:val="000000"/>
+              </w:rPr>
+              <w:t>poor</w:t>
+            </w:r>
+          </w:p>
+        </w:tc>
+      </w:tr>
+      <w:tr>
+        <w:trPr>
+          <w:trHeight w:val="600"/>
+        </w:trPr>
+        <w:tc>
+          <w:tcPr>
+            <w:tcW w:w="580" w:type="dxa"/>
+            <w:tcBorders>
+              <w:top w:val="nil"/>
+              <w:left w:val="single" w:sz="4" w:space="0" w:color="auto"/>
+              <w:bottom w:val="single" w:sz="4" w:space="0" w:color="auto"/>
+              <w:right w:val="single" w:sz="4" w:space="0" w:color="auto"/>
+            </w:tcBorders>
+            <w:shd w:val="clear" w:color="auto" w:fill="auto"/>
+            <w:noWrap/>
+            <w:vAlign w:val="center"/>
+            <w:hideMark/>
+          </w:tcPr>
+          <w:p>
+            <w:pPr>
+              <w:spacing w:after="0" w:line="240" w:lineRule="auto"/>
+              <w:jc w:val="center"/>
+              <w:rPr>
+                <w:rFonts w:ascii="Calibri" w:eastAsia="Times New Roman" w:hAnsi="Calibri" w:cs="Calibri"/>
+                <w:color w:val="000000"/>
+              </w:rPr>
+            </w:pPr>
+            <w:r>
+              <w:rPr>
+                <w:rFonts w:ascii="Calibri" w:eastAsia="Times New Roman" w:hAnsi="Calibri" w:cs="Calibri"/>
+                <w:color w:val="000000"/>
+              </w:rPr>
+              <w:t>5</w:t>
+            </w:r>
+          </w:p>
+        </w:tc>
+        <w:tc>
+          <w:tcPr>
+            <w:tcW w:w="1887" w:type="dxa"/>
+            <w:tcBorders>
+              <w:top w:val="nil"/>
+              <w:left w:val="nil"/>
+              <w:bottom w:val="single" w:sz="4" w:space="0" w:color="auto"/>
+              <w:right w:val="single" w:sz="4" w:space="0" w:color="auto"/>
+            </w:tcBorders>
+            <w:shd w:val="clear" w:color="000000" w:fill="92D050"/>
+            <w:vAlign w:val="center"/>
+            <w:hideMark/>
+          </w:tcPr>
+          <w:p>
+            <w:pPr>
+              <w:spacing w:after="0" w:line="240" w:lineRule="auto"/>
+              <w:jc w:val="center"/>
+              <w:rPr>
+                <w:rFonts w:ascii="Calibri" w:eastAsia="Times New Roman" w:hAnsi="Calibri" w:cs="Calibri"/>
+                <w:b/>
+                <w:bCs/>
+                <w:color w:val="000000"/>
+              </w:rPr>
+            </w:pPr>
+            <w:proofErr w:type="spellStart"/>
+            <w:r>
+              <w:rPr>
+                <w:rFonts w:ascii="Calibri" w:eastAsia="Times New Roman" w:hAnsi="Calibri" w:cs="Calibri"/>
+                <w:b/>
+                <w:bCs/>
+                <w:color w:val="000000"/>
+              </w:rPr>
+              <w:t>CategoricalNB</w:t>
+            </w:r>
+            <w:proofErr w:type="spellEnd"/>
+          </w:p>
+        </w:tc>
+        <w:tc>
+          <w:tcPr>
+            <w:tcW w:w="1423" w:type="dxa"/>
+            <w:tcBorders>
+              <w:top w:val="nil"/>
+              <w:left w:val="nil"/>
+              <w:bottom w:val="single" w:sz="4" w:space="0" w:color="auto"/>
+              <w:right w:val="single" w:sz="4" w:space="0" w:color="auto"/>
+            </w:tcBorders>
+            <w:shd w:val="clear" w:color="000000" w:fill="92D050"/>
+            <w:vAlign w:val="center"/>
+            <w:hideMark/>
+          </w:tcPr>
+          <w:p>
+            <w:pPr>
+              <w:spacing w:after="0" w:line="240" w:lineRule="auto"/>
+              <w:jc w:val="center"/>
+              <w:rPr>
+                <w:rFonts w:ascii="Calibri" w:eastAsia="Times New Roman" w:hAnsi="Calibri" w:cs="Calibri"/>
+                <w:color w:val="000000"/>
+              </w:rPr>
+            </w:pPr>
+            <w:r>
+              <w:rPr>
+                <w:rFonts w:ascii="Calibri" w:eastAsia="Times New Roman" w:hAnsi="Calibri" w:cs="Calibri"/>
+                <w:color w:val="000000"/>
+              </w:rPr>
+              <w:t>[[76  3]</w:t>
+            </w:r>
+            <w:r>
+              <w:rPr>
+                <w:rFonts w:ascii="Calibri" w:eastAsia="Times New Roman" w:hAnsi="Calibri" w:cs="Calibri"/>
+                <w:color w:val="000000"/>
+              </w:rPr>
+              <w:br/>
+              <w:t xml:space="preserve"> [ 9 32]]</w:t>
+            </w:r>
+          </w:p>
+        </w:tc>
+        <w:tc>
+          <w:tcPr>
+            <w:tcW w:w="1409" w:type="dxa"/>
+            <w:tcBorders>
+              <w:top w:val="nil"/>
+              <w:left w:val="nil"/>
+              <w:bottom w:val="single" w:sz="4" w:space="0" w:color="auto"/>
+              <w:right w:val="single" w:sz="4" w:space="0" w:color="auto"/>
+            </w:tcBorders>
+            <w:shd w:val="clear" w:color="000000" w:fill="92D050"/>
+            <w:noWrap/>
+            <w:vAlign w:val="center"/>
+            <w:hideMark/>
+          </w:tcPr>
+          <w:p>
+            <w:pPr>
+              <w:spacing w:after="0" w:line="240" w:lineRule="auto"/>
+              <w:jc w:val="center"/>
+              <w:rPr>
+                <w:rFonts w:ascii="Calibri" w:eastAsia="Times New Roman" w:hAnsi="Calibri" w:cs="Calibri"/>
+                <w:color w:val="000000"/>
+              </w:rPr>
+            </w:pPr>
+            <w:r>
+              <w:rPr>
+                <w:rFonts w:ascii="Calibri" w:eastAsia="Times New Roman" w:hAnsi="Calibri" w:cs="Calibri"/>
+                <w:color w:val="000000"/>
+              </w:rPr>
+              <w:t>0.90</w:t>
+            </w:r>
+          </w:p>
+        </w:tc>
+        <w:tc>
+          <w:tcPr>
+            <w:tcW w:w="1301" w:type="dxa"/>
+            <w:tcBorders>
+              <w:top w:val="nil"/>
+              <w:left w:val="nil"/>
+              <w:bottom w:val="single" w:sz="4" w:space="0" w:color="auto"/>
+              <w:right w:val="single" w:sz="4" w:space="0" w:color="auto"/>
+            </w:tcBorders>
+            <w:shd w:val="clear" w:color="000000" w:fill="92D050"/>
+            <w:noWrap/>
+            <w:vAlign w:val="center"/>
+            <w:hideMark/>
+          </w:tcPr>
+          <w:p>
+            <w:pPr>
+              <w:spacing w:after="0" w:line="240" w:lineRule="auto"/>
+              <w:rPr>
+                <w:rFonts w:ascii="Calibri" w:eastAsia="Times New Roman" w:hAnsi="Calibri" w:cs="Calibri"/>
+                <w:color w:val="000000"/>
+              </w:rPr>
+            </w:pPr>
+            <w:r>
+              <w:rPr>
+                <w:rFonts w:ascii="Calibri" w:eastAsia="Times New Roman" w:hAnsi="Calibri" w:cs="Calibri"/>
+                <w:color w:val="000000"/>
+              </w:rPr>
+              <w:t>Good Model</w:t>
+            </w:r>
+          </w:p>
+        </w:tc>
+      </w:tr>
+    </w:tbl>
+    <w:p/>
+    <w:p/>
+    <w:p/>
+    <w:p>
       <w:bookmarkStart w:id="0" w:name="_GoBack"/>
       <w:bookmarkEnd w:id="0"/>
     </w:p>
-    <w:p/>
-    <w:p/>
     <w:p/>
     <w:p>
       <w:pPr>
@@ -6620,54 +7799,6 @@
             <wp:extent cx="2210108" cy="924054"/>
             <wp:effectExtent l="0" t="0" r="0" b="9525"/>
             <wp:docPr id="4" name="Picture 4"/>
-            <wp:cNvGraphicFramePr>
-              <a:graphicFrameLocks xmlns:a="http://schemas.openxmlformats.org/drawingml/2006/main" noChangeAspect="1"/>
-            </wp:cNvGraphicFramePr>
-            <a:graphic xmlns:a="http://schemas.openxmlformats.org/drawingml/2006/main">
-              <a:graphicData uri="http://schemas.openxmlformats.org/drawingml/2006/picture">
-                <pic:pic xmlns:pic="http://schemas.openxmlformats.org/drawingml/2006/picture">
-                  <pic:nvPicPr>
-                    <pic:cNvPr id="1" name=""/>
-                    <pic:cNvPicPr/>
-                  </pic:nvPicPr>
-                  <pic:blipFill>
-                    <a:blip r:embed="rId21"/>
-                    <a:stretch>
-                      <a:fillRect/>
-                    </a:stretch>
-                  </pic:blipFill>
-                  <pic:spPr>
-                    <a:xfrm>
-                      <a:off x="0" y="0"/>
-                      <a:ext cx="2210108" cy="924054"/>
-                    </a:xfrm>
-                    <a:prstGeom prst="rect">
-                      <a:avLst/>
-                    </a:prstGeom>
-                  </pic:spPr>
-                </pic:pic>
-              </a:graphicData>
-            </a:graphic>
-          </wp:inline>
-        </w:drawing>
-      </w:r>
-      <w:r>
-        <w:rPr>
-          <w:rFonts w:ascii="Arial" w:hAnsi="Arial" w:cs="Arial"/>
-          <w:noProof/>
-        </w:rPr>
-        <w:t xml:space="preserve"> </w:t>
-      </w:r>
-      <w:r>
-        <w:rPr>
-          <w:rFonts w:ascii="Arial" w:hAnsi="Arial" w:cs="Arial"/>
-          <w:noProof/>
-        </w:rPr>
-        <w:drawing>
-          <wp:inline distT="0" distB="0" distL="0" distR="0" wp14:anchorId="7AED6BC4" wp14:editId="4A09E84C">
-            <wp:extent cx="2136577" cy="923925"/>
-            <wp:effectExtent l="0" t="0" r="0" b="0"/>
-            <wp:docPr id="5" name="Picture 5"/>
             <wp:cNvGraphicFramePr>
               <a:graphicFrameLocks xmlns:a="http://schemas.openxmlformats.org/drawingml/2006/main" noChangeAspect="1"/>
             </wp:cNvGraphicFramePr>
@@ -6687,7 +7818,7 @@
                   <pic:spPr>
                     <a:xfrm>
                       <a:off x="0" y="0"/>
-                      <a:ext cx="2137313" cy="924243"/>
+                      <a:ext cx="2210108" cy="924054"/>
                     </a:xfrm>
                     <a:prstGeom prst="rect">
                       <a:avLst/>
@@ -6699,180 +7830,23 @@
           </wp:inline>
         </w:drawing>
       </w:r>
-    </w:p>
-    <w:p>
-      <w:pPr>
-        <w:pStyle w:val="Heading3"/>
-        <w:rPr>
-          <w:rFonts w:ascii="Arial" w:hAnsi="Arial" w:cs="Arial"/>
-        </w:rPr>
-      </w:pPr>
-      <w:r>
-        <w:rPr>
-          <w:rFonts w:ascii="Arial" w:hAnsi="Arial" w:cs="Arial"/>
-        </w:rPr>
-        <w:t xml:space="preserve">Accuracy </w:t>
-      </w:r>
-      <w:r>
-        <w:rPr>
-          <w:rFonts w:ascii="Arial" w:hAnsi="Arial" w:cs="Arial"/>
-        </w:rPr>
-        <w:t xml:space="preserve">Scenarios: </w:t>
-      </w:r>
-    </w:p>
-    <w:p>
-      <w:pPr>
-        <w:pStyle w:val="ListParagraph"/>
-        <w:numPr>
-          <w:ilvl w:val="0"/>
-          <w:numId w:val="4"/>
-        </w:numPr>
-        <w:rPr>
-          <w:rFonts w:ascii="Arial" w:hAnsi="Arial" w:cs="Arial"/>
-        </w:rPr>
-      </w:pPr>
-      <w:r>
-        <w:rPr>
-          <w:rFonts w:ascii="Arial" w:hAnsi="Arial" w:cs="Arial"/>
-        </w:rPr>
-        <w:t>Overall performance of the model?</w:t>
-      </w:r>
-    </w:p>
-    <w:p>
-      <w:pPr>
-        <w:pStyle w:val="ListParagraph"/>
-        <w:numPr>
-          <w:ilvl w:val="0"/>
-          <w:numId w:val="4"/>
-        </w:numPr>
-        <w:rPr>
-          <w:rFonts w:ascii="Arial" w:hAnsi="Arial" w:cs="Arial"/>
-        </w:rPr>
-      </w:pPr>
-      <w:r>
-        <w:rPr>
-          <w:rFonts w:ascii="Arial" w:hAnsi="Arial" w:cs="Arial"/>
-        </w:rPr>
-        <w:t>What is the Percentage of correct classification of both the classes?</w:t>
-      </w:r>
-    </w:p>
-    <w:p>
-      <w:pPr>
-        <w:pStyle w:val="ListParagraph"/>
-        <w:numPr>
-          <w:ilvl w:val="0"/>
-          <w:numId w:val="4"/>
-        </w:numPr>
-        <w:rPr>
-          <w:rFonts w:ascii="Arial" w:hAnsi="Arial" w:cs="Arial"/>
-        </w:rPr>
-      </w:pPr>
-      <w:r>
-        <w:rPr>
-          <w:rFonts w:ascii="Arial" w:hAnsi="Arial" w:cs="Arial"/>
-        </w:rPr>
-        <w:t>Overall how many predictions were correct?</w:t>
-      </w:r>
-    </w:p>
-    <w:p>
-      <w:pPr>
-        <w:pStyle w:val="Heading3"/>
-        <w:rPr>
-          <w:rFonts w:ascii="Arial" w:hAnsi="Arial" w:cs="Arial"/>
-        </w:rPr>
-      </w:pPr>
-      <w:r>
-        <w:rPr>
-          <w:rFonts w:ascii="Arial" w:hAnsi="Arial" w:cs="Arial"/>
-        </w:rPr>
-        <w:t>C</w:t>
-      </w:r>
-      <w:r>
-        <w:rPr>
-          <w:rFonts w:ascii="Arial" w:hAnsi="Arial" w:cs="Arial"/>
-        </w:rPr>
-        <w:t>alculation of Random Forest classifier:</w:t>
-      </w:r>
-    </w:p>
-    <w:p>
-      <w:pPr>
-        <w:rPr>
-          <w:rFonts w:ascii="Arial" w:hAnsi="Arial" w:cs="Arial"/>
-        </w:rPr>
-      </w:pPr>
-      <w:r>
-        <w:rPr>
-          <w:rFonts w:ascii="Arial" w:hAnsi="Arial" w:cs="Arial"/>
-        </w:rPr>
-        <w:t xml:space="preserve">Accuracy = (73+36) / (73+36+5+6) </w:t>
-      </w:r>
-    </w:p>
-    <w:p>
-      <w:pPr>
-        <w:rPr>
-          <w:rFonts w:ascii="Arial" w:hAnsi="Arial" w:cs="Arial"/>
-        </w:rPr>
-      </w:pPr>
-      <w:r>
-        <w:rPr>
-          <w:rFonts w:ascii="Arial" w:hAnsi="Arial" w:cs="Arial"/>
-        </w:rPr>
-        <w:tab/>
-        <w:t>=109/120</w:t>
-      </w:r>
-    </w:p>
-    <w:p>
-      <w:pPr>
-        <w:rPr>
-          <w:rFonts w:ascii="Arial" w:hAnsi="Arial" w:cs="Arial"/>
-        </w:rPr>
-      </w:pPr>
-      <w:r>
-        <w:rPr>
-          <w:rFonts w:ascii="Arial" w:hAnsi="Arial" w:cs="Arial"/>
-        </w:rPr>
-        <w:tab/>
-        <w:t>=0.90833 ~ 0.91</w:t>
-      </w:r>
-    </w:p>
-    <w:p>
-      <w:pPr>
-        <w:rPr>
-          <w:rFonts w:ascii="Arial" w:hAnsi="Arial" w:cs="Arial"/>
-        </w:rPr>
-      </w:pPr>
-    </w:p>
-    <w:p>
-      <w:pPr>
-        <w:pStyle w:val="Heading2"/>
-        <w:rPr>
-          <w:rFonts w:ascii="Arial" w:hAnsi="Arial" w:cs="Arial"/>
-        </w:rPr>
-      </w:pPr>
-      <w:r>
-        <w:rPr>
-          <w:rFonts w:ascii="Arial" w:hAnsi="Arial" w:cs="Arial"/>
-        </w:rPr>
-        <w:t>Recall</w:t>
-      </w:r>
-    </w:p>
-    <w:p>
-      <w:pPr>
-        <w:jc w:val="center"/>
-        <w:rPr>
-          <w:rFonts w:ascii="Arial" w:hAnsi="Arial" w:cs="Arial"/>
-        </w:rPr>
-      </w:pPr>
       <w:r>
         <w:rPr>
           <w:rFonts w:ascii="Arial" w:hAnsi="Arial" w:cs="Arial"/>
           <w:noProof/>
         </w:rPr>
+        <w:t xml:space="preserve"> </w:t>
+      </w:r>
+      <w:r>
+        <w:rPr>
+          <w:rFonts w:ascii="Arial" w:hAnsi="Arial" w:cs="Arial"/>
+          <w:noProof/>
+        </w:rPr>
         <w:drawing>
-          <wp:inline distT="0" distB="0" distL="0" distR="0" wp14:anchorId="1357972A" wp14:editId="48B6EE05">
-            <wp:extent cx="4467849" cy="676369"/>
-            <wp:effectExtent l="0" t="0" r="9525" b="9525"/>
-            <wp:docPr id="9" name="Picture 9"/>
+          <wp:inline distT="0" distB="0" distL="0" distR="0" wp14:anchorId="7AED6BC4" wp14:editId="4A09E84C">
+            <wp:extent cx="2136577" cy="923925"/>
+            <wp:effectExtent l="0" t="0" r="0" b="0"/>
+            <wp:docPr id="5" name="Picture 5"/>
             <wp:cNvGraphicFramePr>
               <a:graphicFrameLocks xmlns:a="http://schemas.openxmlformats.org/drawingml/2006/main" noChangeAspect="1"/>
             </wp:cNvGraphicFramePr>
@@ -6892,7 +7866,7 @@
                   <pic:spPr>
                     <a:xfrm>
                       <a:off x="0" y="0"/>
-                      <a:ext cx="4467849" cy="676369"/>
+                      <a:ext cx="2137313" cy="924243"/>
                     </a:xfrm>
                     <a:prstGeom prst="rect">
                       <a:avLst/>
@@ -6916,7 +7890,7 @@
         <w:rPr>
           <w:rFonts w:ascii="Arial" w:hAnsi="Arial" w:cs="Arial"/>
         </w:rPr>
-        <w:t xml:space="preserve">Recall </w:t>
+        <w:t xml:space="preserve">Accuracy </w:t>
       </w:r>
       <w:r>
         <w:rPr>
@@ -6940,25 +7914,7 @@
         <w:rPr>
           <w:rFonts w:ascii="Arial" w:hAnsi="Arial" w:cs="Arial"/>
         </w:rPr>
-        <w:t>Percentage of correctly classified</w:t>
-      </w:r>
-      <w:r>
-        <w:rPr>
-          <w:rFonts w:ascii="Arial" w:hAnsi="Arial" w:cs="Arial"/>
-        </w:rPr>
-        <w:t xml:space="preserve"> </w:t>
-      </w:r>
-      <w:r>
-        <w:rPr>
-          <w:rFonts w:ascii="Arial" w:hAnsi="Arial" w:cs="Arial"/>
-        </w:rPr>
-        <w:t>of a specific class</w:t>
-      </w:r>
-      <w:r>
-        <w:rPr>
-          <w:rFonts w:ascii="Arial" w:hAnsi="Arial" w:cs="Arial"/>
-        </w:rPr>
-        <w:t>?</w:t>
+        <w:t>Overall performance of the model?</w:t>
       </w:r>
     </w:p>
     <w:p>
@@ -6976,7 +7932,7 @@
         <w:rPr>
           <w:rFonts w:ascii="Arial" w:hAnsi="Arial" w:cs="Arial"/>
         </w:rPr>
-        <w:t>How many actual positives did I find?</w:t>
+        <w:t>What is the Percentage of correct classification of both the classes?</w:t>
       </w:r>
     </w:p>
     <w:p>
@@ -6994,13 +7950,7 @@
         <w:rPr>
           <w:rFonts w:ascii="Arial" w:hAnsi="Arial" w:cs="Arial"/>
         </w:rPr>
-        <w:t>Of all actual users for a specific class</w:t>
-      </w:r>
-      <w:r>
-        <w:rPr>
-          <w:rFonts w:ascii="Arial" w:hAnsi="Arial" w:cs="Arial"/>
-        </w:rPr>
-        <w:t>, how many did the model correctly identified?</w:t>
+        <w:t>Overall how many predictions were correct?</w:t>
       </w:r>
     </w:p>
     <w:p>
@@ -7014,20 +7964,27 @@
         <w:rPr>
           <w:rFonts w:ascii="Arial" w:hAnsi="Arial" w:cs="Arial"/>
         </w:rPr>
-        <w:t>Calculation of Random Forest classifier:</w:t>
-      </w:r>
-    </w:p>
-    <w:p>
-      <w:pPr>
-        <w:rPr>
-          <w:rFonts w:ascii="Arial" w:hAnsi="Arial" w:cs="Arial"/>
-        </w:rPr>
-      </w:pPr>
-      <w:r>
-        <w:rPr>
-          <w:rFonts w:ascii="Arial" w:hAnsi="Arial" w:cs="Arial"/>
-        </w:rPr>
-        <w:t>Recall (class 0) = 73 / (73+6)</w:t>
+        <w:lastRenderedPageBreak/>
+        <w:t>C</w:t>
+      </w:r>
+      <w:r>
+        <w:rPr>
+          <w:rFonts w:ascii="Arial" w:hAnsi="Arial" w:cs="Arial"/>
+        </w:rPr>
+        <w:t>alculation of Random Forest classifier:</w:t>
+      </w:r>
+    </w:p>
+    <w:p>
+      <w:pPr>
+        <w:rPr>
+          <w:rFonts w:ascii="Arial" w:hAnsi="Arial" w:cs="Arial"/>
+        </w:rPr>
+      </w:pPr>
+      <w:r>
+        <w:rPr>
+          <w:rFonts w:ascii="Arial" w:hAnsi="Arial" w:cs="Arial"/>
+        </w:rPr>
+        <w:t xml:space="preserve">Accuracy = (73+36) / (73+36+5+6) </w:t>
       </w:r>
     </w:p>
     <w:p>
@@ -7041,7 +7998,21 @@
           <w:rFonts w:ascii="Arial" w:hAnsi="Arial" w:cs="Arial"/>
         </w:rPr>
         <w:tab/>
-        <w:t>= 73/79 = 0.92</w:t>
+        <w:t>=109/120</w:t>
+      </w:r>
+    </w:p>
+    <w:p>
+      <w:pPr>
+        <w:rPr>
+          <w:rFonts w:ascii="Arial" w:hAnsi="Arial" w:cs="Arial"/>
+        </w:rPr>
+      </w:pPr>
+      <w:r>
+        <w:rPr>
+          <w:rFonts w:ascii="Arial" w:hAnsi="Arial" w:cs="Arial"/>
+        </w:rPr>
+        <w:tab/>
+        <w:t>=0.90833 ~ 0.91</w:t>
       </w:r>
     </w:p>
     <w:p>
@@ -7062,8 +8033,7 @@
         <w:rPr>
           <w:rFonts w:ascii="Arial" w:hAnsi="Arial" w:cs="Arial"/>
         </w:rPr>
-        <w:lastRenderedPageBreak/>
-        <w:t>Precision</w:t>
+        <w:t>Recall</w:t>
       </w:r>
     </w:p>
     <w:p>
@@ -7079,10 +8049,10 @@
           <w:noProof/>
         </w:rPr>
         <w:drawing>
-          <wp:inline distT="0" distB="0" distL="0" distR="0" wp14:anchorId="7AC6B71C" wp14:editId="0700CA3E">
-            <wp:extent cx="2257740" cy="876422"/>
-            <wp:effectExtent l="0" t="0" r="9525" b="0"/>
-            <wp:docPr id="10" name="Picture 10"/>
+          <wp:inline distT="0" distB="0" distL="0" distR="0" wp14:anchorId="1357972A" wp14:editId="48B6EE05">
+            <wp:extent cx="4467849" cy="676369"/>
+            <wp:effectExtent l="0" t="0" r="9525" b="9525"/>
+            <wp:docPr id="9" name="Picture 9"/>
             <wp:cNvGraphicFramePr>
               <a:graphicFrameLocks xmlns:a="http://schemas.openxmlformats.org/drawingml/2006/main" noChangeAspect="1"/>
             </wp:cNvGraphicFramePr>
@@ -7102,7 +8072,7 @@
                   <pic:spPr>
                     <a:xfrm>
                       <a:off x="0" y="0"/>
-                      <a:ext cx="2257740" cy="876422"/>
+                      <a:ext cx="4467849" cy="676369"/>
                     </a:xfrm>
                     <a:prstGeom prst="rect">
                       <a:avLst/>
@@ -7126,7 +8096,7 @@
         <w:rPr>
           <w:rFonts w:ascii="Arial" w:hAnsi="Arial" w:cs="Arial"/>
         </w:rPr>
-        <w:t xml:space="preserve">Precision </w:t>
+        <w:t xml:space="preserve">Recall </w:t>
       </w:r>
       <w:r>
         <w:rPr>
@@ -7150,7 +8120,13 @@
         <w:rPr>
           <w:rFonts w:ascii="Arial" w:hAnsi="Arial" w:cs="Arial"/>
         </w:rPr>
-        <w:t xml:space="preserve">Percentage of correctly and wrongly classified </w:t>
+        <w:t>Percentage of correctly classified</w:t>
+      </w:r>
+      <w:r>
+        <w:rPr>
+          <w:rFonts w:ascii="Arial" w:hAnsi="Arial" w:cs="Arial"/>
+        </w:rPr>
+        <w:t xml:space="preserve"> </w:t>
       </w:r>
       <w:r>
         <w:rPr>
@@ -7180,19 +8156,7 @@
         <w:rPr>
           <w:rFonts w:ascii="Arial" w:hAnsi="Arial" w:cs="Arial"/>
         </w:rPr>
-        <w:t>How correct my</w:t>
-      </w:r>
-      <w:r>
-        <w:rPr>
-          <w:rFonts w:ascii="Arial" w:hAnsi="Arial" w:cs="Arial"/>
-        </w:rPr>
-        <w:t xml:space="preserve"> positive predictions for a specific class</w:t>
-      </w:r>
-      <w:r>
-        <w:rPr>
-          <w:rFonts w:ascii="Arial" w:hAnsi="Arial" w:cs="Arial"/>
-        </w:rPr>
-        <w:t>?</w:t>
+        <w:t>How many actual positives did I find?</w:t>
       </w:r>
     </w:p>
     <w:p>
@@ -7210,19 +8174,13 @@
         <w:rPr>
           <w:rFonts w:ascii="Arial" w:hAnsi="Arial" w:cs="Arial"/>
         </w:rPr>
-        <w:t xml:space="preserve">Of all users for </w:t>
-      </w:r>
-      <w:r>
-        <w:rPr>
-          <w:rFonts w:ascii="Arial" w:hAnsi="Arial" w:cs="Arial"/>
-        </w:rPr>
-        <w:t>a specific class</w:t>
-      </w:r>
-      <w:r>
-        <w:rPr>
-          <w:rFonts w:ascii="Arial" w:hAnsi="Arial" w:cs="Arial"/>
-        </w:rPr>
-        <w:t>, how many were actually correct?</w:t>
+        <w:t>Of all actual users for a specific class</w:t>
+      </w:r>
+      <w:r>
+        <w:rPr>
+          <w:rFonts w:ascii="Arial" w:hAnsi="Arial" w:cs="Arial"/>
+        </w:rPr>
+        <w:t>, how many did the model correctly identified?</w:t>
       </w:r>
     </w:p>
     <w:p>
@@ -7240,23 +8198,39 @@
       </w:r>
     </w:p>
     <w:p>
-      <w:r>
-        <w:t xml:space="preserve">Precision </w:t>
-      </w:r>
-      <w:r>
-        <w:t xml:space="preserve">(class 0) </w:t>
-      </w:r>
-      <w:r>
-        <w:t>= 73 / (73+5) = 73/78</w:t>
-      </w:r>
-    </w:p>
-    <w:p>
-      <w:r>
+      <w:pPr>
+        <w:rPr>
+          <w:rFonts w:ascii="Arial" w:hAnsi="Arial" w:cs="Arial"/>
+        </w:rPr>
+      </w:pPr>
+      <w:r>
+        <w:rPr>
+          <w:rFonts w:ascii="Arial" w:hAnsi="Arial" w:cs="Arial"/>
+        </w:rPr>
+        <w:t>Recall (class 0) = 73 / (73+6)</w:t>
+      </w:r>
+    </w:p>
+    <w:p>
+      <w:pPr>
+        <w:rPr>
+          <w:rFonts w:ascii="Arial" w:hAnsi="Arial" w:cs="Arial"/>
+        </w:rPr>
+      </w:pPr>
+      <w:r>
+        <w:rPr>
+          <w:rFonts w:ascii="Arial" w:hAnsi="Arial" w:cs="Arial"/>
+        </w:rPr>
         <w:tab/>
-        <w:t>= 0.9358 ~ 0.94</w:t>
-      </w:r>
-    </w:p>
-    <w:p/>
+        <w:t>= 73/79 = 0.92</w:t>
+      </w:r>
+    </w:p>
+    <w:p>
+      <w:pPr>
+        <w:rPr>
+          <w:rFonts w:ascii="Arial" w:hAnsi="Arial" w:cs="Arial"/>
+        </w:rPr>
+      </w:pPr>
+    </w:p>
     <w:p>
       <w:pPr>
         <w:pStyle w:val="Heading2"/>
@@ -7268,7 +8242,7 @@
         <w:rPr>
           <w:rFonts w:ascii="Arial" w:hAnsi="Arial" w:cs="Arial"/>
         </w:rPr>
-        <w:t>F1 score / F1 measure</w:t>
+        <w:t>Precision</w:t>
       </w:r>
     </w:p>
     <w:p>
@@ -7284,10 +8258,10 @@
           <w:noProof/>
         </w:rPr>
         <w:drawing>
-          <wp:inline distT="0" distB="0" distL="0" distR="0" wp14:anchorId="1D98C7A0" wp14:editId="6AF8529F">
-            <wp:extent cx="3515216" cy="1143160"/>
-            <wp:effectExtent l="0" t="0" r="0" b="0"/>
-            <wp:docPr id="11" name="Picture 11"/>
+          <wp:inline distT="0" distB="0" distL="0" distR="0" wp14:anchorId="7AC6B71C" wp14:editId="0700CA3E">
+            <wp:extent cx="2257740" cy="876422"/>
+            <wp:effectExtent l="0" t="0" r="9525" b="0"/>
+            <wp:docPr id="10" name="Picture 10"/>
             <wp:cNvGraphicFramePr>
               <a:graphicFrameLocks xmlns:a="http://schemas.openxmlformats.org/drawingml/2006/main" noChangeAspect="1"/>
             </wp:cNvGraphicFramePr>
@@ -7307,6 +8281,212 @@
                   <pic:spPr>
                     <a:xfrm>
                       <a:off x="0" y="0"/>
+                      <a:ext cx="2257740" cy="876422"/>
+                    </a:xfrm>
+                    <a:prstGeom prst="rect">
+                      <a:avLst/>
+                    </a:prstGeom>
+                  </pic:spPr>
+                </pic:pic>
+              </a:graphicData>
+            </a:graphic>
+          </wp:inline>
+        </w:drawing>
+      </w:r>
+    </w:p>
+    <w:p>
+      <w:pPr>
+        <w:pStyle w:val="Heading3"/>
+        <w:rPr>
+          <w:rFonts w:ascii="Arial" w:hAnsi="Arial" w:cs="Arial"/>
+        </w:rPr>
+      </w:pPr>
+      <w:r>
+        <w:rPr>
+          <w:rFonts w:ascii="Arial" w:hAnsi="Arial" w:cs="Arial"/>
+        </w:rPr>
+        <w:t xml:space="preserve">Precision </w:t>
+      </w:r>
+      <w:r>
+        <w:rPr>
+          <w:rFonts w:ascii="Arial" w:hAnsi="Arial" w:cs="Arial"/>
+        </w:rPr>
+        <w:t xml:space="preserve">Scenarios: </w:t>
+      </w:r>
+    </w:p>
+    <w:p>
+      <w:pPr>
+        <w:pStyle w:val="ListParagraph"/>
+        <w:numPr>
+          <w:ilvl w:val="0"/>
+          <w:numId w:val="4"/>
+        </w:numPr>
+        <w:rPr>
+          <w:rFonts w:ascii="Arial" w:hAnsi="Arial" w:cs="Arial"/>
+        </w:rPr>
+      </w:pPr>
+      <w:r>
+        <w:rPr>
+          <w:rFonts w:ascii="Arial" w:hAnsi="Arial" w:cs="Arial"/>
+        </w:rPr>
+        <w:t xml:space="preserve">Percentage of correctly and wrongly classified </w:t>
+      </w:r>
+      <w:r>
+        <w:rPr>
+          <w:rFonts w:ascii="Arial" w:hAnsi="Arial" w:cs="Arial"/>
+        </w:rPr>
+        <w:t>of a specific class</w:t>
+      </w:r>
+      <w:r>
+        <w:rPr>
+          <w:rFonts w:ascii="Arial" w:hAnsi="Arial" w:cs="Arial"/>
+        </w:rPr>
+        <w:t>?</w:t>
+      </w:r>
+    </w:p>
+    <w:p>
+      <w:pPr>
+        <w:pStyle w:val="ListParagraph"/>
+        <w:numPr>
+          <w:ilvl w:val="0"/>
+          <w:numId w:val="4"/>
+        </w:numPr>
+        <w:rPr>
+          <w:rFonts w:ascii="Arial" w:hAnsi="Arial" w:cs="Arial"/>
+        </w:rPr>
+      </w:pPr>
+      <w:r>
+        <w:rPr>
+          <w:rFonts w:ascii="Arial" w:hAnsi="Arial" w:cs="Arial"/>
+        </w:rPr>
+        <w:t>How correct my</w:t>
+      </w:r>
+      <w:r>
+        <w:rPr>
+          <w:rFonts w:ascii="Arial" w:hAnsi="Arial" w:cs="Arial"/>
+        </w:rPr>
+        <w:t xml:space="preserve"> positive predictions for a specific class</w:t>
+      </w:r>
+      <w:r>
+        <w:rPr>
+          <w:rFonts w:ascii="Arial" w:hAnsi="Arial" w:cs="Arial"/>
+        </w:rPr>
+        <w:t>?</w:t>
+      </w:r>
+    </w:p>
+    <w:p>
+      <w:pPr>
+        <w:pStyle w:val="ListParagraph"/>
+        <w:numPr>
+          <w:ilvl w:val="0"/>
+          <w:numId w:val="4"/>
+        </w:numPr>
+        <w:rPr>
+          <w:rFonts w:ascii="Arial" w:hAnsi="Arial" w:cs="Arial"/>
+        </w:rPr>
+      </w:pPr>
+      <w:r>
+        <w:rPr>
+          <w:rFonts w:ascii="Arial" w:hAnsi="Arial" w:cs="Arial"/>
+        </w:rPr>
+        <w:t xml:space="preserve">Of all users for </w:t>
+      </w:r>
+      <w:r>
+        <w:rPr>
+          <w:rFonts w:ascii="Arial" w:hAnsi="Arial" w:cs="Arial"/>
+        </w:rPr>
+        <w:t>a specific class</w:t>
+      </w:r>
+      <w:r>
+        <w:rPr>
+          <w:rFonts w:ascii="Arial" w:hAnsi="Arial" w:cs="Arial"/>
+        </w:rPr>
+        <w:t>, how many were actually correct?</w:t>
+      </w:r>
+    </w:p>
+    <w:p>
+      <w:pPr>
+        <w:pStyle w:val="Heading3"/>
+        <w:rPr>
+          <w:rFonts w:ascii="Arial" w:hAnsi="Arial" w:cs="Arial"/>
+        </w:rPr>
+      </w:pPr>
+      <w:r>
+        <w:rPr>
+          <w:rFonts w:ascii="Arial" w:hAnsi="Arial" w:cs="Arial"/>
+        </w:rPr>
+        <w:t>Calculation of Random Forest classifier:</w:t>
+      </w:r>
+    </w:p>
+    <w:p>
+      <w:r>
+        <w:t xml:space="preserve">Precision </w:t>
+      </w:r>
+      <w:r>
+        <w:t xml:space="preserve">(class 0) </w:t>
+      </w:r>
+      <w:r>
+        <w:t>= 73 / (73+5) = 73/78</w:t>
+      </w:r>
+    </w:p>
+    <w:p>
+      <w:r>
+        <w:tab/>
+        <w:t>= 0.9358 ~ 0.94</w:t>
+      </w:r>
+    </w:p>
+    <w:p/>
+    <w:p>
+      <w:pPr>
+        <w:pStyle w:val="Heading2"/>
+        <w:rPr>
+          <w:rFonts w:ascii="Arial" w:hAnsi="Arial" w:cs="Arial"/>
+        </w:rPr>
+      </w:pPr>
+      <w:r>
+        <w:rPr>
+          <w:rFonts w:ascii="Arial" w:hAnsi="Arial" w:cs="Arial"/>
+        </w:rPr>
+        <w:lastRenderedPageBreak/>
+        <w:t>F1 score / F1 measure</w:t>
+      </w:r>
+    </w:p>
+    <w:p>
+      <w:pPr>
+        <w:jc w:val="center"/>
+        <w:rPr>
+          <w:rFonts w:ascii="Arial" w:hAnsi="Arial" w:cs="Arial"/>
+        </w:rPr>
+      </w:pPr>
+      <w:r>
+        <w:rPr>
+          <w:rFonts w:ascii="Arial" w:hAnsi="Arial" w:cs="Arial"/>
+          <w:noProof/>
+        </w:rPr>
+        <w:drawing>
+          <wp:inline distT="0" distB="0" distL="0" distR="0" wp14:anchorId="1D98C7A0" wp14:editId="6AF8529F">
+            <wp:extent cx="3515216" cy="1143160"/>
+            <wp:effectExtent l="0" t="0" r="0" b="0"/>
+            <wp:docPr id="11" name="Picture 11"/>
+            <wp:cNvGraphicFramePr>
+              <a:graphicFrameLocks xmlns:a="http://schemas.openxmlformats.org/drawingml/2006/main" noChangeAspect="1"/>
+            </wp:cNvGraphicFramePr>
+            <a:graphic xmlns:a="http://schemas.openxmlformats.org/drawingml/2006/main">
+              <a:graphicData uri="http://schemas.openxmlformats.org/drawingml/2006/picture">
+                <pic:pic xmlns:pic="http://schemas.openxmlformats.org/drawingml/2006/picture">
+                  <pic:nvPicPr>
+                    <pic:cNvPr id="1" name=""/>
+                    <pic:cNvPicPr/>
+                  </pic:nvPicPr>
+                  <pic:blipFill>
+                    <a:blip r:embed="rId26"/>
+                    <a:stretch>
+                      <a:fillRect/>
+                    </a:stretch>
+                  </pic:blipFill>
+                  <pic:spPr>
+                    <a:xfrm>
+                      <a:off x="0" y="0"/>
                       <a:ext cx="3515216" cy="1143160"/>
                     </a:xfrm>
                     <a:prstGeom prst="rect">
@@ -7558,7 +8738,6 @@
         <w:rPr>
           <w:rFonts w:ascii="Arial" w:hAnsi="Arial" w:cs="Arial"/>
         </w:rPr>
-        <w:lastRenderedPageBreak/>
         <w:t>Calculation of Random Forest classifier:</w:t>
       </w:r>
     </w:p>
@@ -7715,6 +8894,7 @@
         <w:rPr>
           <w:rFonts w:ascii="Arial" w:hAnsi="Arial" w:cs="Arial"/>
         </w:rPr>
+        <w:lastRenderedPageBreak/>
         <w:t>Weighted average</w:t>
       </w:r>
     </w:p>

</xml_diff>

<commit_message>
supervised learning algorithm referred and self research of ridge and SGD algorithms
</commit_message>
<xml_diff>
--- a/Social_network_ads_algorithm_Report.docx
+++ b/Social_network_ads_algorithm_Report.docx
@@ -7613,7 +7613,7 @@
               <w:bottom w:val="single" w:sz="4" w:space="0" w:color="auto"/>
               <w:right w:val="single" w:sz="4" w:space="0" w:color="auto"/>
             </w:tcBorders>
-            <w:shd w:val="clear" w:color="000000" w:fill="92D050"/>
+            <w:shd w:val="clear" w:color="000000" w:fill="FFFF00"/>
             <w:vAlign w:val="center"/>
             <w:hideMark/>
           </w:tcPr>
@@ -7650,7 +7650,7 @@
               <w:bottom w:val="single" w:sz="4" w:space="0" w:color="auto"/>
               <w:right w:val="single" w:sz="4" w:space="0" w:color="auto"/>
             </w:tcBorders>
-            <w:shd w:val="clear" w:color="000000" w:fill="92D050"/>
+            <w:shd w:val="clear" w:color="000000" w:fill="FFFF00"/>
             <w:vAlign w:val="center"/>
             <w:hideMark/>
           </w:tcPr>
@@ -7689,7 +7689,7 @@
               <w:bottom w:val="single" w:sz="4" w:space="0" w:color="auto"/>
               <w:right w:val="single" w:sz="4" w:space="0" w:color="auto"/>
             </w:tcBorders>
-            <w:shd w:val="clear" w:color="000000" w:fill="92D050"/>
+            <w:shd w:val="clear" w:color="000000" w:fill="FFFF00"/>
             <w:noWrap/>
             <w:vAlign w:val="center"/>
             <w:hideMark/>
@@ -7721,7 +7721,7 @@
               <w:bottom w:val="single" w:sz="4" w:space="0" w:color="auto"/>
               <w:right w:val="single" w:sz="4" w:space="0" w:color="auto"/>
             </w:tcBorders>
-            <w:shd w:val="clear" w:color="000000" w:fill="92D050"/>
+            <w:shd w:val="clear" w:color="000000" w:fill="FFFF00"/>
             <w:noWrap/>
             <w:vAlign w:val="center"/>
             <w:hideMark/>
@@ -7747,58 +7747,192 @@
     </w:tbl>
     <w:p/>
     <w:p/>
-    <w:p/>
-    <w:p>
-      <w:bookmarkStart w:id="0" w:name="_GoBack"/>
-      <w:bookmarkEnd w:id="0"/>
-    </w:p>
-    <w:p/>
-    <w:p>
-      <w:pPr>
-        <w:pStyle w:val="Heading1"/>
-        <w:rPr>
-          <w:rFonts w:ascii="Arial" w:hAnsi="Arial" w:cs="Arial"/>
-        </w:rPr>
-      </w:pPr>
-      <w:r>
-        <w:rPr>
-          <w:rFonts w:ascii="Arial" w:hAnsi="Arial" w:cs="Arial"/>
-        </w:rPr>
-        <w:t xml:space="preserve">Evaluation Metrics using Confusion Matrix </w:t>
-      </w:r>
-    </w:p>
-    <w:p>
-      <w:pPr>
-        <w:pStyle w:val="Heading2"/>
-        <w:rPr>
-          <w:rFonts w:ascii="Arial" w:hAnsi="Arial" w:cs="Arial"/>
-        </w:rPr>
-      </w:pPr>
-      <w:r>
-        <w:rPr>
-          <w:rFonts w:ascii="Arial" w:hAnsi="Arial" w:cs="Arial"/>
-        </w:rPr>
-        <w:t>Accuracy</w:t>
-      </w:r>
-    </w:p>
-    <w:p>
-      <w:pPr>
-        <w:pStyle w:val="NormalWeb"/>
-        <w:ind w:left="720"/>
-        <w:rPr>
-          <w:rFonts w:ascii="Arial" w:hAnsi="Arial" w:cs="Arial"/>
-        </w:rPr>
-      </w:pPr>
-      <w:r>
-        <w:rPr>
-          <w:rFonts w:ascii="Arial" w:hAnsi="Arial" w:cs="Arial"/>
+    <w:p>
+      <w:proofErr w:type="gramStart"/>
+      <w:r>
+        <w:rPr>
+          <w:highlight w:val="yellow"/>
+        </w:rPr>
+        <w:t>Algorithm :</w:t>
+      </w:r>
+      <w:proofErr w:type="gramEnd"/>
+      <w:r>
+        <w:rPr>
+          <w:highlight w:val="yellow"/>
+        </w:rPr>
+        <w:t xml:space="preserve"> Naïve </w:t>
+      </w:r>
+      <w:proofErr w:type="spellStart"/>
+      <w:r>
+        <w:rPr>
+          <w:highlight w:val="yellow"/>
+        </w:rPr>
+        <w:t>bayes</w:t>
+      </w:r>
+      <w:proofErr w:type="spellEnd"/>
+      <w:r>
+        <w:rPr>
+          <w:highlight w:val="yellow"/>
+        </w:rPr>
+        <w:t xml:space="preserve"> - </w:t>
+      </w:r>
+      <w:proofErr w:type="spellStart"/>
+      <w:r>
+        <w:rPr>
+          <w:highlight w:val="yellow"/>
+        </w:rPr>
+        <w:t>GaussianNB</w:t>
+      </w:r>
+      <w:proofErr w:type="spellEnd"/>
+    </w:p>
+    <w:p>
+      <w:r>
+        <w:t>Accuracy (overall p</w:t>
+      </w:r>
+      <w:r>
+        <w:t>erformance of the model</w:t>
+      </w:r>
+      <w:proofErr w:type="gramStart"/>
+      <w:r>
+        <w:t>)  =</w:t>
+      </w:r>
+      <w:proofErr w:type="gramEnd"/>
+      <w:r>
+        <w:t xml:space="preserve"> 0.89</w:t>
+      </w:r>
+    </w:p>
+    <w:p>
+      <w:proofErr w:type="gramStart"/>
+      <w:r>
+        <w:t>overall</w:t>
+      </w:r>
+      <w:proofErr w:type="gramEnd"/>
+      <w:r>
+        <w:t xml:space="preserve"> metrics performance (precision,recall,f1-score) = good </w:t>
+      </w:r>
+    </w:p>
+    <w:p>
+      <w:pPr>
+        <w:rPr>
+          <w:b/>
+        </w:rPr>
+      </w:pPr>
+      <w:r>
+        <w:t>Result</w:t>
+      </w:r>
+      <w:r>
+        <w:rPr>
+          <w:b/>
+        </w:rPr>
+        <w:t xml:space="preserve">: good model </w:t>
+      </w:r>
+      <w:r>
+        <w:rPr>
+          <w:b/>
+        </w:rPr>
+        <w:t>but</w:t>
+      </w:r>
+      <w:r>
+        <w:rPr>
+          <w:b/>
+        </w:rPr>
+        <w:t xml:space="preserve"> the </w:t>
+      </w:r>
+      <w:proofErr w:type="spellStart"/>
+      <w:r>
+        <w:rPr>
+          <w:b/>
+        </w:rPr>
+        <w:t>Randomforestclassifier</w:t>
+      </w:r>
+      <w:proofErr w:type="spellEnd"/>
+      <w:r>
+        <w:rPr>
+          <w:b/>
+        </w:rPr>
+        <w:t xml:space="preserve"> model performance (0.91</w:t>
+      </w:r>
+      <w:r>
+        <w:rPr>
+          <w:b/>
+        </w:rPr>
+        <w:t>)</w:t>
+      </w:r>
+      <w:r>
+        <w:rPr>
+          <w:b/>
+        </w:rPr>
+        <w:t xml:space="preserve"> for the problem statement (social network ad)</w:t>
+      </w:r>
+    </w:p>
+    <w:p>
+      <w:pPr>
+        <w:rPr>
+          <w:b/>
+        </w:rPr>
+      </w:pPr>
+    </w:p>
+    <w:p>
+      <w:pPr>
+        <w:rPr>
+          <w:color w:val="00B050"/>
+          <w:sz w:val="32"/>
+        </w:rPr>
+      </w:pPr>
+      <w:r>
+        <w:rPr>
+          <w:b/>
+          <w:color w:val="00B050"/>
+          <w:sz w:val="32"/>
+        </w:rPr>
+        <w:t xml:space="preserve">Best Model for social network ad problem is </w:t>
+      </w:r>
+      <w:r>
+        <w:rPr>
+          <w:b/>
+          <w:i/>
+          <w:color w:val="00B050"/>
+          <w:sz w:val="32"/>
+          <w:u w:val="single"/>
+        </w:rPr>
+        <w:t>Random forest classifier</w:t>
+      </w:r>
+      <w:r>
+        <w:rPr>
+          <w:b/>
+          <w:color w:val="00B050"/>
+          <w:sz w:val="32"/>
+        </w:rPr>
+        <w:t xml:space="preserve"> with accuracy =&gt; </w:t>
+      </w:r>
+      <w:r>
+        <w:rPr>
+          <w:b/>
+          <w:color w:val="00B050"/>
+          <w:sz w:val="32"/>
+        </w:rPr>
+        <w:t>0.91</w:t>
+      </w:r>
+    </w:p>
+    <w:p>
+      <w:pPr>
+        <w:rPr>
+          <w:color w:val="00B050"/>
+          <w:sz w:val="32"/>
+        </w:rPr>
+      </w:pPr>
+      <w:r>
+        <w:rPr>
           <w:noProof/>
-        </w:rPr>
+          <w:color w:val="00B050"/>
+          <w:sz w:val="32"/>
+        </w:rPr>
+        <w:lastRenderedPageBreak/>
         <w:drawing>
-          <wp:inline distT="0" distB="0" distL="0" distR="0" wp14:anchorId="1733733B" wp14:editId="4431D3D2">
-            <wp:extent cx="2210108" cy="924054"/>
-            <wp:effectExtent l="0" t="0" r="0" b="9525"/>
-            <wp:docPr id="4" name="Picture 4"/>
+          <wp:inline distT="0" distB="0" distL="0" distR="0" wp14:anchorId="256E9268">
+            <wp:extent cx="2828925" cy="4210050"/>
+            <wp:effectExtent l="0" t="0" r="9525" b="0"/>
+            <wp:docPr id="18" name="Picture 18"/>
             <wp:cNvGraphicFramePr>
               <a:graphicFrameLocks xmlns:a="http://schemas.openxmlformats.org/drawingml/2006/main" noChangeAspect="1"/>
             </wp:cNvGraphicFramePr>
@@ -7806,23 +7940,33 @@
               <a:graphicData uri="http://schemas.openxmlformats.org/drawingml/2006/picture">
                 <pic:pic xmlns:pic="http://schemas.openxmlformats.org/drawingml/2006/picture">
                   <pic:nvPicPr>
-                    <pic:cNvPr id="1" name=""/>
-                    <pic:cNvPicPr/>
+                    <pic:cNvPr id="0" name="Picture 2"/>
+                    <pic:cNvPicPr>
+                      <a:picLocks noChangeAspect="1" noChangeArrowheads="1"/>
+                    </pic:cNvPicPr>
                   </pic:nvPicPr>
                   <pic:blipFill>
-                    <a:blip r:embed="rId22"/>
+                    <a:blip r:embed="rId22">
+                      <a:extLst>
+                        <a:ext uri="{28A0092B-C50C-407E-A947-70E740481C1C}">
+                          <a14:useLocalDpi xmlns:a14="http://schemas.microsoft.com/office/drawing/2010/main" val="0"/>
+                        </a:ext>
+                      </a:extLst>
+                    </a:blip>
+                    <a:srcRect/>
                     <a:stretch>
                       <a:fillRect/>
                     </a:stretch>
                   </pic:blipFill>
-                  <pic:spPr>
+                  <pic:spPr bwMode="auto">
                     <a:xfrm>
                       <a:off x="0" y="0"/>
-                      <a:ext cx="2210108" cy="924054"/>
+                      <a:ext cx="2828925" cy="4210050"/>
                     </a:xfrm>
                     <a:prstGeom prst="rect">
                       <a:avLst/>
                     </a:prstGeom>
+                    <a:noFill/>
                   </pic:spPr>
                 </pic:pic>
               </a:graphicData>
@@ -7832,21 +7976,134 @@
       </w:r>
       <w:r>
         <w:rPr>
-          <w:rFonts w:ascii="Arial" w:hAnsi="Arial" w:cs="Arial"/>
           <w:noProof/>
         </w:rPr>
-        <w:t xml:space="preserve"> </w:t>
-      </w:r>
+        <mc:AlternateContent>
+          <mc:Choice Requires="wps">
+            <w:drawing>
+              <wp:inline distT="0" distB="0" distL="0" distR="0">
+                <wp:extent cx="304800" cy="304800"/>
+                <wp:effectExtent l="0" t="0" r="0" b="0"/>
+                <wp:docPr id="17" name="Rectangle 17" descr="blob:https://web.whatsapp.com/6e7dcaeb-cd8f-4305-be01-53f5781acb18"/>
+                <wp:cNvGraphicFramePr>
+                  <a:graphicFrameLocks xmlns:a="http://schemas.openxmlformats.org/drawingml/2006/main" noChangeAspect="1"/>
+                </wp:cNvGraphicFramePr>
+                <a:graphic xmlns:a="http://schemas.openxmlformats.org/drawingml/2006/main">
+                  <a:graphicData uri="http://schemas.microsoft.com/office/word/2010/wordprocessingShape">
+                    <wps:wsp>
+                      <wps:cNvSpPr>
+                        <a:spLocks noChangeAspect="1" noChangeArrowheads="1"/>
+                      </wps:cNvSpPr>
+                      <wps:spPr bwMode="auto">
+                        <a:xfrm>
+                          <a:off x="0" y="0"/>
+                          <a:ext cx="304800" cy="304800"/>
+                        </a:xfrm>
+                        <a:prstGeom prst="rect">
+                          <a:avLst/>
+                        </a:prstGeom>
+                        <a:noFill/>
+                        <a:ln>
+                          <a:noFill/>
+                        </a:ln>
+                        <a:extLst>
+                          <a:ext uri="{909E8E84-426E-40DD-AFC4-6F175D3DCCD1}">
+                            <a14:hiddenFill xmlns:a14="http://schemas.microsoft.com/office/drawing/2010/main">
+                              <a:solidFill>
+                                <a:srgbClr val="FFFFFF"/>
+                              </a:solidFill>
+                            </a14:hiddenFill>
+                          </a:ext>
+                          <a:ext uri="{91240B29-F687-4F45-9708-019B960494DF}">
+                            <a14:hiddenLine xmlns:a14="http://schemas.microsoft.com/office/drawing/2010/main" w="9525">
+                              <a:solidFill>
+                                <a:srgbClr val="000000"/>
+                              </a:solidFill>
+                              <a:miter lim="800000"/>
+                              <a:headEnd/>
+                              <a:tailEnd/>
+                            </a14:hiddenLine>
+                          </a:ext>
+                        </a:extLst>
+                      </wps:spPr>
+                      <wps:bodyPr rot="0" vert="horz" wrap="square" lIns="91440" tIns="45720" rIns="91440" bIns="45720" anchor="t" anchorCtr="0" upright="1">
+                        <a:noAutofit/>
+                      </wps:bodyPr>
+                    </wps:wsp>
+                  </a:graphicData>
+                </a:graphic>
+              </wp:inline>
+            </w:drawing>
+          </mc:Choice>
+          <mc:Fallback>
+            <w:pict>
+              <v:rect w14:anchorId="5F57A897" id="Rectangle 17" o:spid="_x0000_s1026" alt="blob:https://web.whatsapp.com/6e7dcaeb-cd8f-4305-be01-53f5781acb18" style="width:24pt;height:24pt;visibility:visible;mso-wrap-style:square;mso-left-percent:-10001;mso-top-percent:-10001;mso-position-horizontal:absolute;mso-position-horizontal-relative:char;mso-position-vertical:absolute;mso-position-vertical-relative:line;mso-left-percent:-10001;mso-top-percent:-10001;v-text-anchor:top" o:gfxdata="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" filled="f" stroked="f">
+                <o:lock v:ext="edit" aspectratio="t"/>
+                <w10:anchorlock/>
+              </v:rect>
+            </w:pict>
+          </mc:Fallback>
+        </mc:AlternateContent>
+      </w:r>
+      <w:r>
+        <w:rPr>
+          <w:color w:val="00B050"/>
+          <w:sz w:val="32"/>
+        </w:rPr>
+        <w:t>s</w:t>
+      </w:r>
+      <w:bookmarkStart w:id="0" w:name="_GoBack"/>
+      <w:bookmarkEnd w:id="0"/>
+    </w:p>
+    <w:p/>
+    <w:p/>
+    <w:p/>
+    <w:p>
+      <w:pPr>
+        <w:pStyle w:val="Heading1"/>
+        <w:rPr>
+          <w:rFonts w:ascii="Arial" w:hAnsi="Arial" w:cs="Arial"/>
+        </w:rPr>
+      </w:pPr>
+      <w:r>
+        <w:rPr>
+          <w:rFonts w:ascii="Arial" w:hAnsi="Arial" w:cs="Arial"/>
+        </w:rPr>
+        <w:t xml:space="preserve">Evaluation Metrics using Confusion Matrix </w:t>
+      </w:r>
+    </w:p>
+    <w:p>
+      <w:pPr>
+        <w:pStyle w:val="Heading2"/>
+        <w:rPr>
+          <w:rFonts w:ascii="Arial" w:hAnsi="Arial" w:cs="Arial"/>
+        </w:rPr>
+      </w:pPr>
+      <w:r>
+        <w:rPr>
+          <w:rFonts w:ascii="Arial" w:hAnsi="Arial" w:cs="Arial"/>
+        </w:rPr>
+        <w:t>Accuracy</w:t>
+      </w:r>
+    </w:p>
+    <w:p>
+      <w:pPr>
+        <w:pStyle w:val="NormalWeb"/>
+        <w:ind w:left="720"/>
+        <w:rPr>
+          <w:rFonts w:ascii="Arial" w:hAnsi="Arial" w:cs="Arial"/>
+        </w:rPr>
+      </w:pPr>
       <w:r>
         <w:rPr>
           <w:rFonts w:ascii="Arial" w:hAnsi="Arial" w:cs="Arial"/>
           <w:noProof/>
         </w:rPr>
         <w:drawing>
-          <wp:inline distT="0" distB="0" distL="0" distR="0" wp14:anchorId="7AED6BC4" wp14:editId="4A09E84C">
-            <wp:extent cx="2136577" cy="923925"/>
-            <wp:effectExtent l="0" t="0" r="0" b="0"/>
-            <wp:docPr id="5" name="Picture 5"/>
+          <wp:inline distT="0" distB="0" distL="0" distR="0" wp14:anchorId="1733733B" wp14:editId="4431D3D2">
+            <wp:extent cx="2210108" cy="924054"/>
+            <wp:effectExtent l="0" t="0" r="0" b="9525"/>
+            <wp:docPr id="4" name="Picture 4"/>
             <wp:cNvGraphicFramePr>
               <a:graphicFrameLocks xmlns:a="http://schemas.openxmlformats.org/drawingml/2006/main" noChangeAspect="1"/>
             </wp:cNvGraphicFramePr>
@@ -7866,7 +8123,7 @@
                   <pic:spPr>
                     <a:xfrm>
                       <a:off x="0" y="0"/>
-                      <a:ext cx="2137313" cy="924243"/>
+                      <a:ext cx="2210108" cy="924054"/>
                     </a:xfrm>
                     <a:prstGeom prst="rect">
                       <a:avLst/>
@@ -7878,181 +8135,23 @@
           </wp:inline>
         </w:drawing>
       </w:r>
-    </w:p>
-    <w:p>
-      <w:pPr>
-        <w:pStyle w:val="Heading3"/>
-        <w:rPr>
-          <w:rFonts w:ascii="Arial" w:hAnsi="Arial" w:cs="Arial"/>
-        </w:rPr>
-      </w:pPr>
-      <w:r>
-        <w:rPr>
-          <w:rFonts w:ascii="Arial" w:hAnsi="Arial" w:cs="Arial"/>
-        </w:rPr>
-        <w:t xml:space="preserve">Accuracy </w:t>
-      </w:r>
-      <w:r>
-        <w:rPr>
-          <w:rFonts w:ascii="Arial" w:hAnsi="Arial" w:cs="Arial"/>
-        </w:rPr>
-        <w:t xml:space="preserve">Scenarios: </w:t>
-      </w:r>
-    </w:p>
-    <w:p>
-      <w:pPr>
-        <w:pStyle w:val="ListParagraph"/>
-        <w:numPr>
-          <w:ilvl w:val="0"/>
-          <w:numId w:val="4"/>
-        </w:numPr>
-        <w:rPr>
-          <w:rFonts w:ascii="Arial" w:hAnsi="Arial" w:cs="Arial"/>
-        </w:rPr>
-      </w:pPr>
-      <w:r>
-        <w:rPr>
-          <w:rFonts w:ascii="Arial" w:hAnsi="Arial" w:cs="Arial"/>
-        </w:rPr>
-        <w:t>Overall performance of the model?</w:t>
-      </w:r>
-    </w:p>
-    <w:p>
-      <w:pPr>
-        <w:pStyle w:val="ListParagraph"/>
-        <w:numPr>
-          <w:ilvl w:val="0"/>
-          <w:numId w:val="4"/>
-        </w:numPr>
-        <w:rPr>
-          <w:rFonts w:ascii="Arial" w:hAnsi="Arial" w:cs="Arial"/>
-        </w:rPr>
-      </w:pPr>
-      <w:r>
-        <w:rPr>
-          <w:rFonts w:ascii="Arial" w:hAnsi="Arial" w:cs="Arial"/>
-        </w:rPr>
-        <w:t>What is the Percentage of correct classification of both the classes?</w:t>
-      </w:r>
-    </w:p>
-    <w:p>
-      <w:pPr>
-        <w:pStyle w:val="ListParagraph"/>
-        <w:numPr>
-          <w:ilvl w:val="0"/>
-          <w:numId w:val="4"/>
-        </w:numPr>
-        <w:rPr>
-          <w:rFonts w:ascii="Arial" w:hAnsi="Arial" w:cs="Arial"/>
-        </w:rPr>
-      </w:pPr>
-      <w:r>
-        <w:rPr>
-          <w:rFonts w:ascii="Arial" w:hAnsi="Arial" w:cs="Arial"/>
-        </w:rPr>
-        <w:t>Overall how many predictions were correct?</w:t>
-      </w:r>
-    </w:p>
-    <w:p>
-      <w:pPr>
-        <w:pStyle w:val="Heading3"/>
-        <w:rPr>
-          <w:rFonts w:ascii="Arial" w:hAnsi="Arial" w:cs="Arial"/>
-        </w:rPr>
-      </w:pPr>
-      <w:r>
-        <w:rPr>
-          <w:rFonts w:ascii="Arial" w:hAnsi="Arial" w:cs="Arial"/>
-        </w:rPr>
-        <w:lastRenderedPageBreak/>
-        <w:t>C</w:t>
-      </w:r>
-      <w:r>
-        <w:rPr>
-          <w:rFonts w:ascii="Arial" w:hAnsi="Arial" w:cs="Arial"/>
-        </w:rPr>
-        <w:t>alculation of Random Forest classifier:</w:t>
-      </w:r>
-    </w:p>
-    <w:p>
-      <w:pPr>
-        <w:rPr>
-          <w:rFonts w:ascii="Arial" w:hAnsi="Arial" w:cs="Arial"/>
-        </w:rPr>
-      </w:pPr>
-      <w:r>
-        <w:rPr>
-          <w:rFonts w:ascii="Arial" w:hAnsi="Arial" w:cs="Arial"/>
-        </w:rPr>
-        <w:t xml:space="preserve">Accuracy = (73+36) / (73+36+5+6) </w:t>
-      </w:r>
-    </w:p>
-    <w:p>
-      <w:pPr>
-        <w:rPr>
-          <w:rFonts w:ascii="Arial" w:hAnsi="Arial" w:cs="Arial"/>
-        </w:rPr>
-      </w:pPr>
-      <w:r>
-        <w:rPr>
-          <w:rFonts w:ascii="Arial" w:hAnsi="Arial" w:cs="Arial"/>
-        </w:rPr>
-        <w:tab/>
-        <w:t>=109/120</w:t>
-      </w:r>
-    </w:p>
-    <w:p>
-      <w:pPr>
-        <w:rPr>
-          <w:rFonts w:ascii="Arial" w:hAnsi="Arial" w:cs="Arial"/>
-        </w:rPr>
-      </w:pPr>
-      <w:r>
-        <w:rPr>
-          <w:rFonts w:ascii="Arial" w:hAnsi="Arial" w:cs="Arial"/>
-        </w:rPr>
-        <w:tab/>
-        <w:t>=0.90833 ~ 0.91</w:t>
-      </w:r>
-    </w:p>
-    <w:p>
-      <w:pPr>
-        <w:rPr>
-          <w:rFonts w:ascii="Arial" w:hAnsi="Arial" w:cs="Arial"/>
-        </w:rPr>
-      </w:pPr>
-    </w:p>
-    <w:p>
-      <w:pPr>
-        <w:pStyle w:val="Heading2"/>
-        <w:rPr>
-          <w:rFonts w:ascii="Arial" w:hAnsi="Arial" w:cs="Arial"/>
-        </w:rPr>
-      </w:pPr>
-      <w:r>
-        <w:rPr>
-          <w:rFonts w:ascii="Arial" w:hAnsi="Arial" w:cs="Arial"/>
-        </w:rPr>
-        <w:t>Recall</w:t>
-      </w:r>
-    </w:p>
-    <w:p>
-      <w:pPr>
-        <w:jc w:val="center"/>
-        <w:rPr>
-          <w:rFonts w:ascii="Arial" w:hAnsi="Arial" w:cs="Arial"/>
-        </w:rPr>
-      </w:pPr>
       <w:r>
         <w:rPr>
           <w:rFonts w:ascii="Arial" w:hAnsi="Arial" w:cs="Arial"/>
           <w:noProof/>
         </w:rPr>
+        <w:t xml:space="preserve"> </w:t>
+      </w:r>
+      <w:r>
+        <w:rPr>
+          <w:rFonts w:ascii="Arial" w:hAnsi="Arial" w:cs="Arial"/>
+          <w:noProof/>
+        </w:rPr>
         <w:drawing>
-          <wp:inline distT="0" distB="0" distL="0" distR="0" wp14:anchorId="1357972A" wp14:editId="48B6EE05">
-            <wp:extent cx="4467849" cy="676369"/>
-            <wp:effectExtent l="0" t="0" r="9525" b="9525"/>
-            <wp:docPr id="9" name="Picture 9"/>
+          <wp:inline distT="0" distB="0" distL="0" distR="0" wp14:anchorId="7AED6BC4" wp14:editId="4A09E84C">
+            <wp:extent cx="2136577" cy="923925"/>
+            <wp:effectExtent l="0" t="0" r="0" b="0"/>
+            <wp:docPr id="5" name="Picture 5"/>
             <wp:cNvGraphicFramePr>
               <a:graphicFrameLocks xmlns:a="http://schemas.openxmlformats.org/drawingml/2006/main" noChangeAspect="1"/>
             </wp:cNvGraphicFramePr>
@@ -8072,7 +8171,7 @@
                   <pic:spPr>
                     <a:xfrm>
                       <a:off x="0" y="0"/>
-                      <a:ext cx="4467849" cy="676369"/>
+                      <a:ext cx="2137313" cy="924243"/>
                     </a:xfrm>
                     <a:prstGeom prst="rect">
                       <a:avLst/>
@@ -8096,7 +8195,7 @@
         <w:rPr>
           <w:rFonts w:ascii="Arial" w:hAnsi="Arial" w:cs="Arial"/>
         </w:rPr>
-        <w:t xml:space="preserve">Recall </w:t>
+        <w:t xml:space="preserve">Accuracy </w:t>
       </w:r>
       <w:r>
         <w:rPr>
@@ -8120,25 +8219,7 @@
         <w:rPr>
           <w:rFonts w:ascii="Arial" w:hAnsi="Arial" w:cs="Arial"/>
         </w:rPr>
-        <w:t>Percentage of correctly classified</w:t>
-      </w:r>
-      <w:r>
-        <w:rPr>
-          <w:rFonts w:ascii="Arial" w:hAnsi="Arial" w:cs="Arial"/>
-        </w:rPr>
-        <w:t xml:space="preserve"> </w:t>
-      </w:r>
-      <w:r>
-        <w:rPr>
-          <w:rFonts w:ascii="Arial" w:hAnsi="Arial" w:cs="Arial"/>
-        </w:rPr>
-        <w:t>of a specific class</w:t>
-      </w:r>
-      <w:r>
-        <w:rPr>
-          <w:rFonts w:ascii="Arial" w:hAnsi="Arial" w:cs="Arial"/>
-        </w:rPr>
-        <w:t>?</w:t>
+        <w:t>Overall performance of the model?</w:t>
       </w:r>
     </w:p>
     <w:p>
@@ -8156,7 +8237,7 @@
         <w:rPr>
           <w:rFonts w:ascii="Arial" w:hAnsi="Arial" w:cs="Arial"/>
         </w:rPr>
-        <w:t>How many actual positives did I find?</w:t>
+        <w:t>What is the Percentage of correct classification of both the classes?</w:t>
       </w:r>
     </w:p>
     <w:p>
@@ -8174,13 +8255,7 @@
         <w:rPr>
           <w:rFonts w:ascii="Arial" w:hAnsi="Arial" w:cs="Arial"/>
         </w:rPr>
-        <w:t>Of all actual users for a specific class</w:t>
-      </w:r>
-      <w:r>
-        <w:rPr>
-          <w:rFonts w:ascii="Arial" w:hAnsi="Arial" w:cs="Arial"/>
-        </w:rPr>
-        <w:t>, how many did the model correctly identified?</w:t>
+        <w:t>Overall how many predictions were correct?</w:t>
       </w:r>
     </w:p>
     <w:p>
@@ -8194,20 +8269,27 @@
         <w:rPr>
           <w:rFonts w:ascii="Arial" w:hAnsi="Arial" w:cs="Arial"/>
         </w:rPr>
-        <w:t>Calculation of Random Forest classifier:</w:t>
-      </w:r>
-    </w:p>
-    <w:p>
-      <w:pPr>
-        <w:rPr>
-          <w:rFonts w:ascii="Arial" w:hAnsi="Arial" w:cs="Arial"/>
-        </w:rPr>
-      </w:pPr>
-      <w:r>
-        <w:rPr>
-          <w:rFonts w:ascii="Arial" w:hAnsi="Arial" w:cs="Arial"/>
-        </w:rPr>
-        <w:t>Recall (class 0) = 73 / (73+6)</w:t>
+        <w:lastRenderedPageBreak/>
+        <w:t>C</w:t>
+      </w:r>
+      <w:r>
+        <w:rPr>
+          <w:rFonts w:ascii="Arial" w:hAnsi="Arial" w:cs="Arial"/>
+        </w:rPr>
+        <w:t>alculation of Random Forest classifier:</w:t>
+      </w:r>
+    </w:p>
+    <w:p>
+      <w:pPr>
+        <w:rPr>
+          <w:rFonts w:ascii="Arial" w:hAnsi="Arial" w:cs="Arial"/>
+        </w:rPr>
+      </w:pPr>
+      <w:r>
+        <w:rPr>
+          <w:rFonts w:ascii="Arial" w:hAnsi="Arial" w:cs="Arial"/>
+        </w:rPr>
+        <w:t xml:space="preserve">Accuracy = (73+36) / (73+36+5+6) </w:t>
       </w:r>
     </w:p>
     <w:p>
@@ -8221,7 +8303,21 @@
           <w:rFonts w:ascii="Arial" w:hAnsi="Arial" w:cs="Arial"/>
         </w:rPr>
         <w:tab/>
-        <w:t>= 73/79 = 0.92</w:t>
+        <w:t>=109/120</w:t>
+      </w:r>
+    </w:p>
+    <w:p>
+      <w:pPr>
+        <w:rPr>
+          <w:rFonts w:ascii="Arial" w:hAnsi="Arial" w:cs="Arial"/>
+        </w:rPr>
+      </w:pPr>
+      <w:r>
+        <w:rPr>
+          <w:rFonts w:ascii="Arial" w:hAnsi="Arial" w:cs="Arial"/>
+        </w:rPr>
+        <w:tab/>
+        <w:t>=0.90833 ~ 0.91</w:t>
       </w:r>
     </w:p>
     <w:p>
@@ -8242,7 +8338,7 @@
         <w:rPr>
           <w:rFonts w:ascii="Arial" w:hAnsi="Arial" w:cs="Arial"/>
         </w:rPr>
-        <w:t>Precision</w:t>
+        <w:t>Recall</w:t>
       </w:r>
     </w:p>
     <w:p>
@@ -8258,10 +8354,10 @@
           <w:noProof/>
         </w:rPr>
         <w:drawing>
-          <wp:inline distT="0" distB="0" distL="0" distR="0" wp14:anchorId="7AC6B71C" wp14:editId="0700CA3E">
-            <wp:extent cx="2257740" cy="876422"/>
-            <wp:effectExtent l="0" t="0" r="9525" b="0"/>
-            <wp:docPr id="10" name="Picture 10"/>
+          <wp:inline distT="0" distB="0" distL="0" distR="0" wp14:anchorId="1357972A" wp14:editId="48B6EE05">
+            <wp:extent cx="4467849" cy="676369"/>
+            <wp:effectExtent l="0" t="0" r="9525" b="9525"/>
+            <wp:docPr id="9" name="Picture 9"/>
             <wp:cNvGraphicFramePr>
               <a:graphicFrameLocks xmlns:a="http://schemas.openxmlformats.org/drawingml/2006/main" noChangeAspect="1"/>
             </wp:cNvGraphicFramePr>
@@ -8281,6 +8377,215 @@
                   <pic:spPr>
                     <a:xfrm>
                       <a:off x="0" y="0"/>
+                      <a:ext cx="4467849" cy="676369"/>
+                    </a:xfrm>
+                    <a:prstGeom prst="rect">
+                      <a:avLst/>
+                    </a:prstGeom>
+                  </pic:spPr>
+                </pic:pic>
+              </a:graphicData>
+            </a:graphic>
+          </wp:inline>
+        </w:drawing>
+      </w:r>
+    </w:p>
+    <w:p>
+      <w:pPr>
+        <w:pStyle w:val="Heading3"/>
+        <w:rPr>
+          <w:rFonts w:ascii="Arial" w:hAnsi="Arial" w:cs="Arial"/>
+        </w:rPr>
+      </w:pPr>
+      <w:r>
+        <w:rPr>
+          <w:rFonts w:ascii="Arial" w:hAnsi="Arial" w:cs="Arial"/>
+        </w:rPr>
+        <w:t xml:space="preserve">Recall </w:t>
+      </w:r>
+      <w:r>
+        <w:rPr>
+          <w:rFonts w:ascii="Arial" w:hAnsi="Arial" w:cs="Arial"/>
+        </w:rPr>
+        <w:t xml:space="preserve">Scenarios: </w:t>
+      </w:r>
+    </w:p>
+    <w:p>
+      <w:pPr>
+        <w:pStyle w:val="ListParagraph"/>
+        <w:numPr>
+          <w:ilvl w:val="0"/>
+          <w:numId w:val="4"/>
+        </w:numPr>
+        <w:rPr>
+          <w:rFonts w:ascii="Arial" w:hAnsi="Arial" w:cs="Arial"/>
+        </w:rPr>
+      </w:pPr>
+      <w:r>
+        <w:rPr>
+          <w:rFonts w:ascii="Arial" w:hAnsi="Arial" w:cs="Arial"/>
+        </w:rPr>
+        <w:t>Percentage of correctly classified</w:t>
+      </w:r>
+      <w:r>
+        <w:rPr>
+          <w:rFonts w:ascii="Arial" w:hAnsi="Arial" w:cs="Arial"/>
+        </w:rPr>
+        <w:t xml:space="preserve"> </w:t>
+      </w:r>
+      <w:r>
+        <w:rPr>
+          <w:rFonts w:ascii="Arial" w:hAnsi="Arial" w:cs="Arial"/>
+        </w:rPr>
+        <w:t>of a specific class</w:t>
+      </w:r>
+      <w:r>
+        <w:rPr>
+          <w:rFonts w:ascii="Arial" w:hAnsi="Arial" w:cs="Arial"/>
+        </w:rPr>
+        <w:t>?</w:t>
+      </w:r>
+    </w:p>
+    <w:p>
+      <w:pPr>
+        <w:pStyle w:val="ListParagraph"/>
+        <w:numPr>
+          <w:ilvl w:val="0"/>
+          <w:numId w:val="4"/>
+        </w:numPr>
+        <w:rPr>
+          <w:rFonts w:ascii="Arial" w:hAnsi="Arial" w:cs="Arial"/>
+        </w:rPr>
+      </w:pPr>
+      <w:r>
+        <w:rPr>
+          <w:rFonts w:ascii="Arial" w:hAnsi="Arial" w:cs="Arial"/>
+        </w:rPr>
+        <w:t>How many actual positives did I find?</w:t>
+      </w:r>
+    </w:p>
+    <w:p>
+      <w:pPr>
+        <w:pStyle w:val="ListParagraph"/>
+        <w:numPr>
+          <w:ilvl w:val="0"/>
+          <w:numId w:val="4"/>
+        </w:numPr>
+        <w:rPr>
+          <w:rFonts w:ascii="Arial" w:hAnsi="Arial" w:cs="Arial"/>
+        </w:rPr>
+      </w:pPr>
+      <w:r>
+        <w:rPr>
+          <w:rFonts w:ascii="Arial" w:hAnsi="Arial" w:cs="Arial"/>
+        </w:rPr>
+        <w:t>Of all actual users for a specific class</w:t>
+      </w:r>
+      <w:r>
+        <w:rPr>
+          <w:rFonts w:ascii="Arial" w:hAnsi="Arial" w:cs="Arial"/>
+        </w:rPr>
+        <w:t>, how many did the model correctly identified?</w:t>
+      </w:r>
+    </w:p>
+    <w:p>
+      <w:pPr>
+        <w:pStyle w:val="Heading3"/>
+        <w:rPr>
+          <w:rFonts w:ascii="Arial" w:hAnsi="Arial" w:cs="Arial"/>
+        </w:rPr>
+      </w:pPr>
+      <w:r>
+        <w:rPr>
+          <w:rFonts w:ascii="Arial" w:hAnsi="Arial" w:cs="Arial"/>
+        </w:rPr>
+        <w:t>Calculation of Random Forest classifier:</w:t>
+      </w:r>
+    </w:p>
+    <w:p>
+      <w:pPr>
+        <w:rPr>
+          <w:rFonts w:ascii="Arial" w:hAnsi="Arial" w:cs="Arial"/>
+        </w:rPr>
+      </w:pPr>
+      <w:r>
+        <w:rPr>
+          <w:rFonts w:ascii="Arial" w:hAnsi="Arial" w:cs="Arial"/>
+        </w:rPr>
+        <w:t>Recall (class 0) = 73 / (73+6)</w:t>
+      </w:r>
+    </w:p>
+    <w:p>
+      <w:pPr>
+        <w:rPr>
+          <w:rFonts w:ascii="Arial" w:hAnsi="Arial" w:cs="Arial"/>
+        </w:rPr>
+      </w:pPr>
+      <w:r>
+        <w:rPr>
+          <w:rFonts w:ascii="Arial" w:hAnsi="Arial" w:cs="Arial"/>
+        </w:rPr>
+        <w:tab/>
+        <w:t>= 73/79 = 0.92</w:t>
+      </w:r>
+    </w:p>
+    <w:p>
+      <w:pPr>
+        <w:rPr>
+          <w:rFonts w:ascii="Arial" w:hAnsi="Arial" w:cs="Arial"/>
+        </w:rPr>
+      </w:pPr>
+    </w:p>
+    <w:p>
+      <w:pPr>
+        <w:pStyle w:val="Heading2"/>
+        <w:rPr>
+          <w:rFonts w:ascii="Arial" w:hAnsi="Arial" w:cs="Arial"/>
+        </w:rPr>
+      </w:pPr>
+      <w:r>
+        <w:rPr>
+          <w:rFonts w:ascii="Arial" w:hAnsi="Arial" w:cs="Arial"/>
+        </w:rPr>
+        <w:t>Precision</w:t>
+      </w:r>
+    </w:p>
+    <w:p>
+      <w:pPr>
+        <w:jc w:val="center"/>
+        <w:rPr>
+          <w:rFonts w:ascii="Arial" w:hAnsi="Arial" w:cs="Arial"/>
+        </w:rPr>
+      </w:pPr>
+      <w:r>
+        <w:rPr>
+          <w:rFonts w:ascii="Arial" w:hAnsi="Arial" w:cs="Arial"/>
+          <w:noProof/>
+        </w:rPr>
+        <w:drawing>
+          <wp:inline distT="0" distB="0" distL="0" distR="0" wp14:anchorId="7AC6B71C" wp14:editId="0700CA3E">
+            <wp:extent cx="2257740" cy="876422"/>
+            <wp:effectExtent l="0" t="0" r="9525" b="0"/>
+            <wp:docPr id="10" name="Picture 10"/>
+            <wp:cNvGraphicFramePr>
+              <a:graphicFrameLocks xmlns:a="http://schemas.openxmlformats.org/drawingml/2006/main" noChangeAspect="1"/>
+            </wp:cNvGraphicFramePr>
+            <a:graphic xmlns:a="http://schemas.openxmlformats.org/drawingml/2006/main">
+              <a:graphicData uri="http://schemas.openxmlformats.org/drawingml/2006/picture">
+                <pic:pic xmlns:pic="http://schemas.openxmlformats.org/drawingml/2006/picture">
+                  <pic:nvPicPr>
+                    <pic:cNvPr id="1" name=""/>
+                    <pic:cNvPicPr/>
+                  </pic:nvPicPr>
+                  <pic:blipFill>
+                    <a:blip r:embed="rId26"/>
+                    <a:stretch>
+                      <a:fillRect/>
+                    </a:stretch>
+                  </pic:blipFill>
+                  <pic:spPr>
+                    <a:xfrm>
+                      <a:off x="0" y="0"/>
                       <a:ext cx="2257740" cy="876422"/>
                     </a:xfrm>
                     <a:prstGeom prst="rect">
@@ -8479,7 +8784,7 @@
                     <pic:cNvPicPr/>
                   </pic:nvPicPr>
                   <pic:blipFill>
-                    <a:blip r:embed="rId26"/>
+                    <a:blip r:embed="rId27"/>
                     <a:stretch>
                       <a:fillRect/>
                     </a:stretch>

</xml_diff>

<commit_message>
knn and svc final model deployment , documentation
</commit_message>
<xml_diff>
--- a/Social_network_ads_algorithm_Report.docx
+++ b/Social_network_ads_algorithm_Report.docx
@@ -311,21 +311,12 @@
           <w:b/>
         </w:rPr>
       </w:pPr>
-      <w:proofErr w:type="gramStart"/>
-      <w:r>
-        <w:rPr>
-          <w:rFonts w:ascii="Arial" w:hAnsi="Arial" w:cs="Arial"/>
-          <w:b/>
-        </w:rPr>
-        <w:t>Accuracy :</w:t>
-      </w:r>
-      <w:proofErr w:type="gramEnd"/>
-      <w:r>
-        <w:rPr>
-          <w:rFonts w:ascii="Arial" w:hAnsi="Arial" w:cs="Arial"/>
-          <w:b/>
-        </w:rPr>
-        <w:t xml:space="preserve"> 0.91</w:t>
+      <w:r>
+        <w:rPr>
+          <w:rFonts w:ascii="Arial" w:hAnsi="Arial" w:cs="Arial"/>
+          <w:b/>
+        </w:rPr>
+        <w:t>Accuracy : 0.91</w:t>
       </w:r>
     </w:p>
     <w:p>
@@ -366,23 +357,7 @@
           <w:rFonts w:ascii="Arial" w:hAnsi="Arial" w:cs="Arial"/>
           <w:b/>
         </w:rPr>
-        <w:t xml:space="preserve">Recall of class </w:t>
-      </w:r>
-      <w:proofErr w:type="gramStart"/>
-      <w:r>
-        <w:rPr>
-          <w:rFonts w:ascii="Arial" w:hAnsi="Arial" w:cs="Arial"/>
-          <w:b/>
-        </w:rPr>
-        <w:t>0 :</w:t>
-      </w:r>
-      <w:proofErr w:type="gramEnd"/>
-      <w:r>
-        <w:rPr>
-          <w:rFonts w:ascii="Arial" w:hAnsi="Arial" w:cs="Arial"/>
-          <w:b/>
-        </w:rPr>
-        <w:t xml:space="preserve"> 0.92</w:t>
+        <w:t>Recall of class 0 : 0.92</w:t>
       </w:r>
     </w:p>
     <w:p>
@@ -423,23 +398,7 @@
           <w:rFonts w:ascii="Arial" w:hAnsi="Arial" w:cs="Arial"/>
           <w:b/>
         </w:rPr>
-        <w:t xml:space="preserve">Recall of class </w:t>
-      </w:r>
-      <w:proofErr w:type="gramStart"/>
-      <w:r>
-        <w:rPr>
-          <w:rFonts w:ascii="Arial" w:hAnsi="Arial" w:cs="Arial"/>
-          <w:b/>
-        </w:rPr>
-        <w:t>1 :</w:t>
-      </w:r>
-      <w:proofErr w:type="gramEnd"/>
-      <w:r>
-        <w:rPr>
-          <w:rFonts w:ascii="Arial" w:hAnsi="Arial" w:cs="Arial"/>
-          <w:b/>
-        </w:rPr>
-        <w:t xml:space="preserve"> 0.88</w:t>
+        <w:t>Recall of class 1 : 0.88</w:t>
       </w:r>
     </w:p>
     <w:p>
@@ -480,23 +439,7 @@
           <w:rFonts w:ascii="Arial" w:hAnsi="Arial" w:cs="Arial"/>
           <w:b/>
         </w:rPr>
-        <w:t xml:space="preserve">Precision of class </w:t>
-      </w:r>
-      <w:proofErr w:type="gramStart"/>
-      <w:r>
-        <w:rPr>
-          <w:rFonts w:ascii="Arial" w:hAnsi="Arial" w:cs="Arial"/>
-          <w:b/>
-        </w:rPr>
-        <w:t>0 :</w:t>
-      </w:r>
-      <w:proofErr w:type="gramEnd"/>
-      <w:r>
-        <w:rPr>
-          <w:rFonts w:ascii="Arial" w:hAnsi="Arial" w:cs="Arial"/>
-          <w:b/>
-        </w:rPr>
-        <w:t xml:space="preserve"> 0.94</w:t>
+        <w:t>Precision of class 0 : 0.94</w:t>
       </w:r>
     </w:p>
     <w:p>
@@ -537,23 +480,7 @@
           <w:rFonts w:ascii="Arial" w:hAnsi="Arial" w:cs="Arial"/>
           <w:b/>
         </w:rPr>
-        <w:t xml:space="preserve">Precision of class </w:t>
-      </w:r>
-      <w:proofErr w:type="gramStart"/>
-      <w:r>
-        <w:rPr>
-          <w:rFonts w:ascii="Arial" w:hAnsi="Arial" w:cs="Arial"/>
-          <w:b/>
-        </w:rPr>
-        <w:t>1 :</w:t>
-      </w:r>
-      <w:proofErr w:type="gramEnd"/>
-      <w:r>
-        <w:rPr>
-          <w:rFonts w:ascii="Arial" w:hAnsi="Arial" w:cs="Arial"/>
-          <w:b/>
-        </w:rPr>
-        <w:t xml:space="preserve"> 0.86</w:t>
+        <w:t>Precision of class 1 : 0.86</w:t>
       </w:r>
     </w:p>
     <w:p>
@@ -594,23 +521,7 @@
           <w:rFonts w:ascii="Arial" w:hAnsi="Arial" w:cs="Arial"/>
           <w:b/>
         </w:rPr>
-        <w:t xml:space="preserve">F1 score of class </w:t>
-      </w:r>
-      <w:proofErr w:type="gramStart"/>
-      <w:r>
-        <w:rPr>
-          <w:rFonts w:ascii="Arial" w:hAnsi="Arial" w:cs="Arial"/>
-          <w:b/>
-        </w:rPr>
-        <w:t>0 :</w:t>
-      </w:r>
-      <w:proofErr w:type="gramEnd"/>
-      <w:r>
-        <w:rPr>
-          <w:rFonts w:ascii="Arial" w:hAnsi="Arial" w:cs="Arial"/>
-          <w:b/>
-        </w:rPr>
-        <w:t xml:space="preserve"> 0.93</w:t>
+        <w:t>F1 score of class 0 : 0.93</w:t>
       </w:r>
     </w:p>
     <w:p>
@@ -651,23 +562,7 @@
           <w:rFonts w:ascii="Arial" w:hAnsi="Arial" w:cs="Arial"/>
           <w:b/>
         </w:rPr>
-        <w:t xml:space="preserve">F1 score of class </w:t>
-      </w:r>
-      <w:proofErr w:type="gramStart"/>
-      <w:r>
-        <w:rPr>
-          <w:rFonts w:ascii="Arial" w:hAnsi="Arial" w:cs="Arial"/>
-          <w:b/>
-        </w:rPr>
-        <w:t>1 :</w:t>
-      </w:r>
-      <w:proofErr w:type="gramEnd"/>
-      <w:r>
-        <w:rPr>
-          <w:rFonts w:ascii="Arial" w:hAnsi="Arial" w:cs="Arial"/>
-          <w:b/>
-        </w:rPr>
-        <w:t xml:space="preserve"> 0.87</w:t>
+        <w:t>F1 score of class 1 : 0.87</w:t>
       </w:r>
     </w:p>
     <w:p>
@@ -703,21 +598,12 @@
           <w:b/>
         </w:rPr>
       </w:pPr>
-      <w:proofErr w:type="gramStart"/>
-      <w:r>
-        <w:rPr>
-          <w:rFonts w:ascii="Arial" w:hAnsi="Arial" w:cs="Arial"/>
-          <w:b/>
-        </w:rPr>
-        <w:t>macro</w:t>
-      </w:r>
-      <w:proofErr w:type="gramEnd"/>
-      <w:r>
-        <w:rPr>
-          <w:rFonts w:ascii="Arial" w:hAnsi="Arial" w:cs="Arial"/>
-          <w:b/>
-        </w:rPr>
-        <w:t xml:space="preserve"> average of precision  : 0.90</w:t>
+      <w:r>
+        <w:rPr>
+          <w:rFonts w:ascii="Arial" w:hAnsi="Arial" w:cs="Arial"/>
+          <w:b/>
+        </w:rPr>
+        <w:t>macro average of precision  : 0.90</w:t>
       </w:r>
     </w:p>
     <w:p>
@@ -753,21 +639,12 @@
           <w:b/>
         </w:rPr>
       </w:pPr>
-      <w:proofErr w:type="gramStart"/>
-      <w:r>
-        <w:rPr>
-          <w:rFonts w:ascii="Arial" w:hAnsi="Arial" w:cs="Arial"/>
-          <w:b/>
-        </w:rPr>
-        <w:t>macro</w:t>
-      </w:r>
-      <w:proofErr w:type="gramEnd"/>
-      <w:r>
-        <w:rPr>
-          <w:rFonts w:ascii="Arial" w:hAnsi="Arial" w:cs="Arial"/>
-          <w:b/>
-        </w:rPr>
-        <w:t xml:space="preserve"> average of recall : 0.90</w:t>
+      <w:r>
+        <w:rPr>
+          <w:rFonts w:ascii="Arial" w:hAnsi="Arial" w:cs="Arial"/>
+          <w:b/>
+        </w:rPr>
+        <w:t>macro average of recall : 0.90</w:t>
       </w:r>
     </w:p>
     <w:p>
@@ -803,21 +680,12 @@
           <w:b/>
         </w:rPr>
       </w:pPr>
-      <w:proofErr w:type="gramStart"/>
-      <w:r>
-        <w:rPr>
-          <w:rFonts w:ascii="Arial" w:hAnsi="Arial" w:cs="Arial"/>
-          <w:b/>
-        </w:rPr>
-        <w:t>macro</w:t>
-      </w:r>
-      <w:proofErr w:type="gramEnd"/>
-      <w:r>
-        <w:rPr>
-          <w:rFonts w:ascii="Arial" w:hAnsi="Arial" w:cs="Arial"/>
-          <w:b/>
-        </w:rPr>
-        <w:t xml:space="preserve"> average of f1 score : 0.90</w:t>
+      <w:r>
+        <w:rPr>
+          <w:rFonts w:ascii="Arial" w:hAnsi="Arial" w:cs="Arial"/>
+          <w:b/>
+        </w:rPr>
+        <w:t>macro average of f1 score : 0.90</w:t>
       </w:r>
     </w:p>
     <w:p>
@@ -853,21 +721,12 @@
           <w:b/>
         </w:rPr>
       </w:pPr>
-      <w:proofErr w:type="gramStart"/>
-      <w:r>
-        <w:rPr>
-          <w:rFonts w:ascii="Arial" w:hAnsi="Arial" w:cs="Arial"/>
-          <w:b/>
-        </w:rPr>
-        <w:t>weighted</w:t>
-      </w:r>
-      <w:proofErr w:type="gramEnd"/>
-      <w:r>
-        <w:rPr>
-          <w:rFonts w:ascii="Arial" w:hAnsi="Arial" w:cs="Arial"/>
-          <w:b/>
-        </w:rPr>
-        <w:t xml:space="preserve"> average of precision : 0.91</w:t>
+      <w:r>
+        <w:rPr>
+          <w:rFonts w:ascii="Arial" w:hAnsi="Arial" w:cs="Arial"/>
+          <w:b/>
+        </w:rPr>
+        <w:t>weighted average of precision : 0.91</w:t>
       </w:r>
     </w:p>
     <w:p>
@@ -903,21 +762,12 @@
           <w:b/>
         </w:rPr>
       </w:pPr>
-      <w:proofErr w:type="gramStart"/>
-      <w:r>
-        <w:rPr>
-          <w:rFonts w:ascii="Arial" w:hAnsi="Arial" w:cs="Arial"/>
-          <w:b/>
-        </w:rPr>
-        <w:t>weighted</w:t>
-      </w:r>
-      <w:proofErr w:type="gramEnd"/>
-      <w:r>
-        <w:rPr>
-          <w:rFonts w:ascii="Arial" w:hAnsi="Arial" w:cs="Arial"/>
-          <w:b/>
-        </w:rPr>
-        <w:t xml:space="preserve"> average of recall : 0.91</w:t>
+      <w:r>
+        <w:rPr>
+          <w:rFonts w:ascii="Arial" w:hAnsi="Arial" w:cs="Arial"/>
+          <w:b/>
+        </w:rPr>
+        <w:t>weighted average of recall : 0.91</w:t>
       </w:r>
     </w:p>
     <w:p>
@@ -953,143 +803,86 @@
           <w:b/>
         </w:rPr>
       </w:pPr>
-      <w:proofErr w:type="gramStart"/>
-      <w:r>
-        <w:rPr>
-          <w:rFonts w:ascii="Arial" w:hAnsi="Arial" w:cs="Arial"/>
-          <w:b/>
-        </w:rPr>
-        <w:t>weighted</w:t>
-      </w:r>
-      <w:proofErr w:type="gramEnd"/>
-      <w:r>
-        <w:rPr>
-          <w:rFonts w:ascii="Arial" w:hAnsi="Arial" w:cs="Arial"/>
-          <w:b/>
-        </w:rPr>
-        <w:t xml:space="preserve"> average of f1 score : 0.91</w:t>
-      </w:r>
-    </w:p>
-    <w:p>
-      <w:pPr>
-        <w:rPr>
-          <w:rFonts w:ascii="Arial" w:hAnsi="Arial" w:cs="Arial"/>
-        </w:rPr>
-      </w:pPr>
-    </w:p>
-    <w:p>
-      <w:pPr>
-        <w:rPr>
-          <w:rFonts w:ascii="Arial" w:hAnsi="Arial" w:cs="Arial"/>
-        </w:rPr>
-      </w:pPr>
-    </w:p>
-    <w:p>
-      <w:pPr>
-        <w:rPr>
-          <w:rFonts w:ascii="Arial" w:hAnsi="Arial" w:cs="Arial"/>
-        </w:rPr>
-      </w:pPr>
-      <w:proofErr w:type="gramStart"/>
+      <w:r>
+        <w:rPr>
+          <w:rFonts w:ascii="Arial" w:hAnsi="Arial" w:cs="Arial"/>
+          <w:b/>
+        </w:rPr>
+        <w:t>weighted average of f1 score : 0.91</w:t>
+      </w:r>
+    </w:p>
+    <w:p>
+      <w:pPr>
+        <w:rPr>
+          <w:rFonts w:ascii="Arial" w:hAnsi="Arial" w:cs="Arial"/>
+        </w:rPr>
+      </w:pPr>
+    </w:p>
+    <w:p>
+      <w:pPr>
+        <w:rPr>
+          <w:rFonts w:ascii="Arial" w:hAnsi="Arial" w:cs="Arial"/>
+        </w:rPr>
+      </w:pPr>
+    </w:p>
+    <w:p>
+      <w:pPr>
+        <w:rPr>
+          <w:rFonts w:ascii="Arial" w:hAnsi="Arial" w:cs="Arial"/>
+        </w:rPr>
+      </w:pPr>
       <w:r>
         <w:rPr>
           <w:rFonts w:ascii="Arial" w:hAnsi="Arial" w:cs="Arial"/>
           <w:highlight w:val="yellow"/>
         </w:rPr>
-        <w:t>Algorithm :</w:t>
-      </w:r>
-      <w:proofErr w:type="gramEnd"/>
-      <w:r>
-        <w:rPr>
-          <w:rFonts w:ascii="Arial" w:hAnsi="Arial" w:cs="Arial"/>
-          <w:highlight w:val="yellow"/>
-        </w:rPr>
-        <w:t xml:space="preserve"> </w:t>
-      </w:r>
-      <w:proofErr w:type="spellStart"/>
-      <w:r>
-        <w:rPr>
-          <w:rFonts w:ascii="Arial" w:hAnsi="Arial" w:cs="Arial"/>
-          <w:highlight w:val="yellow"/>
-        </w:rPr>
-        <w:t>RandomForestClassifier</w:t>
-      </w:r>
-      <w:proofErr w:type="spellEnd"/>
-    </w:p>
-    <w:p>
-      <w:pPr>
-        <w:rPr>
-          <w:rFonts w:ascii="Arial" w:hAnsi="Arial" w:cs="Arial"/>
-        </w:rPr>
-      </w:pPr>
-      <w:r>
-        <w:rPr>
-          <w:rFonts w:ascii="Arial" w:hAnsi="Arial" w:cs="Arial"/>
-        </w:rPr>
-        <w:t>Accuracy (overall performance of the model</w:t>
-      </w:r>
-      <w:proofErr w:type="gramStart"/>
-      <w:r>
-        <w:rPr>
-          <w:rFonts w:ascii="Arial" w:hAnsi="Arial" w:cs="Arial"/>
-        </w:rPr>
-        <w:t>)  =</w:t>
-      </w:r>
-      <w:proofErr w:type="gramEnd"/>
-      <w:r>
-        <w:rPr>
-          <w:rFonts w:ascii="Arial" w:hAnsi="Arial" w:cs="Arial"/>
-        </w:rPr>
-        <w:t xml:space="preserve"> 0.91</w:t>
-      </w:r>
-    </w:p>
-    <w:p>
-      <w:pPr>
-        <w:rPr>
-          <w:rFonts w:ascii="Arial" w:hAnsi="Arial" w:cs="Arial"/>
-        </w:rPr>
-      </w:pPr>
-      <w:proofErr w:type="gramStart"/>
-      <w:r>
-        <w:rPr>
-          <w:rFonts w:ascii="Arial" w:hAnsi="Arial" w:cs="Arial"/>
-        </w:rPr>
-        <w:t>overall</w:t>
-      </w:r>
-      <w:proofErr w:type="gramEnd"/>
-      <w:r>
-        <w:rPr>
-          <w:rFonts w:ascii="Arial" w:hAnsi="Arial" w:cs="Arial"/>
-        </w:rPr>
-        <w:t xml:space="preserve"> metrics performance (precision,recall,f1-score) = good </w:t>
-      </w:r>
-    </w:p>
-    <w:p>
-      <w:pPr>
-        <w:rPr>
-          <w:rFonts w:ascii="Arial" w:hAnsi="Arial" w:cs="Arial"/>
-        </w:rPr>
-      </w:pPr>
-    </w:p>
-    <w:p>
-      <w:pPr>
-        <w:rPr>
-          <w:rFonts w:ascii="Arial" w:hAnsi="Arial" w:cs="Arial"/>
-        </w:rPr>
-      </w:pPr>
-      <w:proofErr w:type="gramStart"/>
-      <w:r>
-        <w:rPr>
-          <w:rFonts w:ascii="Arial" w:hAnsi="Arial" w:cs="Arial"/>
-        </w:rPr>
-        <w:t>Result :</w:t>
-      </w:r>
-      <w:proofErr w:type="gramEnd"/>
-      <w:r>
-        <w:rPr>
-          <w:rFonts w:ascii="Arial" w:hAnsi="Arial" w:cs="Arial"/>
-        </w:rPr>
-        <w:t xml:space="preserve"> </w:t>
+        <w:t>Algorithm : RandomForestClassifier</w:t>
+      </w:r>
+    </w:p>
+    <w:p>
+      <w:pPr>
+        <w:rPr>
+          <w:rFonts w:ascii="Arial" w:hAnsi="Arial" w:cs="Arial"/>
+        </w:rPr>
+      </w:pPr>
+      <w:r>
+        <w:rPr>
+          <w:rFonts w:ascii="Arial" w:hAnsi="Arial" w:cs="Arial"/>
+        </w:rPr>
+        <w:t>Accuracy (overall performance of the model)  = 0.91</w:t>
+      </w:r>
+    </w:p>
+    <w:p>
+      <w:pPr>
+        <w:rPr>
+          <w:rFonts w:ascii="Arial" w:hAnsi="Arial" w:cs="Arial"/>
+        </w:rPr>
+      </w:pPr>
+      <w:r>
+        <w:rPr>
+          <w:rFonts w:ascii="Arial" w:hAnsi="Arial" w:cs="Arial"/>
+        </w:rPr>
+        <w:t xml:space="preserve">overall metrics performance (precision,recall,f1-score) = good </w:t>
+      </w:r>
+    </w:p>
+    <w:p>
+      <w:pPr>
+        <w:rPr>
+          <w:rFonts w:ascii="Arial" w:hAnsi="Arial" w:cs="Arial"/>
+        </w:rPr>
+      </w:pPr>
+    </w:p>
+    <w:p>
+      <w:pPr>
+        <w:rPr>
+          <w:rFonts w:ascii="Arial" w:hAnsi="Arial" w:cs="Arial"/>
+        </w:rPr>
+      </w:pPr>
+      <w:r>
+        <w:rPr>
+          <w:rFonts w:ascii="Arial" w:hAnsi="Arial" w:cs="Arial"/>
+        </w:rPr>
+        <w:t xml:space="preserve">Result : </w:t>
       </w:r>
       <w:r>
         <w:rPr>
@@ -1326,21 +1119,12 @@
           <w:b/>
         </w:rPr>
       </w:pPr>
-      <w:proofErr w:type="gramStart"/>
-      <w:r>
-        <w:rPr>
-          <w:rFonts w:ascii="Arial" w:hAnsi="Arial" w:cs="Arial"/>
-          <w:b/>
-        </w:rPr>
-        <w:t>Accuracy :</w:t>
-      </w:r>
-      <w:proofErr w:type="gramEnd"/>
-      <w:r>
-        <w:rPr>
-          <w:rFonts w:ascii="Arial" w:hAnsi="Arial" w:cs="Arial"/>
-          <w:b/>
-        </w:rPr>
-        <w:t xml:space="preserve"> 0.88</w:t>
+      <w:r>
+        <w:rPr>
+          <w:rFonts w:ascii="Arial" w:hAnsi="Arial" w:cs="Arial"/>
+          <w:b/>
+        </w:rPr>
+        <w:t>Accuracy : 0.88</w:t>
       </w:r>
     </w:p>
     <w:p>
@@ -1394,23 +1178,7 @@
           <w:rFonts w:ascii="Arial" w:hAnsi="Arial" w:cs="Arial"/>
           <w:b/>
         </w:rPr>
-        <w:t xml:space="preserve">of class </w:t>
-      </w:r>
-      <w:proofErr w:type="gramStart"/>
-      <w:r>
-        <w:rPr>
-          <w:rFonts w:ascii="Arial" w:hAnsi="Arial" w:cs="Arial"/>
-          <w:b/>
-        </w:rPr>
-        <w:t>0 :</w:t>
-      </w:r>
-      <w:proofErr w:type="gramEnd"/>
-      <w:r>
-        <w:rPr>
-          <w:rFonts w:ascii="Arial" w:hAnsi="Arial" w:cs="Arial"/>
-          <w:b/>
-        </w:rPr>
-        <w:t xml:space="preserve"> 0.90</w:t>
+        <w:t>of class 0 : 0.90</w:t>
       </w:r>
     </w:p>
     <w:p>
@@ -1464,23 +1232,7 @@
           <w:rFonts w:ascii="Arial" w:hAnsi="Arial" w:cs="Arial"/>
           <w:b/>
         </w:rPr>
-        <w:t xml:space="preserve">of class </w:t>
-      </w:r>
-      <w:proofErr w:type="gramStart"/>
-      <w:r>
-        <w:rPr>
-          <w:rFonts w:ascii="Arial" w:hAnsi="Arial" w:cs="Arial"/>
-          <w:b/>
-        </w:rPr>
-        <w:t>1 :</w:t>
-      </w:r>
-      <w:proofErr w:type="gramEnd"/>
-      <w:r>
-        <w:rPr>
-          <w:rFonts w:ascii="Arial" w:hAnsi="Arial" w:cs="Arial"/>
-          <w:b/>
-        </w:rPr>
-        <w:t xml:space="preserve"> 0.85</w:t>
+        <w:t>of class 1 : 0.85</w:t>
       </w:r>
     </w:p>
     <w:p>
@@ -1534,23 +1286,7 @@
           <w:rFonts w:ascii="Arial" w:hAnsi="Arial" w:cs="Arial"/>
           <w:b/>
         </w:rPr>
-        <w:t xml:space="preserve">of class </w:t>
-      </w:r>
-      <w:proofErr w:type="gramStart"/>
-      <w:r>
-        <w:rPr>
-          <w:rFonts w:ascii="Arial" w:hAnsi="Arial" w:cs="Arial"/>
-          <w:b/>
-        </w:rPr>
-        <w:t>0 :</w:t>
-      </w:r>
-      <w:proofErr w:type="gramEnd"/>
-      <w:r>
-        <w:rPr>
-          <w:rFonts w:ascii="Arial" w:hAnsi="Arial" w:cs="Arial"/>
-          <w:b/>
-        </w:rPr>
-        <w:t xml:space="preserve"> 0.92</w:t>
+        <w:t>of class 0 : 0.92</w:t>
       </w:r>
     </w:p>
     <w:p>
@@ -1605,23 +1341,7 @@
           <w:rFonts w:ascii="Arial" w:hAnsi="Arial" w:cs="Arial"/>
           <w:b/>
         </w:rPr>
-        <w:t xml:space="preserve">of class </w:t>
-      </w:r>
-      <w:proofErr w:type="gramStart"/>
-      <w:r>
-        <w:rPr>
-          <w:rFonts w:ascii="Arial" w:hAnsi="Arial" w:cs="Arial"/>
-          <w:b/>
-        </w:rPr>
-        <w:t>1 :</w:t>
-      </w:r>
-      <w:proofErr w:type="gramEnd"/>
-      <w:r>
-        <w:rPr>
-          <w:rFonts w:ascii="Arial" w:hAnsi="Arial" w:cs="Arial"/>
-          <w:b/>
-        </w:rPr>
-        <w:t xml:space="preserve"> 0.81</w:t>
+        <w:t>of class 1 : 0.81</w:t>
       </w:r>
     </w:p>
     <w:p>
@@ -1668,23 +1388,7 @@
           <w:rFonts w:ascii="Arial" w:hAnsi="Arial" w:cs="Arial"/>
           <w:b/>
         </w:rPr>
-        <w:t xml:space="preserve">F1 score of class </w:t>
-      </w:r>
-      <w:proofErr w:type="gramStart"/>
-      <w:r>
-        <w:rPr>
-          <w:rFonts w:ascii="Arial" w:hAnsi="Arial" w:cs="Arial"/>
-          <w:b/>
-        </w:rPr>
-        <w:t>0 :</w:t>
-      </w:r>
-      <w:proofErr w:type="gramEnd"/>
-      <w:r>
-        <w:rPr>
-          <w:rFonts w:ascii="Arial" w:hAnsi="Arial" w:cs="Arial"/>
-          <w:b/>
-        </w:rPr>
-        <w:t xml:space="preserve"> 0.93</w:t>
+        <w:t>F1 score of class 0 : 0.93</w:t>
       </w:r>
     </w:p>
     <w:p>
@@ -1731,23 +1435,7 @@
           <w:rFonts w:ascii="Arial" w:hAnsi="Arial" w:cs="Arial"/>
           <w:b/>
         </w:rPr>
-        <w:t xml:space="preserve">F1 score of class </w:t>
-      </w:r>
-      <w:proofErr w:type="gramStart"/>
-      <w:r>
-        <w:rPr>
-          <w:rFonts w:ascii="Arial" w:hAnsi="Arial" w:cs="Arial"/>
-          <w:b/>
-        </w:rPr>
-        <w:t>1 :</w:t>
-      </w:r>
-      <w:proofErr w:type="gramEnd"/>
-      <w:r>
-        <w:rPr>
-          <w:rFonts w:ascii="Arial" w:hAnsi="Arial" w:cs="Arial"/>
-          <w:b/>
-        </w:rPr>
-        <w:t xml:space="preserve"> 0.87</w:t>
+        <w:t>F1 score of class 1 : 0.87</w:t>
       </w:r>
     </w:p>
     <w:p>
@@ -1783,21 +1471,12 @@
           <w:b/>
         </w:rPr>
       </w:pPr>
-      <w:proofErr w:type="gramStart"/>
-      <w:r>
-        <w:rPr>
-          <w:rFonts w:ascii="Arial" w:hAnsi="Arial" w:cs="Arial"/>
-          <w:b/>
-        </w:rPr>
-        <w:t>macro</w:t>
-      </w:r>
-      <w:proofErr w:type="gramEnd"/>
-      <w:r>
-        <w:rPr>
-          <w:rFonts w:ascii="Arial" w:hAnsi="Arial" w:cs="Arial"/>
-          <w:b/>
-        </w:rPr>
-        <w:t xml:space="preserve"> average of precision  : </w:t>
+      <w:r>
+        <w:rPr>
+          <w:rFonts w:ascii="Arial" w:hAnsi="Arial" w:cs="Arial"/>
+          <w:b/>
+        </w:rPr>
+        <w:t xml:space="preserve">macro average of precision  : </w:t>
       </w:r>
       <w:r>
         <w:rPr>
@@ -1840,21 +1519,12 @@
           <w:b/>
         </w:rPr>
       </w:pPr>
-      <w:proofErr w:type="gramStart"/>
-      <w:r>
-        <w:rPr>
-          <w:rFonts w:ascii="Arial" w:hAnsi="Arial" w:cs="Arial"/>
-          <w:b/>
-        </w:rPr>
-        <w:t>macro</w:t>
-      </w:r>
-      <w:proofErr w:type="gramEnd"/>
-      <w:r>
-        <w:rPr>
-          <w:rFonts w:ascii="Arial" w:hAnsi="Arial" w:cs="Arial"/>
-          <w:b/>
-        </w:rPr>
-        <w:t xml:space="preserve"> average of recall : 0.88</w:t>
+      <w:r>
+        <w:rPr>
+          <w:rFonts w:ascii="Arial" w:hAnsi="Arial" w:cs="Arial"/>
+          <w:b/>
+        </w:rPr>
+        <w:t>macro average of recall : 0.88</w:t>
       </w:r>
     </w:p>
     <w:p>
@@ -1902,21 +1572,12 @@
           <w:b/>
         </w:rPr>
       </w:pPr>
-      <w:proofErr w:type="gramStart"/>
-      <w:r>
-        <w:rPr>
-          <w:rFonts w:ascii="Arial" w:hAnsi="Arial" w:cs="Arial"/>
-          <w:b/>
-        </w:rPr>
-        <w:t>macro</w:t>
-      </w:r>
-      <w:proofErr w:type="gramEnd"/>
-      <w:r>
-        <w:rPr>
-          <w:rFonts w:ascii="Arial" w:hAnsi="Arial" w:cs="Arial"/>
-          <w:b/>
-        </w:rPr>
-        <w:t xml:space="preserve"> average of f1 score : 0.87</w:t>
+      <w:r>
+        <w:rPr>
+          <w:rFonts w:ascii="Arial" w:hAnsi="Arial" w:cs="Arial"/>
+          <w:b/>
+        </w:rPr>
+        <w:t>macro average of f1 score : 0.87</w:t>
       </w:r>
     </w:p>
     <w:p>
@@ -1952,7 +1613,6 @@
           <w:b/>
         </w:rPr>
       </w:pPr>
-      <w:proofErr w:type="gramStart"/>
       <w:r>
         <w:rPr>
           <w:rFonts w:ascii="Arial" w:hAnsi="Arial" w:cs="Arial"/>
@@ -1965,15 +1625,7 @@
           <w:rFonts w:ascii="Arial" w:hAnsi="Arial" w:cs="Arial"/>
           <w:b/>
         </w:rPr>
-        <w:t>hted</w:t>
-      </w:r>
-      <w:proofErr w:type="gramEnd"/>
-      <w:r>
-        <w:rPr>
-          <w:rFonts w:ascii="Arial" w:hAnsi="Arial" w:cs="Arial"/>
-          <w:b/>
-        </w:rPr>
-        <w:t xml:space="preserve"> average of precision : 0.89</w:t>
+        <w:t>hted average of precision : 0.89</w:t>
       </w:r>
     </w:p>
     <w:p>
@@ -2009,7 +1661,6 @@
           <w:b/>
         </w:rPr>
       </w:pPr>
-      <w:proofErr w:type="gramStart"/>
       <w:r>
         <w:rPr>
           <w:rFonts w:ascii="Arial" w:hAnsi="Arial" w:cs="Arial"/>
@@ -2022,15 +1673,7 @@
           <w:rFonts w:ascii="Arial" w:hAnsi="Arial" w:cs="Arial"/>
           <w:b/>
         </w:rPr>
-        <w:t>eighted</w:t>
-      </w:r>
-      <w:proofErr w:type="gramEnd"/>
-      <w:r>
-        <w:rPr>
-          <w:rFonts w:ascii="Arial" w:hAnsi="Arial" w:cs="Arial"/>
-          <w:b/>
-        </w:rPr>
-        <w:t xml:space="preserve"> average of recall : 0.88</w:t>
+        <w:t>eighted average of recall : 0.88</w:t>
       </w:r>
     </w:p>
     <w:p>
@@ -2066,7 +1709,6 @@
           <w:b/>
         </w:rPr>
       </w:pPr>
-      <w:proofErr w:type="gramStart"/>
       <w:r>
         <w:rPr>
           <w:rFonts w:ascii="Arial" w:hAnsi="Arial" w:cs="Arial"/>
@@ -2079,118 +1721,69 @@
           <w:rFonts w:ascii="Arial" w:hAnsi="Arial" w:cs="Arial"/>
           <w:b/>
         </w:rPr>
-        <w:t>ighted</w:t>
-      </w:r>
-      <w:proofErr w:type="gramEnd"/>
-      <w:r>
-        <w:rPr>
-          <w:rFonts w:ascii="Arial" w:hAnsi="Arial" w:cs="Arial"/>
-          <w:b/>
-        </w:rPr>
-        <w:t xml:space="preserve"> average of f1 score : 0.88</w:t>
-      </w:r>
-    </w:p>
-    <w:p>
-      <w:pPr>
-        <w:rPr>
-          <w:rFonts w:ascii="Arial" w:hAnsi="Arial" w:cs="Arial"/>
-        </w:rPr>
-      </w:pPr>
-    </w:p>
-    <w:p>
-      <w:pPr>
-        <w:rPr>
-          <w:rFonts w:ascii="Arial" w:hAnsi="Arial" w:cs="Arial"/>
-        </w:rPr>
-      </w:pPr>
-      <w:proofErr w:type="gramStart"/>
+        <w:t>ighted average of f1 score : 0.88</w:t>
+      </w:r>
+    </w:p>
+    <w:p>
+      <w:pPr>
+        <w:rPr>
+          <w:rFonts w:ascii="Arial" w:hAnsi="Arial" w:cs="Arial"/>
+        </w:rPr>
+      </w:pPr>
+    </w:p>
+    <w:p>
+      <w:pPr>
+        <w:rPr>
+          <w:rFonts w:ascii="Arial" w:hAnsi="Arial" w:cs="Arial"/>
+        </w:rPr>
+      </w:pPr>
       <w:r>
         <w:rPr>
           <w:rFonts w:ascii="Arial" w:hAnsi="Arial" w:cs="Arial"/>
           <w:highlight w:val="yellow"/>
         </w:rPr>
-        <w:t>Algorithm :</w:t>
-      </w:r>
-      <w:proofErr w:type="gramEnd"/>
-      <w:r>
-        <w:rPr>
-          <w:rFonts w:ascii="Arial" w:hAnsi="Arial" w:cs="Arial"/>
-          <w:highlight w:val="yellow"/>
-        </w:rPr>
-        <w:t xml:space="preserve"> </w:t>
-      </w:r>
-      <w:proofErr w:type="spellStart"/>
-      <w:r>
-        <w:rPr>
-          <w:rFonts w:ascii="Arial" w:hAnsi="Arial" w:cs="Arial"/>
-          <w:highlight w:val="yellow"/>
-        </w:rPr>
-        <w:t>DecisionTreeClassifier</w:t>
-      </w:r>
-      <w:proofErr w:type="spellEnd"/>
-    </w:p>
-    <w:p>
-      <w:pPr>
-        <w:rPr>
-          <w:rFonts w:ascii="Arial" w:hAnsi="Arial" w:cs="Arial"/>
-        </w:rPr>
-      </w:pPr>
-      <w:r>
-        <w:rPr>
-          <w:rFonts w:ascii="Arial" w:hAnsi="Arial" w:cs="Arial"/>
-        </w:rPr>
-        <w:t>Accuracy (overall performance of the model</w:t>
-      </w:r>
-      <w:proofErr w:type="gramStart"/>
-      <w:r>
-        <w:rPr>
-          <w:rFonts w:ascii="Arial" w:hAnsi="Arial" w:cs="Arial"/>
-        </w:rPr>
-        <w:t>)  =</w:t>
-      </w:r>
-      <w:proofErr w:type="gramEnd"/>
-      <w:r>
-        <w:rPr>
-          <w:rFonts w:ascii="Arial" w:hAnsi="Arial" w:cs="Arial"/>
-        </w:rPr>
-        <w:t xml:space="preserve"> 0.88</w:t>
-      </w:r>
-    </w:p>
-    <w:p>
-      <w:pPr>
-        <w:rPr>
-          <w:rFonts w:ascii="Arial" w:hAnsi="Arial" w:cs="Arial"/>
-        </w:rPr>
-      </w:pPr>
-      <w:proofErr w:type="gramStart"/>
-      <w:r>
-        <w:rPr>
-          <w:rFonts w:ascii="Arial" w:hAnsi="Arial" w:cs="Arial"/>
-        </w:rPr>
-        <w:t>overall</w:t>
-      </w:r>
-      <w:proofErr w:type="gramEnd"/>
-      <w:r>
-        <w:rPr>
-          <w:rFonts w:ascii="Arial" w:hAnsi="Arial" w:cs="Arial"/>
-        </w:rPr>
-        <w:t xml:space="preserve"> metrics performance (precision,recall,f1-score) = good </w:t>
-      </w:r>
-    </w:p>
-    <w:p>
-      <w:pPr>
-        <w:rPr>
-          <w:rFonts w:ascii="Arial" w:hAnsi="Arial" w:cs="Arial"/>
-        </w:rPr>
-      </w:pPr>
-    </w:p>
-    <w:p>
-      <w:pPr>
-        <w:rPr>
-          <w:rFonts w:ascii="Arial" w:hAnsi="Arial" w:cs="Arial"/>
-        </w:rPr>
-      </w:pPr>
-      <w:proofErr w:type="gramStart"/>
+        <w:t>Algorithm : DecisionTreeClassifier</w:t>
+      </w:r>
+    </w:p>
+    <w:p>
+      <w:pPr>
+        <w:rPr>
+          <w:rFonts w:ascii="Arial" w:hAnsi="Arial" w:cs="Arial"/>
+        </w:rPr>
+      </w:pPr>
+      <w:r>
+        <w:rPr>
+          <w:rFonts w:ascii="Arial" w:hAnsi="Arial" w:cs="Arial"/>
+        </w:rPr>
+        <w:t>Accuracy (overall performance of the model)  = 0.88</w:t>
+      </w:r>
+    </w:p>
+    <w:p>
+      <w:pPr>
+        <w:rPr>
+          <w:rFonts w:ascii="Arial" w:hAnsi="Arial" w:cs="Arial"/>
+        </w:rPr>
+      </w:pPr>
+      <w:r>
+        <w:rPr>
+          <w:rFonts w:ascii="Arial" w:hAnsi="Arial" w:cs="Arial"/>
+        </w:rPr>
+        <w:t xml:space="preserve">overall metrics performance (precision,recall,f1-score) = good </w:t>
+      </w:r>
+    </w:p>
+    <w:p>
+      <w:pPr>
+        <w:rPr>
+          <w:rFonts w:ascii="Arial" w:hAnsi="Arial" w:cs="Arial"/>
+        </w:rPr>
+      </w:pPr>
+    </w:p>
+    <w:p>
+      <w:pPr>
+        <w:rPr>
+          <w:rFonts w:ascii="Arial" w:hAnsi="Arial" w:cs="Arial"/>
+        </w:rPr>
+      </w:pPr>
       <w:r>
         <w:rPr>
           <w:rFonts w:ascii="Arial" w:hAnsi="Arial" w:cs="Arial"/>
@@ -2202,25 +1795,8 @@
           <w:rFonts w:ascii="Arial" w:hAnsi="Arial" w:cs="Arial"/>
           <w:b/>
         </w:rPr>
-        <w:t>:</w:t>
-      </w:r>
-      <w:proofErr w:type="gramEnd"/>
-      <w:r>
-        <w:rPr>
-          <w:rFonts w:ascii="Arial" w:hAnsi="Arial" w:cs="Arial"/>
-          <w:b/>
-        </w:rPr>
-        <w:t xml:space="preserve"> Good Model but not better than </w:t>
-      </w:r>
-      <w:proofErr w:type="spellStart"/>
-      <w:r>
-        <w:rPr>
-          <w:rFonts w:ascii="Arial" w:hAnsi="Arial" w:cs="Arial"/>
-          <w:b/>
-        </w:rPr>
-        <w:t>Randomforestclassifier</w:t>
-      </w:r>
-      <w:proofErr w:type="spellEnd"/>
+        <w:t>: Good Model but not better than Randomforestclassifier</w:t>
+      </w:r>
     </w:p>
     <w:p>
       <w:pPr>
@@ -2477,21 +2053,12 @@
           <w:b/>
         </w:rPr>
       </w:pPr>
-      <w:proofErr w:type="gramStart"/>
-      <w:r>
-        <w:rPr>
-          <w:rFonts w:ascii="Arial" w:hAnsi="Arial" w:cs="Arial"/>
-          <w:b/>
-        </w:rPr>
-        <w:t>Accuracy :</w:t>
-      </w:r>
-      <w:proofErr w:type="gramEnd"/>
-      <w:r>
-        <w:rPr>
-          <w:rFonts w:ascii="Arial" w:hAnsi="Arial" w:cs="Arial"/>
-          <w:b/>
-        </w:rPr>
-        <w:t xml:space="preserve"> 0.79</w:t>
+      <w:r>
+        <w:rPr>
+          <w:rFonts w:ascii="Arial" w:hAnsi="Arial" w:cs="Arial"/>
+          <w:b/>
+        </w:rPr>
+        <w:t>Accuracy : 0.79</w:t>
       </w:r>
     </w:p>
     <w:p>
@@ -2563,23 +2130,7 @@
           <w:rFonts w:ascii="Arial" w:hAnsi="Arial" w:cs="Arial"/>
           <w:b/>
         </w:rPr>
-        <w:t xml:space="preserve">of class </w:t>
-      </w:r>
-      <w:proofErr w:type="gramStart"/>
-      <w:r>
-        <w:rPr>
-          <w:rFonts w:ascii="Arial" w:hAnsi="Arial" w:cs="Arial"/>
-          <w:b/>
-        </w:rPr>
-        <w:t>0 :</w:t>
-      </w:r>
-      <w:proofErr w:type="gramEnd"/>
-      <w:r>
-        <w:rPr>
-          <w:rFonts w:ascii="Arial" w:hAnsi="Arial" w:cs="Arial"/>
-          <w:b/>
-        </w:rPr>
-        <w:t xml:space="preserve"> 0.97</w:t>
+        <w:t>of class 0 : 0.97</w:t>
       </w:r>
     </w:p>
     <w:p>
@@ -2645,23 +2196,7 @@
           <w:rFonts w:ascii="Arial" w:hAnsi="Arial" w:cs="Arial"/>
           <w:b/>
         </w:rPr>
-        <w:t xml:space="preserve">of class </w:t>
-      </w:r>
-      <w:proofErr w:type="gramStart"/>
-      <w:r>
-        <w:rPr>
-          <w:rFonts w:ascii="Arial" w:hAnsi="Arial" w:cs="Arial"/>
-          <w:b/>
-        </w:rPr>
-        <w:t>1 :</w:t>
-      </w:r>
-      <w:proofErr w:type="gramEnd"/>
-      <w:r>
-        <w:rPr>
-          <w:rFonts w:ascii="Arial" w:hAnsi="Arial" w:cs="Arial"/>
-          <w:b/>
-        </w:rPr>
-        <w:t xml:space="preserve"> 0.44</w:t>
+        <w:t>of class 1 : 0.44</w:t>
       </w:r>
     </w:p>
     <w:p>
@@ -2715,23 +2250,7 @@
           <w:rFonts w:ascii="Arial" w:hAnsi="Arial" w:cs="Arial"/>
           <w:b/>
         </w:rPr>
-        <w:t xml:space="preserve">of class </w:t>
-      </w:r>
-      <w:proofErr w:type="gramStart"/>
-      <w:r>
-        <w:rPr>
-          <w:rFonts w:ascii="Arial" w:hAnsi="Arial" w:cs="Arial"/>
-          <w:b/>
-        </w:rPr>
-        <w:t>0 :</w:t>
-      </w:r>
-      <w:proofErr w:type="gramEnd"/>
-      <w:r>
-        <w:rPr>
-          <w:rFonts w:ascii="Arial" w:hAnsi="Arial" w:cs="Arial"/>
-          <w:b/>
-        </w:rPr>
-        <w:t xml:space="preserve"> 0.77</w:t>
+        <w:t>of class 0 : 0.77</w:t>
       </w:r>
     </w:p>
     <w:p>
@@ -2786,23 +2305,7 @@
           <w:rFonts w:ascii="Arial" w:hAnsi="Arial" w:cs="Arial"/>
           <w:b/>
         </w:rPr>
-        <w:t xml:space="preserve">of class </w:t>
-      </w:r>
-      <w:proofErr w:type="gramStart"/>
-      <w:r>
-        <w:rPr>
-          <w:rFonts w:ascii="Arial" w:hAnsi="Arial" w:cs="Arial"/>
-          <w:b/>
-        </w:rPr>
-        <w:t>1 :</w:t>
-      </w:r>
-      <w:proofErr w:type="gramEnd"/>
-      <w:r>
-        <w:rPr>
-          <w:rFonts w:ascii="Arial" w:hAnsi="Arial" w:cs="Arial"/>
-          <w:b/>
-        </w:rPr>
-        <w:t xml:space="preserve"> 0.90</w:t>
+        <w:t>of class 1 : 0.90</w:t>
       </w:r>
     </w:p>
     <w:p>
@@ -2855,23 +2358,7 @@
           <w:rFonts w:ascii="Arial" w:hAnsi="Arial" w:cs="Arial"/>
           <w:b/>
         </w:rPr>
-        <w:t xml:space="preserve">F1 score of class </w:t>
-      </w:r>
-      <w:proofErr w:type="gramStart"/>
-      <w:r>
-        <w:rPr>
-          <w:rFonts w:ascii="Arial" w:hAnsi="Arial" w:cs="Arial"/>
-          <w:b/>
-        </w:rPr>
-        <w:t>0 :</w:t>
-      </w:r>
-      <w:proofErr w:type="gramEnd"/>
-      <w:r>
-        <w:rPr>
-          <w:rFonts w:ascii="Arial" w:hAnsi="Arial" w:cs="Arial"/>
-          <w:b/>
-        </w:rPr>
-        <w:t xml:space="preserve"> 0.86</w:t>
+        <w:t>F1 score of class 0 : 0.86</w:t>
       </w:r>
     </w:p>
     <w:p>
@@ -2924,23 +2411,7 @@
           <w:rFonts w:ascii="Arial" w:hAnsi="Arial" w:cs="Arial"/>
           <w:b/>
         </w:rPr>
-        <w:t xml:space="preserve">F1 score of class </w:t>
-      </w:r>
-      <w:proofErr w:type="gramStart"/>
-      <w:r>
-        <w:rPr>
-          <w:rFonts w:ascii="Arial" w:hAnsi="Arial" w:cs="Arial"/>
-          <w:b/>
-        </w:rPr>
-        <w:t>1 :</w:t>
-      </w:r>
-      <w:proofErr w:type="gramEnd"/>
-      <w:r>
-        <w:rPr>
-          <w:rFonts w:ascii="Arial" w:hAnsi="Arial" w:cs="Arial"/>
-          <w:b/>
-        </w:rPr>
-        <w:t xml:space="preserve"> 0.59</w:t>
+        <w:t>F1 score of class 1 : 0.59</w:t>
       </w:r>
     </w:p>
     <w:p>
@@ -2988,21 +2459,12 @@
           <w:b/>
         </w:rPr>
       </w:pPr>
-      <w:proofErr w:type="gramStart"/>
-      <w:r>
-        <w:rPr>
-          <w:rFonts w:ascii="Arial" w:hAnsi="Arial" w:cs="Arial"/>
-          <w:b/>
-        </w:rPr>
-        <w:t>macro</w:t>
-      </w:r>
-      <w:proofErr w:type="gramEnd"/>
-      <w:r>
-        <w:rPr>
-          <w:rFonts w:ascii="Arial" w:hAnsi="Arial" w:cs="Arial"/>
-          <w:b/>
-        </w:rPr>
-        <w:t xml:space="preserve"> average of precision  : </w:t>
+      <w:r>
+        <w:rPr>
+          <w:rFonts w:ascii="Arial" w:hAnsi="Arial" w:cs="Arial"/>
+          <w:b/>
+        </w:rPr>
+        <w:t xml:space="preserve">macro average of precision  : </w:t>
       </w:r>
       <w:r>
         <w:rPr>
@@ -3057,21 +2519,12 @@
           <w:b/>
         </w:rPr>
       </w:pPr>
-      <w:proofErr w:type="gramStart"/>
-      <w:r>
-        <w:rPr>
-          <w:rFonts w:ascii="Arial" w:hAnsi="Arial" w:cs="Arial"/>
-          <w:b/>
-        </w:rPr>
-        <w:t>macro</w:t>
-      </w:r>
-      <w:proofErr w:type="gramEnd"/>
-      <w:r>
-        <w:rPr>
-          <w:rFonts w:ascii="Arial" w:hAnsi="Arial" w:cs="Arial"/>
-          <w:b/>
-        </w:rPr>
-        <w:t xml:space="preserve"> average of recall : 0.71</w:t>
+      <w:r>
+        <w:rPr>
+          <w:rFonts w:ascii="Arial" w:hAnsi="Arial" w:cs="Arial"/>
+          <w:b/>
+        </w:rPr>
+        <w:t>macro average of recall : 0.71</w:t>
       </w:r>
     </w:p>
     <w:p>
@@ -3119,21 +2572,12 @@
           <w:b/>
         </w:rPr>
       </w:pPr>
-      <w:proofErr w:type="gramStart"/>
-      <w:r>
-        <w:rPr>
-          <w:rFonts w:ascii="Arial" w:hAnsi="Arial" w:cs="Arial"/>
-          <w:b/>
-        </w:rPr>
-        <w:t>macro</w:t>
-      </w:r>
-      <w:proofErr w:type="gramEnd"/>
-      <w:r>
-        <w:rPr>
-          <w:rFonts w:ascii="Arial" w:hAnsi="Arial" w:cs="Arial"/>
-          <w:b/>
-        </w:rPr>
-        <w:t xml:space="preserve"> average of f1 score : 0.73</w:t>
+      <w:r>
+        <w:rPr>
+          <w:rFonts w:ascii="Arial" w:hAnsi="Arial" w:cs="Arial"/>
+          <w:b/>
+        </w:rPr>
+        <w:t>macro average of f1 score : 0.73</w:t>
       </w:r>
     </w:p>
     <w:p>
@@ -3181,7 +2625,6 @@
           <w:b/>
         </w:rPr>
       </w:pPr>
-      <w:proofErr w:type="gramStart"/>
       <w:r>
         <w:rPr>
           <w:rFonts w:ascii="Arial" w:hAnsi="Arial" w:cs="Arial"/>
@@ -3194,15 +2637,7 @@
           <w:rFonts w:ascii="Arial" w:hAnsi="Arial" w:cs="Arial"/>
           <w:b/>
         </w:rPr>
-        <w:t>hted</w:t>
-      </w:r>
-      <w:proofErr w:type="gramEnd"/>
-      <w:r>
-        <w:rPr>
-          <w:rFonts w:ascii="Arial" w:hAnsi="Arial" w:cs="Arial"/>
-          <w:b/>
-        </w:rPr>
-        <w:t xml:space="preserve"> average of precision : 0.81</w:t>
+        <w:t>hted average of precision : 0.81</w:t>
       </w:r>
     </w:p>
     <w:p>
@@ -3250,7 +2685,6 @@
           <w:b/>
         </w:rPr>
       </w:pPr>
-      <w:proofErr w:type="gramStart"/>
       <w:r>
         <w:rPr>
           <w:rFonts w:ascii="Arial" w:hAnsi="Arial" w:cs="Arial"/>
@@ -3263,15 +2697,7 @@
           <w:rFonts w:ascii="Arial" w:hAnsi="Arial" w:cs="Arial"/>
           <w:b/>
         </w:rPr>
-        <w:t>eighted</w:t>
-      </w:r>
-      <w:proofErr w:type="gramEnd"/>
-      <w:r>
-        <w:rPr>
-          <w:rFonts w:ascii="Arial" w:hAnsi="Arial" w:cs="Arial"/>
-          <w:b/>
-        </w:rPr>
-        <w:t xml:space="preserve"> average of recall : 0.79</w:t>
+        <w:t>eighted average of recall : 0.79</w:t>
       </w:r>
     </w:p>
     <w:p>
@@ -3319,7 +2745,6 @@
           <w:b/>
         </w:rPr>
       </w:pPr>
-      <w:proofErr w:type="gramStart"/>
       <w:r>
         <w:rPr>
           <w:rFonts w:ascii="Arial" w:hAnsi="Arial" w:cs="Arial"/>
@@ -3332,15 +2757,7 @@
           <w:rFonts w:ascii="Arial" w:hAnsi="Arial" w:cs="Arial"/>
           <w:b/>
         </w:rPr>
-        <w:t>ghted</w:t>
-      </w:r>
-      <w:proofErr w:type="gramEnd"/>
-      <w:r>
-        <w:rPr>
-          <w:rFonts w:ascii="Arial" w:hAnsi="Arial" w:cs="Arial"/>
-          <w:b/>
-        </w:rPr>
-        <w:t xml:space="preserve"> average of f1 score : 0.77</w:t>
+        <w:t>ghted average of f1 score : 0.77</w:t>
       </w:r>
     </w:p>
     <w:p>
@@ -3357,97 +2774,58 @@
           <w:rFonts w:ascii="Arial" w:hAnsi="Arial" w:cs="Arial"/>
         </w:rPr>
       </w:pPr>
-      <w:proofErr w:type="gramStart"/>
       <w:r>
         <w:rPr>
           <w:rFonts w:ascii="Arial" w:hAnsi="Arial" w:cs="Arial"/>
           <w:highlight w:val="yellow"/>
         </w:rPr>
-        <w:t>Algorithm :</w:t>
-      </w:r>
-      <w:proofErr w:type="gramEnd"/>
-      <w:r>
-        <w:rPr>
-          <w:rFonts w:ascii="Arial" w:hAnsi="Arial" w:cs="Arial"/>
-          <w:highlight w:val="yellow"/>
-        </w:rPr>
-        <w:t xml:space="preserve"> SVC</w:t>
-      </w:r>
-    </w:p>
-    <w:p>
-      <w:pPr>
-        <w:rPr>
-          <w:rFonts w:ascii="Arial" w:hAnsi="Arial" w:cs="Arial"/>
-        </w:rPr>
-      </w:pPr>
-      <w:r>
-        <w:rPr>
-          <w:rFonts w:ascii="Arial" w:hAnsi="Arial" w:cs="Arial"/>
-        </w:rPr>
-        <w:t>Accuracy (overall performance of the model</w:t>
-      </w:r>
-      <w:proofErr w:type="gramStart"/>
-      <w:r>
-        <w:rPr>
-          <w:rFonts w:ascii="Arial" w:hAnsi="Arial" w:cs="Arial"/>
-        </w:rPr>
-        <w:t>)  =</w:t>
-      </w:r>
-      <w:proofErr w:type="gramEnd"/>
-      <w:r>
-        <w:rPr>
-          <w:rFonts w:ascii="Arial" w:hAnsi="Arial" w:cs="Arial"/>
-        </w:rPr>
-        <w:t xml:space="preserve"> 0.79</w:t>
-      </w:r>
-    </w:p>
-    <w:p>
-      <w:pPr>
-        <w:rPr>
-          <w:rFonts w:ascii="Arial" w:hAnsi="Arial" w:cs="Arial"/>
-        </w:rPr>
-      </w:pPr>
-      <w:proofErr w:type="gramStart"/>
-      <w:r>
-        <w:rPr>
-          <w:rFonts w:ascii="Arial" w:hAnsi="Arial" w:cs="Arial"/>
-        </w:rPr>
-        <w:t>overall</w:t>
-      </w:r>
-      <w:proofErr w:type="gramEnd"/>
-      <w:r>
-        <w:rPr>
-          <w:rFonts w:ascii="Arial" w:hAnsi="Arial" w:cs="Arial"/>
-        </w:rPr>
-        <w:t xml:space="preserve"> metrics performance (precision,recall,f1-score) = poor </w:t>
-      </w:r>
-    </w:p>
-    <w:p>
-      <w:pPr>
-        <w:rPr>
-          <w:rFonts w:ascii="Arial" w:hAnsi="Arial" w:cs="Arial"/>
-        </w:rPr>
-      </w:pPr>
-    </w:p>
-    <w:p>
-      <w:pPr>
-        <w:rPr>
-          <w:rFonts w:ascii="Arial" w:hAnsi="Arial" w:cs="Arial"/>
-        </w:rPr>
-      </w:pPr>
-      <w:proofErr w:type="gramStart"/>
-      <w:r>
-        <w:rPr>
-          <w:rFonts w:ascii="Arial" w:hAnsi="Arial" w:cs="Arial"/>
-        </w:rPr>
-        <w:t>Result :</w:t>
-      </w:r>
-      <w:proofErr w:type="gramEnd"/>
-      <w:r>
-        <w:rPr>
-          <w:rFonts w:ascii="Arial" w:hAnsi="Arial" w:cs="Arial"/>
-        </w:rPr>
-        <w:t xml:space="preserve"> </w:t>
+        <w:t>Algorithm : SVC</w:t>
+      </w:r>
+    </w:p>
+    <w:p>
+      <w:pPr>
+        <w:rPr>
+          <w:rFonts w:ascii="Arial" w:hAnsi="Arial" w:cs="Arial"/>
+        </w:rPr>
+      </w:pPr>
+      <w:r>
+        <w:rPr>
+          <w:rFonts w:ascii="Arial" w:hAnsi="Arial" w:cs="Arial"/>
+        </w:rPr>
+        <w:t>Accuracy (overall performance of the model)  = 0.79</w:t>
+      </w:r>
+    </w:p>
+    <w:p>
+      <w:pPr>
+        <w:rPr>
+          <w:rFonts w:ascii="Arial" w:hAnsi="Arial" w:cs="Arial"/>
+        </w:rPr>
+      </w:pPr>
+      <w:r>
+        <w:rPr>
+          <w:rFonts w:ascii="Arial" w:hAnsi="Arial" w:cs="Arial"/>
+        </w:rPr>
+        <w:t xml:space="preserve">overall metrics performance (precision,recall,f1-score) = poor </w:t>
+      </w:r>
+    </w:p>
+    <w:p>
+      <w:pPr>
+        <w:rPr>
+          <w:rFonts w:ascii="Arial" w:hAnsi="Arial" w:cs="Arial"/>
+        </w:rPr>
+      </w:pPr>
+    </w:p>
+    <w:p>
+      <w:pPr>
+        <w:rPr>
+          <w:rFonts w:ascii="Arial" w:hAnsi="Arial" w:cs="Arial"/>
+        </w:rPr>
+      </w:pPr>
+      <w:r>
+        <w:rPr>
+          <w:rFonts w:ascii="Arial" w:hAnsi="Arial" w:cs="Arial"/>
+        </w:rPr>
+        <w:t xml:space="preserve">Result : </w:t>
       </w:r>
       <w:r>
         <w:rPr>
@@ -3631,19 +3009,11 @@
       </w:r>
     </w:p>
     <w:p>
-      <w:proofErr w:type="gramStart"/>
       <w:r>
         <w:rPr>
           <w:highlight w:val="yellow"/>
         </w:rPr>
-        <w:t>Algorithm :</w:t>
-      </w:r>
-      <w:proofErr w:type="gramEnd"/>
-      <w:r>
-        <w:rPr>
-          <w:highlight w:val="yellow"/>
-        </w:rPr>
-        <w:t xml:space="preserve"> Logistic Regression</w:t>
+        <w:t>Algorithm : Logistic Regression</w:t>
       </w:r>
       <w:r>
         <w:t xml:space="preserve"> </w:t>
@@ -3651,55 +3021,29 @@
     </w:p>
     <w:p>
       <w:r>
-        <w:t>Accuracy (overall performance of the model</w:t>
-      </w:r>
-      <w:proofErr w:type="gramStart"/>
-      <w:r>
-        <w:t>)  =</w:t>
-      </w:r>
-      <w:proofErr w:type="gramEnd"/>
-      <w:r>
-        <w:t xml:space="preserve"> 0.89</w:t>
-      </w:r>
-    </w:p>
-    <w:p>
-      <w:proofErr w:type="gramStart"/>
-      <w:r>
-        <w:t>overall</w:t>
-      </w:r>
-      <w:proofErr w:type="gramEnd"/>
-      <w:r>
-        <w:t xml:space="preserve"> metrics performance (precision,recall,f1-score) = good </w:t>
-      </w:r>
-    </w:p>
-    <w:p>
-      <w:pPr>
-        <w:rPr>
-          <w:b/>
-        </w:rPr>
-      </w:pPr>
-      <w:proofErr w:type="gramStart"/>
-      <w:r>
-        <w:t>Result :</w:t>
-      </w:r>
-      <w:proofErr w:type="gramEnd"/>
-      <w:r>
-        <w:t xml:space="preserve"> </w:t>
-      </w:r>
-      <w:r>
-        <w:rPr>
-          <w:b/>
-        </w:rPr>
-        <w:t xml:space="preserve">good model but not better than </w:t>
-      </w:r>
-      <w:proofErr w:type="spellStart"/>
-      <w:r>
-        <w:rPr>
-          <w:b/>
-        </w:rPr>
-        <w:t>Randomforestclassifier</w:t>
-      </w:r>
-      <w:proofErr w:type="spellEnd"/>
+        <w:t>Accuracy (overall performance of the model)  = 0.89</w:t>
+      </w:r>
+    </w:p>
+    <w:p>
+      <w:r>
+        <w:t xml:space="preserve">overall metrics performance (precision,recall,f1-score) = good </w:t>
+      </w:r>
+    </w:p>
+    <w:p>
+      <w:pPr>
+        <w:rPr>
+          <w:b/>
+        </w:rPr>
+      </w:pPr>
+      <w:r>
+        <w:t xml:space="preserve">Result : </w:t>
+      </w:r>
+      <w:r>
+        <w:rPr>
+          <w:b/>
+        </w:rPr>
+        <w:t>good model but not better than Randomforestclassifier</w:t>
+      </w:r>
     </w:p>
     <w:tbl>
       <w:tblPr>
@@ -3756,31 +3100,7 @@
                 <w:sz w:val="24"/>
                 <w:szCs w:val="28"/>
               </w:rPr>
-              <w:t xml:space="preserve">PROBLEM STATEMENT:-   Social network Ad (User Purchase </w:t>
-            </w:r>
-            <w:proofErr w:type="spellStart"/>
-            <w:r>
-              <w:rPr>
-                <w:rFonts w:ascii="Calibri" w:eastAsia="Times New Roman" w:hAnsi="Calibri" w:cs="Calibri"/>
-                <w:b/>
-                <w:bCs/>
-                <w:color w:val="FFFFFF"/>
-                <w:sz w:val="24"/>
-                <w:szCs w:val="28"/>
-              </w:rPr>
-              <w:t>Prediciton</w:t>
-            </w:r>
-            <w:proofErr w:type="spellEnd"/>
-            <w:r>
-              <w:rPr>
-                <w:rFonts w:ascii="Calibri" w:eastAsia="Times New Roman" w:hAnsi="Calibri" w:cs="Calibri"/>
-                <w:b/>
-                <w:bCs/>
-                <w:color w:val="FFFFFF"/>
-                <w:sz w:val="24"/>
-                <w:szCs w:val="28"/>
-              </w:rPr>
-              <w:t xml:space="preserve">)  </w:t>
+              <w:t xml:space="preserve">PROBLEM STATEMENT:-   Social network Ad (User Purchase Prediciton)  </w:t>
             </w:r>
             <w:r>
               <w:rPr>
@@ -3911,7 +3231,6 @@
                 <w:sz w:val="24"/>
               </w:rPr>
             </w:pPr>
-            <w:proofErr w:type="spellStart"/>
             <w:r>
               <w:rPr>
                 <w:rFonts w:ascii="Calibri" w:eastAsia="Times New Roman" w:hAnsi="Calibri" w:cs="Calibri"/>
@@ -3922,7 +3241,6 @@
               </w:rPr>
               <w:t>max_iter</w:t>
             </w:r>
-            <w:proofErr w:type="spellEnd"/>
           </w:p>
         </w:tc>
         <w:tc>
@@ -4135,7 +3453,6 @@
                 <w:sz w:val="24"/>
               </w:rPr>
             </w:pPr>
-            <w:proofErr w:type="spellStart"/>
             <w:r>
               <w:rPr>
                 <w:rFonts w:ascii="Calibri" w:eastAsia="Times New Roman" w:hAnsi="Calibri" w:cs="Calibri"/>
@@ -4144,7 +3461,6 @@
               </w:rPr>
               <w:t>lbfgs</w:t>
             </w:r>
-            <w:proofErr w:type="spellEnd"/>
           </w:p>
         </w:tc>
         <w:tc>
@@ -4286,25 +3602,7 @@
                 <w:color w:val="000000"/>
                 <w:sz w:val="24"/>
               </w:rPr>
-              <w:t>0.89 (</w:t>
-            </w:r>
-            <w:proofErr w:type="spellStart"/>
-            <w:r>
-              <w:rPr>
-                <w:rFonts w:ascii="Calibri" w:eastAsia="Times New Roman" w:hAnsi="Calibri" w:cs="Calibri"/>
-                <w:color w:val="000000"/>
-                <w:sz w:val="24"/>
-              </w:rPr>
-              <w:t>ConvergenceWarning</w:t>
-            </w:r>
-            <w:proofErr w:type="spellEnd"/>
-            <w:r>
-              <w:rPr>
-                <w:rFonts w:ascii="Calibri" w:eastAsia="Times New Roman" w:hAnsi="Calibri" w:cs="Calibri"/>
-                <w:color w:val="000000"/>
-                <w:sz w:val="24"/>
-              </w:rPr>
-              <w:t>)</w:t>
+              <w:t>0.89 (ConvergenceWarning)</w:t>
             </w:r>
           </w:p>
         </w:tc>
@@ -4403,7 +3701,6 @@
                 <w:sz w:val="24"/>
               </w:rPr>
             </w:pPr>
-            <w:proofErr w:type="spellStart"/>
             <w:r>
               <w:rPr>
                 <w:rFonts w:ascii="Calibri" w:eastAsia="Times New Roman" w:hAnsi="Calibri" w:cs="Calibri"/>
@@ -4412,7 +3709,6 @@
               </w:rPr>
               <w:t>lbfgs</w:t>
             </w:r>
-            <w:proofErr w:type="spellEnd"/>
           </w:p>
         </w:tc>
         <w:tc>
@@ -4654,7 +3950,6 @@
                 <w:sz w:val="24"/>
               </w:rPr>
             </w:pPr>
-            <w:proofErr w:type="spellStart"/>
             <w:r>
               <w:rPr>
                 <w:rFonts w:ascii="Calibri" w:eastAsia="Times New Roman" w:hAnsi="Calibri" w:cs="Calibri"/>
@@ -4663,7 +3958,6 @@
               </w:rPr>
               <w:t>lbfgs</w:t>
             </w:r>
-            <w:proofErr w:type="spellEnd"/>
           </w:p>
         </w:tc>
         <w:tc>
@@ -4904,7 +4198,6 @@
                 <w:sz w:val="24"/>
               </w:rPr>
             </w:pPr>
-            <w:proofErr w:type="spellStart"/>
             <w:r>
               <w:rPr>
                 <w:rFonts w:ascii="Calibri" w:eastAsia="Times New Roman" w:hAnsi="Calibri" w:cs="Calibri"/>
@@ -4913,7 +4206,6 @@
               </w:rPr>
               <w:t>liblinear</w:t>
             </w:r>
-            <w:proofErr w:type="spellEnd"/>
           </w:p>
         </w:tc>
         <w:tc>
@@ -5408,18 +4700,8 @@
                 <w:color w:val="000000"/>
                 <w:sz w:val="24"/>
               </w:rPr>
-              <w:t>newton-</w:t>
+              <w:t>newton-cholesky</w:t>
             </w:r>
-            <w:proofErr w:type="spellStart"/>
-            <w:r>
-              <w:rPr>
-                <w:rFonts w:ascii="Calibri" w:eastAsia="Times New Roman" w:hAnsi="Calibri" w:cs="Calibri"/>
-                <w:color w:val="000000"/>
-                <w:sz w:val="24"/>
-              </w:rPr>
-              <w:t>cholesky</w:t>
-            </w:r>
-            <w:proofErr w:type="spellEnd"/>
           </w:p>
         </w:tc>
         <w:tc>
@@ -6156,7 +5438,6 @@
                 <w:sz w:val="24"/>
               </w:rPr>
             </w:pPr>
-            <w:proofErr w:type="spellStart"/>
             <w:r>
               <w:rPr>
                 <w:rFonts w:ascii="Calibri" w:eastAsia="Times New Roman" w:hAnsi="Calibri" w:cs="Calibri"/>
@@ -6165,7 +5446,6 @@
               </w:rPr>
               <w:t>lbfgs</w:t>
             </w:r>
-            <w:proofErr w:type="spellEnd"/>
           </w:p>
         </w:tc>
         <w:tc>
@@ -6456,42 +5736,21 @@
       </w:r>
     </w:p>
     <w:p>
-      <w:proofErr w:type="gramStart"/>
       <w:r>
         <w:rPr>
           <w:highlight w:val="yellow"/>
         </w:rPr>
-        <w:t>Algorithm :</w:t>
-      </w:r>
-      <w:proofErr w:type="gramEnd"/>
-      <w:r>
-        <w:rPr>
-          <w:highlight w:val="yellow"/>
-        </w:rPr>
-        <w:t xml:space="preserve"> K nearest neighbors classifier</w:t>
-      </w:r>
-    </w:p>
-    <w:p>
-      <w:r>
-        <w:t>Accuracy (overall performance of the model</w:t>
-      </w:r>
-      <w:proofErr w:type="gramStart"/>
-      <w:r>
-        <w:t>)  =</w:t>
-      </w:r>
-      <w:proofErr w:type="gramEnd"/>
-      <w:r>
-        <w:t xml:space="preserve"> 0.85</w:t>
-      </w:r>
-    </w:p>
-    <w:p>
-      <w:proofErr w:type="gramStart"/>
-      <w:r>
-        <w:t>overall</w:t>
-      </w:r>
-      <w:proofErr w:type="gramEnd"/>
-      <w:r>
-        <w:t xml:space="preserve"> metrics performance (pre</w:t>
+        <w:t>Algorithm : K nearest neighbors classifier</w:t>
+      </w:r>
+    </w:p>
+    <w:p>
+      <w:r>
+        <w:t>Accuracy (overall performance of the model)  = 0.85</w:t>
+      </w:r>
+    </w:p>
+    <w:p>
+      <w:r>
+        <w:t>overall metrics performance (pre</w:t>
       </w:r>
       <w:r>
         <w:t xml:space="preserve">cision,recall,f1-score) = good </w:t>
@@ -6505,21 +5764,7 @@
         <w:rPr>
           <w:b/>
         </w:rPr>
-        <w:t xml:space="preserve">: good model but not better than </w:t>
-      </w:r>
-      <w:proofErr w:type="spellStart"/>
-      <w:r>
-        <w:rPr>
-          <w:b/>
-        </w:rPr>
-        <w:t>Randomforestclassifier</w:t>
-      </w:r>
-      <w:proofErr w:type="spellEnd"/>
-      <w:r>
-        <w:rPr>
-          <w:b/>
-        </w:rPr>
-        <w:t xml:space="preserve"> for the problem statement (social network ad)</w:t>
+        <w:t>: good model but not better than Randomforestclassifier for the problem statement (social network ad)</w:t>
       </w:r>
     </w:p>
     <w:p>
@@ -6645,31 +5890,7 @@
                 <w:sz w:val="28"/>
                 <w:szCs w:val="28"/>
               </w:rPr>
-              <w:t xml:space="preserve">PROBLEM STATEMENT:-   Social network Ad (User Purchase </w:t>
-            </w:r>
-            <w:proofErr w:type="spellStart"/>
-            <w:r>
-              <w:rPr>
-                <w:rFonts w:ascii="Calibri" w:eastAsia="Times New Roman" w:hAnsi="Calibri" w:cs="Calibri"/>
-                <w:b/>
-                <w:bCs/>
-                <w:color w:val="FFFFFF"/>
-                <w:sz w:val="28"/>
-                <w:szCs w:val="28"/>
-              </w:rPr>
-              <w:t>Prediciton</w:t>
-            </w:r>
-            <w:proofErr w:type="spellEnd"/>
-            <w:r>
-              <w:rPr>
-                <w:rFonts w:ascii="Calibri" w:eastAsia="Times New Roman" w:hAnsi="Calibri" w:cs="Calibri"/>
-                <w:b/>
-                <w:bCs/>
-                <w:color w:val="FFFFFF"/>
-                <w:sz w:val="28"/>
-                <w:szCs w:val="28"/>
-              </w:rPr>
-              <w:t xml:space="preserve">)  </w:t>
+              <w:t xml:space="preserve">PROBLEM STATEMENT:-   Social network Ad (User Purchase Prediciton)  </w:t>
             </w:r>
             <w:r>
               <w:rPr>
@@ -6937,7 +6158,6 @@
                 <w:color w:val="000000"/>
               </w:rPr>
             </w:pPr>
-            <w:proofErr w:type="spellStart"/>
             <w:r>
               <w:rPr>
                 <w:rFonts w:ascii="Calibri" w:eastAsia="Times New Roman" w:hAnsi="Calibri" w:cs="Calibri"/>
@@ -6947,7 +6167,6 @@
               </w:rPr>
               <w:t>GaussianNB</w:t>
             </w:r>
-            <w:proofErr w:type="spellEnd"/>
           </w:p>
         </w:tc>
         <w:tc>
@@ -7110,7 +6329,6 @@
                 <w:color w:val="000000"/>
               </w:rPr>
             </w:pPr>
-            <w:proofErr w:type="spellStart"/>
             <w:r>
               <w:rPr>
                 <w:rFonts w:ascii="Calibri" w:eastAsia="Times New Roman" w:hAnsi="Calibri" w:cs="Calibri"/>
@@ -7118,7 +6336,6 @@
               </w:rPr>
               <w:t>MultinomialNB</w:t>
             </w:r>
-            <w:proofErr w:type="spellEnd"/>
           </w:p>
         </w:tc>
         <w:tc>
@@ -7282,7 +6499,6 @@
                 <w:color w:val="000000"/>
               </w:rPr>
             </w:pPr>
-            <w:proofErr w:type="spellStart"/>
             <w:r>
               <w:rPr>
                 <w:rFonts w:ascii="Calibri" w:eastAsia="Times New Roman" w:hAnsi="Calibri" w:cs="Calibri"/>
@@ -7290,7 +6506,6 @@
               </w:rPr>
               <w:t>ComplementNB</w:t>
             </w:r>
-            <w:proofErr w:type="spellEnd"/>
           </w:p>
         </w:tc>
         <w:tc>
@@ -7454,7 +6669,6 @@
                 <w:color w:val="000000"/>
               </w:rPr>
             </w:pPr>
-            <w:proofErr w:type="spellStart"/>
             <w:r>
               <w:rPr>
                 <w:rFonts w:ascii="Calibri" w:eastAsia="Times New Roman" w:hAnsi="Calibri" w:cs="Calibri"/>
@@ -7462,7 +6676,6 @@
               </w:rPr>
               <w:t>BernoulliNB</w:t>
             </w:r>
-            <w:proofErr w:type="spellEnd"/>
           </w:p>
         </w:tc>
         <w:tc>
@@ -7628,7 +6841,6 @@
                 <w:color w:val="000000"/>
               </w:rPr>
             </w:pPr>
-            <w:proofErr w:type="spellStart"/>
             <w:r>
               <w:rPr>
                 <w:rFonts w:ascii="Calibri" w:eastAsia="Times New Roman" w:hAnsi="Calibri" w:cs="Calibri"/>
@@ -7638,7 +6850,6 @@
               </w:rPr>
               <w:t>CategoricalNB</w:t>
             </w:r>
-            <w:proofErr w:type="spellEnd"/>
           </w:p>
         </w:tc>
         <w:tc>
@@ -7748,67 +6959,24 @@
     <w:p/>
     <w:p/>
     <w:p>
-      <w:proofErr w:type="gramStart"/>
       <w:r>
         <w:rPr>
           <w:highlight w:val="yellow"/>
         </w:rPr>
-        <w:t>Algorithm :</w:t>
-      </w:r>
-      <w:proofErr w:type="gramEnd"/>
-      <w:r>
-        <w:rPr>
-          <w:highlight w:val="yellow"/>
-        </w:rPr>
-        <w:t xml:space="preserve"> Naïve </w:t>
-      </w:r>
-      <w:proofErr w:type="spellStart"/>
-      <w:r>
-        <w:rPr>
-          <w:highlight w:val="yellow"/>
-        </w:rPr>
-        <w:t>bayes</w:t>
-      </w:r>
-      <w:proofErr w:type="spellEnd"/>
-      <w:r>
-        <w:rPr>
-          <w:highlight w:val="yellow"/>
-        </w:rPr>
-        <w:t xml:space="preserve"> - </w:t>
-      </w:r>
-      <w:proofErr w:type="spellStart"/>
-      <w:r>
-        <w:rPr>
-          <w:highlight w:val="yellow"/>
-        </w:rPr>
-        <w:t>GaussianNB</w:t>
-      </w:r>
-      <w:proofErr w:type="spellEnd"/>
+        <w:t>Algorithm : Naïve bayes - GaussianNB</w:t>
+      </w:r>
     </w:p>
     <w:p>
       <w:r>
         <w:t>Accuracy (overall p</w:t>
       </w:r>
       <w:r>
-        <w:t>erformance of the model</w:t>
-      </w:r>
-      <w:proofErr w:type="gramStart"/>
-      <w:r>
-        <w:t>)  =</w:t>
-      </w:r>
-      <w:proofErr w:type="gramEnd"/>
-      <w:r>
-        <w:t xml:space="preserve"> 0.89</w:t>
-      </w:r>
-    </w:p>
-    <w:p>
-      <w:proofErr w:type="gramStart"/>
-      <w:r>
-        <w:t>overall</w:t>
-      </w:r>
-      <w:proofErr w:type="gramEnd"/>
-      <w:r>
-        <w:t xml:space="preserve"> metrics performance (precision,recall,f1-score) = good </w:t>
+        <w:t>erformance of the model)  = 0.89</w:t>
+      </w:r>
+    </w:p>
+    <w:p>
+      <w:r>
+        <w:t xml:space="preserve">overall metrics performance (precision,recall,f1-score) = good </w:t>
       </w:r>
     </w:p>
     <w:p>
@@ -7838,14 +7006,12 @@
         </w:rPr>
         <w:t xml:space="preserve"> the </w:t>
       </w:r>
-      <w:proofErr w:type="spellStart"/>
       <w:r>
         <w:rPr>
           <w:b/>
         </w:rPr>
         <w:t>Randomforestclassifier</w:t>
       </w:r>
-      <w:proofErr w:type="spellEnd"/>
       <w:r>
         <w:rPr>
           <w:b/>
@@ -8052,8 +7218,6 @@
         </w:rPr>
         <w:t>s</w:t>
       </w:r>
-      <w:bookmarkStart w:id="0" w:name="_GoBack"/>
-      <w:bookmarkEnd w:id="0"/>
     </w:p>
     <w:p/>
     <w:p/>
@@ -9061,41 +8225,6 @@
     </w:p>
     <w:p>
       <w:pPr>
-        <w:rPr>
-          <w:rFonts w:ascii="Arial" w:hAnsi="Arial" w:cs="Arial"/>
-        </w:rPr>
-      </w:pPr>
-    </w:p>
-    <w:p>
-      <w:pPr>
-        <w:rPr>
-          <w:rFonts w:ascii="Arial" w:hAnsi="Arial" w:cs="Arial"/>
-        </w:rPr>
-      </w:pPr>
-    </w:p>
-    <w:p>
-      <w:pPr>
-        <w:rPr>
-          <w:rFonts w:ascii="Arial" w:hAnsi="Arial" w:cs="Arial"/>
-        </w:rPr>
-      </w:pPr>
-    </w:p>
-    <w:p>
-      <w:pPr>
-        <w:rPr>
-          <w:rFonts w:ascii="Arial" w:hAnsi="Arial" w:cs="Arial"/>
-        </w:rPr>
-      </w:pPr>
-    </w:p>
-    <w:p>
-      <w:pPr>
-        <w:rPr>
-          <w:rFonts w:ascii="Arial" w:hAnsi="Arial" w:cs="Arial"/>
-        </w:rPr>
-      </w:pPr>
-    </w:p>
-    <w:p>
-      <w:pPr>
         <w:pStyle w:val="Heading3"/>
         <w:rPr>
           <w:rFonts w:ascii="Arial" w:hAnsi="Arial" w:cs="Arial"/>
@@ -9199,7 +8328,6 @@
         <w:rPr>
           <w:rFonts w:ascii="Arial" w:hAnsi="Arial" w:cs="Arial"/>
         </w:rPr>
-        <w:lastRenderedPageBreak/>
         <w:t>Weighted average</w:t>
       </w:r>
     </w:p>
@@ -9308,6 +8436,7 @@
         <w:rPr>
           <w:rFonts w:ascii="Arial" w:hAnsi="Arial" w:cs="Arial"/>
         </w:rPr>
+        <w:lastRenderedPageBreak/>
         <w:t>Calculation of Random Forest classifier:</w:t>
       </w:r>
     </w:p>
@@ -9372,6 +8501,9 @@
     </w:p>
     <w:p>
       <w:pPr>
+        <w:pBdr>
+          <w:bottom w:val="single" w:sz="6" w:space="1" w:color="auto"/>
+        </w:pBdr>
         <w:rPr>
           <w:rFonts w:ascii="Arial" w:hAnsi="Arial" w:cs="Arial"/>
         </w:rPr>
@@ -9399,10 +8531,1764 @@
     </w:p>
     <w:p>
       <w:pPr>
-        <w:rPr>
-          <w:rFonts w:ascii="Arial" w:hAnsi="Arial" w:cs="Arial"/>
-        </w:rPr>
-      </w:pPr>
+        <w:pStyle w:val="Heading1"/>
+      </w:pPr>
+      <w:r>
+        <w:t xml:space="preserve">Grid Search CV classification – algorithm comparison report </w:t>
+      </w:r>
+    </w:p>
+    <w:p>
+      <w:pPr>
+        <w:pStyle w:val="Heading2"/>
+      </w:pPr>
+      <w:r>
+        <w:t xml:space="preserve">Random forest classifier </w:t>
+      </w:r>
+    </w:p>
+    <w:p>
+      <w:r>
+        <w:t>Grid search cv – parameter grid:</w:t>
+      </w:r>
+    </w:p>
+    <w:p>
+      <w:pPr>
+        <w:ind w:left="720"/>
+        <w:rPr>
+          <w:color w:val="44546A" w:themeColor="text2"/>
+        </w:rPr>
+      </w:pPr>
+      <w:r>
+        <w:rPr>
+          <w:color w:val="44546A" w:themeColor="text2"/>
+        </w:rPr>
+        <w:t>param_grid = {</w:t>
+      </w:r>
+    </w:p>
+    <w:p>
+      <w:pPr>
+        <w:ind w:left="720"/>
+        <w:rPr>
+          <w:color w:val="44546A" w:themeColor="text2"/>
+        </w:rPr>
+      </w:pPr>
+      <w:r>
+        <w:rPr>
+          <w:color w:val="44546A" w:themeColor="text2"/>
+        </w:rPr>
+        <w:t>"criterion": ["gini", "entropy", "log_loss"],</w:t>
+      </w:r>
+    </w:p>
+    <w:p>
+      <w:pPr>
+        <w:ind w:left="720"/>
+        <w:rPr>
+          <w:color w:val="44546A" w:themeColor="text2"/>
+        </w:rPr>
+      </w:pPr>
+      <w:r>
+        <w:rPr>
+          <w:color w:val="44546A" w:themeColor="text2"/>
+        </w:rPr>
+        <w:t>"max_features": ["sqrt", "log2", None],</w:t>
+      </w:r>
+    </w:p>
+    <w:p>
+      <w:pPr>
+        <w:ind w:left="720"/>
+        <w:rPr>
+          <w:color w:val="44546A" w:themeColor="text2"/>
+        </w:rPr>
+      </w:pPr>
+      <w:r>
+        <w:rPr>
+          <w:color w:val="44546A" w:themeColor="text2"/>
+        </w:rPr>
+        <w:t>"class_weight": ["balanced", "balanced_subsample"]</w:t>
+      </w:r>
+    </w:p>
+    <w:p>
+      <w:pPr>
+        <w:ind w:left="720"/>
+        <w:rPr>
+          <w:color w:val="44546A" w:themeColor="text2"/>
+        </w:rPr>
+      </w:pPr>
+      <w:r>
+        <w:rPr>
+          <w:color w:val="44546A" w:themeColor="text2"/>
+        </w:rPr>
+        <w:t>}</w:t>
+      </w:r>
+    </w:p>
+    <w:p>
+      <w:pPr>
+        <w:ind w:left="720"/>
+        <w:rPr>
+          <w:color w:val="44546A" w:themeColor="text2"/>
+        </w:rPr>
+      </w:pPr>
+      <w:r>
+        <w:rPr>
+          <w:color w:val="44546A" w:themeColor="text2"/>
+        </w:rPr>
+        <w:t>model = RandomForestClassifier()</w:t>
+      </w:r>
+    </w:p>
+    <w:p>
+      <w:r>
+        <w:t xml:space="preserve">Model Accuracy: </w:t>
+      </w:r>
+      <w:r>
+        <w:t xml:space="preserve"> 0.93</w:t>
+      </w:r>
+    </w:p>
+    <w:p>
+      <w:r>
+        <w:t xml:space="preserve">Confusion matrix: </w:t>
+      </w:r>
+    </w:p>
+    <w:p>
+      <w:pPr>
+        <w:pStyle w:val="HTMLPreformatted"/>
+        <w:shd w:val="clear" w:color="auto" w:fill="FFFFFF"/>
+        <w:wordWrap w:val="0"/>
+        <w:rPr>
+          <w:rFonts w:ascii="Consolas" w:hAnsi="Consolas"/>
+        </w:rPr>
+      </w:pPr>
+      <w:r>
+        <w:rPr>
+          <w:rFonts w:ascii="Consolas" w:hAnsi="Consolas"/>
+        </w:rPr>
+        <w:t>[[54  4]</w:t>
+      </w:r>
+    </w:p>
+    <w:p>
+      <w:pPr>
+        <w:pStyle w:val="HTMLPreformatted"/>
+        <w:shd w:val="clear" w:color="auto" w:fill="FFFFFF"/>
+        <w:wordWrap w:val="0"/>
+        <w:rPr>
+          <w:rFonts w:ascii="Consolas" w:hAnsi="Consolas"/>
+        </w:rPr>
+      </w:pPr>
+      <w:r>
+        <w:rPr>
+          <w:rFonts w:ascii="Consolas" w:hAnsi="Consolas"/>
+        </w:rPr>
+        <w:t xml:space="preserve"> [ 2 20]]</w:t>
+      </w:r>
+    </w:p>
+    <w:p>
+      <w:r>
+        <w:t>Classification report:</w:t>
+      </w:r>
+    </w:p>
+    <w:p>
+      <w:r>
+        <w:drawing>
+          <wp:inline distT="0" distB="0" distL="0" distR="0" wp14:anchorId="318ABDF9" wp14:editId="453B79D3">
+            <wp:extent cx="3677163" cy="1295581"/>
+            <wp:effectExtent l="0" t="0" r="0" b="0"/>
+            <wp:docPr id="19" name="Picture 19"/>
+            <wp:cNvGraphicFramePr>
+              <a:graphicFrameLocks xmlns:a="http://schemas.openxmlformats.org/drawingml/2006/main" noChangeAspect="1"/>
+            </wp:cNvGraphicFramePr>
+            <a:graphic xmlns:a="http://schemas.openxmlformats.org/drawingml/2006/main">
+              <a:graphicData uri="http://schemas.openxmlformats.org/drawingml/2006/picture">
+                <pic:pic xmlns:pic="http://schemas.openxmlformats.org/drawingml/2006/picture">
+                  <pic:nvPicPr>
+                    <pic:cNvPr id="1" name=""/>
+                    <pic:cNvPicPr/>
+                  </pic:nvPicPr>
+                  <pic:blipFill>
+                    <a:blip r:embed="rId28"/>
+                    <a:stretch>
+                      <a:fillRect/>
+                    </a:stretch>
+                  </pic:blipFill>
+                  <pic:spPr>
+                    <a:xfrm>
+                      <a:off x="0" y="0"/>
+                      <a:ext cx="3677163" cy="1295581"/>
+                    </a:xfrm>
+                    <a:prstGeom prst="rect">
+                      <a:avLst/>
+                    </a:prstGeom>
+                  </pic:spPr>
+                </pic:pic>
+              </a:graphicData>
+            </a:graphic>
+          </wp:inline>
+        </w:drawing>
+      </w:r>
+    </w:p>
+    <w:p>
+      <w:r>
+        <w:t xml:space="preserve">Result: </w:t>
+      </w:r>
+    </w:p>
+    <w:p>
+      <w:pPr>
+        <w:pStyle w:val="NormalWeb"/>
+      </w:pPr>
+      <w:r>
+        <w:t xml:space="preserve">In the </w:t>
+      </w:r>
+      <w:r>
+        <w:rPr>
+          <w:highlight w:val="yellow"/>
+        </w:rPr>
+        <w:t>random forest classifier,</w:t>
+      </w:r>
+      <w:r>
+        <w:t xml:space="preserve"> the </w:t>
+      </w:r>
+      <w:r>
+        <w:rPr>
+          <w:highlight w:val="yellow"/>
+        </w:rPr>
+        <w:t>accuracy of the model is 0.93</w:t>
+      </w:r>
+      <w:r>
+        <w:t xml:space="preserve">. And also in the confusion metric, the false negative is less, which is 2. And the recall of the model for purchased is 91, with precision of 83. It's overall performance is also good, with accuracy of 93 and also false negative is less, so that leads to the </w:t>
+      </w:r>
+      <w:r>
+        <w:rPr>
+          <w:u w:val="single"/>
+        </w:rPr>
+        <w:t>minimized missing of the buyers</w:t>
+      </w:r>
+      <w:r>
+        <w:t xml:space="preserve">. So it is actually a </w:t>
+      </w:r>
+      <w:r>
+        <w:rPr>
+          <w:highlight w:val="yellow"/>
+        </w:rPr>
+        <w:t>very good model.</w:t>
+      </w:r>
+    </w:p>
+    <w:p/>
+    <w:p>
+      <w:pPr>
+        <w:pStyle w:val="Heading2"/>
+      </w:pPr>
+      <w:r>
+        <w:lastRenderedPageBreak/>
+        <w:t>Support Vector classifier SVC</w:t>
+      </w:r>
+    </w:p>
+    <w:p>
+      <w:r>
+        <w:t>Grid search cv – parameter grid:</w:t>
+      </w:r>
+    </w:p>
+    <w:p>
+      <w:pPr>
+        <w:ind w:left="720"/>
+        <w:rPr>
+          <w:color w:val="44546A" w:themeColor="text2"/>
+        </w:rPr>
+      </w:pPr>
+      <w:r>
+        <w:rPr>
+          <w:color w:val="44546A" w:themeColor="text2"/>
+        </w:rPr>
+        <w:t>param_grid = {</w:t>
+      </w:r>
+    </w:p>
+    <w:p>
+      <w:pPr>
+        <w:ind w:left="720"/>
+        <w:rPr>
+          <w:color w:val="44546A" w:themeColor="text2"/>
+        </w:rPr>
+      </w:pPr>
+      <w:r>
+        <w:rPr>
+          <w:color w:val="44546A" w:themeColor="text2"/>
+        </w:rPr>
+        <w:t xml:space="preserve">"kernel": ["linear", "poly", "rbf", "sigmoid"],  #precomputed - need x to be a square matrix </w:t>
+      </w:r>
+    </w:p>
+    <w:p>
+      <w:pPr>
+        <w:ind w:left="720"/>
+        <w:rPr>
+          <w:color w:val="44546A" w:themeColor="text2"/>
+        </w:rPr>
+      </w:pPr>
+      <w:r>
+        <w:rPr>
+          <w:color w:val="44546A" w:themeColor="text2"/>
+        </w:rPr>
+        <w:t>"gamma": ["scale", "auto"]</w:t>
+      </w:r>
+    </w:p>
+    <w:p>
+      <w:pPr>
+        <w:ind w:left="720"/>
+        <w:rPr>
+          <w:color w:val="44546A" w:themeColor="text2"/>
+        </w:rPr>
+      </w:pPr>
+      <w:r>
+        <w:rPr>
+          <w:color w:val="44546A" w:themeColor="text2"/>
+        </w:rPr>
+        <w:t>}</w:t>
+      </w:r>
+    </w:p>
+    <w:p>
+      <w:pPr>
+        <w:ind w:left="720"/>
+        <w:rPr>
+          <w:color w:val="44546A" w:themeColor="text2"/>
+        </w:rPr>
+      </w:pPr>
+      <w:r>
+        <w:rPr>
+          <w:color w:val="44546A" w:themeColor="text2"/>
+        </w:rPr>
+        <w:t>model = SVC(probability=True)</w:t>
+      </w:r>
+    </w:p>
+    <w:p>
+      <w:r>
+        <w:t xml:space="preserve">Model Accuracy: </w:t>
+      </w:r>
+      <w:r>
+        <w:t>0.95</w:t>
+      </w:r>
+    </w:p>
+    <w:p>
+      <w:r>
+        <w:t xml:space="preserve">Confusion matrix: </w:t>
+      </w:r>
+    </w:p>
+    <w:p>
+      <w:pPr>
+        <w:pStyle w:val="HTMLPreformatted"/>
+        <w:shd w:val="clear" w:color="auto" w:fill="FFFFFF"/>
+        <w:wordWrap w:val="0"/>
+        <w:rPr>
+          <w:rFonts w:ascii="Consolas" w:hAnsi="Consolas"/>
+        </w:rPr>
+      </w:pPr>
+      <w:r>
+        <w:rPr>
+          <w:rFonts w:ascii="Consolas" w:hAnsi="Consolas"/>
+        </w:rPr>
+        <w:t>[[55  3]</w:t>
+      </w:r>
+    </w:p>
+    <w:p>
+      <w:pPr>
+        <w:pStyle w:val="HTMLPreformatted"/>
+        <w:shd w:val="clear" w:color="auto" w:fill="FFFFFF"/>
+        <w:wordWrap w:val="0"/>
+        <w:rPr>
+          <w:rFonts w:ascii="Consolas" w:hAnsi="Consolas"/>
+        </w:rPr>
+      </w:pPr>
+      <w:r>
+        <w:rPr>
+          <w:rFonts w:ascii="Consolas" w:hAnsi="Consolas"/>
+        </w:rPr>
+        <w:t xml:space="preserve"> [ 1 21]]</w:t>
+      </w:r>
+    </w:p>
+    <w:p>
+      <w:r>
+        <w:t>Classification report:</w:t>
+      </w:r>
+    </w:p>
+    <w:p>
+      <w:r>
+        <w:drawing>
+          <wp:inline distT="0" distB="0" distL="0" distR="0" wp14:anchorId="3A15A7E1" wp14:editId="226ADFF5">
+            <wp:extent cx="3629532" cy="1209844"/>
+            <wp:effectExtent l="0" t="0" r="9525" b="9525"/>
+            <wp:docPr id="20" name="Picture 20"/>
+            <wp:cNvGraphicFramePr>
+              <a:graphicFrameLocks xmlns:a="http://schemas.openxmlformats.org/drawingml/2006/main" noChangeAspect="1"/>
+            </wp:cNvGraphicFramePr>
+            <a:graphic xmlns:a="http://schemas.openxmlformats.org/drawingml/2006/main">
+              <a:graphicData uri="http://schemas.openxmlformats.org/drawingml/2006/picture">
+                <pic:pic xmlns:pic="http://schemas.openxmlformats.org/drawingml/2006/picture">
+                  <pic:nvPicPr>
+                    <pic:cNvPr id="1" name=""/>
+                    <pic:cNvPicPr/>
+                  </pic:nvPicPr>
+                  <pic:blipFill>
+                    <a:blip r:embed="rId29"/>
+                    <a:stretch>
+                      <a:fillRect/>
+                    </a:stretch>
+                  </pic:blipFill>
+                  <pic:spPr>
+                    <a:xfrm>
+                      <a:off x="0" y="0"/>
+                      <a:ext cx="3629532" cy="1209844"/>
+                    </a:xfrm>
+                    <a:prstGeom prst="rect">
+                      <a:avLst/>
+                    </a:prstGeom>
+                  </pic:spPr>
+                </pic:pic>
+              </a:graphicData>
+            </a:graphic>
+          </wp:inline>
+        </w:drawing>
+      </w:r>
+    </w:p>
+    <w:p>
+      <w:r>
+        <w:t xml:space="preserve">Result: </w:t>
+      </w:r>
+    </w:p>
+    <w:p>
+      <w:pPr>
+        <w:pStyle w:val="NormalWeb"/>
+      </w:pPr>
+      <w:r>
+        <w:rPr>
+          <w:highlight w:val="yellow"/>
+        </w:rPr>
+        <w:t>Support vector classifier</w:t>
+      </w:r>
+      <w:r>
+        <w:t xml:space="preserve"> for the same problem</w:t>
+      </w:r>
+      <w:r>
+        <w:rPr>
+          <w:highlight w:val="yellow"/>
+        </w:rPr>
+        <w:t>, accuracy of 95%</w:t>
+      </w:r>
+      <w:r>
+        <w:t xml:space="preserve"> and the confusion matrix false negative is actually 1 and the recall for both the classes is 95% with the precision of 83 for class 1 and 98 for class 0 and the overall performance is really very good and comparing to the random forest, support vector classifier is really </w:t>
+      </w:r>
+      <w:r>
+        <w:rPr>
+          <w:b/>
+        </w:rPr>
+        <w:t>performing much better than random forest</w:t>
+      </w:r>
+      <w:r>
+        <w:t xml:space="preserve"> so it is a </w:t>
+      </w:r>
+      <w:r>
+        <w:rPr>
+          <w:highlight w:val="yellow"/>
+        </w:rPr>
+        <w:t>very good model.</w:t>
+      </w:r>
+    </w:p>
+    <w:p/>
+    <w:p>
+      <w:pPr>
+        <w:pStyle w:val="Heading2"/>
+      </w:pPr>
+      <w:r>
+        <w:t xml:space="preserve">Decision tree classifier </w:t>
+      </w:r>
+    </w:p>
+    <w:p>
+      <w:r>
+        <w:t>Grid search cv – parameter grid:</w:t>
+      </w:r>
+    </w:p>
+    <w:p>
+      <w:pPr>
+        <w:ind w:left="720"/>
+        <w:rPr>
+          <w:color w:val="44546A" w:themeColor="text2"/>
+        </w:rPr>
+      </w:pPr>
+      <w:r>
+        <w:rPr>
+          <w:color w:val="44546A" w:themeColor="text2"/>
+        </w:rPr>
+        <w:t>param_grid = {</w:t>
+      </w:r>
+    </w:p>
+    <w:p>
+      <w:pPr>
+        <w:ind w:left="720"/>
+        <w:rPr>
+          <w:color w:val="44546A" w:themeColor="text2"/>
+        </w:rPr>
+      </w:pPr>
+      <w:r>
+        <w:rPr>
+          <w:color w:val="44546A" w:themeColor="text2"/>
+        </w:rPr>
+        <w:t>"criterion": ["gini", "entropy", "log_loss"],</w:t>
+      </w:r>
+    </w:p>
+    <w:p>
+      <w:pPr>
+        <w:ind w:left="720"/>
+        <w:rPr>
+          <w:color w:val="44546A" w:themeColor="text2"/>
+        </w:rPr>
+      </w:pPr>
+      <w:r>
+        <w:rPr>
+          <w:color w:val="44546A" w:themeColor="text2"/>
+        </w:rPr>
+        <w:t>"splitter" : ["best", "random"],</w:t>
+      </w:r>
+    </w:p>
+    <w:p>
+      <w:pPr>
+        <w:ind w:left="720"/>
+        <w:rPr>
+          <w:color w:val="44546A" w:themeColor="text2"/>
+        </w:rPr>
+      </w:pPr>
+      <w:r>
+        <w:rPr>
+          <w:color w:val="44546A" w:themeColor="text2"/>
+        </w:rPr>
+        <w:t xml:space="preserve">"max_features" : ["sqrt", "log2"], </w:t>
+      </w:r>
+    </w:p>
+    <w:p>
+      <w:pPr>
+        <w:ind w:left="720"/>
+        <w:rPr>
+          <w:color w:val="44546A" w:themeColor="text2"/>
+        </w:rPr>
+      </w:pPr>
+      <w:r>
+        <w:rPr>
+          <w:color w:val="44546A" w:themeColor="text2"/>
+        </w:rPr>
+        <w:t>}</w:t>
+      </w:r>
+    </w:p>
+    <w:p>
+      <w:pPr>
+        <w:ind w:firstLine="720"/>
+        <w:rPr>
+          <w:color w:val="44546A" w:themeColor="text2"/>
+        </w:rPr>
+      </w:pPr>
+      <w:r>
+        <w:rPr>
+          <w:color w:val="44546A" w:themeColor="text2"/>
+        </w:rPr>
+        <w:t>model = DecisionTreeClassifier()</w:t>
+      </w:r>
+    </w:p>
+    <w:p>
+      <w:r>
+        <w:lastRenderedPageBreak/>
+        <w:t xml:space="preserve">Model Accuracy: </w:t>
+      </w:r>
+      <w:r>
+        <w:t>0.91</w:t>
+      </w:r>
+    </w:p>
+    <w:p>
+      <w:r>
+        <w:t xml:space="preserve">Confusion matrix: </w:t>
+      </w:r>
+    </w:p>
+    <w:p>
+      <w:pPr>
+        <w:pStyle w:val="HTMLPreformatted"/>
+        <w:shd w:val="clear" w:color="auto" w:fill="FFFFFF"/>
+        <w:wordWrap w:val="0"/>
+        <w:rPr>
+          <w:rFonts w:ascii="Consolas" w:hAnsi="Consolas"/>
+        </w:rPr>
+      </w:pPr>
+      <w:r>
+        <w:rPr>
+          <w:rFonts w:ascii="Consolas" w:hAnsi="Consolas"/>
+        </w:rPr>
+        <w:t>[[55  3]</w:t>
+      </w:r>
+    </w:p>
+    <w:p>
+      <w:pPr>
+        <w:pStyle w:val="HTMLPreformatted"/>
+        <w:shd w:val="clear" w:color="auto" w:fill="FFFFFF"/>
+        <w:wordWrap w:val="0"/>
+        <w:rPr>
+          <w:rFonts w:ascii="Consolas" w:hAnsi="Consolas"/>
+        </w:rPr>
+      </w:pPr>
+      <w:r>
+        <w:rPr>
+          <w:rFonts w:ascii="Consolas" w:hAnsi="Consolas"/>
+        </w:rPr>
+        <w:t xml:space="preserve"> [ 4 18]]</w:t>
+      </w:r>
+    </w:p>
+    <w:p>
+      <w:r>
+        <w:t>Classification report:</w:t>
+      </w:r>
+    </w:p>
+    <w:p>
+      <w:r>
+        <w:drawing>
+          <wp:inline distT="0" distB="0" distL="0" distR="0" wp14:anchorId="438A7DE8" wp14:editId="161D6C7A">
+            <wp:extent cx="3610479" cy="1219370"/>
+            <wp:effectExtent l="0" t="0" r="9525" b="0"/>
+            <wp:docPr id="21" name="Picture 21"/>
+            <wp:cNvGraphicFramePr>
+              <a:graphicFrameLocks xmlns:a="http://schemas.openxmlformats.org/drawingml/2006/main" noChangeAspect="1"/>
+            </wp:cNvGraphicFramePr>
+            <a:graphic xmlns:a="http://schemas.openxmlformats.org/drawingml/2006/main">
+              <a:graphicData uri="http://schemas.openxmlformats.org/drawingml/2006/picture">
+                <pic:pic xmlns:pic="http://schemas.openxmlformats.org/drawingml/2006/picture">
+                  <pic:nvPicPr>
+                    <pic:cNvPr id="1" name=""/>
+                    <pic:cNvPicPr/>
+                  </pic:nvPicPr>
+                  <pic:blipFill>
+                    <a:blip r:embed="rId30"/>
+                    <a:stretch>
+                      <a:fillRect/>
+                    </a:stretch>
+                  </pic:blipFill>
+                  <pic:spPr>
+                    <a:xfrm>
+                      <a:off x="0" y="0"/>
+                      <a:ext cx="3610479" cy="1219370"/>
+                    </a:xfrm>
+                    <a:prstGeom prst="rect">
+                      <a:avLst/>
+                    </a:prstGeom>
+                  </pic:spPr>
+                </pic:pic>
+              </a:graphicData>
+            </a:graphic>
+          </wp:inline>
+        </w:drawing>
+      </w:r>
+    </w:p>
+    <w:p>
+      <w:r>
+        <w:t xml:space="preserve">Result: </w:t>
+      </w:r>
+    </w:p>
+    <w:p>
+      <w:pPr>
+        <w:pStyle w:val="NormalWeb"/>
+      </w:pPr>
+      <w:r>
+        <w:rPr>
+          <w:highlight w:val="yellow"/>
+        </w:rPr>
+        <w:t>Decision tree classifier</w:t>
+      </w:r>
+      <w:r>
+        <w:t xml:space="preserve"> for the same problem, </w:t>
+      </w:r>
+      <w:r>
+        <w:rPr>
+          <w:highlight w:val="yellow"/>
+        </w:rPr>
+        <w:t>accuracy of the model is 91</w:t>
+      </w:r>
+      <w:r>
+        <w:t xml:space="preserve"> percent, but the confusion matrix false negative is 4, which is greater number comparatively with support vector classifier and the random forest. The recall for the purchase is 82 and precision is 86, so that is also less. So I conclude that </w:t>
+      </w:r>
+      <w:r>
+        <w:rPr>
+          <w:b/>
+        </w:rPr>
+        <w:t>Decision Tree classifier model is performing good</w:t>
+      </w:r>
+      <w:r>
+        <w:t xml:space="preserve"> but it is comparatively </w:t>
+      </w:r>
+      <w:r>
+        <w:rPr>
+          <w:highlight w:val="yellow"/>
+        </w:rPr>
+        <w:t>less performance when comparing with the Random Forest and Support Vector classifier</w:t>
+      </w:r>
+      <w:r>
+        <w:t>.</w:t>
+      </w:r>
+    </w:p>
+    <w:p/>
+    <w:p>
+      <w:pPr>
+        <w:pStyle w:val="Heading2"/>
+      </w:pPr>
+      <w:r>
+        <w:t>Logistic regression</w:t>
+      </w:r>
+    </w:p>
+    <w:p>
+      <w:r>
+        <w:t>Grid search cv – parameter grid:</w:t>
+      </w:r>
+    </w:p>
+    <w:p>
+      <w:pPr>
+        <w:ind w:left="720"/>
+        <w:rPr>
+          <w:color w:val="44546A" w:themeColor="text2"/>
+        </w:rPr>
+      </w:pPr>
+      <w:r>
+        <w:rPr>
+          <w:color w:val="44546A" w:themeColor="text2"/>
+        </w:rPr>
+        <w:t>param_grid = [</w:t>
+      </w:r>
+    </w:p>
+    <w:p>
+      <w:pPr>
+        <w:ind w:left="720"/>
+        <w:rPr>
+          <w:color w:val="44546A" w:themeColor="text2"/>
+        </w:rPr>
+      </w:pPr>
+      <w:r>
+        <w:rPr>
+          <w:color w:val="44546A" w:themeColor="text2"/>
+        </w:rPr>
+        <w:t xml:space="preserve">    # L2 penalties</w:t>
+      </w:r>
+    </w:p>
+    <w:p>
+      <w:pPr>
+        <w:ind w:left="720"/>
+        <w:rPr>
+          <w:color w:val="44546A" w:themeColor="text2"/>
+        </w:rPr>
+      </w:pPr>
+      <w:r>
+        <w:rPr>
+          <w:color w:val="44546A" w:themeColor="text2"/>
+        </w:rPr>
+        <w:t xml:space="preserve">    {</w:t>
+      </w:r>
+    </w:p>
+    <w:p>
+      <w:pPr>
+        <w:ind w:left="720"/>
+        <w:rPr>
+          <w:color w:val="44546A" w:themeColor="text2"/>
+        </w:rPr>
+      </w:pPr>
+      <w:r>
+        <w:rPr>
+          <w:color w:val="44546A" w:themeColor="text2"/>
+        </w:rPr>
+        <w:t xml:space="preserve">        "solver": ["lbfgs", "newton-cg", "newton-cholesky", "sag"],</w:t>
+      </w:r>
+    </w:p>
+    <w:p>
+      <w:pPr>
+        <w:ind w:left="720"/>
+        <w:rPr>
+          <w:color w:val="44546A" w:themeColor="text2"/>
+        </w:rPr>
+      </w:pPr>
+      <w:r>
+        <w:rPr>
+          <w:color w:val="44546A" w:themeColor="text2"/>
+        </w:rPr>
+        <w:t xml:space="preserve">        "penalty": ["l2", None]</w:t>
+      </w:r>
+    </w:p>
+    <w:p>
+      <w:pPr>
+        <w:ind w:left="720"/>
+        <w:rPr>
+          <w:color w:val="44546A" w:themeColor="text2"/>
+        </w:rPr>
+      </w:pPr>
+      <w:r>
+        <w:rPr>
+          <w:color w:val="44546A" w:themeColor="text2"/>
+        </w:rPr>
+        <w:t xml:space="preserve">    },</w:t>
+      </w:r>
+    </w:p>
+    <w:p>
+      <w:pPr>
+        <w:ind w:left="720"/>
+        <w:rPr>
+          <w:color w:val="44546A" w:themeColor="text2"/>
+        </w:rPr>
+      </w:pPr>
+      <w:r>
+        <w:rPr>
+          <w:color w:val="44546A" w:themeColor="text2"/>
+        </w:rPr>
+        <w:t xml:space="preserve">    # L1 penalties</w:t>
+      </w:r>
+    </w:p>
+    <w:p>
+      <w:pPr>
+        <w:ind w:left="720"/>
+        <w:rPr>
+          <w:color w:val="44546A" w:themeColor="text2"/>
+        </w:rPr>
+      </w:pPr>
+      <w:r>
+        <w:rPr>
+          <w:color w:val="44546A" w:themeColor="text2"/>
+        </w:rPr>
+        <w:t xml:space="preserve">    {</w:t>
+      </w:r>
+    </w:p>
+    <w:p>
+      <w:pPr>
+        <w:ind w:left="720"/>
+        <w:rPr>
+          <w:color w:val="44546A" w:themeColor="text2"/>
+        </w:rPr>
+      </w:pPr>
+      <w:r>
+        <w:rPr>
+          <w:color w:val="44546A" w:themeColor="text2"/>
+        </w:rPr>
+        <w:t xml:space="preserve">        "solver": ["liblinear", "saga"],</w:t>
+      </w:r>
+    </w:p>
+    <w:p>
+      <w:pPr>
+        <w:ind w:left="720"/>
+        <w:rPr>
+          <w:color w:val="44546A" w:themeColor="text2"/>
+        </w:rPr>
+      </w:pPr>
+      <w:r>
+        <w:rPr>
+          <w:color w:val="44546A" w:themeColor="text2"/>
+        </w:rPr>
+        <w:t xml:space="preserve">        "penalty": ["l1"]</w:t>
+      </w:r>
+    </w:p>
+    <w:p>
+      <w:pPr>
+        <w:ind w:left="720"/>
+        <w:rPr>
+          <w:color w:val="44546A" w:themeColor="text2"/>
+        </w:rPr>
+      </w:pPr>
+      <w:r>
+        <w:rPr>
+          <w:color w:val="44546A" w:themeColor="text2"/>
+        </w:rPr>
+        <w:t xml:space="preserve">    },</w:t>
+      </w:r>
+    </w:p>
+    <w:p>
+      <w:pPr>
+        <w:ind w:left="720"/>
+        <w:rPr>
+          <w:color w:val="44546A" w:themeColor="text2"/>
+        </w:rPr>
+      </w:pPr>
+      <w:r>
+        <w:rPr>
+          <w:color w:val="44546A" w:themeColor="text2"/>
+        </w:rPr>
+        <w:t xml:space="preserve">    # ElasticNet</w:t>
+      </w:r>
+    </w:p>
+    <w:p>
+      <w:pPr>
+        <w:ind w:left="720"/>
+        <w:rPr>
+          <w:color w:val="44546A" w:themeColor="text2"/>
+        </w:rPr>
+      </w:pPr>
+      <w:r>
+        <w:rPr>
+          <w:color w:val="44546A" w:themeColor="text2"/>
+        </w:rPr>
+        <w:lastRenderedPageBreak/>
+        <w:t xml:space="preserve">    {</w:t>
+      </w:r>
+    </w:p>
+    <w:p>
+      <w:pPr>
+        <w:ind w:left="720"/>
+        <w:rPr>
+          <w:color w:val="44546A" w:themeColor="text2"/>
+        </w:rPr>
+      </w:pPr>
+      <w:r>
+        <w:rPr>
+          <w:color w:val="44546A" w:themeColor="text2"/>
+        </w:rPr>
+        <w:t xml:space="preserve">        "solver": ["saga"],</w:t>
+      </w:r>
+    </w:p>
+    <w:p>
+      <w:pPr>
+        <w:ind w:left="720"/>
+        <w:rPr>
+          <w:color w:val="44546A" w:themeColor="text2"/>
+        </w:rPr>
+      </w:pPr>
+      <w:r>
+        <w:rPr>
+          <w:color w:val="44546A" w:themeColor="text2"/>
+        </w:rPr>
+        <w:t xml:space="preserve">        "penalty": ["elasticnet"],</w:t>
+      </w:r>
+    </w:p>
+    <w:p>
+      <w:pPr>
+        <w:ind w:left="720"/>
+        <w:rPr>
+          <w:color w:val="44546A" w:themeColor="text2"/>
+        </w:rPr>
+      </w:pPr>
+      <w:r>
+        <w:rPr>
+          <w:color w:val="44546A" w:themeColor="text2"/>
+        </w:rPr>
+        <w:t xml:space="preserve">        "l1_ratio": [0.1, 0.5, 0.9]</w:t>
+      </w:r>
+    </w:p>
+    <w:p>
+      <w:pPr>
+        <w:ind w:left="720"/>
+        <w:rPr>
+          <w:color w:val="44546A" w:themeColor="text2"/>
+        </w:rPr>
+      </w:pPr>
+      <w:r>
+        <w:rPr>
+          <w:color w:val="44546A" w:themeColor="text2"/>
+        </w:rPr>
+        <w:t xml:space="preserve">    }</w:t>
+      </w:r>
+    </w:p>
+    <w:p>
+      <w:pPr>
+        <w:ind w:left="720"/>
+        <w:rPr>
+          <w:color w:val="44546A" w:themeColor="text2"/>
+        </w:rPr>
+      </w:pPr>
+      <w:r>
+        <w:rPr>
+          <w:color w:val="44546A" w:themeColor="text2"/>
+        </w:rPr>
+        <w:t>]</w:t>
+      </w:r>
+    </w:p>
+    <w:p>
+      <w:pPr>
+        <w:ind w:left="720"/>
+        <w:rPr>
+          <w:color w:val="44546A" w:themeColor="text2"/>
+        </w:rPr>
+      </w:pPr>
+      <w:r>
+        <w:rPr>
+          <w:color w:val="44546A" w:themeColor="text2"/>
+        </w:rPr>
+        <w:t>model = LogisticRegression()</w:t>
+      </w:r>
+    </w:p>
+    <w:p>
+      <w:r>
+        <w:t xml:space="preserve">Model Accuracy: </w:t>
+      </w:r>
+      <w:r>
+        <w:t xml:space="preserve"> 0.93</w:t>
+      </w:r>
+    </w:p>
+    <w:p>
+      <w:r>
+        <w:t xml:space="preserve">Confusion matrix: </w:t>
+      </w:r>
+    </w:p>
+    <w:p>
+      <w:pPr>
+        <w:pStyle w:val="HTMLPreformatted"/>
+        <w:shd w:val="clear" w:color="auto" w:fill="FFFFFF"/>
+        <w:wordWrap w:val="0"/>
+        <w:rPr>
+          <w:rFonts w:ascii="Consolas" w:hAnsi="Consolas"/>
+        </w:rPr>
+      </w:pPr>
+      <w:r>
+        <w:rPr>
+          <w:rFonts w:ascii="Consolas" w:hAnsi="Consolas"/>
+        </w:rPr>
+        <w:t>[[56  2]</w:t>
+      </w:r>
+    </w:p>
+    <w:p>
+      <w:pPr>
+        <w:pStyle w:val="HTMLPreformatted"/>
+        <w:shd w:val="clear" w:color="auto" w:fill="FFFFFF"/>
+        <w:wordWrap w:val="0"/>
+        <w:rPr>
+          <w:rFonts w:ascii="Consolas" w:hAnsi="Consolas"/>
+        </w:rPr>
+      </w:pPr>
+      <w:r>
+        <w:rPr>
+          <w:rFonts w:ascii="Consolas" w:hAnsi="Consolas"/>
+        </w:rPr>
+        <w:t xml:space="preserve"> [ 4 18]]</w:t>
+      </w:r>
+    </w:p>
+    <w:p>
+      <w:pPr>
+        <w:pStyle w:val="HTMLPreformatted"/>
+        <w:shd w:val="clear" w:color="auto" w:fill="FFFFFF"/>
+        <w:wordWrap w:val="0"/>
+        <w:rPr>
+          <w:rFonts w:ascii="Consolas" w:hAnsi="Consolas"/>
+        </w:rPr>
+      </w:pPr>
+    </w:p>
+    <w:p>
+      <w:r>
+        <w:t>Classification report:</w:t>
+      </w:r>
+    </w:p>
+    <w:p>
+      <w:r>
+        <w:drawing>
+          <wp:inline distT="0" distB="0" distL="0" distR="0" wp14:anchorId="693E8EAB" wp14:editId="247BD24F">
+            <wp:extent cx="3439005" cy="1286054"/>
+            <wp:effectExtent l="0" t="0" r="9525" b="0"/>
+            <wp:docPr id="22" name="Picture 22"/>
+            <wp:cNvGraphicFramePr>
+              <a:graphicFrameLocks xmlns:a="http://schemas.openxmlformats.org/drawingml/2006/main" noChangeAspect="1"/>
+            </wp:cNvGraphicFramePr>
+            <a:graphic xmlns:a="http://schemas.openxmlformats.org/drawingml/2006/main">
+              <a:graphicData uri="http://schemas.openxmlformats.org/drawingml/2006/picture">
+                <pic:pic xmlns:pic="http://schemas.openxmlformats.org/drawingml/2006/picture">
+                  <pic:nvPicPr>
+                    <pic:cNvPr id="1" name=""/>
+                    <pic:cNvPicPr/>
+                  </pic:nvPicPr>
+                  <pic:blipFill>
+                    <a:blip r:embed="rId31"/>
+                    <a:stretch>
+                      <a:fillRect/>
+                    </a:stretch>
+                  </pic:blipFill>
+                  <pic:spPr>
+                    <a:xfrm>
+                      <a:off x="0" y="0"/>
+                      <a:ext cx="3439005" cy="1286054"/>
+                    </a:xfrm>
+                    <a:prstGeom prst="rect">
+                      <a:avLst/>
+                    </a:prstGeom>
+                  </pic:spPr>
+                </pic:pic>
+              </a:graphicData>
+            </a:graphic>
+          </wp:inline>
+        </w:drawing>
+      </w:r>
+    </w:p>
+    <w:p>
+      <w:r>
+        <w:t xml:space="preserve">Result: </w:t>
+      </w:r>
+    </w:p>
+    <w:p>
+      <w:pPr>
+        <w:pStyle w:val="NormalWeb"/>
+      </w:pPr>
+      <w:r>
+        <w:rPr>
+          <w:highlight w:val="yellow"/>
+        </w:rPr>
+        <w:t>Logistic regression model accuracy 93%,</w:t>
+      </w:r>
+      <w:r>
+        <w:t xml:space="preserve"> but the confusion matrix false negative is 4, and recall for class 1 is 82 (purchased). So it is comparatively </w:t>
+      </w:r>
+      <w:r>
+        <w:rPr>
+          <w:b/>
+        </w:rPr>
+        <w:t>good model</w:t>
+      </w:r>
+      <w:r>
+        <w:t xml:space="preserve">, but when </w:t>
+      </w:r>
+      <w:r>
+        <w:rPr>
+          <w:highlight w:val="yellow"/>
+        </w:rPr>
+        <w:t>comparing with the support vector classifier</w:t>
+      </w:r>
+      <w:r>
+        <w:t xml:space="preserve">, which is with the highest accuracy and a good performing model, this logistic regression is </w:t>
+      </w:r>
+      <w:r>
+        <w:rPr>
+          <w:highlight w:val="yellow"/>
+        </w:rPr>
+        <w:t>performing less.</w:t>
+      </w:r>
+    </w:p>
+    <w:p/>
+    <w:p>
+      <w:pPr>
+        <w:pStyle w:val="Heading2"/>
+      </w:pPr>
+      <w:r>
+        <w:t>KNN</w:t>
+      </w:r>
+    </w:p>
+    <w:p>
+      <w:r>
+        <w:t>Grid search cv – parameter grid:</w:t>
+      </w:r>
+    </w:p>
+    <w:p>
+      <w:pPr>
+        <w:ind w:left="720"/>
+        <w:rPr>
+          <w:color w:val="44546A" w:themeColor="text2"/>
+        </w:rPr>
+      </w:pPr>
+      <w:r>
+        <w:rPr>
+          <w:color w:val="44546A" w:themeColor="text2"/>
+        </w:rPr>
+        <w:t>param_grid ={</w:t>
+      </w:r>
+    </w:p>
+    <w:p>
+      <w:pPr>
+        <w:ind w:left="720"/>
+        <w:rPr>
+          <w:color w:val="44546A" w:themeColor="text2"/>
+        </w:rPr>
+      </w:pPr>
+      <w:r>
+        <w:rPr>
+          <w:color w:val="44546A" w:themeColor="text2"/>
+        </w:rPr>
+        <w:t>"weights":["uniform", "distance"],</w:t>
+      </w:r>
+    </w:p>
+    <w:p>
+      <w:pPr>
+        <w:ind w:left="720"/>
+        <w:rPr>
+          <w:color w:val="44546A" w:themeColor="text2"/>
+        </w:rPr>
+      </w:pPr>
+      <w:r>
+        <w:rPr>
+          <w:color w:val="44546A" w:themeColor="text2"/>
+        </w:rPr>
+        <w:t>"algorithm":["auto", "ball_tree", "kd_tree", "brute"]</w:t>
+      </w:r>
+    </w:p>
+    <w:p>
+      <w:pPr>
+        <w:ind w:left="720"/>
+        <w:rPr>
+          <w:color w:val="44546A" w:themeColor="text2"/>
+        </w:rPr>
+      </w:pPr>
+      <w:r>
+        <w:rPr>
+          <w:color w:val="44546A" w:themeColor="text2"/>
+        </w:rPr>
+        <w:t>}</w:t>
+      </w:r>
+    </w:p>
+    <w:p>
+      <w:pPr>
+        <w:ind w:left="720"/>
+        <w:rPr>
+          <w:color w:val="44546A" w:themeColor="text2"/>
+        </w:rPr>
+      </w:pPr>
+      <w:r>
+        <w:rPr>
+          <w:color w:val="44546A" w:themeColor="text2"/>
+        </w:rPr>
+        <w:t>model = KNeighborsClassifier()</w:t>
+      </w:r>
+    </w:p>
+    <w:p>
+      <w:r>
+        <w:lastRenderedPageBreak/>
+        <w:t xml:space="preserve">Model Accuracy: </w:t>
+      </w:r>
+      <w:r>
+        <w:t xml:space="preserve"> 0.95</w:t>
+      </w:r>
+    </w:p>
+    <w:p>
+      <w:r>
+        <w:t xml:space="preserve">Confusion matrix: </w:t>
+      </w:r>
+    </w:p>
+    <w:p>
+      <w:pPr>
+        <w:pStyle w:val="HTMLPreformatted"/>
+        <w:shd w:val="clear" w:color="auto" w:fill="FFFFFF"/>
+        <w:wordWrap w:val="0"/>
+        <w:rPr>
+          <w:rFonts w:ascii="Consolas" w:hAnsi="Consolas"/>
+        </w:rPr>
+      </w:pPr>
+      <w:r>
+        <w:rPr>
+          <w:rFonts w:ascii="Consolas" w:hAnsi="Consolas"/>
+        </w:rPr>
+        <w:t>[[55  3]</w:t>
+      </w:r>
+    </w:p>
+    <w:p>
+      <w:pPr>
+        <w:pStyle w:val="HTMLPreformatted"/>
+        <w:shd w:val="clear" w:color="auto" w:fill="FFFFFF"/>
+        <w:wordWrap w:val="0"/>
+        <w:rPr>
+          <w:rFonts w:ascii="Consolas" w:hAnsi="Consolas"/>
+        </w:rPr>
+      </w:pPr>
+      <w:r>
+        <w:rPr>
+          <w:rFonts w:ascii="Consolas" w:hAnsi="Consolas"/>
+        </w:rPr>
+        <w:t xml:space="preserve"> [ 1 21]]</w:t>
+      </w:r>
+    </w:p>
+    <w:p/>
+    <w:p>
+      <w:r>
+        <w:t>Classification report:</w:t>
+      </w:r>
+    </w:p>
+    <w:p>
+      <w:r>
+        <w:drawing>
+          <wp:inline distT="0" distB="0" distL="0" distR="0" wp14:anchorId="07B83DB4" wp14:editId="73381E2C">
+            <wp:extent cx="3486637" cy="1200318"/>
+            <wp:effectExtent l="0" t="0" r="0" b="0"/>
+            <wp:docPr id="23" name="Picture 23"/>
+            <wp:cNvGraphicFramePr>
+              <a:graphicFrameLocks xmlns:a="http://schemas.openxmlformats.org/drawingml/2006/main" noChangeAspect="1"/>
+            </wp:cNvGraphicFramePr>
+            <a:graphic xmlns:a="http://schemas.openxmlformats.org/drawingml/2006/main">
+              <a:graphicData uri="http://schemas.openxmlformats.org/drawingml/2006/picture">
+                <pic:pic xmlns:pic="http://schemas.openxmlformats.org/drawingml/2006/picture">
+                  <pic:nvPicPr>
+                    <pic:cNvPr id="1" name=""/>
+                    <pic:cNvPicPr/>
+                  </pic:nvPicPr>
+                  <pic:blipFill>
+                    <a:blip r:embed="rId32"/>
+                    <a:stretch>
+                      <a:fillRect/>
+                    </a:stretch>
+                  </pic:blipFill>
+                  <pic:spPr>
+                    <a:xfrm>
+                      <a:off x="0" y="0"/>
+                      <a:ext cx="3486637" cy="1200318"/>
+                    </a:xfrm>
+                    <a:prstGeom prst="rect">
+                      <a:avLst/>
+                    </a:prstGeom>
+                  </pic:spPr>
+                </pic:pic>
+              </a:graphicData>
+            </a:graphic>
+          </wp:inline>
+        </w:drawing>
+      </w:r>
+    </w:p>
+    <w:p>
+      <w:r>
+        <w:t xml:space="preserve">Result: </w:t>
+      </w:r>
+    </w:p>
+    <w:p>
+      <w:pPr>
+        <w:pStyle w:val="NormalWeb"/>
+      </w:pPr>
+      <w:r>
+        <w:rPr>
+          <w:highlight w:val="yellow"/>
+        </w:rPr>
+        <w:t>k-neighbor classifier algorithm, accuracy with a 95%</w:t>
+      </w:r>
+      <w:r>
+        <w:t xml:space="preserve"> and also confusion matrix for false negative is 1, recall is 95, precision is 88 for the class 1, and overall performing also it is good, and also all the metrics, accuracy scores are similar to the support vector classifier, which is one of the highest performing model as of now, as per the analysis. So I conclude that </w:t>
+      </w:r>
+      <w:r>
+        <w:rPr>
+          <w:highlight w:val="yellow"/>
+        </w:rPr>
+        <w:t>k-nearest neighbor is also performing same as the support vector classifier,</w:t>
+      </w:r>
+      <w:r>
+        <w:t xml:space="preserve"> so both the model is the </w:t>
+      </w:r>
+      <w:r>
+        <w:rPr>
+          <w:highlight w:val="yellow"/>
+        </w:rPr>
+        <w:t>highest performing model</w:t>
+      </w:r>
+      <w:r>
+        <w:t xml:space="preserve"> for the </w:t>
+      </w:r>
+      <w:r>
+        <w:t xml:space="preserve">social network ad as of now, as per </w:t>
+      </w:r>
+      <w:r>
+        <w:t>the analysis.</w:t>
+      </w:r>
+    </w:p>
+    <w:p/>
+    <w:p>
+      <w:pPr>
+        <w:pStyle w:val="Heading2"/>
+      </w:pPr>
+      <w:r>
+        <w:t xml:space="preserve">Naïve bayes </w:t>
+      </w:r>
+    </w:p>
+    <w:p>
+      <w:r>
+        <w:t>Grid search cv – parameter grid:</w:t>
+      </w:r>
+      <w:r>
+        <w:t xml:space="preserve"> </w:t>
+      </w:r>
+    </w:p>
+    <w:p>
+      <w:pPr>
+        <w:ind w:left="720"/>
+        <w:rPr>
+          <w:color w:val="44546A" w:themeColor="text2"/>
+        </w:rPr>
+      </w:pPr>
+      <w:r>
+        <w:rPr>
+          <w:color w:val="44546A" w:themeColor="text2"/>
+        </w:rPr>
+        <w:t>param_grid ={</w:t>
+      </w:r>
+    </w:p>
+    <w:p>
+      <w:pPr>
+        <w:ind w:left="720"/>
+        <w:rPr>
+          <w:color w:val="44546A" w:themeColor="text2"/>
+        </w:rPr>
+      </w:pPr>
+      <w:r>
+        <w:rPr>
+          <w:color w:val="44546A" w:themeColor="text2"/>
+        </w:rPr>
+        <w:t>"alpha" : [0.1, 0.5, 1.0],</w:t>
+      </w:r>
+    </w:p>
+    <w:p>
+      <w:pPr>
+        <w:ind w:left="720"/>
+        <w:rPr>
+          <w:color w:val="44546A" w:themeColor="text2"/>
+        </w:rPr>
+      </w:pPr>
+      <w:r>
+        <w:rPr>
+          <w:color w:val="44546A" w:themeColor="text2"/>
+        </w:rPr>
+        <w:t>"binarize" : [0.0, 0.5, 1.0]</w:t>
+      </w:r>
+    </w:p>
+    <w:p>
+      <w:pPr>
+        <w:ind w:left="720"/>
+        <w:rPr>
+          <w:color w:val="44546A" w:themeColor="text2"/>
+        </w:rPr>
+      </w:pPr>
+      <w:r>
+        <w:rPr>
+          <w:color w:val="44546A" w:themeColor="text2"/>
+        </w:rPr>
+        <w:t>}</w:t>
+      </w:r>
+    </w:p>
+    <w:p>
+      <w:pPr>
+        <w:ind w:left="720"/>
+        <w:rPr>
+          <w:color w:val="44546A" w:themeColor="text2"/>
+        </w:rPr>
+      </w:pPr>
+      <w:r>
+        <w:rPr>
+          <w:color w:val="44546A" w:themeColor="text2"/>
+        </w:rPr>
+        <w:t>model = BernoulliNB()</w:t>
+      </w:r>
+    </w:p>
+    <w:p>
+      <w:r>
+        <w:t xml:space="preserve">Model Accuracy: </w:t>
+      </w:r>
+      <w:r>
+        <w:t>0.90</w:t>
+      </w:r>
+    </w:p>
+    <w:p>
+      <w:r>
+        <w:t xml:space="preserve">Confusion matrix: </w:t>
+      </w:r>
+    </w:p>
+    <w:p>
+      <w:pPr>
+        <w:pStyle w:val="HTMLPreformatted"/>
+        <w:shd w:val="clear" w:color="auto" w:fill="FFFFFF"/>
+        <w:wordWrap w:val="0"/>
+        <w:rPr>
+          <w:rFonts w:ascii="Consolas" w:hAnsi="Consolas"/>
+        </w:rPr>
+      </w:pPr>
+      <w:r>
+        <w:rPr>
+          <w:rFonts w:ascii="Consolas" w:hAnsi="Consolas"/>
+        </w:rPr>
+        <w:t>[[51  7]</w:t>
+      </w:r>
+    </w:p>
+    <w:p>
+      <w:pPr>
+        <w:pStyle w:val="HTMLPreformatted"/>
+        <w:shd w:val="clear" w:color="auto" w:fill="FFFFFF"/>
+        <w:wordWrap w:val="0"/>
+        <w:rPr>
+          <w:rFonts w:ascii="Consolas" w:hAnsi="Consolas"/>
+        </w:rPr>
+      </w:pPr>
+      <w:r>
+        <w:rPr>
+          <w:rFonts w:ascii="Consolas" w:hAnsi="Consolas"/>
+        </w:rPr>
+        <w:t xml:space="preserve"> [ 1 21]]</w:t>
+      </w:r>
+    </w:p>
+    <w:p/>
+    <w:p>
+      <w:r>
+        <w:t>Classification report:</w:t>
+      </w:r>
+    </w:p>
+    <w:p>
+      <w:r>
+        <w:lastRenderedPageBreak/>
+        <w:drawing>
+          <wp:inline distT="0" distB="0" distL="0" distR="0" wp14:anchorId="735409B5" wp14:editId="3B5DE3FE">
+            <wp:extent cx="4248743" cy="1181265"/>
+            <wp:effectExtent l="0" t="0" r="0" b="0"/>
+            <wp:docPr id="24" name="Picture 24"/>
+            <wp:cNvGraphicFramePr>
+              <a:graphicFrameLocks xmlns:a="http://schemas.openxmlformats.org/drawingml/2006/main" noChangeAspect="1"/>
+            </wp:cNvGraphicFramePr>
+            <a:graphic xmlns:a="http://schemas.openxmlformats.org/drawingml/2006/main">
+              <a:graphicData uri="http://schemas.openxmlformats.org/drawingml/2006/picture">
+                <pic:pic xmlns:pic="http://schemas.openxmlformats.org/drawingml/2006/picture">
+                  <pic:nvPicPr>
+                    <pic:cNvPr id="1" name=""/>
+                    <pic:cNvPicPr/>
+                  </pic:nvPicPr>
+                  <pic:blipFill>
+                    <a:blip r:embed="rId33"/>
+                    <a:stretch>
+                      <a:fillRect/>
+                    </a:stretch>
+                  </pic:blipFill>
+                  <pic:spPr>
+                    <a:xfrm>
+                      <a:off x="0" y="0"/>
+                      <a:ext cx="4248743" cy="1181265"/>
+                    </a:xfrm>
+                    <a:prstGeom prst="rect">
+                      <a:avLst/>
+                    </a:prstGeom>
+                  </pic:spPr>
+                </pic:pic>
+              </a:graphicData>
+            </a:graphic>
+          </wp:inline>
+        </w:drawing>
+      </w:r>
+    </w:p>
+    <w:p>
+      <w:r>
+        <w:t xml:space="preserve">Result: </w:t>
+      </w:r>
+    </w:p>
+    <w:p>
+      <w:pPr>
+        <w:rPr>
+          <w:b/>
+        </w:rPr>
+      </w:pPr>
+      <w:r>
+        <w:rPr>
+          <w:b/>
+        </w:rPr>
+        <w:t>finalizing bernoulliNB – As minimizing missed purchases (false negatives) is more important</w:t>
+      </w:r>
+    </w:p>
+    <w:p>
+      <w:pPr>
+        <w:pStyle w:val="NormalWeb"/>
+      </w:pPr>
+      <w:r>
+        <w:t xml:space="preserve">Naive bayes, </w:t>
+      </w:r>
+      <w:r>
+        <w:rPr>
+          <w:highlight w:val="yellow"/>
+        </w:rPr>
+        <w:t>Bernoulli NB, Model Accuracy 90%,</w:t>
+      </w:r>
+      <w:r>
+        <w:t xml:space="preserve"> Confusion Matrix False Negative is 1, but the Recall for Class 1 is 95, Precision for Class 1 is 75, so overall it is</w:t>
+      </w:r>
+      <w:r>
+        <w:rPr>
+          <w:b/>
+        </w:rPr>
+        <w:t xml:space="preserve"> good</w:t>
+      </w:r>
+      <w:r>
+        <w:t xml:space="preserve">, but </w:t>
+      </w:r>
+      <w:r>
+        <w:rPr>
+          <w:b/>
+        </w:rPr>
+        <w:t>comparing with the highest performing models KNN and the Support Vector Classifier,</w:t>
+      </w:r>
+      <w:r>
+        <w:t xml:space="preserve"> this </w:t>
+      </w:r>
+      <w:r>
+        <w:rPr>
+          <w:highlight w:val="yellow"/>
+        </w:rPr>
+        <w:t>model is performing less</w:t>
+      </w:r>
+      <w:r>
+        <w:t>.</w:t>
+      </w:r>
+    </w:p>
+    <w:p>
+      <w:pPr>
+        <w:rPr>
+          <w:b/>
+        </w:rPr>
+      </w:pPr>
+    </w:p>
+    <w:p>
+      <w:pPr>
+        <w:pStyle w:val="Heading1"/>
+      </w:pPr>
+      <w:r>
+        <w:t>FINALIZED MODEL FOR SOCIAL NETWORK AD – problem statement</w:t>
+      </w:r>
+    </w:p>
+    <w:p>
+      <w:r>
+        <w:t xml:space="preserve">Algorithm : </w:t>
+      </w:r>
+      <w:r>
+        <w:rPr>
+          <w:highlight w:val="yellow"/>
+        </w:rPr>
+        <w:t>KNN classifier and Support vector classifier (SVC)</w:t>
+      </w:r>
+    </w:p>
+    <w:p>
+      <w:r>
+        <w:t>Model Accuracy</w:t>
+      </w:r>
+      <w:r>
+        <w:rPr>
+          <w:highlight w:val="yellow"/>
+        </w:rPr>
+        <w:t>:  0.95</w:t>
+      </w:r>
+    </w:p>
+    <w:p>
+      <w:r>
+        <w:t xml:space="preserve">Confusion matrix: </w:t>
+      </w:r>
+    </w:p>
+    <w:p>
+      <w:pPr>
+        <w:pStyle w:val="HTMLPreformatted"/>
+        <w:shd w:val="clear" w:color="auto" w:fill="FFFFFF"/>
+        <w:wordWrap w:val="0"/>
+        <w:rPr>
+          <w:rFonts w:ascii="Consolas" w:hAnsi="Consolas"/>
+        </w:rPr>
+      </w:pPr>
+      <w:r>
+        <w:rPr>
+          <w:rFonts w:ascii="Consolas" w:hAnsi="Consolas"/>
+        </w:rPr>
+        <w:t>[[55  3]</w:t>
+      </w:r>
+    </w:p>
+    <w:p>
+      <w:pPr>
+        <w:pStyle w:val="HTMLPreformatted"/>
+        <w:shd w:val="clear" w:color="auto" w:fill="FFFFFF"/>
+        <w:wordWrap w:val="0"/>
+        <w:rPr>
+          <w:rFonts w:ascii="Consolas" w:hAnsi="Consolas"/>
+        </w:rPr>
+      </w:pPr>
+      <w:r>
+        <w:rPr>
+          <w:rFonts w:ascii="Consolas" w:hAnsi="Consolas"/>
+        </w:rPr>
+        <w:t xml:space="preserve"> [ 1 21]]</w:t>
+      </w:r>
+    </w:p>
+    <w:p/>
+    <w:p>
+      <w:r>
+        <w:t>Classification report:</w:t>
+      </w:r>
+    </w:p>
+    <w:p>
+      <w:r>
+        <w:drawing>
+          <wp:inline distT="0" distB="0" distL="0" distR="0" wp14:anchorId="5D65E046" wp14:editId="2859C9C7">
+            <wp:extent cx="3486637" cy="1200318"/>
+            <wp:effectExtent l="0" t="0" r="0" b="0"/>
+            <wp:docPr id="26" name="Picture 26"/>
+            <wp:cNvGraphicFramePr>
+              <a:graphicFrameLocks xmlns:a="http://schemas.openxmlformats.org/drawingml/2006/main" noChangeAspect="1"/>
+            </wp:cNvGraphicFramePr>
+            <a:graphic xmlns:a="http://schemas.openxmlformats.org/drawingml/2006/main">
+              <a:graphicData uri="http://schemas.openxmlformats.org/drawingml/2006/picture">
+                <pic:pic xmlns:pic="http://schemas.openxmlformats.org/drawingml/2006/picture">
+                  <pic:nvPicPr>
+                    <pic:cNvPr id="1" name=""/>
+                    <pic:cNvPicPr/>
+                  </pic:nvPicPr>
+                  <pic:blipFill>
+                    <a:blip r:embed="rId32"/>
+                    <a:stretch>
+                      <a:fillRect/>
+                    </a:stretch>
+                  </pic:blipFill>
+                  <pic:spPr>
+                    <a:xfrm>
+                      <a:off x="0" y="0"/>
+                      <a:ext cx="3486637" cy="1200318"/>
+                    </a:xfrm>
+                    <a:prstGeom prst="rect">
+                      <a:avLst/>
+                    </a:prstGeom>
+                  </pic:spPr>
+                </pic:pic>
+              </a:graphicData>
+            </a:graphic>
+          </wp:inline>
+        </w:drawing>
+      </w:r>
+    </w:p>
+    <w:p>
+      <w:r>
+        <w:t xml:space="preserve">Analysis Report: </w:t>
+      </w:r>
+    </w:p>
+    <w:p>
+      <w:pPr>
+        <w:pStyle w:val="NormalWeb"/>
+        <w:rPr>
+          <w:sz w:val="28"/>
+        </w:rPr>
+      </w:pPr>
+      <w:r>
+        <w:rPr>
+          <w:sz w:val="28"/>
+        </w:rPr>
+        <w:t xml:space="preserve">So, I finalize the model for </w:t>
+      </w:r>
+      <w:r>
+        <w:rPr>
+          <w:b/>
+          <w:sz w:val="28"/>
+          <w:u w:val="single"/>
+        </w:rPr>
+        <w:t>Social Network Ad Problem Statement in order to find user will purchase or not purchase the product.</w:t>
+      </w:r>
+      <w:r>
+        <w:rPr>
+          <w:sz w:val="28"/>
+        </w:rPr>
+        <w:t xml:space="preserve"> </w:t>
+      </w:r>
+      <w:r>
+        <w:rPr>
+          <w:sz w:val="28"/>
+          <w:highlight w:val="yellow"/>
+        </w:rPr>
+        <w:t>K-nearest neighbor classifier algorithm and support vector classifier</w:t>
+      </w:r>
+      <w:r>
+        <w:rPr>
+          <w:sz w:val="28"/>
+        </w:rPr>
+        <w:t xml:space="preserve"> algorithm with </w:t>
+      </w:r>
+      <w:r>
+        <w:rPr>
+          <w:sz w:val="28"/>
+          <w:highlight w:val="yellow"/>
+        </w:rPr>
+        <w:t>accuracy of 95%.</w:t>
+      </w:r>
+      <w:r>
+        <w:rPr>
+          <w:sz w:val="28"/>
+        </w:rPr>
+        <w:t xml:space="preserve"> Both are performing well overall with minimized false negatives. So, the number of missing the buyers will be less. So, I conclude this both algorithm is performing well with accuracy 95% and I finalize this both at my </w:t>
+      </w:r>
+      <w:r>
+        <w:rPr>
+          <w:sz w:val="28"/>
+          <w:highlight w:val="yellow"/>
+        </w:rPr>
+        <w:t>final model.</w:t>
+      </w:r>
+    </w:p>
+    <w:p>
+      <w:bookmarkStart w:id="0" w:name="_GoBack"/>
+      <w:bookmarkEnd w:id="0"/>
     </w:p>
     <w:sectPr>
       <w:pgSz w:w="12240" w:h="15840"/>

</xml_diff>